<commit_message>
Working on final report draft -DF
</commit_message>
<xml_diff>
--- a/docs/FinalReport.docx
+++ b/docs/FinalReport.docx
@@ -4,137 +4,729 @@
   <w:body>
     <w:p>
       <w:pPr>
+        <w:pStyle w:val="Quote"/>
+        <w:rPr>
+          <w:i w:val="0"/>
+        </w:rPr>
+      </w:pPr>
+      <w:r>
+        <w:t>"To explain the integration of information, we need only exhibit mechanisms by which information is brought together and exploited by later processes</w:t>
+      </w:r>
+      <w:r>
+        <w:rPr>
+          <w:i w:val="0"/>
+        </w:rPr>
+        <w:t xml:space="preserve">." </w:t>
+      </w:r>
+      <w:r>
+        <w:rPr>
+          <w:i w:val="0"/>
+        </w:rPr>
+        <w:br/>
+      </w:r>
+      <w:r>
+        <w:rPr>
+          <w:i w:val="0"/>
+        </w:rPr>
+        <w:br/>
+      </w:r>
+      <w:r>
+        <w:rPr>
+          <w:i w:val="0"/>
+        </w:rPr>
+        <w:t>-David Chalmers, Facing Up to The Problem of Consciousness</w:t>
+      </w:r>
+    </w:p>
+    <w:p>
+      <w:pPr>
         <w:pStyle w:val="Heading1"/>
       </w:pPr>
       <w:r>
-        <w:t>Purpose</w:t>
-      </w:r>
-    </w:p>
-    <w:p>
-      <w:r>
-        <w:t>The primary purpose of this project was to develop a framework for exploring</w:t>
-      </w:r>
-      <w:r>
-        <w:t xml:space="preserve"> my</w:t>
-      </w:r>
-      <w:r>
-        <w:t xml:space="preserve"> ideas about the mechanisms of our sub-conscious</w:t>
-      </w:r>
-      <w:r>
-        <w:t xml:space="preserve"> through programmatic means.</w:t>
-      </w:r>
-    </w:p>
-    <w:p>
-      <w:r>
-        <w:t xml:space="preserve">The human sub-conscious </w:t>
-      </w:r>
-      <w:r>
-        <w:t xml:space="preserve">is a real thing, </w:t>
-      </w:r>
-      <w:r>
-        <w:t>exist</w:t>
-      </w:r>
-      <w:r>
-        <w:t>ing</w:t>
-      </w:r>
-      <w:r>
-        <w:t xml:space="preserve"> inside us as a “black box”</w:t>
-      </w:r>
-      <w:r>
-        <w:t>, that we experience every day as it seems to</w:t>
-      </w:r>
-      <w:r>
-        <w:t xml:space="preserve"> </w:t>
-      </w:r>
-      <w:r>
-        <w:t>“</w:t>
-      </w:r>
-      <w:r>
-        <w:t>serv</w:t>
-      </w:r>
-      <w:r>
-        <w:t>e</w:t>
-      </w:r>
-      <w:r>
-        <w:t xml:space="preserve"> up</w:t>
-      </w:r>
-      <w:r>
-        <w:t>”</w:t>
-      </w:r>
-      <w:r>
-        <w:t xml:space="preserve"> ideas and symbolic connections from somewhere below our level of awareness. </w:t>
-      </w:r>
-    </w:p>
-    <w:p>
-      <w:r>
-        <w:t xml:space="preserve">This </w:t>
-      </w:r>
-      <w:r>
-        <w:t>document uses the terms intuition and subconscious interchangeably.</w:t>
+        <w:t>Introduction</w:t>
+      </w:r>
+    </w:p>
+    <w:p>
+      <w:pPr>
+        <w:pStyle w:val="Heading2"/>
+      </w:pPr>
+      <w:r>
+        <w:t>Objective</w:t>
+      </w:r>
+    </w:p>
+    <w:p>
+      <w:r>
+        <w:t>One defining aspect of human intelligence is our ability to subconsciously form new connections between abstract concepts</w:t>
+      </w:r>
+      <w:r>
+        <w:t>,</w:t>
+      </w:r>
+      <w:r>
+        <w:t xml:space="preserve"> which then seem to "bubble up" to the forefront of our attention. This phenomenon, commonly called intuition, is responsible not only for our most startling and profound "Aha!" moments, but also for the seemingly arbitrary changes in our awareness of, say, the ticking of </w:t>
       </w:r>
       <w:bookmarkStart w:id="0" w:name="_GoBack"/>
       <w:bookmarkEnd w:id="0"/>
+      <w:r>
+        <w:t>a clock on the wall.</w:t>
+      </w:r>
+      <w:r>
+        <w:t xml:space="preserve"> And although i</w:t>
+      </w:r>
+      <w:r>
+        <w:t>ntuition</w:t>
+      </w:r>
+      <w:r>
+        <w:t xml:space="preserve"> is, unfortunately,</w:t>
+      </w:r>
+      <w:r>
+        <w:t xml:space="preserve"> a system</w:t>
+      </w:r>
+      <w:r>
+        <w:t xml:space="preserve"> that exists</w:t>
+      </w:r>
+      <w:r>
+        <w:t xml:space="preserve"> inside us as a “black box</w:t>
+      </w:r>
+      <w:r>
+        <w:t xml:space="preserve">” (we have no conscious access to its decision-making process), </w:t>
+      </w:r>
+      <w:r>
+        <w:t>the realization</w:t>
+      </w:r>
+      <w:r>
+        <w:t xml:space="preserve"> t</w:t>
+      </w:r>
+      <w:r>
+        <w:t xml:space="preserve">hat we experience these shifts of attention unwillingly and "out of the blue" provides powerful clues to </w:t>
+      </w:r>
+      <w:r>
+        <w:t>its</w:t>
+      </w:r>
+      <w:r>
+        <w:t xml:space="preserve"> underlying mechanisms. </w:t>
+      </w:r>
+    </w:p>
+    <w:p>
+      <w:r>
+        <w:t xml:space="preserve">The primary purpose of this project </w:t>
+      </w:r>
+      <w:r>
+        <w:t xml:space="preserve">then, </w:t>
+      </w:r>
+      <w:r>
+        <w:t xml:space="preserve">was to develop a </w:t>
+      </w:r>
+      <w:commentRangeStart w:id="1"/>
+      <w:r>
+        <w:t>framework</w:t>
+      </w:r>
+      <w:commentRangeEnd w:id="1"/>
+      <w:r>
+        <w:rPr>
+          <w:rStyle w:val="CommentReference"/>
+        </w:rPr>
+        <w:commentReference w:id="1"/>
+      </w:r>
+      <w:r>
+        <w:t xml:space="preserve"> for exploring </w:t>
+      </w:r>
+      <w:r>
+        <w:t>these ideas a</w:t>
+      </w:r>
+      <w:r>
+        <w:t xml:space="preserve">s well as </w:t>
+      </w:r>
+      <w:r>
+        <w:t xml:space="preserve">write and train </w:t>
+      </w:r>
+      <w:r>
+        <w:t xml:space="preserve">an ensemble learning system </w:t>
+      </w:r>
+      <w:r>
+        <w:t xml:space="preserve">(an </w:t>
+      </w:r>
+      <w:r>
+        <w:rPr>
+          <w:i/>
+        </w:rPr>
+        <w:t>agent</w:t>
+      </w:r>
+      <w:r>
+        <w:t xml:space="preserve">) </w:t>
+      </w:r>
+      <w:r>
+        <w:t xml:space="preserve">who's </w:t>
+      </w:r>
+      <w:r>
+        <w:t xml:space="preserve">“conscious awareness” (its </w:t>
+      </w:r>
+      <w:r>
+        <w:rPr>
+          <w:i/>
+        </w:rPr>
+        <w:t>attention</w:t>
+      </w:r>
+      <w:r>
+        <w:t xml:space="preserve">) receives </w:t>
+      </w:r>
+      <w:r>
+        <w:t xml:space="preserve">input as </w:t>
+      </w:r>
+      <w:r>
+        <w:t xml:space="preserve">connections between </w:t>
+      </w:r>
+      <w:r>
+        <w:t xml:space="preserve">the symbolic </w:t>
+      </w:r>
+      <w:r>
+        <w:t xml:space="preserve">elements of its environment </w:t>
+      </w:r>
+      <w:r>
+        <w:t>as served up by its</w:t>
+      </w:r>
+      <w:r>
+        <w:t xml:space="preserve"> </w:t>
+      </w:r>
+      <w:r>
+        <w:rPr>
+          <w:i/>
+        </w:rPr>
+        <w:t>intuition</w:t>
+      </w:r>
+      <w:r>
+        <w:t>.</w:t>
+      </w:r>
+      <w:r>
+        <w:t xml:space="preserve"> Further, noting the hierarchal nature of information, the agent was to be designed as one possible node in a larger network of such agents, </w:t>
+      </w:r>
+      <w:r>
+        <w:t xml:space="preserve">facilitating </w:t>
+      </w:r>
+      <w:r>
+        <w:t>the</w:t>
+      </w:r>
+      <w:r>
+        <w:t xml:space="preserve"> bootstrapping </w:t>
+      </w:r>
+      <w:r>
+        <w:t xml:space="preserve">of </w:t>
+      </w:r>
+      <w:r>
+        <w:t>an increasingly advanced intuition.</w:t>
+      </w:r>
+    </w:p>
+    <w:p>
+      <w:pPr>
+        <w:pStyle w:val="Heading2"/>
+      </w:pPr>
+      <w:r>
+        <w:t>Technologies</w:t>
+      </w:r>
+    </w:p>
+    <w:p>
+      <w:r>
+        <w:t xml:space="preserve">The </w:t>
+      </w:r>
+      <w:r>
+        <w:t xml:space="preserve">framework and </w:t>
+      </w:r>
+      <w:r>
+        <w:t xml:space="preserve">agent </w:t>
+      </w:r>
+      <w:r>
+        <w:t>were</w:t>
+      </w:r>
+      <w:r>
+        <w:t xml:space="preserve"> developed in </w:t>
+      </w:r>
+      <w:r>
+        <w:t xml:space="preserve">the </w:t>
+      </w:r>
+      <w:r>
+        <w:t>Python</w:t>
+      </w:r>
+      <w:r>
+        <w:t xml:space="preserve"> (3.6) programming language. 3</w:t>
+      </w:r>
+      <w:r>
+        <w:rPr>
+          <w:vertAlign w:val="superscript"/>
+        </w:rPr>
+        <w:t>rd</w:t>
+      </w:r>
+      <w:r>
+        <w:t xml:space="preserve"> party libraries include</w:t>
+      </w:r>
+      <w:r>
+        <w:t xml:space="preserve"> </w:t>
+      </w:r>
+      <w:proofErr w:type="spellStart"/>
+      <w:r>
+        <w:t>PyTorch</w:t>
+      </w:r>
+      <w:proofErr w:type="spellEnd"/>
+      <w:r>
+        <w:t xml:space="preserve"> </w:t>
+      </w:r>
+      <w:r>
+        <w:t xml:space="preserve">(machine learning) </w:t>
+      </w:r>
+      <w:r>
+        <w:t xml:space="preserve">and </w:t>
+      </w:r>
+      <w:proofErr w:type="spellStart"/>
+      <w:r>
+        <w:t>KarooGP</w:t>
+      </w:r>
+      <w:proofErr w:type="spellEnd"/>
+      <w:r>
+        <w:t xml:space="preserve"> </w:t>
+      </w:r>
+      <w:r>
+        <w:t>(</w:t>
+      </w:r>
+      <w:r>
+        <w:t>genetic programming</w:t>
+      </w:r>
+      <w:r>
+        <w:t>).</w:t>
+      </w:r>
     </w:p>
     <w:p/>
     <w:p>
       <w:pPr>
-        <w:rPr>
-          <w:b/>
-        </w:rPr>
-      </w:pPr>
-      <w:r>
-        <w:rPr>
-          <w:b/>
-        </w:rPr>
-        <w:t>The</w:t>
-      </w:r>
-      <w:r>
-        <w:rPr>
-          <w:b/>
-        </w:rPr>
-        <w:t xml:space="preserve"> ideas</w:t>
-      </w:r>
-      <w:r>
-        <w:rPr>
-          <w:b/>
-        </w:rPr>
-        <w:t xml:space="preserve"> i</w:t>
-      </w:r>
-      <w:r>
-        <w:rPr>
-          <w:b/>
-        </w:rPr>
-        <w:t>t</w:t>
-      </w:r>
-      <w:r>
-        <w:rPr>
-          <w:b/>
-        </w:rPr>
-        <w:t xml:space="preserve"> explore</w:t>
-      </w:r>
-      <w:r>
-        <w:rPr>
-          <w:b/>
-        </w:rPr>
+        <w:pStyle w:val="Heading1"/>
+      </w:pPr>
+      <w:r>
+        <w:t>Problem Domain</w:t>
+      </w:r>
+    </w:p>
+    <w:p>
+      <w:r>
+        <w:t>A</w:t>
+      </w:r>
+      <w:r>
+        <w:t xml:space="preserve"> problem domain to facilitate exploration of this topic was </w:t>
+      </w:r>
+      <w:r>
+        <w:t xml:space="preserve">chosen based on the </w:t>
+      </w:r>
+      <w:r>
+        <w:t xml:space="preserve">criteria that the </w:t>
+      </w:r>
+      <w:r>
+        <w:t>agent’s environment</w:t>
+      </w:r>
+      <w:r>
+        <w:t xml:space="preserve"> </w:t>
+      </w:r>
+      <w:r>
+        <w:t>should, ideally</w:t>
+      </w:r>
+      <w:r>
+        <w:t>:</w:t>
+      </w:r>
+    </w:p>
+    <w:p>
+      <w:pPr>
+        <w:pStyle w:val="ListParagraph"/>
+        <w:numPr>
+          <w:ilvl w:val="0"/>
+          <w:numId w:val="3"/>
+        </w:numPr>
+      </w:pPr>
+      <w:r>
+        <w:t xml:space="preserve">Afford </w:t>
+      </w:r>
+      <w:r>
+        <w:t>the agent an opportunity to</w:t>
+      </w:r>
+      <w:r>
+        <w:t xml:space="preserve"> </w:t>
+      </w:r>
+      <w:r>
+        <w:t>explor</w:t>
+      </w:r>
+      <w:r>
+        <w:t>e</w:t>
+      </w:r>
+      <w:r>
+        <w:t xml:space="preserve"> a</w:t>
+      </w:r>
+      <w:r>
+        <w:t xml:space="preserve"> complex, </w:t>
+      </w:r>
+      <w:r>
+        <w:t xml:space="preserve">unknown </w:t>
+      </w:r>
+      <w:r>
+        <w:t>search-</w:t>
+      </w:r>
+      <w:r>
+        <w:t>space.</w:t>
+      </w:r>
+    </w:p>
+    <w:p>
+      <w:pPr>
+        <w:pStyle w:val="ListParagraph"/>
+        <w:numPr>
+          <w:ilvl w:val="0"/>
+          <w:numId w:val="3"/>
+        </w:numPr>
+      </w:pPr>
+      <w:r>
+        <w:t>Be</w:t>
+      </w:r>
+      <w:r>
+        <w:t xml:space="preserve"> multi-context.</w:t>
+      </w:r>
+    </w:p>
+    <w:p>
+      <w:pPr>
+        <w:pStyle w:val="ListParagraph"/>
+        <w:numPr>
+          <w:ilvl w:val="0"/>
+          <w:numId w:val="3"/>
+        </w:numPr>
+      </w:pPr>
+      <w:r>
+        <w:t xml:space="preserve">Provide </w:t>
+      </w:r>
+      <w:r>
+        <w:t>mechanism</w:t>
+      </w:r>
+      <w:r>
         <w:t>s</w:t>
       </w:r>
       <w:r>
-        <w:rPr>
-          <w:b/>
-        </w:rPr>
+        <w:t xml:space="preserve"> for </w:t>
+      </w:r>
+      <w:r>
+        <w:t xml:space="preserve">signaling </w:t>
+      </w:r>
+      <w:r>
+        <w:t>feedback</w:t>
+      </w:r>
+      <w:r>
+        <w:t xml:space="preserve"> to the agent.</w:t>
+      </w:r>
+    </w:p>
+    <w:p>
+      <w:pPr>
+        <w:pStyle w:val="ListParagraph"/>
+        <w:numPr>
+          <w:ilvl w:val="0"/>
+          <w:numId w:val="3"/>
+        </w:numPr>
+      </w:pPr>
+      <w:r>
+        <w:t xml:space="preserve">Have the potential for </w:t>
+      </w:r>
+      <w:r>
+        <w:t>practical application</w:t>
+      </w:r>
+      <w:r>
+        <w:t>.</w:t>
+      </w:r>
+    </w:p>
+    <w:p>
+      <w:r>
+        <w:t xml:space="preserve">With that in mind, the agent was applied to the task of learning the Python programming language and, eventually, accomplishing some goal </w:t>
+      </w:r>
+      <w:r>
+        <w:t>using</w:t>
+      </w:r>
+      <w:r>
+        <w:t xml:space="preserve"> it. This meets our criteria in the following way -</w:t>
+      </w:r>
+    </w:p>
+    <w:p>
+      <w:pPr>
+        <w:pStyle w:val="ListParagraph"/>
+        <w:numPr>
+          <w:ilvl w:val="0"/>
+          <w:numId w:val="4"/>
+        </w:numPr>
+      </w:pPr>
+      <w:r>
+        <w:t xml:space="preserve">The Python programing space is </w:t>
+      </w:r>
+      <w:r>
+        <w:t>complex,</w:t>
+      </w:r>
+      <w:r>
+        <w:t xml:space="preserve"> and </w:t>
+      </w:r>
+      <w:r>
+        <w:t>an isolated search space may be constructed.</w:t>
+      </w:r>
+    </w:p>
+    <w:p>
+      <w:pPr>
+        <w:pStyle w:val="ListParagraph"/>
+        <w:numPr>
+          <w:ilvl w:val="0"/>
+          <w:numId w:val="4"/>
+        </w:numPr>
+      </w:pPr>
+      <w:r>
+        <w:t xml:space="preserve">Various contexts </w:t>
+      </w:r>
+      <w:r>
+        <w:t xml:space="preserve">exist, such as </w:t>
+      </w:r>
+      <w:r>
+        <w:t>keywords, functions, arguments, classes, instances,</w:t>
+      </w:r>
+      <w:r>
+        <w:t xml:space="preserve"> programs</w:t>
+      </w:r>
+      <w:r>
+        <w:t xml:space="preserve"> etc.</w:t>
+      </w:r>
+    </w:p>
+    <w:p>
+      <w:pPr>
+        <w:pStyle w:val="ListParagraph"/>
+        <w:numPr>
+          <w:ilvl w:val="0"/>
+          <w:numId w:val="4"/>
+        </w:numPr>
+      </w:pPr>
+      <w:r>
+        <w:t xml:space="preserve">The Python standard library exposes methods such as </w:t>
+      </w:r>
+      <w:proofErr w:type="spellStart"/>
+      <w:proofErr w:type="gramStart"/>
+      <w:r>
+        <w:rPr>
+          <w:rStyle w:val="CodeChar"/>
+        </w:rPr>
+        <w:t>keyword.iskeyword</w:t>
+      </w:r>
+      <w:proofErr w:type="spellEnd"/>
+      <w:proofErr w:type="gramEnd"/>
+      <w:r>
+        <w:rPr>
+          <w:rStyle w:val="CodeChar"/>
+        </w:rPr>
+        <w:t>(</w:t>
+      </w:r>
+      <w:r>
+        <w:rPr>
+          <w:rStyle w:val="CodeChar"/>
+        </w:rPr>
+        <w:t>s</w:t>
+      </w:r>
+      <w:r>
+        <w:rPr>
+          <w:rStyle w:val="CodeChar"/>
+        </w:rPr>
+        <w:t>)</w:t>
+      </w:r>
+      <w:r>
+        <w:t xml:space="preserve"> and </w:t>
+      </w:r>
+      <w:r>
+        <w:rPr>
+          <w:rStyle w:val="CodeChar"/>
+        </w:rPr>
+        <w:t>callable</w:t>
+      </w:r>
+      <w:r>
+        <w:rPr>
+          <w:rStyle w:val="CodeChar"/>
+        </w:rPr>
+        <w:t>(</w:t>
+      </w:r>
+      <w:r>
+        <w:rPr>
+          <w:rStyle w:val="CodeChar"/>
+        </w:rPr>
+        <w:t>s</w:t>
+      </w:r>
+      <w:r>
+        <w:rPr>
+          <w:rStyle w:val="CodeChar"/>
+        </w:rPr>
+        <w:t>)</w:t>
+      </w:r>
+      <w:r>
+        <w:t>, enabling</w:t>
+      </w:r>
+      <w:r>
+        <w:t xml:space="preserve"> the agent to “ask” if </w:t>
+      </w:r>
+      <w:r>
+        <w:t xml:space="preserve">a </w:t>
+      </w:r>
+      <w:r>
+        <w:t xml:space="preserve">string </w:t>
+      </w:r>
+      <w:r>
+        <w:rPr>
+          <w:rStyle w:val="CodeChar"/>
+        </w:rPr>
+        <w:t>s</w:t>
+      </w:r>
+      <w:r>
+        <w:t xml:space="preserve"> represents</w:t>
+      </w:r>
+      <w:r>
+        <w:t xml:space="preserve"> a Python keyword or a callable function.</w:t>
+      </w:r>
+      <w:r>
         <w:t xml:space="preserve"> </w:t>
       </w:r>
       <w:r>
-        <w:rPr>
-          <w:b/>
-        </w:rPr>
-        <w:t xml:space="preserve">are based </w:t>
-      </w:r>
-      <w:r>
-        <w:rPr>
-          <w:b/>
-        </w:rPr>
-        <w:t>on the following observations</w:t>
+        <w:lastRenderedPageBreak/>
+        <w:t xml:space="preserve">Further, because the agent itself is written in </w:t>
+      </w:r>
+      <w:r>
+        <w:t>P</w:t>
+      </w:r>
+      <w:r>
+        <w:t xml:space="preserve">ython, custom methods may be written </w:t>
+      </w:r>
+      <w:r>
+        <w:t>to provide</w:t>
+      </w:r>
+      <w:r>
+        <w:t xml:space="preserve"> more specific feedback</w:t>
+      </w:r>
+      <w:r>
+        <w:t>, such as</w:t>
+      </w:r>
+      <w:r>
+        <w:t xml:space="preserve"> </w:t>
+      </w:r>
+      <w:proofErr w:type="spellStart"/>
+      <w:r>
+        <w:rPr>
+          <w:rStyle w:val="CodeChar"/>
+        </w:rPr>
+        <w:t>Connector.i</w:t>
+      </w:r>
+      <w:r>
+        <w:rPr>
+          <w:rStyle w:val="CodeChar"/>
+        </w:rPr>
+        <w:t>s_python</w:t>
+      </w:r>
+      <w:proofErr w:type="spellEnd"/>
+      <w:r>
+        <w:rPr>
+          <w:rStyle w:val="CodeChar"/>
+        </w:rPr>
+        <w:t>(</w:t>
+      </w:r>
+      <w:r>
+        <w:rPr>
+          <w:rStyle w:val="CodeChar"/>
+        </w:rPr>
+        <w:t>s</w:t>
+      </w:r>
+      <w:r>
+        <w:rPr>
+          <w:rStyle w:val="CodeChar"/>
+        </w:rPr>
+        <w:t>)</w:t>
+      </w:r>
+      <w:r>
+        <w:t xml:space="preserve">, which </w:t>
+      </w:r>
+      <w:r>
+        <w:t>returns true if</w:t>
+      </w:r>
+      <w:r>
+        <w:t xml:space="preserve"> </w:t>
+      </w:r>
+      <w:r>
+        <w:rPr>
+          <w:rStyle w:val="CodeChar"/>
+        </w:rPr>
+        <w:t>s</w:t>
+      </w:r>
+      <w:r>
+        <w:t xml:space="preserve"> </w:t>
+      </w:r>
+      <w:r>
+        <w:t>represents</w:t>
+      </w:r>
+      <w:r>
+        <w:t xml:space="preserve"> a valid Python program with no syntax errors and generating no exceptions.</w:t>
+      </w:r>
+    </w:p>
+    <w:p>
+      <w:pPr>
+        <w:pStyle w:val="ListParagraph"/>
+        <w:numPr>
+          <w:ilvl w:val="0"/>
+          <w:numId w:val="4"/>
+        </w:numPr>
+      </w:pPr>
+      <w:r>
+        <w:t xml:space="preserve">Because of Python’s capability for reflection, a sufficiently advanced agent might </w:t>
+      </w:r>
+      <w:r>
+        <w:t xml:space="preserve">write a version of itself to solve some </w:t>
+      </w:r>
+      <w:r>
+        <w:t xml:space="preserve">arbitrary problem (indeed, even writing its own feedback </w:t>
+      </w:r>
+      <w:r>
+        <w:t>mechanisms</w:t>
+      </w:r>
+      <w:r>
+        <w:t>,</w:t>
+      </w:r>
+      <w:r>
+        <w:t xml:space="preserve"> in Python</w:t>
+      </w:r>
+      <w:r>
+        <w:t>, for signaling fitness heuristics to itself</w:t>
+      </w:r>
+      <w:r>
+        <w:t>.)</w:t>
+      </w:r>
+    </w:p>
+    <w:p/>
+    <w:p>
+      <w:pPr>
+        <w:pStyle w:val="Heading1"/>
+      </w:pPr>
+      <w:r>
+        <w:t xml:space="preserve">Modeling </w:t>
+      </w:r>
+      <w:r>
+        <w:t>Intuition</w:t>
+      </w:r>
+    </w:p>
+    <w:p>
+      <w:pPr>
+        <w:pStyle w:val="Heading2"/>
+      </w:pPr>
+      <w:r>
+        <w:t>The Model</w:t>
+      </w:r>
+    </w:p>
+    <w:p>
+      <w:r>
+        <w:t>To</w:t>
+      </w:r>
+      <w:r>
+        <w:t xml:space="preserve"> </w:t>
+      </w:r>
+      <w:r>
+        <w:t>build an</w:t>
+      </w:r>
+      <w:r>
+        <w:t xml:space="preserve"> agent with intuition, a </w:t>
+      </w:r>
+      <w:r>
+        <w:t xml:space="preserve">model </w:t>
+      </w:r>
+      <w:r>
+        <w:t xml:space="preserve">was developed based on the following observations of human behavior </w:t>
       </w:r>
     </w:p>
     <w:p>
@@ -146,13 +738,37 @@
         </w:numPr>
       </w:pPr>
       <w:r>
-        <w:t>Humans must react to some events faster than we have time to logically come to an informed decision about them</w:t>
-      </w:r>
-      <w:r>
-        <w:t xml:space="preserve"> (CITE)</w:t>
-      </w:r>
-      <w:r>
-        <w:t>. However, we are able make very good “in-the-moment” approximations that seem to be “served up” subconsciously (even after the fact).</w:t>
+        <w:t xml:space="preserve">Humans must </w:t>
+      </w:r>
+      <w:r>
+        <w:t xml:space="preserve">often </w:t>
+      </w:r>
+      <w:r>
+        <w:t xml:space="preserve">react to </w:t>
+      </w:r>
+      <w:r>
+        <w:t>an</w:t>
+      </w:r>
+      <w:r>
+        <w:t xml:space="preserve"> event faster than </w:t>
+      </w:r>
+      <w:r>
+        <w:t>they</w:t>
+      </w:r>
+      <w:r>
+        <w:t xml:space="preserve"> have time to logically come to an informed decision about them (CITE). However, we are able make very good “in-the-moment” approximations that seem to be </w:t>
+      </w:r>
+      <w:r>
+        <w:t>automatic/</w:t>
+      </w:r>
+      <w:r>
+        <w:t>subconsciou</w:t>
+      </w:r>
+      <w:r>
+        <w:t>s</w:t>
+      </w:r>
+      <w:r>
+        <w:t>.</w:t>
       </w:r>
     </w:p>
     <w:p>
@@ -164,16 +780,10 @@
         </w:numPr>
       </w:pPr>
       <w:r>
-        <w:t xml:space="preserve">The sub-conscious </w:t>
-      </w:r>
-      <w:r>
-        <w:t xml:space="preserve">must have </w:t>
-      </w:r>
-      <w:r>
-        <w:t>a Darwinian utility function</w:t>
-      </w:r>
-      <w:r>
-        <w:t>, something like “is our current contextual awareness and behavior contributing to homeo-stasis, or not?”</w:t>
+        <w:t>Intuition</w:t>
+      </w:r>
+      <w:r>
+        <w:t xml:space="preserve"> must have a Darwinian utility function, something like “is our current contextual awareness and behavior contributing to homeo-stasis, or not?”</w:t>
       </w:r>
     </w:p>
     <w:p>
@@ -185,16 +795,19 @@
         </w:numPr>
       </w:pPr>
       <w:r>
-        <w:t>In our everyday experience</w:t>
-      </w:r>
-      <w:r>
-        <w:t xml:space="preserve"> from one context to the next is often (if not always) completely subconscious</w:t>
-      </w:r>
-      <w:r>
-        <w:t xml:space="preserve"> (EXAMPLE)</w:t>
-      </w:r>
-      <w:r>
-        <w:t>.</w:t>
+        <w:t>Shifts of attention</w:t>
+      </w:r>
+      <w:r>
+        <w:t xml:space="preserve"> from one context to the next </w:t>
+      </w:r>
+      <w:r>
+        <w:t>are</w:t>
+      </w:r>
+      <w:r>
+        <w:t xml:space="preserve"> often (if not always) </w:t>
+      </w:r>
+      <w:r>
+        <w:t>autonomic.</w:t>
       </w:r>
     </w:p>
     <w:p>
@@ -206,7 +819,10 @@
         </w:numPr>
       </w:pPr>
       <w:r>
-        <w:t>Many heuristics appear to guide it.</w:t>
+        <w:t>It is likely</w:t>
+      </w:r>
+      <w:r>
+        <w:t xml:space="preserve"> heuristics appear to guide it.</w:t>
       </w:r>
     </w:p>
     <w:p>
@@ -222,38 +838,189 @@
       </w:r>
     </w:p>
     <w:p>
-      <w:proofErr w:type="gramStart"/>
-      <w:r>
+      <w:pPr>
+        <w:pStyle w:val="ListParagraph"/>
+        <w:numPr>
+          <w:ilvl w:val="0"/>
+          <w:numId w:val="2"/>
+        </w:numPr>
+      </w:pPr>
+      <w:r>
+        <w:t>Complex systems in nature are feedback networks (CITE)</w:t>
+      </w:r>
+      <w:r>
+        <w:t>, and t</w:t>
+      </w:r>
+      <w:r>
+        <w:t>he brain and its myriad sub-systems appear to be no exception.</w:t>
+      </w:r>
+      <w:r>
+        <w:t xml:space="preserve"> </w:t>
+      </w:r>
+      <w:r>
+        <w:t>With that in mind</w:t>
+      </w:r>
+      <w:r>
+        <w:t xml:space="preserve">, the following model was developed </w:t>
+      </w:r>
+    </w:p>
+    <w:p>
+      <w:pPr>
+        <w:pStyle w:val="ListParagraph"/>
+        <w:numPr>
+          <w:ilvl w:val="0"/>
+          <w:numId w:val="2"/>
+        </w:numPr>
+      </w:pPr>
+      <w:r>
+        <w:t>It is likely a feedback network receiving it’s signals from both the current environmental context and our awareness of, our “concentration on”, those signals</w:t>
+      </w:r>
+      <w:r>
+        <w:t xml:space="preserve">, as it seems to guide us as much as we guide it. </w:t>
+      </w:r>
+    </w:p>
+    <w:p>
+      <w:pPr>
+        <w:pStyle w:val="ListParagraph"/>
+        <w:numPr>
+          <w:ilvl w:val="0"/>
+          <w:numId w:val="2"/>
+        </w:numPr>
+      </w:pPr>
+      <w:r>
+        <w:t>we don’t get to decide which signals it gives us, and it seems to have access to our sensory-input more holistically, where our attention tends to have tunnel-vision and miss important environmental queues (at least until our sub-conscious intuition serves them up as pertinent, that is</w:t>
+      </w:r>
+      <w:r>
+        <w:t>).</w:t>
+      </w:r>
+    </w:p>
+    <w:p>
+      <w:r>
+        <w:t>The model conceived c</w:t>
+      </w:r>
+      <w:r>
+        <w:t>onsist</w:t>
+      </w:r>
+      <w:r>
+        <w:t>s</w:t>
+      </w:r>
+      <w:r>
+        <w:t xml:space="preserve"> of 3 layers, labeled </w:t>
+      </w:r>
+      <w:r>
+        <w:rPr>
+          <w:i/>
+        </w:rPr>
+        <w:t>Conceptual, Intuitive,</w:t>
+      </w:r>
+      <w:r>
+        <w:t xml:space="preserve"> and</w:t>
+      </w:r>
+      <w:r>
+        <w:rPr>
+          <w:i/>
+        </w:rPr>
+        <w:t xml:space="preserve"> Attentive</w:t>
+      </w:r>
+      <w:r>
+        <w:rPr>
+          <w:i/>
+        </w:rPr>
+        <w:t>.</w:t>
+      </w:r>
+      <w:r>
+        <w:t xml:space="preserve"> As described below and given by Figure 1.</w:t>
+      </w:r>
+    </w:p>
+    <w:p>
+      <w:r>
+        <w:t>Data is mostly feed-forward, with recurrent feedback signaling the agent's current state and contextual fitness.</w:t>
+      </w:r>
+    </w:p>
+    <w:p/>
+    <w:p>
+      <w:r>
+        <w:t xml:space="preserve">FROM INTRO: </w:t>
+      </w:r>
+      <w:r>
+        <w:t xml:space="preserve">an ensemble learning system (an </w:t>
+      </w:r>
+      <w:r>
+        <w:rPr>
+          <w:i/>
+        </w:rPr>
+        <w:t>agent</w:t>
+      </w:r>
+      <w:r>
+        <w:t xml:space="preserve">) who's “conscious awareness” (its </w:t>
+      </w:r>
+      <w:r>
+        <w:rPr>
+          <w:i/>
+        </w:rPr>
+        <w:t>attention</w:t>
+      </w:r>
+      <w:r>
+        <w:t xml:space="preserve">) receives input as connections between the symbolic elements of its environment according to its </w:t>
+      </w:r>
+      <w:r>
+        <w:rPr>
+          <w:i/>
+        </w:rPr>
+        <w:t>intuition</w:t>
+      </w:r>
+      <w:r>
+        <w:t>.</w:t>
+      </w:r>
+    </w:p>
+    <w:p>
+      <w:pPr>
         <w:rPr>
           <w:b/>
         </w:rPr>
-        <w:t>In an</w:t>
-      </w:r>
+      </w:pPr>
       <w:r>
         <w:rPr>
           <w:b/>
         </w:rPr>
-        <w:t xml:space="preserve"> attempt to</w:t>
-      </w:r>
-      <w:proofErr w:type="gramEnd"/>
+        <w:t>The</w:t>
+      </w:r>
       <w:r>
         <w:rPr>
           <w:b/>
         </w:rPr>
-        <w:t xml:space="preserve"> answer the following questions</w:t>
-      </w:r>
-    </w:p>
-    <w:p>
-      <w:pPr>
+        <w:t xml:space="preserve"> </w:t>
+      </w:r>
+      <w:r>
         <w:rPr>
           <w:b/>
         </w:rPr>
-      </w:pPr>
+        <w:t>agent/model</w:t>
+      </w:r>
       <w:r>
         <w:rPr>
           <w:b/>
         </w:rPr>
-        <w:t>To accomplish this</w:t>
+        <w:t xml:space="preserve"> </w:t>
+      </w:r>
+      <w:r>
+        <w:rPr>
+          <w:b/>
+        </w:rPr>
+        <w:t xml:space="preserve">are based </w:t>
+      </w:r>
+      <w:r>
+        <w:rPr>
+          <w:b/>
+        </w:rPr>
+        <w:t>on the following observations</w:t>
+      </w:r>
+    </w:p>
+    <w:p/>
+    <w:p>
+      <w:r>
+        <w:lastRenderedPageBreak/>
+        <w:t xml:space="preserve">The model was constructed to represent the following </w:t>
       </w:r>
     </w:p>
     <w:p>
@@ -263,87 +1030,9 @@
           <w:ilvl w:val="0"/>
           <w:numId w:val="1"/>
         </w:numPr>
-        <w:rPr>
-          <w:b/>
-        </w:rPr>
-      </w:pPr>
-      <w:r>
-        <w:rPr>
-          <w:b/>
-        </w:rPr>
-        <w:t>An agent was built</w:t>
-      </w:r>
-    </w:p>
-    <w:p>
-      <w:r>
-        <w:t>These are lofty goals, and so frameworks for pursuing them are necessary.</w:t>
-      </w:r>
-    </w:p>
-    <w:p>
-      <w:pPr>
-        <w:pStyle w:val="Heading1"/>
-      </w:pPr>
-      <w:r>
-        <w:t xml:space="preserve">Modeling </w:t>
-      </w:r>
-      <w:r>
-        <w:t>Our Sub-Conscious</w:t>
-      </w:r>
-    </w:p>
-    <w:p>
-      <w:r>
-        <w:t>Why only 3 systems?</w:t>
-      </w:r>
-      <w:r>
-        <w:t xml:space="preserve"> – Can we use two under one umbrella system? After all, we can only go one layer up (</w:t>
-      </w:r>
-      <w:r>
-        <w:t xml:space="preserve">it appears we can only go one level "up" - a person </w:t>
-      </w:r>
-      <w:proofErr w:type="gramStart"/>
-      <w:r>
-        <w:t>has the ability to</w:t>
-      </w:r>
-      <w:proofErr w:type="gramEnd"/>
-      <w:r>
-        <w:t xml:space="preserve"> think about themselves, but they cannot think about themselves thinking, therefore, there appears again to be two </w:t>
-      </w:r>
-      <w:proofErr w:type="spellStart"/>
-      <w:r>
-        <w:t>two</w:t>
-      </w:r>
-      <w:proofErr w:type="spellEnd"/>
-      <w:r>
-        <w:t xml:space="preserve"> primary "systems" at work - the data "filter", or "pattern recognizer" and the analytical agent.</w:t>
-      </w:r>
-      <w:r>
-        <w:t>)</w:t>
-      </w:r>
-    </w:p>
-    <w:p>
-      <w:r>
-        <w:t>It is likely a feedback network receiving it’s signals from both the current environmental context and our awareness of, our “concentration on”, those signals</w:t>
-      </w:r>
-      <w:r>
-        <w:t xml:space="preserve">, as it seems to guide us as much as we guide it. </w:t>
-      </w:r>
-    </w:p>
-    <w:p>
-      <w:r>
-        <w:t>But we don’t get to decide which signals it gives us, and it seems to have access to our sensory-input more holistically, where our attention tends to have tunnel-vision and miss important environmental queues (at least until our sub-conscious intuition serves them up as pertinent, that is)</w:t>
-      </w:r>
-    </w:p>
-    <w:p>
-      <w:pPr>
-        <w:pStyle w:val="Heading2"/>
-      </w:pPr>
-      <w:r>
-        <w:t>The Model</w:t>
-      </w:r>
-    </w:p>
-    <w:p>
-      <w:r>
-        <w:t xml:space="preserve">The model was constructed to represent the following </w:t>
+      </w:pPr>
+      <w:r>
+        <w:t>With A arranged in this way, each ANN's output is dependent on current sensory input as well as the agent's current context.</w:t>
       </w:r>
     </w:p>
     <w:p>
@@ -355,8 +1044,7 @@
         </w:numPr>
       </w:pPr>
       <w:r>
-        <w:lastRenderedPageBreak/>
-        <w:t>With A arranged in this way, each ANN's output is dependent on current sensory input as well as the agent's current context.</w:t>
+        <w:t>Intuition is not ephemeral</w:t>
       </w:r>
     </w:p>
     <w:p>
@@ -557,45 +1245,136 @@
         <w:t xml:space="preserve">Layer 1 </w:t>
       </w:r>
     </w:p>
+    <w:p>
+      <w:r>
+        <w:t>The conceptual layer represents one's existing knowledge base (KB) of abstract concepts. It consists of a set `A` of artificial neural networks (ANNs) with the following properties -</w:t>
+      </w:r>
+    </w:p>
     <w:p/>
     <w:p>
+      <w:r>
+        <w:t>Each ANN at this level has a set `X` of input nodes consisting of `k` feed-forward sensory input nodes and `m` feedback input nodes, defined as:</w:t>
+      </w:r>
+    </w:p>
+    <w:p/>
+    <w:p>
+      <w:r>
+        <w:t xml:space="preserve">| X         | Channel        </w:t>
+      </w:r>
+      <w:proofErr w:type="gramStart"/>
+      <w:r>
+        <w:t>|  Description</w:t>
+      </w:r>
+      <w:proofErr w:type="gramEnd"/>
+      <w:r>
+        <w:t xml:space="preserve"> |</w:t>
+      </w:r>
+    </w:p>
+    <w:p>
+      <w:r>
+        <w:t>|-------------|-------------| -------------|</w:t>
+      </w:r>
+    </w:p>
+    <w:p>
+      <w:r>
+        <w:t>| `x_0` to `x_k-1` | Feed-forward | Environmental sensory input, identical for every `a` in `A` |</w:t>
+      </w:r>
+    </w:p>
+    <w:p>
+      <w:r>
+        <w:t>| `</w:t>
+      </w:r>
+      <w:proofErr w:type="spellStart"/>
+      <w:r>
+        <w:t>x_k</w:t>
+      </w:r>
+      <w:proofErr w:type="spellEnd"/>
+      <w:r>
+        <w:t>` to `x_k+m-1`   | Feedback    | Each `</w:t>
+      </w:r>
+      <w:proofErr w:type="spellStart"/>
+      <w:r>
+        <w:t>x_k</w:t>
+      </w:r>
+      <w:proofErr w:type="spellEnd"/>
+      <w:r>
+        <w:t>` to `</w:t>
+      </w:r>
+      <w:proofErr w:type="spellStart"/>
+      <w:r>
+        <w:t>x_n</w:t>
+      </w:r>
+      <w:proofErr w:type="spellEnd"/>
+      <w:r>
+        <w:t>` is mapped from a corresponding attentive-layer input node. This represents feedback of the agent's current context. |</w:t>
+      </w:r>
+    </w:p>
+    <w:p/>
+    <w:p>
+      <w:r>
+        <w:t xml:space="preserve">Each ANN is pre-trained (offline), possibly each for a different class of objects (ex: `a_0` classifies digits, `a_1` classifies letters, </w:t>
+      </w:r>
+      <w:proofErr w:type="spellStart"/>
+      <w:r>
+        <w:t>etc</w:t>
+      </w:r>
+      <w:proofErr w:type="spellEnd"/>
+      <w:r>
+        <w:t>). During this pre-training, each `</w:t>
+      </w:r>
+      <w:proofErr w:type="spellStart"/>
+      <w:r>
+        <w:t>x_k</w:t>
+      </w:r>
+      <w:proofErr w:type="spellEnd"/>
+      <w:r>
+        <w:t>` to `x_m-1` input-value should be randomized to simulate environmental noise.</w:t>
+      </w:r>
+    </w:p>
+    <w:p/>
+    <w:p>
+      <w:r>
+        <w:t>Each ANN's output nodes are provided to the intuitive layer as input.</w:t>
+      </w:r>
+    </w:p>
+    <w:p>
       <w:pPr>
         <w:pStyle w:val="Heading3"/>
       </w:pPr>
       <w:r>
-        <w:t xml:space="preserve">Layer </w:t>
-      </w:r>
-      <w:r>
-        <w:t>2</w:t>
+        <w:t>Layer 2</w:t>
+      </w:r>
+    </w:p>
+    <w:p>
+      <w:r>
+        <w:t>The intuitive layer is a set of data pipes, one for each conceptual-layer ANN, connecting the conceptual layer to the attentive layer. On each state change, each pipe is weighted according to some fitness function that evolves in an online manner according to some genetic algorithm, who's fitness is received as feedback from the attentive layer.</w:t>
       </w:r>
     </w:p>
     <w:p/>
     <w:p>
+      <w:r>
+        <w:t xml:space="preserve">These weights are subsequently used as a bias (possibly binary, logarithmic, </w:t>
+      </w:r>
+      <w:proofErr w:type="spellStart"/>
+      <w:r>
+        <w:t>etc</w:t>
+      </w:r>
+      <w:proofErr w:type="spellEnd"/>
+      <w:r>
+        <w:t>) by the attentive layer. In this way, the agent's "intuition" learns how to best allocate the agent's "attention" while allowing "mistakes" to enter its awareness. These mistakes represent possible new connections between the conceptual layer's existing abstract concepts.</w:t>
+      </w:r>
+    </w:p>
+    <w:p>
       <w:pPr>
         <w:pStyle w:val="Heading3"/>
       </w:pPr>
       <w:r>
-        <w:t xml:space="preserve">Layer </w:t>
-      </w:r>
-      <w:r>
-        <w:t>3</w:t>
-      </w:r>
-      <w:r>
-        <w:t xml:space="preserve"> </w:t>
-      </w:r>
-      <w:r>
-        <w:t>– The Logical Layer</w:t>
-      </w:r>
-    </w:p>
-    <w:p>
-      <w:r>
-        <w:t xml:space="preserve">The </w:t>
-      </w:r>
-      <w:r>
-        <w:t>logical</w:t>
-      </w:r>
-      <w:r>
-        <w:t xml:space="preserve"> layer examines the output-nodes of the </w:t>
+        <w:t>Layer 3 – The Logical Layer</w:t>
+      </w:r>
+    </w:p>
+    <w:p>
+      <w:r>
+        <w:t xml:space="preserve">The logical layer examines the output-nodes of the </w:t>
       </w:r>
       <w:proofErr w:type="spellStart"/>
       <w:r>
@@ -611,6 +1390,7 @@
       </w:r>
       <w:proofErr w:type="spellEnd"/>
     </w:p>
+    <w:p/>
     <w:p/>
     <w:p>
       <w:pPr>
@@ -629,13 +1409,7 @@
         </w:numPr>
       </w:pPr>
       <w:r>
-        <w:t>What heuristics might drive it</w:t>
-      </w:r>
-      <w:r>
-        <w:t xml:space="preserve"> and its</w:t>
-      </w:r>
-      <w:r>
-        <w:t xml:space="preserve"> exploration -</w:t>
+        <w:t>What heuristics might drive it and its exploration -</w:t>
       </w:r>
       <w:r>
         <w:t xml:space="preserve"> neophilia?</w:t>
@@ -683,44 +1457,9 @@
     <w:p/>
     <w:p>
       <w:pPr>
-        <w:pStyle w:val="Heading2"/>
-      </w:pPr>
-      <w:r>
-        <w:t>Problem Domain</w:t>
-      </w:r>
-    </w:p>
-    <w:p>
-      <w:r>
-        <w:t xml:space="preserve">Narrowing down a problem domain </w:t>
-      </w:r>
-      <w:r>
-        <w:t>to facilitate exploration</w:t>
-      </w:r>
-      <w:r>
-        <w:t xml:space="preserve"> of </w:t>
-      </w:r>
-      <w:r>
-        <w:t>this topic</w:t>
-      </w:r>
-      <w:r>
-        <w:t xml:space="preserve"> was tricky, but I knew I wanted it to be an environment with plenty of opportunity for </w:t>
-      </w:r>
-      <w:r>
-        <w:t xml:space="preserve">the agent itself to </w:t>
-      </w:r>
-      <w:r>
-        <w:t>explor</w:t>
-      </w:r>
-      <w:r>
-        <w:t xml:space="preserve">e, as well as one that afforded multiple symbolic contexts. For those reasons, the </w:t>
-      </w:r>
-    </w:p>
-    <w:p>
-      <w:pPr>
         <w:pStyle w:val="Heading1"/>
       </w:pPr>
       <w:r>
-        <w:lastRenderedPageBreak/>
         <w:t>The Data</w:t>
       </w:r>
     </w:p>
@@ -736,13 +1475,15 @@
     </w:p>
     <w:p/>
     <w:p>
-      <w:r>
-        <w:t>Data Set desc:</w:t>
-      </w:r>
-      <w:r>
-        <w:t xml:space="preserve"> </w:t>
-      </w:r>
-      <w:hyperlink r:id="rId5" w:history="1">
+      <w:pPr>
+        <w:rPr>
+          <w:rStyle w:val="Hyperlink"/>
+        </w:rPr>
+      </w:pPr>
+      <w:r>
+        <w:t xml:space="preserve">Data Set desc: </w:t>
+      </w:r>
+      <w:hyperlink r:id="rId9" w:history="1">
         <w:r>
           <w:rPr>
             <w:rStyle w:val="Hyperlink"/>
@@ -753,6 +1494,14 @@
     </w:p>
     <w:p>
       <w:pPr>
+        <w:pStyle w:val="Heading2"/>
+      </w:pPr>
+      <w:r>
+        <w:t>The Agent</w:t>
+      </w:r>
+    </w:p>
+    <w:p>
+      <w:pPr>
         <w:shd w:val="clear" w:color="auto" w:fill="1E1E1E"/>
         <w:spacing w:after="0" w:line="285" w:lineRule="atLeast"/>
         <w:rPr>
@@ -874,6 +1623,7 @@
           <w:sz w:val="21"/>
           <w:szCs w:val="21"/>
         </w:rPr>
+        <w:lastRenderedPageBreak/>
         <w:t>NETWORK_LAYER_COUNT</w:t>
       </w:r>
     </w:p>
@@ -964,98 +1714,244 @@
         <w:t>Failed Approaches/Models</w:t>
       </w:r>
     </w:p>
+    <w:p>
+      <w:r>
+        <w:t>…</w:t>
+      </w:r>
+    </w:p>
+    <w:p>
+      <w:pPr>
+        <w:pStyle w:val="Heading1"/>
+      </w:pPr>
+      <w:r>
+        <w:t>What’s Next</w:t>
+      </w:r>
+    </w:p>
+    <w:p>
+      <w:r>
+        <w:t>Bootstrapping:</w:t>
+      </w:r>
+    </w:p>
+    <w:p>
+      <w:r>
+        <w:t>Show how one node has one goal, a clique has another goal, a network has an even still more encompassing goal (ex: find free memory?)</w:t>
+      </w:r>
+    </w:p>
+    <w:p>
+      <w:r>
+        <w:t>L2 Tuning:</w:t>
+      </w:r>
+    </w:p>
+    <w:p>
+      <w:r>
+        <w:t>1. Monitor accuracy heuristics over time -</w:t>
+      </w:r>
+    </w:p>
+    <w:p>
+      <w:r>
+        <w:t>1. increase max pop size after some accuracy threshold</w:t>
+      </w:r>
+    </w:p>
+    <w:p>
+      <w:r>
+        <w:t xml:space="preserve">3. decrease max pop size if </w:t>
+      </w:r>
+      <w:proofErr w:type="spellStart"/>
+      <w:r>
+        <w:t>proprtion</w:t>
+      </w:r>
+      <w:proofErr w:type="spellEnd"/>
+      <w:r>
+        <w:t xml:space="preserve"> of unfit to fit outputs calls for it</w:t>
+      </w:r>
+    </w:p>
     <w:p/>
     <w:p>
+      <w:r>
+        <w:t>Branching:</w:t>
+      </w:r>
+    </w:p>
+    <w:p>
+      <w:r>
+        <w:t xml:space="preserve">1. Branch into a </w:t>
+      </w:r>
+      <w:proofErr w:type="spellStart"/>
+      <w:r>
+        <w:t>hierarichal</w:t>
+      </w:r>
+      <w:proofErr w:type="spellEnd"/>
+      <w:r>
+        <w:t xml:space="preserve"> structure of agents (</w:t>
+      </w:r>
+      <w:proofErr w:type="spellStart"/>
+      <w:r>
+        <w:t>faciliated</w:t>
+      </w:r>
+      <w:proofErr w:type="spellEnd"/>
+      <w:r>
+        <w:t xml:space="preserve"> by reflection)</w:t>
+      </w:r>
+    </w:p>
+    <w:p>
+      <w:r>
+        <w:t xml:space="preserve">2. L2 branch after some number of increases of the last x </w:t>
+      </w:r>
+      <w:proofErr w:type="spellStart"/>
+      <w:r>
+        <w:t>iters</w:t>
+      </w:r>
+      <w:proofErr w:type="spellEnd"/>
+    </w:p>
+    <w:p>
+      <w:r>
+        <w:t xml:space="preserve">3. Each agent represents a single "concept" such as a letter, or a python </w:t>
+      </w:r>
+      <w:proofErr w:type="spellStart"/>
+      <w:r>
+        <w:t>kwd</w:t>
+      </w:r>
+      <w:proofErr w:type="spellEnd"/>
+    </w:p>
+    <w:p>
+      <w:r>
+        <w:t>4. If a branch agent does not learn enough over some t, rm it (log to kb?) - it's inputs do not form any concepts</w:t>
+      </w:r>
+    </w:p>
+    <w:p>
+      <w:r>
+        <w:t>Other heuristics:</w:t>
+      </w:r>
+    </w:p>
+    <w:p>
       <w:pPr>
         <w:pStyle w:val="Heading1"/>
       </w:pPr>
       <w:r>
-        <w:t>What’s Next</w:t>
-      </w:r>
-    </w:p>
-    <w:p>
-      <w:r>
-        <w:t>L2 Tuning:</w:t>
-      </w:r>
-    </w:p>
-    <w:p>
-      <w:r>
-        <w:t>1. Monitor accuracy heuristics over time -</w:t>
-      </w:r>
-    </w:p>
-    <w:p>
-      <w:r>
-        <w:t>1. increase max pop size after some accuracy threshold</w:t>
-      </w:r>
-    </w:p>
-    <w:p>
-      <w:r>
-        <w:t xml:space="preserve">3. decrease max pop size if </w:t>
+        <w:t>Influences</w:t>
+      </w:r>
+    </w:p>
+    <w:p>
+      <w:r>
+        <w:t xml:space="preserve">Nicolai </w:t>
+      </w:r>
+      <w:r>
+        <w:t xml:space="preserve">Tesla, </w:t>
+      </w:r>
+      <w:r>
+        <w:t xml:space="preserve">Daniel </w:t>
+      </w:r>
+      <w:r>
+        <w:t>Hofsta</w:t>
+      </w:r>
+      <w:r>
+        <w:t>d</w:t>
+      </w:r>
+      <w:r>
+        <w:t xml:space="preserve">ter, </w:t>
+      </w:r>
+      <w:r>
+        <w:t xml:space="preserve">Ray </w:t>
+      </w:r>
+      <w:r>
+        <w:t xml:space="preserve">Kurzweil, </w:t>
+      </w:r>
+      <w:r>
+        <w:t xml:space="preserve">Richard </w:t>
+      </w:r>
+      <w:r>
+        <w:t>Dawkins</w:t>
+      </w:r>
+      <w:r>
+        <w:t xml:space="preserve">, Jacques </w:t>
       </w:r>
       <w:proofErr w:type="spellStart"/>
       <w:r>
-        <w:t>proprtion</w:t>
+        <w:t>Pitrat</w:t>
       </w:r>
       <w:proofErr w:type="spellEnd"/>
       <w:r>
-        <w:t xml:space="preserve"> of unfit to fit outputs calls for it</w:t>
-      </w:r>
-    </w:p>
-    <w:p/>
-    <w:p>
-      <w:r>
-        <w:t>Branching:</w:t>
-      </w:r>
-    </w:p>
-    <w:p>
-      <w:r>
-        <w:t xml:space="preserve">1. Branch into a </w:t>
+        <w:t>.</w:t>
+      </w:r>
+    </w:p>
+    <w:p>
+      <w:pPr>
+        <w:pStyle w:val="Heading1"/>
+      </w:pPr>
+      <w:r>
+        <w:t>Appendix A: Technical Information</w:t>
+      </w:r>
+    </w:p>
+    <w:p>
+      <w:pPr>
+        <w:pStyle w:val="Heading1"/>
+      </w:pPr>
+      <w:r>
+        <w:t>Technologies / 3</w:t>
+      </w:r>
+      <w:r>
+        <w:rPr>
+          <w:vertAlign w:val="superscript"/>
+        </w:rPr>
+        <w:t>rd</w:t>
+      </w:r>
+      <w:r>
+        <w:t xml:space="preserve"> Party Libraries</w:t>
+      </w:r>
+    </w:p>
+    <w:p>
+      <w:pPr>
+        <w:pStyle w:val="ListParagraph"/>
+        <w:numPr>
+          <w:ilvl w:val="0"/>
+          <w:numId w:val="1"/>
+        </w:numPr>
+      </w:pPr>
+      <w:r>
+        <w:t>Python: reflection, etc.</w:t>
+      </w:r>
+    </w:p>
+    <w:p>
+      <w:pPr>
+        <w:pStyle w:val="ListParagraph"/>
+        <w:numPr>
+          <w:ilvl w:val="0"/>
+          <w:numId w:val="1"/>
+        </w:numPr>
+      </w:pPr>
+      <w:r>
+        <w:lastRenderedPageBreak/>
+        <w:t xml:space="preserve">(From Technologies section) </w:t>
+      </w:r>
+      <w:r>
+        <w:t xml:space="preserve">The agent is developed in Python using the </w:t>
       </w:r>
       <w:proofErr w:type="spellStart"/>
       <w:r>
-        <w:t>hierarichal</w:t>
+        <w:t>PyTorch</w:t>
       </w:r>
       <w:proofErr w:type="spellEnd"/>
       <w:r>
-        <w:t xml:space="preserve"> structure of agents (</w:t>
+        <w:t xml:space="preserve"> and </w:t>
       </w:r>
       <w:proofErr w:type="spellStart"/>
       <w:r>
-        <w:t>faciliated</w:t>
+        <w:t>KarooGP</w:t>
       </w:r>
       <w:proofErr w:type="spellEnd"/>
       <w:r>
-        <w:t xml:space="preserve"> by reflection)</w:t>
-      </w:r>
-    </w:p>
-    <w:p>
-      <w:r>
-        <w:t xml:space="preserve">2. L2 branch after some number of increases of the last x </w:t>
-      </w:r>
-      <w:proofErr w:type="spellStart"/>
-      <w:r>
-        <w:t>iters</w:t>
-      </w:r>
-      <w:proofErr w:type="spellEnd"/>
-    </w:p>
-    <w:p>
-      <w:r>
-        <w:t xml:space="preserve">3. Each agent represents a single "concept" such as a letter, or a python </w:t>
-      </w:r>
-      <w:proofErr w:type="spellStart"/>
-      <w:r>
-        <w:t>kwd</w:t>
-      </w:r>
-      <w:proofErr w:type="spellEnd"/>
-    </w:p>
-    <w:p>
-      <w:r>
-        <w:t>4. If a branch agent does not learn enough over some t, rm it (log to kb?) - it's inputs do not form any concepts</w:t>
-      </w:r>
-    </w:p>
-    <w:p>
-      <w:r>
-        <w:t>Other heuristics:</w:t>
+        <w:t xml:space="preserve"> machine learning and genetic programming libraries, respectively.</w:t>
+      </w:r>
+    </w:p>
+    <w:p>
+      <w:pPr>
+        <w:pStyle w:val="ListParagraph"/>
+        <w:numPr>
+          <w:ilvl w:val="0"/>
+          <w:numId w:val="1"/>
+        </w:numPr>
+      </w:pPr>
+      <w:r>
+        <w:t>Python was chosen for its rapid prototyping capabilities and ability for reflection.</w:t>
       </w:r>
     </w:p>
     <w:p>
@@ -1063,25 +1959,14 @@
         <w:pStyle w:val="Heading1"/>
       </w:pPr>
       <w:r>
-        <w:lastRenderedPageBreak/>
-        <w:t>Influences</w:t>
-      </w:r>
-    </w:p>
-    <w:p>
-      <w:r>
-        <w:t>Tesla, Hofsta</w:t>
-      </w:r>
-      <w:r>
-        <w:t>d</w:t>
-      </w:r>
-      <w:r>
-        <w:t xml:space="preserve">ter, </w:t>
-      </w:r>
-      <w:r>
-        <w:t>Kurzweil, Dawkins</w:t>
-      </w:r>
-    </w:p>
-    <w:p/>
+        <w:t>Usage Instructions</w:t>
+      </w:r>
+    </w:p>
+    <w:p>
+      <w:r>
+        <w:t>…</w:t>
+      </w:r>
+    </w:p>
     <w:sectPr>
       <w:pgSz w:w="12240" w:h="15840"/>
       <w:pgMar w:top="1440" w:right="1440" w:bottom="1440" w:left="1440" w:header="720" w:footer="720" w:gutter="0"/>
@@ -1092,12 +1977,162 @@
 </w:document>
 </file>
 
+<file path=word/comments.xml><?xml version="1.0" encoding="utf-8"?>
+<w:comments xmlns:wpc="http://schemas.microsoft.com/office/word/2010/wordprocessingCanvas" xmlns:cx="http://schemas.microsoft.com/office/drawing/2014/chartex" xmlns:cx1="http://schemas.microsoft.com/office/drawing/2015/9/8/chartex" xmlns:cx2="http://schemas.microsoft.com/office/drawing/2015/10/21/chartex" xmlns:cx3="http://schemas.microsoft.com/office/drawing/2016/5/9/chartex" xmlns:cx4="http://schemas.microsoft.com/office/drawing/2016/5/10/chartex" xmlns:cx5="http://schemas.microsoft.com/office/drawing/2016/5/11/chartex" xmlns:cx6="http://schemas.microsoft.com/office/drawing/2016/5/12/chartex" xmlns:cx7="http://schemas.microsoft.com/office/drawing/2016/5/13/chartex" xmlns:cx8="http://schemas.microsoft.com/office/drawing/2016/5/14/chartex" xmlns:mc="http://schemas.openxmlformats.org/markup-compatibility/2006" xmlns:aink="http://schemas.microsoft.com/office/drawing/2016/ink" xmlns:am3d="http://schemas.microsoft.com/office/drawing/2017/model3d" xmlns:o="urn:schemas-microsoft-com:office:office" xmlns:r="http://schemas.openxmlformats.org/officeDocument/2006/relationships" xmlns:m="http://schemas.openxmlformats.org/officeDocument/2006/math" xmlns:v="urn:schemas-microsoft-com:vml" xmlns:wp14="http://schemas.microsoft.com/office/word/2010/wordprocessingDrawing" xmlns:wp="http://schemas.openxmlformats.org/drawingml/2006/wordprocessingDrawing" xmlns:w10="urn:schemas-microsoft-com:office:word" xmlns:w="http://schemas.openxmlformats.org/wordprocessingml/2006/main" xmlns:w14="http://schemas.microsoft.com/office/word/2010/wordml" xmlns:w15="http://schemas.microsoft.com/office/word/2012/wordml" xmlns:w16cid="http://schemas.microsoft.com/office/word/2016/wordml/cid" xmlns:w16se="http://schemas.microsoft.com/office/word/2015/wordml/symex" xmlns:wpg="http://schemas.microsoft.com/office/word/2010/wordprocessingGroup" xmlns:wpi="http://schemas.microsoft.com/office/word/2010/wordprocessingInk" xmlns:wne="http://schemas.microsoft.com/office/word/2006/wordml" xmlns:wps="http://schemas.microsoft.com/office/word/2010/wordprocessingShape" mc:Ignorable="w14 w15 w16se w16cid wp14">
+  <w:comment w:id="1" w:author="Dustin Fast" w:date="2018-11-13T19:15:00Z" w:initials="DF">
+    <w:p>
+      <w:pPr>
+        <w:pStyle w:val="CommentText"/>
+      </w:pPr>
+      <w:r>
+        <w:rPr>
+          <w:rStyle w:val="CommentReference"/>
+        </w:rPr>
+        <w:annotationRef/>
+      </w:r>
+      <w:r>
+        <w:rPr>
+          <w:noProof/>
+        </w:rPr>
+        <w:t>"</w:t>
+      </w:r>
+      <w:r>
+        <w:rPr>
+          <w:noProof/>
+        </w:rPr>
+        <w:t>F</w:t>
+      </w:r>
+      <w:r>
+        <w:rPr>
+          <w:noProof/>
+        </w:rPr>
+        <w:t>r</w:t>
+      </w:r>
+      <w:r>
+        <w:rPr>
+          <w:noProof/>
+        </w:rPr>
+        <w:t>a</w:t>
+      </w:r>
+      <w:r>
+        <w:rPr>
+          <w:noProof/>
+        </w:rPr>
+        <w:t>m</w:t>
+      </w:r>
+      <w:r>
+        <w:rPr>
+          <w:noProof/>
+        </w:rPr>
+        <w:t>e</w:t>
+      </w:r>
+      <w:r>
+        <w:rPr>
+          <w:noProof/>
+        </w:rPr>
+        <w:t>w</w:t>
+      </w:r>
+      <w:r>
+        <w:rPr>
+          <w:noProof/>
+        </w:rPr>
+        <w:t>o</w:t>
+      </w:r>
+      <w:r>
+        <w:rPr>
+          <w:noProof/>
+        </w:rPr>
+        <w:t>r</w:t>
+      </w:r>
+      <w:r>
+        <w:rPr>
+          <w:noProof/>
+        </w:rPr>
+        <w:t>k</w:t>
+      </w:r>
+      <w:r>
+        <w:rPr>
+          <w:noProof/>
+        </w:rPr>
+        <w:t>"</w:t>
+      </w:r>
+      <w:r>
+        <w:rPr>
+          <w:noProof/>
+        </w:rPr>
+        <w:t xml:space="preserve"> </w:t>
+      </w:r>
+      <w:r>
+        <w:rPr>
+          <w:noProof/>
+        </w:rPr>
+        <w:t>s</w:t>
+      </w:r>
+      <w:r>
+        <w:rPr>
+          <w:noProof/>
+        </w:rPr>
+        <w:t>e</w:t>
+      </w:r>
+      <w:r>
+        <w:rPr>
+          <w:noProof/>
+        </w:rPr>
+        <w:t>c</w:t>
+      </w:r>
+      <w:r>
+        <w:rPr>
+          <w:noProof/>
+        </w:rPr>
+        <w:t>t</w:t>
+      </w:r>
+      <w:r>
+        <w:rPr>
+          <w:noProof/>
+        </w:rPr>
+        <w:t>i</w:t>
+      </w:r>
+      <w:r>
+        <w:rPr>
+          <w:noProof/>
+        </w:rPr>
+        <w:t>o</w:t>
+      </w:r>
+      <w:r>
+        <w:rPr>
+          <w:noProof/>
+        </w:rPr>
+        <w:t>n</w:t>
+      </w:r>
+      <w:r>
+        <w:rPr>
+          <w:noProof/>
+        </w:rPr>
+        <w:t>?</w:t>
+      </w:r>
+    </w:p>
+  </w:comment>
+</w:comments>
+</file>
+
+<file path=word/commentsExtended.xml><?xml version="1.0" encoding="utf-8"?>
+<w15:commentsEx xmlns:wpc="http://schemas.microsoft.com/office/word/2010/wordprocessingCanvas" xmlns:cx="http://schemas.microsoft.com/office/drawing/2014/chartex" xmlns:cx1="http://schemas.microsoft.com/office/drawing/2015/9/8/chartex" xmlns:cx2="http://schemas.microsoft.com/office/drawing/2015/10/21/chartex" xmlns:cx3="http://schemas.microsoft.com/office/drawing/2016/5/9/chartex" xmlns:cx4="http://schemas.microsoft.com/office/drawing/2016/5/10/chartex" xmlns:cx5="http://schemas.microsoft.com/office/drawing/2016/5/11/chartex" xmlns:cx6="http://schemas.microsoft.com/office/drawing/2016/5/12/chartex" xmlns:cx7="http://schemas.microsoft.com/office/drawing/2016/5/13/chartex" xmlns:cx8="http://schemas.microsoft.com/office/drawing/2016/5/14/chartex" xmlns:mc="http://schemas.openxmlformats.org/markup-compatibility/2006" xmlns:aink="http://schemas.microsoft.com/office/drawing/2016/ink" xmlns:am3d="http://schemas.microsoft.com/office/drawing/2017/model3d" xmlns:o="urn:schemas-microsoft-com:office:office" xmlns:r="http://schemas.openxmlformats.org/officeDocument/2006/relationships" xmlns:m="http://schemas.openxmlformats.org/officeDocument/2006/math" xmlns:v="urn:schemas-microsoft-com:vml" xmlns:wp14="http://schemas.microsoft.com/office/word/2010/wordprocessingDrawing" xmlns:wp="http://schemas.openxmlformats.org/drawingml/2006/wordprocessingDrawing" xmlns:w10="urn:schemas-microsoft-com:office:word" xmlns:w="http://schemas.openxmlformats.org/wordprocessingml/2006/main" xmlns:w14="http://schemas.microsoft.com/office/word/2010/wordml" xmlns:w15="http://schemas.microsoft.com/office/word/2012/wordml" xmlns:w16cid="http://schemas.microsoft.com/office/word/2016/wordml/cid" xmlns:w16se="http://schemas.microsoft.com/office/word/2015/wordml/symex" xmlns:wpg="http://schemas.microsoft.com/office/word/2010/wordprocessingGroup" xmlns:wpi="http://schemas.microsoft.com/office/word/2010/wordprocessingInk" xmlns:wne="http://schemas.microsoft.com/office/word/2006/wordml" xmlns:wps="http://schemas.microsoft.com/office/word/2010/wordprocessingShape" mc:Ignorable="w14 w15 w16se w16cid wp14">
+  <w15:commentEx w15:paraId="066CB811" w15:done="0"/>
+</w15:commentsEx>
+</file>
+
+<file path=word/commentsIds.xml><?xml version="1.0" encoding="utf-8"?>
+<w16cid:commentsIds xmlns:wpc="http://schemas.microsoft.com/office/word/2010/wordprocessingCanvas" xmlns:cx="http://schemas.microsoft.com/office/drawing/2014/chartex" xmlns:cx1="http://schemas.microsoft.com/office/drawing/2015/9/8/chartex" xmlns:cx2="http://schemas.microsoft.com/office/drawing/2015/10/21/chartex" xmlns:cx3="http://schemas.microsoft.com/office/drawing/2016/5/9/chartex" xmlns:cx4="http://schemas.microsoft.com/office/drawing/2016/5/10/chartex" xmlns:cx5="http://schemas.microsoft.com/office/drawing/2016/5/11/chartex" xmlns:cx6="http://schemas.microsoft.com/office/drawing/2016/5/12/chartex" xmlns:cx7="http://schemas.microsoft.com/office/drawing/2016/5/13/chartex" xmlns:cx8="http://schemas.microsoft.com/office/drawing/2016/5/14/chartex" xmlns:mc="http://schemas.openxmlformats.org/markup-compatibility/2006" xmlns:aink="http://schemas.microsoft.com/office/drawing/2016/ink" xmlns:am3d="http://schemas.microsoft.com/office/drawing/2017/model3d" xmlns:o="urn:schemas-microsoft-com:office:office" xmlns:r="http://schemas.openxmlformats.org/officeDocument/2006/relationships" xmlns:m="http://schemas.openxmlformats.org/officeDocument/2006/math" xmlns:v="urn:schemas-microsoft-com:vml" xmlns:wp14="http://schemas.microsoft.com/office/word/2010/wordprocessingDrawing" xmlns:wp="http://schemas.openxmlformats.org/drawingml/2006/wordprocessingDrawing" xmlns:w10="urn:schemas-microsoft-com:office:word" xmlns:w="http://schemas.openxmlformats.org/wordprocessingml/2006/main" xmlns:w14="http://schemas.microsoft.com/office/word/2010/wordml" xmlns:w15="http://schemas.microsoft.com/office/word/2012/wordml" xmlns:w16cid="http://schemas.microsoft.com/office/word/2016/wordml/cid" xmlns:w16se="http://schemas.microsoft.com/office/word/2015/wordml/symex" xmlns:wpg="http://schemas.microsoft.com/office/word/2010/wordprocessingGroup" xmlns:wpi="http://schemas.microsoft.com/office/word/2010/wordprocessingInk" xmlns:wne="http://schemas.microsoft.com/office/word/2006/wordml" xmlns:wps="http://schemas.microsoft.com/office/word/2010/wordprocessingShape" mc:Ignorable="w14 w15 w16se w16cid wp14">
+  <w16cid:commentId w16cid:paraId="066CB811" w16cid:durableId="1F95A15D"/>
+</w16cid:commentsIds>
+</file>
+
 <file path=word/numbering.xml><?xml version="1.0" encoding="utf-8"?>
 <w:numbering xmlns:wpc="http://schemas.microsoft.com/office/word/2010/wordprocessingCanvas" xmlns:cx="http://schemas.microsoft.com/office/drawing/2014/chartex" xmlns:cx1="http://schemas.microsoft.com/office/drawing/2015/9/8/chartex" xmlns:cx2="http://schemas.microsoft.com/office/drawing/2015/10/21/chartex" xmlns:cx3="http://schemas.microsoft.com/office/drawing/2016/5/9/chartex" xmlns:cx4="http://schemas.microsoft.com/office/drawing/2016/5/10/chartex" xmlns:cx5="http://schemas.microsoft.com/office/drawing/2016/5/11/chartex" xmlns:cx6="http://schemas.microsoft.com/office/drawing/2016/5/12/chartex" xmlns:cx7="http://schemas.microsoft.com/office/drawing/2016/5/13/chartex" xmlns:cx8="http://schemas.microsoft.com/office/drawing/2016/5/14/chartex" xmlns:mc="http://schemas.openxmlformats.org/markup-compatibility/2006" xmlns:aink="http://schemas.microsoft.com/office/drawing/2016/ink" xmlns:am3d="http://schemas.microsoft.com/office/drawing/2017/model3d" xmlns:o="urn:schemas-microsoft-com:office:office" xmlns:r="http://schemas.openxmlformats.org/officeDocument/2006/relationships" xmlns:m="http://schemas.openxmlformats.org/officeDocument/2006/math" xmlns:v="urn:schemas-microsoft-com:vml" xmlns:wp14="http://schemas.microsoft.com/office/word/2010/wordprocessingDrawing" xmlns:wp="http://schemas.openxmlformats.org/drawingml/2006/wordprocessingDrawing" xmlns:w10="urn:schemas-microsoft-com:office:word" xmlns:w="http://schemas.openxmlformats.org/wordprocessingml/2006/main" xmlns:w14="http://schemas.microsoft.com/office/word/2010/wordml" xmlns:w15="http://schemas.microsoft.com/office/word/2012/wordml" xmlns:w16cid="http://schemas.microsoft.com/office/word/2016/wordml/cid" xmlns:w16se="http://schemas.microsoft.com/office/word/2015/wordml/symex" xmlns:wpg="http://schemas.microsoft.com/office/word/2010/wordprocessingGroup" xmlns:wpi="http://schemas.microsoft.com/office/word/2010/wordprocessingInk" xmlns:wne="http://schemas.microsoft.com/office/word/2006/wordml" xmlns:wps="http://schemas.microsoft.com/office/word/2010/wordprocessingShape" mc:Ignorable="w14 w15 w16se w16cid wp14">
   <w:abstractNum w:abstractNumId="0" w15:restartNumberingAfterBreak="0">
-    <w:nsid w:val="397863AC"/>
+    <w:nsid w:val="37E45B30"/>
     <w:multiLevelType w:val="hybridMultilevel"/>
-    <w:tmpl w:val="87BA71FC"/>
+    <w:tmpl w:val="FCBAF54E"/>
     <w:lvl w:ilvl="0" w:tplc="04090001">
       <w:start w:val="1"/>
       <w:numFmt w:val="bullet"/>
@@ -1208,9 +2243,9 @@
     </w:lvl>
   </w:abstractNum>
   <w:abstractNum w:abstractNumId="1" w15:restartNumberingAfterBreak="0">
-    <w:nsid w:val="52B11F14"/>
+    <w:nsid w:val="397863AC"/>
     <w:multiLevelType w:val="hybridMultilevel"/>
-    <w:tmpl w:val="19985344"/>
+    <w:tmpl w:val="C3FE876A"/>
     <w:lvl w:ilvl="0" w:tplc="04090001">
       <w:start w:val="1"/>
       <w:numFmt w:val="bullet"/>
@@ -1320,13 +2355,254 @@
       </w:rPr>
     </w:lvl>
   </w:abstractNum>
+  <w:abstractNum w:abstractNumId="2" w15:restartNumberingAfterBreak="0">
+    <w:nsid w:val="52B11F14"/>
+    <w:multiLevelType w:val="hybridMultilevel"/>
+    <w:tmpl w:val="19985344"/>
+    <w:lvl w:ilvl="0" w:tplc="04090001">
+      <w:start w:val="1"/>
+      <w:numFmt w:val="bullet"/>
+      <w:lvlText w:val=""/>
+      <w:lvlJc w:val="left"/>
+      <w:pPr>
+        <w:ind w:left="720" w:hanging="360"/>
+      </w:pPr>
+      <w:rPr>
+        <w:rFonts w:ascii="Symbol" w:hAnsi="Symbol" w:hint="default"/>
+      </w:rPr>
+    </w:lvl>
+    <w:lvl w:ilvl="1" w:tplc="04090003" w:tentative="1">
+      <w:start w:val="1"/>
+      <w:numFmt w:val="bullet"/>
+      <w:lvlText w:val="o"/>
+      <w:lvlJc w:val="left"/>
+      <w:pPr>
+        <w:ind w:left="1440" w:hanging="360"/>
+      </w:pPr>
+      <w:rPr>
+        <w:rFonts w:ascii="Courier New" w:hAnsi="Courier New" w:cs="Courier New" w:hint="default"/>
+      </w:rPr>
+    </w:lvl>
+    <w:lvl w:ilvl="2" w:tplc="04090005" w:tentative="1">
+      <w:start w:val="1"/>
+      <w:numFmt w:val="bullet"/>
+      <w:lvlText w:val=""/>
+      <w:lvlJc w:val="left"/>
+      <w:pPr>
+        <w:ind w:left="2160" w:hanging="360"/>
+      </w:pPr>
+      <w:rPr>
+        <w:rFonts w:ascii="Wingdings" w:hAnsi="Wingdings" w:hint="default"/>
+      </w:rPr>
+    </w:lvl>
+    <w:lvl w:ilvl="3" w:tplc="04090001" w:tentative="1">
+      <w:start w:val="1"/>
+      <w:numFmt w:val="bullet"/>
+      <w:lvlText w:val=""/>
+      <w:lvlJc w:val="left"/>
+      <w:pPr>
+        <w:ind w:left="2880" w:hanging="360"/>
+      </w:pPr>
+      <w:rPr>
+        <w:rFonts w:ascii="Symbol" w:hAnsi="Symbol" w:hint="default"/>
+      </w:rPr>
+    </w:lvl>
+    <w:lvl w:ilvl="4" w:tplc="04090003" w:tentative="1">
+      <w:start w:val="1"/>
+      <w:numFmt w:val="bullet"/>
+      <w:lvlText w:val="o"/>
+      <w:lvlJc w:val="left"/>
+      <w:pPr>
+        <w:ind w:left="3600" w:hanging="360"/>
+      </w:pPr>
+      <w:rPr>
+        <w:rFonts w:ascii="Courier New" w:hAnsi="Courier New" w:cs="Courier New" w:hint="default"/>
+      </w:rPr>
+    </w:lvl>
+    <w:lvl w:ilvl="5" w:tplc="04090005" w:tentative="1">
+      <w:start w:val="1"/>
+      <w:numFmt w:val="bullet"/>
+      <w:lvlText w:val=""/>
+      <w:lvlJc w:val="left"/>
+      <w:pPr>
+        <w:ind w:left="4320" w:hanging="360"/>
+      </w:pPr>
+      <w:rPr>
+        <w:rFonts w:ascii="Wingdings" w:hAnsi="Wingdings" w:hint="default"/>
+      </w:rPr>
+    </w:lvl>
+    <w:lvl w:ilvl="6" w:tplc="04090001" w:tentative="1">
+      <w:start w:val="1"/>
+      <w:numFmt w:val="bullet"/>
+      <w:lvlText w:val=""/>
+      <w:lvlJc w:val="left"/>
+      <w:pPr>
+        <w:ind w:left="5040" w:hanging="360"/>
+      </w:pPr>
+      <w:rPr>
+        <w:rFonts w:ascii="Symbol" w:hAnsi="Symbol" w:hint="default"/>
+      </w:rPr>
+    </w:lvl>
+    <w:lvl w:ilvl="7" w:tplc="04090003" w:tentative="1">
+      <w:start w:val="1"/>
+      <w:numFmt w:val="bullet"/>
+      <w:lvlText w:val="o"/>
+      <w:lvlJc w:val="left"/>
+      <w:pPr>
+        <w:ind w:left="5760" w:hanging="360"/>
+      </w:pPr>
+      <w:rPr>
+        <w:rFonts w:ascii="Courier New" w:hAnsi="Courier New" w:cs="Courier New" w:hint="default"/>
+      </w:rPr>
+    </w:lvl>
+    <w:lvl w:ilvl="8" w:tplc="04090005" w:tentative="1">
+      <w:start w:val="1"/>
+      <w:numFmt w:val="bullet"/>
+      <w:lvlText w:val=""/>
+      <w:lvlJc w:val="left"/>
+      <w:pPr>
+        <w:ind w:left="6480" w:hanging="360"/>
+      </w:pPr>
+      <w:rPr>
+        <w:rFonts w:ascii="Wingdings" w:hAnsi="Wingdings" w:hint="default"/>
+      </w:rPr>
+    </w:lvl>
+  </w:abstractNum>
+  <w:abstractNum w:abstractNumId="3" w15:restartNumberingAfterBreak="0">
+    <w:nsid w:val="640A1695"/>
+    <w:multiLevelType w:val="hybridMultilevel"/>
+    <w:tmpl w:val="20082EDE"/>
+    <w:lvl w:ilvl="0" w:tplc="78361BF4">
+      <w:start w:val="1"/>
+      <w:numFmt w:val="bullet"/>
+      <w:pStyle w:val="Code"/>
+      <w:lvlText w:val=""/>
+      <w:lvlJc w:val="left"/>
+      <w:pPr>
+        <w:ind w:left="720" w:hanging="360"/>
+      </w:pPr>
+      <w:rPr>
+        <w:rFonts w:ascii="Symbol" w:hAnsi="Symbol" w:hint="default"/>
+      </w:rPr>
+    </w:lvl>
+    <w:lvl w:ilvl="1" w:tplc="04090003" w:tentative="1">
+      <w:start w:val="1"/>
+      <w:numFmt w:val="bullet"/>
+      <w:lvlText w:val="o"/>
+      <w:lvlJc w:val="left"/>
+      <w:pPr>
+        <w:ind w:left="1440" w:hanging="360"/>
+      </w:pPr>
+      <w:rPr>
+        <w:rFonts w:ascii="Courier New" w:hAnsi="Courier New" w:cs="Courier New" w:hint="default"/>
+      </w:rPr>
+    </w:lvl>
+    <w:lvl w:ilvl="2" w:tplc="04090005" w:tentative="1">
+      <w:start w:val="1"/>
+      <w:numFmt w:val="bullet"/>
+      <w:lvlText w:val=""/>
+      <w:lvlJc w:val="left"/>
+      <w:pPr>
+        <w:ind w:left="2160" w:hanging="360"/>
+      </w:pPr>
+      <w:rPr>
+        <w:rFonts w:ascii="Wingdings" w:hAnsi="Wingdings" w:hint="default"/>
+      </w:rPr>
+    </w:lvl>
+    <w:lvl w:ilvl="3" w:tplc="04090001" w:tentative="1">
+      <w:start w:val="1"/>
+      <w:numFmt w:val="bullet"/>
+      <w:lvlText w:val=""/>
+      <w:lvlJc w:val="left"/>
+      <w:pPr>
+        <w:ind w:left="2880" w:hanging="360"/>
+      </w:pPr>
+      <w:rPr>
+        <w:rFonts w:ascii="Symbol" w:hAnsi="Symbol" w:hint="default"/>
+      </w:rPr>
+    </w:lvl>
+    <w:lvl w:ilvl="4" w:tplc="04090003" w:tentative="1">
+      <w:start w:val="1"/>
+      <w:numFmt w:val="bullet"/>
+      <w:lvlText w:val="o"/>
+      <w:lvlJc w:val="left"/>
+      <w:pPr>
+        <w:ind w:left="3600" w:hanging="360"/>
+      </w:pPr>
+      <w:rPr>
+        <w:rFonts w:ascii="Courier New" w:hAnsi="Courier New" w:cs="Courier New" w:hint="default"/>
+      </w:rPr>
+    </w:lvl>
+    <w:lvl w:ilvl="5" w:tplc="04090005" w:tentative="1">
+      <w:start w:val="1"/>
+      <w:numFmt w:val="bullet"/>
+      <w:lvlText w:val=""/>
+      <w:lvlJc w:val="left"/>
+      <w:pPr>
+        <w:ind w:left="4320" w:hanging="360"/>
+      </w:pPr>
+      <w:rPr>
+        <w:rFonts w:ascii="Wingdings" w:hAnsi="Wingdings" w:hint="default"/>
+      </w:rPr>
+    </w:lvl>
+    <w:lvl w:ilvl="6" w:tplc="04090001" w:tentative="1">
+      <w:start w:val="1"/>
+      <w:numFmt w:val="bullet"/>
+      <w:lvlText w:val=""/>
+      <w:lvlJc w:val="left"/>
+      <w:pPr>
+        <w:ind w:left="5040" w:hanging="360"/>
+      </w:pPr>
+      <w:rPr>
+        <w:rFonts w:ascii="Symbol" w:hAnsi="Symbol" w:hint="default"/>
+      </w:rPr>
+    </w:lvl>
+    <w:lvl w:ilvl="7" w:tplc="04090003" w:tentative="1">
+      <w:start w:val="1"/>
+      <w:numFmt w:val="bullet"/>
+      <w:lvlText w:val="o"/>
+      <w:lvlJc w:val="left"/>
+      <w:pPr>
+        <w:ind w:left="5760" w:hanging="360"/>
+      </w:pPr>
+      <w:rPr>
+        <w:rFonts w:ascii="Courier New" w:hAnsi="Courier New" w:cs="Courier New" w:hint="default"/>
+      </w:rPr>
+    </w:lvl>
+    <w:lvl w:ilvl="8" w:tplc="04090005" w:tentative="1">
+      <w:start w:val="1"/>
+      <w:numFmt w:val="bullet"/>
+      <w:lvlText w:val=""/>
+      <w:lvlJc w:val="left"/>
+      <w:pPr>
+        <w:ind w:left="6480" w:hanging="360"/>
+      </w:pPr>
+      <w:rPr>
+        <w:rFonts w:ascii="Wingdings" w:hAnsi="Wingdings" w:hint="default"/>
+      </w:rPr>
+    </w:lvl>
+  </w:abstractNum>
   <w:num w:numId="1">
+    <w:abstractNumId w:val="1"/>
+  </w:num>
+  <w:num w:numId="2">
+    <w:abstractNumId w:val="2"/>
+  </w:num>
+  <w:num w:numId="3">
     <w:abstractNumId w:val="0"/>
   </w:num>
-  <w:num w:numId="2">
-    <w:abstractNumId w:val="1"/>
+  <w:num w:numId="4">
+    <w:abstractNumId w:val="3"/>
   </w:num>
 </w:numbering>
+</file>
+
+<file path=word/people.xml><?xml version="1.0" encoding="utf-8"?>
+<w15:people xmlns:wpc="http://schemas.microsoft.com/office/word/2010/wordprocessingCanvas" xmlns:cx="http://schemas.microsoft.com/office/drawing/2014/chartex" xmlns:cx1="http://schemas.microsoft.com/office/drawing/2015/9/8/chartex" xmlns:cx2="http://schemas.microsoft.com/office/drawing/2015/10/21/chartex" xmlns:cx3="http://schemas.microsoft.com/office/drawing/2016/5/9/chartex" xmlns:cx4="http://schemas.microsoft.com/office/drawing/2016/5/10/chartex" xmlns:cx5="http://schemas.microsoft.com/office/drawing/2016/5/11/chartex" xmlns:cx6="http://schemas.microsoft.com/office/drawing/2016/5/12/chartex" xmlns:cx7="http://schemas.microsoft.com/office/drawing/2016/5/13/chartex" xmlns:cx8="http://schemas.microsoft.com/office/drawing/2016/5/14/chartex" xmlns:mc="http://schemas.openxmlformats.org/markup-compatibility/2006" xmlns:aink="http://schemas.microsoft.com/office/drawing/2016/ink" xmlns:am3d="http://schemas.microsoft.com/office/drawing/2017/model3d" xmlns:o="urn:schemas-microsoft-com:office:office" xmlns:r="http://schemas.openxmlformats.org/officeDocument/2006/relationships" xmlns:m="http://schemas.openxmlformats.org/officeDocument/2006/math" xmlns:v="urn:schemas-microsoft-com:vml" xmlns:wp14="http://schemas.microsoft.com/office/word/2010/wordprocessingDrawing" xmlns:wp="http://schemas.openxmlformats.org/drawingml/2006/wordprocessingDrawing" xmlns:w10="urn:schemas-microsoft-com:office:word" xmlns:w="http://schemas.openxmlformats.org/wordprocessingml/2006/main" xmlns:w14="http://schemas.microsoft.com/office/word/2010/wordml" xmlns:w15="http://schemas.microsoft.com/office/word/2012/wordml" xmlns:w16cid="http://schemas.microsoft.com/office/word/2016/wordml/cid" xmlns:w16se="http://schemas.microsoft.com/office/word/2015/wordml/symex" xmlns:wpg="http://schemas.microsoft.com/office/word/2010/wordprocessingGroup" xmlns:wpi="http://schemas.microsoft.com/office/word/2010/wordprocessingInk" xmlns:wne="http://schemas.microsoft.com/office/word/2006/wordml" xmlns:wps="http://schemas.microsoft.com/office/word/2010/wordprocessingShape" mc:Ignorable="w14 w15 w16se w16cid wp14">
+  <w15:person w15:author="Dustin Fast">
+    <w15:presenceInfo w15:providerId="Windows Live" w15:userId="a31ac14c9d19e756"/>
+  </w15:person>
+</w15:people>
 </file>
 
 <file path=word/styles.xml><?xml version="1.0" encoding="utf-8"?>
@@ -1795,7 +3071,6 @@
   <w:style w:type="character" w:default="1" w:styleId="DefaultParagraphFont">
     <w:name w:val="Default Paragraph Font"/>
     <w:uiPriority w:val="1"/>
-    <w:semiHidden/>
     <w:unhideWhenUsed/>
   </w:style>
   <w:style w:type="table" w:default="1" w:styleId="TableNormal">
@@ -1835,6 +3110,7 @@
   <w:style w:type="paragraph" w:styleId="ListParagraph">
     <w:name w:val="List Paragraph"/>
     <w:basedOn w:val="Normal"/>
+    <w:link w:val="ListParagraphChar"/>
     <w:uiPriority w:val="34"/>
     <w:qFormat/>
     <w:rsid w:val="006C5E0B"/>
@@ -1890,6 +3166,180 @@
       <w:color w:val="1F3763" w:themeColor="accent1" w:themeShade="7F"/>
       <w:sz w:val="24"/>
       <w:szCs w:val="24"/>
+    </w:rPr>
+  </w:style>
+  <w:style w:type="paragraph" w:styleId="Quote">
+    <w:name w:val="Quote"/>
+    <w:basedOn w:val="Normal"/>
+    <w:next w:val="Normal"/>
+    <w:link w:val="QuoteChar"/>
+    <w:uiPriority w:val="29"/>
+    <w:qFormat/>
+    <w:rsid w:val="00A15399"/>
+    <w:pPr>
+      <w:spacing w:before="200"/>
+      <w:ind w:left="864" w:right="864"/>
+      <w:jc w:val="center"/>
+    </w:pPr>
+    <w:rPr>
+      <w:i/>
+      <w:iCs/>
+      <w:color w:val="404040" w:themeColor="text1" w:themeTint="BF"/>
+    </w:rPr>
+  </w:style>
+  <w:style w:type="character" w:customStyle="1" w:styleId="QuoteChar">
+    <w:name w:val="Quote Char"/>
+    <w:basedOn w:val="DefaultParagraphFont"/>
+    <w:link w:val="Quote"/>
+    <w:uiPriority w:val="29"/>
+    <w:rsid w:val="00A15399"/>
+    <w:rPr>
+      <w:i/>
+      <w:iCs/>
+      <w:color w:val="404040" w:themeColor="text1" w:themeTint="BF"/>
+    </w:rPr>
+  </w:style>
+  <w:style w:type="character" w:styleId="CommentReference">
+    <w:name w:val="annotation reference"/>
+    <w:basedOn w:val="DefaultParagraphFont"/>
+    <w:uiPriority w:val="99"/>
+    <w:semiHidden/>
+    <w:unhideWhenUsed/>
+    <w:rsid w:val="00A15399"/>
+    <w:rPr>
+      <w:sz w:val="16"/>
+      <w:szCs w:val="16"/>
+    </w:rPr>
+  </w:style>
+  <w:style w:type="paragraph" w:styleId="CommentText">
+    <w:name w:val="annotation text"/>
+    <w:basedOn w:val="Normal"/>
+    <w:link w:val="CommentTextChar"/>
+    <w:uiPriority w:val="99"/>
+    <w:semiHidden/>
+    <w:unhideWhenUsed/>
+    <w:rsid w:val="00A15399"/>
+    <w:pPr>
+      <w:spacing w:line="240" w:lineRule="auto"/>
+    </w:pPr>
+    <w:rPr>
+      <w:sz w:val="20"/>
+      <w:szCs w:val="20"/>
+    </w:rPr>
+  </w:style>
+  <w:style w:type="character" w:customStyle="1" w:styleId="CommentTextChar">
+    <w:name w:val="Comment Text Char"/>
+    <w:basedOn w:val="DefaultParagraphFont"/>
+    <w:link w:val="CommentText"/>
+    <w:uiPriority w:val="99"/>
+    <w:semiHidden/>
+    <w:rsid w:val="00A15399"/>
+    <w:rPr>
+      <w:sz w:val="20"/>
+      <w:szCs w:val="20"/>
+    </w:rPr>
+  </w:style>
+  <w:style w:type="paragraph" w:styleId="CommentSubject">
+    <w:name w:val="annotation subject"/>
+    <w:basedOn w:val="CommentText"/>
+    <w:next w:val="CommentText"/>
+    <w:link w:val="CommentSubjectChar"/>
+    <w:uiPriority w:val="99"/>
+    <w:semiHidden/>
+    <w:unhideWhenUsed/>
+    <w:rsid w:val="00A15399"/>
+    <w:rPr>
+      <w:b/>
+      <w:bCs/>
+    </w:rPr>
+  </w:style>
+  <w:style w:type="character" w:customStyle="1" w:styleId="CommentSubjectChar">
+    <w:name w:val="Comment Subject Char"/>
+    <w:basedOn w:val="CommentTextChar"/>
+    <w:link w:val="CommentSubject"/>
+    <w:uiPriority w:val="99"/>
+    <w:semiHidden/>
+    <w:rsid w:val="00A15399"/>
+    <w:rPr>
+      <w:b/>
+      <w:bCs/>
+      <w:sz w:val="20"/>
+      <w:szCs w:val="20"/>
+    </w:rPr>
+  </w:style>
+  <w:style w:type="paragraph" w:styleId="BalloonText">
+    <w:name w:val="Balloon Text"/>
+    <w:basedOn w:val="Normal"/>
+    <w:link w:val="BalloonTextChar"/>
+    <w:uiPriority w:val="99"/>
+    <w:semiHidden/>
+    <w:unhideWhenUsed/>
+    <w:rsid w:val="00A15399"/>
+    <w:pPr>
+      <w:spacing w:after="0" w:line="240" w:lineRule="auto"/>
+    </w:pPr>
+    <w:rPr>
+      <w:rFonts w:ascii="Segoe UI" w:hAnsi="Segoe UI" w:cs="Segoe UI"/>
+      <w:sz w:val="18"/>
+      <w:szCs w:val="18"/>
+    </w:rPr>
+  </w:style>
+  <w:style w:type="character" w:customStyle="1" w:styleId="BalloonTextChar">
+    <w:name w:val="Balloon Text Char"/>
+    <w:basedOn w:val="DefaultParagraphFont"/>
+    <w:link w:val="BalloonText"/>
+    <w:uiPriority w:val="99"/>
+    <w:semiHidden/>
+    <w:rsid w:val="00A15399"/>
+    <w:rPr>
+      <w:rFonts w:ascii="Segoe UI" w:hAnsi="Segoe UI" w:cs="Segoe UI"/>
+      <w:sz w:val="18"/>
+      <w:szCs w:val="18"/>
+    </w:rPr>
+  </w:style>
+  <w:style w:type="paragraph" w:styleId="Revision">
+    <w:name w:val="Revision"/>
+    <w:hidden/>
+    <w:uiPriority w:val="99"/>
+    <w:semiHidden/>
+    <w:rsid w:val="00A15399"/>
+    <w:pPr>
+      <w:spacing w:after="0" w:line="240" w:lineRule="auto"/>
+    </w:pPr>
+  </w:style>
+  <w:style w:type="paragraph" w:customStyle="1" w:styleId="Code">
+    <w:name w:val="Code"/>
+    <w:basedOn w:val="ListParagraph"/>
+    <w:link w:val="CodeChar"/>
+    <w:qFormat/>
+    <w:rsid w:val="002767D8"/>
+    <w:pPr>
+      <w:numPr>
+        <w:numId w:val="4"/>
+      </w:numPr>
+      <w:shd w:val="clear" w:color="auto" w:fill="D9D9D9" w:themeFill="background1" w:themeFillShade="D9"/>
+    </w:pPr>
+    <w:rPr>
+      <w:rFonts w:ascii="Consolas" w:hAnsi="Consolas"/>
+      <w:sz w:val="18"/>
+    </w:rPr>
+  </w:style>
+  <w:style w:type="character" w:customStyle="1" w:styleId="ListParagraphChar">
+    <w:name w:val="List Paragraph Char"/>
+    <w:basedOn w:val="DefaultParagraphFont"/>
+    <w:link w:val="ListParagraph"/>
+    <w:uiPriority w:val="34"/>
+    <w:rsid w:val="002767D8"/>
+  </w:style>
+  <w:style w:type="character" w:customStyle="1" w:styleId="CodeChar">
+    <w:name w:val="Code Char"/>
+    <w:basedOn w:val="ListParagraphChar"/>
+    <w:link w:val="Code"/>
+    <w:rsid w:val="002767D8"/>
+    <w:rPr>
+      <w:rFonts w:ascii="Consolas" w:hAnsi="Consolas"/>
+      <w:sz w:val="18"/>
+      <w:shd w:val="clear" w:color="auto" w:fill="D9D9D9" w:themeFill="background1" w:themeFillShade="D9"/>
     </w:rPr>
   </w:style>
 </w:styles>
@@ -2188,4 +3638,16 @@
     </a:ext>
   </a:extLst>
 </a:theme>
+</file>
+
+<file path=customXml/item1.xml><?xml version="1.0" encoding="utf-8"?>
+<b:Sources xmlns:b="http://schemas.openxmlformats.org/officeDocument/2006/bibliography" xmlns="http://schemas.openxmlformats.org/officeDocument/2006/bibliography" SelectedStyle="\APASixthEditionOfficeOnline.xsl" StyleName="APA" Version="6"/>
+</file>
+
+<file path=customXml/itemProps1.xml><?xml version="1.0" encoding="utf-8"?>
+<ds:datastoreItem xmlns:ds="http://schemas.openxmlformats.org/officeDocument/2006/customXml" ds:itemID="{8751098F-2D96-471B-9A7F-B0257351817F}">
+  <ds:schemaRefs>
+    <ds:schemaRef ds:uri="http://schemas.openxmlformats.org/officeDocument/2006/bibliography"/>
+  </ds:schemaRefs>
+</ds:datastoreItem>
 </file>
</xml_diff>

<commit_message>
Introduction drafted. Fleshing out model description -DF
</commit_message>
<xml_diff>
--- a/docs/FinalReport.docx
+++ b/docs/FinalReport.docx
@@ -93,13 +93,25 @@
         <w:rPr>
           <w:highlight w:val="green"/>
         </w:rPr>
-        <w:t>the realization</w:t>
-      </w:r>
-      <w:r>
-        <w:rPr>
-          <w:highlight w:val="green"/>
-        </w:rPr>
-        <w:t xml:space="preserve"> that we experience these shifts of attention unwillingly and "out of the blue" provides powerful clues to </w:t>
+        <w:t>the ways that</w:t>
+      </w:r>
+      <w:r>
+        <w:rPr>
+          <w:highlight w:val="green"/>
+        </w:rPr>
+        <w:t xml:space="preserve"> we experience these shifts of attention unwillingly and "out of the blue" provide</w:t>
+      </w:r>
+      <w:r>
+        <w:rPr>
+          <w:highlight w:val="green"/>
+        </w:rPr>
+        <w:t xml:space="preserve"> powerful</w:t>
+      </w:r>
+      <w:r>
+        <w:rPr>
+          <w:highlight w:val="green"/>
+        </w:rPr>
+        <w:t xml:space="preserve"> clues to </w:t>
       </w:r>
       <w:r>
         <w:rPr>
@@ -124,19 +136,31 @@
         <w:rPr>
           <w:highlight w:val="green"/>
         </w:rPr>
-        <w:t>The</w:t>
-      </w:r>
-      <w:r>
-        <w:rPr>
-          <w:highlight w:val="green"/>
-        </w:rPr>
-        <w:t>refore, the</w:t>
-      </w:r>
-      <w:r>
-        <w:rPr>
-          <w:highlight w:val="green"/>
-        </w:rPr>
-        <w:t xml:space="preserve"> primary purpose of this project </w:t>
+        <w:t>With th</w:t>
+      </w:r>
+      <w:r>
+        <w:rPr>
+          <w:highlight w:val="green"/>
+        </w:rPr>
+        <w:t xml:space="preserve">at </w:t>
+      </w:r>
+      <w:r>
+        <w:rPr>
+          <w:highlight w:val="green"/>
+        </w:rPr>
+        <w:t>in mind</w:t>
+      </w:r>
+      <w:r>
+        <w:rPr>
+          <w:highlight w:val="green"/>
+        </w:rPr>
+        <w:t>, the</w:t>
+      </w:r>
+      <w:r>
+        <w:rPr>
+          <w:highlight w:val="green"/>
+        </w:rPr>
+        <w:t xml:space="preserve"> purpose of this project </w:t>
       </w:r>
       <w:r>
         <w:rPr>
@@ -148,7 +172,31 @@
         <w:rPr>
           <w:highlight w:val="green"/>
         </w:rPr>
-        <w:t xml:space="preserve"> to develop </w:t>
+        <w:t xml:space="preserve"> to </w:t>
+      </w:r>
+      <w:r>
+        <w:rPr>
+          <w:highlight w:val="green"/>
+        </w:rPr>
+        <w:t xml:space="preserve">explore these ideas by </w:t>
+      </w:r>
+      <w:r>
+        <w:rPr>
+          <w:highlight w:val="green"/>
+        </w:rPr>
+        <w:t>develop</w:t>
+      </w:r>
+      <w:r>
+        <w:rPr>
+          <w:highlight w:val="green"/>
+        </w:rPr>
+        <w:t>ing</w:t>
+      </w:r>
+      <w:r>
+        <w:rPr>
+          <w:highlight w:val="green"/>
+        </w:rPr>
+        <w:t xml:space="preserve"> </w:t>
       </w:r>
       <w:r>
         <w:rPr>
@@ -160,7 +208,19 @@
         <w:rPr>
           <w:highlight w:val="green"/>
         </w:rPr>
-        <w:t xml:space="preserve">(an </w:t>
+        <w:t>(</w:t>
+      </w:r>
+      <w:r>
+        <w:rPr>
+          <w:highlight w:val="green"/>
+        </w:rPr>
+        <w:t xml:space="preserve">which we will call </w:t>
+      </w:r>
+      <w:r>
+        <w:rPr>
+          <w:highlight w:val="green"/>
+        </w:rPr>
+        <w:t xml:space="preserve">an </w:t>
       </w:r>
       <w:r>
         <w:rPr>
@@ -198,37 +258,27 @@
         <w:rPr>
           <w:highlight w:val="green"/>
         </w:rPr>
-        <w:t xml:space="preserve">) receives </w:t>
-      </w:r>
-      <w:r>
-        <w:rPr>
-          <w:highlight w:val="green"/>
-        </w:rPr>
-        <w:t xml:space="preserve">input as </w:t>
-      </w:r>
-      <w:r>
-        <w:rPr>
-          <w:highlight w:val="green"/>
-        </w:rPr>
-        <w:t xml:space="preserve">connections between </w:t>
-      </w:r>
-      <w:r>
-        <w:rPr>
-          <w:highlight w:val="green"/>
-        </w:rPr>
-        <w:t xml:space="preserve">the symbolic </w:t>
-      </w:r>
-      <w:r>
-        <w:rPr>
-          <w:highlight w:val="green"/>
-        </w:rPr>
-        <w:t xml:space="preserve">elements of its environment </w:t>
-      </w:r>
-      <w:r>
-        <w:rPr>
-          <w:highlight w:val="green"/>
-        </w:rPr>
-        <w:t>as served up by its</w:t>
+        <w:t>) receives</w:t>
+      </w:r>
+      <w:r>
+        <w:rPr>
+          <w:highlight w:val="green"/>
+        </w:rPr>
+        <w:t xml:space="preserve"> input according to some optimization function (an </w:t>
+      </w:r>
+      <w:r>
+        <w:rPr>
+          <w:i/>
+          <w:highlight w:val="green"/>
+        </w:rPr>
+        <w:t>intuition</w:t>
+      </w:r>
+      <w:r>
+        <w:rPr>
+          <w:i/>
+          <w:highlight w:val="green"/>
+        </w:rPr>
+        <w:t>)</w:t>
       </w:r>
       <w:r>
         <w:rPr>
@@ -238,10 +288,59 @@
       </w:r>
       <w:r>
         <w:rPr>
+          <w:highlight w:val="green"/>
+        </w:rPr>
+        <w:t>with the</w:t>
+      </w:r>
+      <w:r>
+        <w:rPr>
+          <w:highlight w:val="green"/>
+        </w:rPr>
+        <w:t xml:space="preserve"> goal of </w:t>
+      </w:r>
+      <w:r>
+        <w:rPr>
+          <w:highlight w:val="green"/>
+        </w:rPr>
+        <w:t>learning (</w:t>
+      </w:r>
+      <w:r>
+        <w:rPr>
           <w:i/>
           <w:highlight w:val="green"/>
         </w:rPr>
-        <w:t>intuition</w:t>
+        <w:t>evolving)</w:t>
+      </w:r>
+      <w:r>
+        <w:rPr>
+          <w:highlight w:val="green"/>
+        </w:rPr>
+        <w:t xml:space="preserve"> to filter </w:t>
+      </w:r>
+      <w:r>
+        <w:rPr>
+          <w:highlight w:val="green"/>
+        </w:rPr>
+        <w:t xml:space="preserve">abstract </w:t>
+      </w:r>
+      <w:r>
+        <w:rPr>
+          <w:highlight w:val="green"/>
+        </w:rPr>
+        <w:t>concepts from search-space (</w:t>
+      </w:r>
+      <w:r>
+        <w:rPr>
+          <w:i/>
+          <w:highlight w:val="green"/>
+        </w:rPr>
+        <w:t>environmental</w:t>
+      </w:r>
+      <w:r>
+        <w:rPr>
+          <w:highlight w:val="green"/>
+        </w:rPr>
+        <w:t>) noise</w:t>
       </w:r>
       <w:r>
         <w:rPr>
@@ -253,7 +352,43 @@
         <w:rPr>
           <w:highlight w:val="green"/>
         </w:rPr>
-        <w:t xml:space="preserve"> Further, noting the hierarchal nature of information, the agent was to be designed as one possible node in a larger network of such agents, facilitating the bootstrapping of an increasingly advanced intuition.</w:t>
+        <w:t xml:space="preserve"> </w:t>
+      </w:r>
+      <w:r>
+        <w:rPr>
+          <w:highlight w:val="green"/>
+        </w:rPr>
+        <w:t>In addition,</w:t>
+      </w:r>
+      <w:r>
+        <w:rPr>
+          <w:highlight w:val="green"/>
+        </w:rPr>
+        <w:t xml:space="preserve"> noting the hierarchal nature of information, the agent was designed </w:t>
+      </w:r>
+      <w:r>
+        <w:rPr>
+          <w:highlight w:val="green"/>
+        </w:rPr>
+        <w:t>to scale from a single agent, to a node-agent in a network of</w:t>
+      </w:r>
+      <w:r>
+        <w:rPr>
+          <w:highlight w:val="green"/>
+        </w:rPr>
+        <w:t xml:space="preserve"> such agents, </w:t>
+      </w:r>
+      <w:r>
+        <w:rPr>
+          <w:highlight w:val="green"/>
+        </w:rPr>
+        <w:t xml:space="preserve">thereby </w:t>
+      </w:r>
+      <w:r>
+        <w:rPr>
+          <w:highlight w:val="green"/>
+        </w:rPr>
+        <w:t>facilitating the bootstrapping of an increasingly advanced intuition.</w:t>
       </w:r>
     </w:p>
     <w:p>
@@ -271,6 +406,11 @@
       </w:r>
     </w:p>
     <w:p>
+      <w:pPr>
+        <w:rPr>
+          <w:highlight w:val="green"/>
+        </w:rPr>
+      </w:pPr>
       <w:r>
         <w:rPr>
           <w:highlight w:val="green"/>
@@ -1190,35 +1330,100 @@
         </w:rPr>
         <w:t>.</w:t>
       </w:r>
-    </w:p>
-    <w:p>
-      <w:pPr>
-        <w:pStyle w:val="Heading1"/>
-      </w:pPr>
-      <w:r>
+      <w:r>
+        <w:rPr>
+          <w:highlight w:val="green"/>
+        </w:rPr>
+        <w:br/>
+      </w:r>
+    </w:p>
+    <w:p>
+      <w:pPr>
+        <w:pStyle w:val="Heading2"/>
+        <w:rPr>
+          <w:highlight w:val="green"/>
+        </w:rPr>
+      </w:pPr>
+      <w:r>
+        <w:rPr>
+          <w:highlight w:val="green"/>
+        </w:rPr>
         <w:t xml:space="preserve">Modeling </w:t>
       </w:r>
       <w:r>
+        <w:rPr>
+          <w:highlight w:val="green"/>
+        </w:rPr>
         <w:t>Intuition</w:t>
       </w:r>
-    </w:p>
-    <w:p>
-      <w:pPr>
-        <w:pStyle w:val="Heading2"/>
-      </w:pPr>
-      <w:r>
-        <w:t>Philosophy</w:t>
-      </w:r>
-    </w:p>
-    <w:p>
-      <w:proofErr w:type="gramStart"/>
-      <w:r>
-        <w:rPr>
-          <w:highlight w:val="green"/>
-        </w:rPr>
-        <w:t>In order to</w:t>
-      </w:r>
-      <w:proofErr w:type="gramEnd"/>
+      <w:r>
+        <w:rPr>
+          <w:highlight w:val="green"/>
+        </w:rPr>
+        <w:br/>
+        <w:t>Conception</w:t>
+      </w:r>
+    </w:p>
+    <w:p>
+      <w:pPr>
+        <w:rPr>
+          <w:highlight w:val="green"/>
+        </w:rPr>
+      </w:pPr>
+      <w:r>
+        <w:rPr>
+          <w:highlight w:val="green"/>
+        </w:rPr>
+        <w:t xml:space="preserve">Subjectively (from the perspective of our awareness) experiencing </w:t>
+      </w:r>
+      <w:r>
+        <w:rPr>
+          <w:highlight w:val="green"/>
+        </w:rPr>
+        <w:t>intuition</w:t>
+      </w:r>
+      <w:r>
+        <w:rPr>
+          <w:highlight w:val="green"/>
+        </w:rPr>
+        <w:t xml:space="preserve"> “fee</w:t>
+      </w:r>
+      <w:r>
+        <w:rPr>
+          <w:highlight w:val="green"/>
+        </w:rPr>
+        <w:t>l</w:t>
+      </w:r>
+      <w:r>
+        <w:rPr>
+          <w:highlight w:val="green"/>
+        </w:rPr>
+        <w:t>s” no different than</w:t>
+      </w:r>
+      <w:r>
+        <w:rPr>
+          <w:highlight w:val="green"/>
+        </w:rPr>
+        <w:t xml:space="preserve"> experiencing </w:t>
+      </w:r>
+      <w:r>
+        <w:rPr>
+          <w:highlight w:val="green"/>
+        </w:rPr>
+        <w:t xml:space="preserve">input from </w:t>
+      </w:r>
+      <w:r>
+        <w:rPr>
+          <w:highlight w:val="green"/>
+        </w:rPr>
+        <w:t xml:space="preserve">any of </w:t>
+      </w:r>
+      <w:r>
+        <w:rPr>
+          <w:highlight w:val="green"/>
+        </w:rPr>
+        <w:t>our garden-variety</w:t>
+      </w:r>
       <w:r>
         <w:rPr>
           <w:highlight w:val="green"/>
@@ -1229,61 +1434,7 @@
         <w:rPr>
           <w:highlight w:val="green"/>
         </w:rPr>
-        <w:t>develop</w:t>
-      </w:r>
-      <w:r>
-        <w:rPr>
-          <w:highlight w:val="green"/>
-        </w:rPr>
-        <w:t xml:space="preserve"> an</w:t>
-      </w:r>
-      <w:r>
-        <w:rPr>
-          <w:highlight w:val="green"/>
-        </w:rPr>
-        <w:t xml:space="preserve"> agent </w:t>
-      </w:r>
-      <w:r>
-        <w:rPr>
-          <w:highlight w:val="green"/>
-        </w:rPr>
-        <w:t xml:space="preserve">capable of intuition, </w:t>
-      </w:r>
-      <w:r>
-        <w:rPr>
-          <w:highlight w:val="green"/>
-        </w:rPr>
-        <w:t xml:space="preserve">a </w:t>
-      </w:r>
-      <w:r>
-        <w:rPr>
-          <w:highlight w:val="green"/>
-        </w:rPr>
-        <w:t xml:space="preserve">model </w:t>
-      </w:r>
-      <w:r>
-        <w:rPr>
-          <w:highlight w:val="green"/>
-        </w:rPr>
-        <w:t>was d</w:t>
-      </w:r>
-      <w:r>
-        <w:rPr>
-          <w:highlight w:val="green"/>
-        </w:rPr>
-        <w:t>esigned</w:t>
-      </w:r>
-      <w:r>
-        <w:rPr>
-          <w:highlight w:val="green"/>
-        </w:rPr>
-        <w:t xml:space="preserve"> based on the following observations</w:t>
-      </w:r>
-      <w:r>
-        <w:rPr>
-          <w:highlight w:val="green"/>
-        </w:rPr>
-        <w:t xml:space="preserve"> regarding</w:t>
+        <w:t>five</w:t>
       </w:r>
       <w:r>
         <w:rPr>
@@ -1295,33 +1446,385 @@
         <w:rPr>
           <w:highlight w:val="green"/>
         </w:rPr>
+        <w:t>sense</w:t>
+      </w:r>
+      <w:r>
+        <w:rPr>
+          <w:highlight w:val="green"/>
+        </w:rPr>
+        <w:t>s</w:t>
+      </w:r>
+      <w:r>
+        <w:rPr>
+          <w:highlight w:val="green"/>
+        </w:rPr>
+        <w:t xml:space="preserve"> except for </w:t>
+      </w:r>
+      <w:r>
+        <w:rPr>
+          <w:highlight w:val="green"/>
+        </w:rPr>
+        <w:t xml:space="preserve">(at least) </w:t>
+      </w:r>
+      <w:r>
+        <w:rPr>
+          <w:highlight w:val="green"/>
+        </w:rPr>
+        <w:t>one notable difference</w:t>
+      </w:r>
+      <w:r>
+        <w:rPr>
+          <w:highlight w:val="green"/>
+        </w:rPr>
+        <w:t xml:space="preserve">: </w:t>
+      </w:r>
+      <w:r>
+        <w:rPr>
+          <w:highlight w:val="green"/>
+        </w:rPr>
         <w:t xml:space="preserve">intuitive </w:t>
       </w:r>
       <w:r>
         <w:rPr>
           <w:highlight w:val="green"/>
         </w:rPr>
+        <w:t>input</w:t>
+      </w:r>
+      <w:r>
+        <w:rPr>
+          <w:highlight w:val="green"/>
+        </w:rPr>
+        <w:t xml:space="preserve"> carries</w:t>
+      </w:r>
+      <w:r>
+        <w:rPr>
+          <w:highlight w:val="green"/>
+        </w:rPr>
+        <w:t xml:space="preserve"> </w:t>
+      </w:r>
+      <w:r>
+        <w:rPr>
+          <w:highlight w:val="green"/>
+        </w:rPr>
+        <w:t xml:space="preserve">with it </w:t>
+      </w:r>
+      <w:r>
+        <w:rPr>
+          <w:highlight w:val="green"/>
+        </w:rPr>
+        <w:t xml:space="preserve">contextual meaning </w:t>
+      </w:r>
+      <w:r>
+        <w:rPr>
+          <w:highlight w:val="green"/>
+        </w:rPr>
+        <w:t xml:space="preserve">and symbolic </w:t>
+      </w:r>
+      <w:r>
+        <w:rPr>
+          <w:highlight w:val="green"/>
+        </w:rPr>
+        <w:t>comprehension</w:t>
+      </w:r>
+      <w:r>
+        <w:rPr>
+          <w:highlight w:val="green"/>
+        </w:rPr>
+        <w:t xml:space="preserve"> about our environment - </w:t>
+      </w:r>
+      <w:r>
+        <w:rPr>
+          <w:highlight w:val="green"/>
+        </w:rPr>
+        <w:t>ideas</w:t>
+      </w:r>
+      <w:r>
+        <w:rPr>
+          <w:highlight w:val="green"/>
+        </w:rPr>
+        <w:t xml:space="preserve"> composed </w:t>
+      </w:r>
+      <w:r>
+        <w:rPr>
+          <w:highlight w:val="green"/>
+        </w:rPr>
+        <w:t xml:space="preserve">by </w:t>
+      </w:r>
+      <w:r>
+        <w:rPr>
+          <w:highlight w:val="green"/>
+        </w:rPr>
+        <w:t>filtering</w:t>
+      </w:r>
+      <w:r>
+        <w:rPr>
+          <w:highlight w:val="green"/>
+        </w:rPr>
+        <w:t xml:space="preserve"> environmental input </w:t>
+      </w:r>
+      <w:r>
+        <w:rPr>
+          <w:highlight w:val="green"/>
+        </w:rPr>
+        <w:t>through</w:t>
+      </w:r>
+      <w:r>
+        <w:rPr>
+          <w:highlight w:val="green"/>
+        </w:rPr>
+        <w:t xml:space="preserve"> </w:t>
+      </w:r>
+      <w:r>
+        <w:rPr>
+          <w:highlight w:val="green"/>
+        </w:rPr>
+        <w:t xml:space="preserve">the </w:t>
+      </w:r>
+      <w:r>
+        <w:rPr>
+          <w:highlight w:val="green"/>
+        </w:rPr>
+        <w:t>sieve</w:t>
+      </w:r>
+      <w:r>
+        <w:rPr>
+          <w:highlight w:val="green"/>
+        </w:rPr>
+        <w:t xml:space="preserve"> of o</w:t>
+      </w:r>
+      <w:r>
+        <w:rPr>
+          <w:highlight w:val="green"/>
+        </w:rPr>
+        <w:t xml:space="preserve">ne’s </w:t>
+      </w:r>
+      <w:r>
+        <w:rPr>
+          <w:highlight w:val="green"/>
+        </w:rPr>
+        <w:t xml:space="preserve">accumulated </w:t>
+      </w:r>
+      <w:r>
+        <w:rPr>
+          <w:highlight w:val="green"/>
+        </w:rPr>
+        <w:t xml:space="preserve">life </w:t>
+      </w:r>
+      <w:r>
+        <w:rPr>
+          <w:highlight w:val="green"/>
+        </w:rPr>
+        <w:t>experience</w:t>
+      </w:r>
+      <w:r>
+        <w:rPr>
+          <w:highlight w:val="green"/>
+        </w:rPr>
+        <w:t xml:space="preserve">. </w:t>
+      </w:r>
+      <w:r>
+        <w:rPr>
+          <w:highlight w:val="green"/>
+        </w:rPr>
+        <w:t>I</w:t>
+      </w:r>
+      <w:r>
+        <w:rPr>
+          <w:highlight w:val="green"/>
+        </w:rPr>
+        <w:t>n this way</w:t>
+      </w:r>
+      <w:r>
+        <w:rPr>
+          <w:highlight w:val="green"/>
+        </w:rPr>
+        <w:t xml:space="preserve"> </w:t>
+      </w:r>
+      <w:r>
+        <w:rPr>
+          <w:highlight w:val="green"/>
+        </w:rPr>
+        <w:t xml:space="preserve">it </w:t>
+      </w:r>
+      <w:r>
+        <w:rPr>
+          <w:highlight w:val="green"/>
+        </w:rPr>
+        <w:t>can be thought of as</w:t>
+      </w:r>
+      <w:r>
+        <w:rPr>
+          <w:highlight w:val="green"/>
+        </w:rPr>
+        <w:t xml:space="preserve"> a</w:t>
+      </w:r>
+      <w:r>
+        <w:rPr>
+          <w:highlight w:val="green"/>
+        </w:rPr>
+        <w:t xml:space="preserve"> </w:t>
+      </w:r>
+      <w:r>
+        <w:rPr>
+          <w:highlight w:val="green"/>
+        </w:rPr>
+        <w:t xml:space="preserve">sixth </w:t>
+      </w:r>
+      <w:r>
+        <w:rPr>
+          <w:highlight w:val="green"/>
+        </w:rPr>
+        <w:t>sensory input</w:t>
+      </w:r>
+      <w:r>
+        <w:rPr>
+          <w:highlight w:val="green"/>
+        </w:rPr>
+        <w:t xml:space="preserve"> channel</w:t>
+      </w:r>
+      <w:r>
+        <w:rPr>
+          <w:highlight w:val="green"/>
+        </w:rPr>
+        <w:t xml:space="preserve">, different from </w:t>
+      </w:r>
+      <w:r>
+        <w:rPr>
+          <w:highlight w:val="green"/>
+        </w:rPr>
+        <w:t>the</w:t>
+      </w:r>
+      <w:r>
+        <w:rPr>
+          <w:highlight w:val="green"/>
+        </w:rPr>
+        <w:t xml:space="preserve"> first five in that </w:t>
+      </w:r>
+      <w:r>
+        <w:rPr>
+          <w:highlight w:val="green"/>
+        </w:rPr>
+        <w:t xml:space="preserve">it serves </w:t>
+      </w:r>
+      <w:r>
+        <w:rPr>
+          <w:highlight w:val="green"/>
+        </w:rPr>
+        <w:t>information</w:t>
+      </w:r>
+      <w:r>
+        <w:rPr>
+          <w:highlight w:val="green"/>
+        </w:rPr>
+        <w:t xml:space="preserve"> </w:t>
+      </w:r>
+      <w:r>
+        <w:rPr>
+          <w:highlight w:val="green"/>
+        </w:rPr>
+        <w:t>from our sub-conscious</w:t>
+      </w:r>
+      <w:r>
+        <w:rPr>
+          <w:highlight w:val="green"/>
+        </w:rPr>
+        <w:t>.</w:t>
+      </w:r>
+      <w:r>
+        <w:rPr>
+          <w:highlight w:val="green"/>
+        </w:rPr>
+        <w:t xml:space="preserve"> </w:t>
+      </w:r>
+    </w:p>
+    <w:p>
+      <w:pPr>
+        <w:rPr>
+          <w:highlight w:val="green"/>
+        </w:rPr>
+      </w:pPr>
+      <w:r>
+        <w:rPr>
+          <w:highlight w:val="green"/>
+        </w:rPr>
+        <w:t xml:space="preserve">Our agent </w:t>
+      </w:r>
+      <w:r>
+        <w:rPr>
+          <w:highlight w:val="green"/>
+        </w:rPr>
+        <w:t xml:space="preserve">was conceived as </w:t>
+      </w:r>
+      <w:r>
+        <w:rPr>
+          <w:highlight w:val="green"/>
+        </w:rPr>
+        <w:t xml:space="preserve">a model representing this interpretation of intuition, </w:t>
+      </w:r>
+      <w:r>
+        <w:rPr>
+          <w:highlight w:val="green"/>
+        </w:rPr>
+        <w:t xml:space="preserve">and </w:t>
+      </w:r>
+      <w:r>
+        <w:rPr>
+          <w:highlight w:val="green"/>
+        </w:rPr>
+        <w:t>designed based on</w:t>
+      </w:r>
+      <w:r>
+        <w:rPr>
+          <w:highlight w:val="green"/>
+        </w:rPr>
+        <w:t xml:space="preserve"> </w:t>
+      </w:r>
+      <w:r>
+        <w:rPr>
+          <w:highlight w:val="green"/>
+        </w:rPr>
+        <w:t>the following</w:t>
+      </w:r>
+      <w:r>
+        <w:rPr>
+          <w:highlight w:val="green"/>
+        </w:rPr>
+        <w:t xml:space="preserve"> observations</w:t>
+      </w:r>
+      <w:r>
+        <w:rPr>
+          <w:highlight w:val="green"/>
+        </w:rPr>
+        <w:t xml:space="preserve"> of</w:t>
+      </w:r>
+      <w:r>
+        <w:rPr>
+          <w:highlight w:val="green"/>
+        </w:rPr>
+        <w:t xml:space="preserve"> </w:t>
+      </w:r>
+      <w:r>
+        <w:rPr>
+          <w:highlight w:val="green"/>
+        </w:rPr>
+        <w:t xml:space="preserve">intuitive </w:t>
+      </w:r>
+      <w:r>
+        <w:rPr>
+          <w:highlight w:val="green"/>
+        </w:rPr>
         <w:t>behavior</w:t>
       </w:r>
       <w:r>
         <w:rPr>
           <w:highlight w:val="green"/>
         </w:rPr>
-        <w:t xml:space="preserve"> </w:t>
-      </w:r>
-      <w:r>
-        <w:rPr>
-          <w:highlight w:val="green"/>
-        </w:rPr>
-        <w:t xml:space="preserve">in humans </w:t>
-      </w:r>
-      <w:r>
-        <w:rPr>
-          <w:highlight w:val="green"/>
-        </w:rPr>
-        <w:t>-</w:t>
-      </w:r>
-      <w:r>
+        <w:t xml:space="preserve"> in humans -</w:t>
+      </w:r>
+      <w:r>
+        <w:rPr>
+          <w:highlight w:val="green"/>
+        </w:rPr>
         <w:t xml:space="preserve"> </w:t>
       </w:r>
     </w:p>
@@ -1338,12 +1841,21 @@
       </w:pPr>
       <w:r>
         <w:rPr>
-          <w:highlight w:val="green"/>
-        </w:rPr>
-        <w:t xml:space="preserve">OBSERVATION: </w:t>
-      </w:r>
-      <w:r>
-        <w:rPr>
+          <w:rStyle w:val="Heading5Char"/>
+          <w:highlight w:val="green"/>
+        </w:rPr>
+        <w:t>Observation</w:t>
+      </w:r>
+      <w:r>
+        <w:rPr>
+          <w:rStyle w:val="Heading5Char"/>
+          <w:highlight w:val="green"/>
+        </w:rPr>
+        <w:t xml:space="preserve"> 1</w:t>
+      </w:r>
+      <w:r>
+        <w:rPr>
+          <w:rStyle w:val="Heading5Char"/>
           <w:highlight w:val="green"/>
         </w:rPr>
         <w:br/>
@@ -1352,9 +1864,78 @@
         <w:rPr>
           <w:highlight w:val="green"/>
         </w:rPr>
-        <w:t>We often react to an event faster than we have time to logically decide on a rational course of action(</w:t>
+        <w:t xml:space="preserve">a) </w:t>
+      </w:r>
+      <w:r>
+        <w:rPr>
+          <w:highlight w:val="green"/>
+        </w:rPr>
+        <w:t xml:space="preserve">We </w:t>
+      </w:r>
+      <w:proofErr w:type="gramStart"/>
+      <w:r>
+        <w:rPr>
+          <w:highlight w:val="green"/>
+        </w:rPr>
+        <w:t xml:space="preserve">are </w:t>
+      </w:r>
+      <w:r>
+        <w:rPr>
+          <w:highlight w:val="green"/>
+        </w:rPr>
+        <w:t xml:space="preserve">capable of </w:t>
+      </w:r>
+      <w:r>
+        <w:rPr>
+          <w:highlight w:val="green"/>
+        </w:rPr>
+        <w:t>react</w:t>
+      </w:r>
+      <w:r>
+        <w:rPr>
+          <w:highlight w:val="green"/>
+        </w:rPr>
+        <w:t>ing</w:t>
+      </w:r>
+      <w:proofErr w:type="gramEnd"/>
+      <w:r>
+        <w:rPr>
+          <w:highlight w:val="green"/>
+        </w:rPr>
+        <w:t xml:space="preserve"> </w:t>
+      </w:r>
+      <w:r>
+        <w:rPr>
+          <w:highlight w:val="green"/>
+        </w:rPr>
+        <w:t>to event</w:t>
+      </w:r>
+      <w:r>
+        <w:rPr>
+          <w:highlight w:val="green"/>
+        </w:rPr>
+        <w:t>s</w:t>
+      </w:r>
+      <w:r>
+        <w:rPr>
+          <w:highlight w:val="green"/>
+        </w:rPr>
+        <w:t xml:space="preserve"> faster than we have time to logically </w:t>
+      </w:r>
+      <w:r>
+        <w:rPr>
+          <w:highlight w:val="green"/>
+        </w:rPr>
+        <w:t>determine a</w:t>
+      </w:r>
+      <w:r>
+        <w:rPr>
+          <w:highlight w:val="green"/>
+        </w:rPr>
+        <w:t xml:space="preserve"> rational course of action(</w:t>
       </w:r>
       <w:commentRangeStart w:id="0"/>
+      <w:commentRangeStart w:id="1"/>
       <w:r>
         <w:rPr>
           <w:highlight w:val="green"/>
@@ -1369,11 +1950,199 @@
         </w:rPr>
         <w:commentReference w:id="0"/>
       </w:r>
-      <w:r>
-        <w:rPr>
-          <w:highlight w:val="green"/>
-        </w:rPr>
-        <w:t>). Regardless, we are still able to make very good “in-the-moment” approximations that seem to come from outside the cognizant “I” inside each of us</w:t>
+      <w:commentRangeEnd w:id="1"/>
+      <w:r>
+        <w:rPr>
+          <w:rStyle w:val="CommentReference"/>
+          <w:highlight w:val="green"/>
+        </w:rPr>
+        <w:commentReference w:id="1"/>
+      </w:r>
+      <w:r>
+        <w:rPr>
+          <w:highlight w:val="green"/>
+        </w:rPr>
+        <w:t xml:space="preserve">). Regardless, we </w:t>
+      </w:r>
+      <w:r>
+        <w:rPr>
+          <w:highlight w:val="green"/>
+        </w:rPr>
+        <w:t>may still</w:t>
+      </w:r>
+      <w:r>
+        <w:rPr>
+          <w:highlight w:val="green"/>
+        </w:rPr>
+        <w:t xml:space="preserve"> make very good “in-the-moment” approximations that </w:t>
+      </w:r>
+      <w:r>
+        <w:rPr>
+          <w:highlight w:val="green"/>
+        </w:rPr>
+        <w:t>seem to involve no conscious thought.</w:t>
+      </w:r>
+      <w:r>
+        <w:rPr>
+          <w:highlight w:val="green"/>
+        </w:rPr>
+        <w:br/>
+      </w:r>
+      <w:r>
+        <w:rPr>
+          <w:highlight w:val="green"/>
+        </w:rPr>
+        <w:br/>
+        <w:t xml:space="preserve">b) </w:t>
+      </w:r>
+      <w:r>
+        <w:rPr>
+          <w:highlight w:val="green"/>
+        </w:rPr>
+        <w:t xml:space="preserve">We can articulate the rules we use to solve a </w:t>
+      </w:r>
+      <w:r>
+        <w:rPr>
+          <w:highlight w:val="green"/>
+        </w:rPr>
+        <w:t>given</w:t>
+      </w:r>
+      <w:r>
+        <w:rPr>
+          <w:highlight w:val="green"/>
+        </w:rPr>
+        <w:t xml:space="preserve"> </w:t>
+      </w:r>
+      <w:r>
+        <w:rPr>
+          <w:highlight w:val="green"/>
+        </w:rPr>
+        <w:t>problem but</w:t>
+      </w:r>
+      <w:r>
+        <w:rPr>
+          <w:highlight w:val="green"/>
+        </w:rPr>
+        <w:t xml:space="preserve"> are</w:t>
+      </w:r>
+      <w:r>
+        <w:rPr>
+          <w:highlight w:val="green"/>
+        </w:rPr>
+        <w:t xml:space="preserve"> generally</w:t>
+      </w:r>
+      <w:r>
+        <w:rPr>
+          <w:highlight w:val="green"/>
+        </w:rPr>
+        <w:t xml:space="preserve"> unable to explain why we chose to consider </w:t>
+      </w:r>
+      <w:r>
+        <w:rPr>
+          <w:highlight w:val="green"/>
+        </w:rPr>
+        <w:t>one</w:t>
+      </w:r>
+      <w:r>
+        <w:rPr>
+          <w:highlight w:val="green"/>
+        </w:rPr>
+        <w:t xml:space="preserve"> </w:t>
+      </w:r>
+      <w:r>
+        <w:rPr>
+          <w:highlight w:val="green"/>
+        </w:rPr>
+        <w:t xml:space="preserve">specific </w:t>
+      </w:r>
+      <w:r>
+        <w:rPr>
+          <w:highlight w:val="green"/>
+        </w:rPr>
+        <w:t>set of rules over another (</w:t>
+      </w:r>
+      <w:proofErr w:type="spellStart"/>
+      <w:r>
+        <w:rPr>
+          <w:highlight w:val="green"/>
+        </w:rPr>
+        <w:t>Pitrat</w:t>
+      </w:r>
+      <w:proofErr w:type="spellEnd"/>
+      <w:r>
+        <w:rPr>
+          <w:highlight w:val="green"/>
+        </w:rPr>
+        <w:t>, 2010).</w:t>
+      </w:r>
+      <w:r>
+        <w:rPr>
+          <w:highlight w:val="green"/>
+        </w:rPr>
+        <w:br/>
+      </w:r>
+      <w:r>
+        <w:rPr>
+          <w:highlight w:val="green"/>
+        </w:rPr>
+        <w:br/>
+      </w:r>
+      <w:r>
+        <w:rPr>
+          <w:highlight w:val="green"/>
+        </w:rPr>
+        <w:t xml:space="preserve">c) </w:t>
+      </w:r>
+      <w:r>
+        <w:rPr>
+          <w:highlight w:val="green"/>
+        </w:rPr>
+        <w:t>S</w:t>
+      </w:r>
+      <w:r>
+        <w:rPr>
+          <w:highlight w:val="green"/>
+        </w:rPr>
+        <w:t>hifts in changes to our awareness</w:t>
+      </w:r>
+      <w:r>
+        <w:rPr>
+          <w:highlight w:val="green"/>
+        </w:rPr>
+        <w:t xml:space="preserve"> are often (if not always) </w:t>
+      </w:r>
+      <w:r>
+        <w:rPr>
+          <w:highlight w:val="green"/>
+        </w:rPr>
+        <w:t xml:space="preserve">autonomic </w:t>
+      </w:r>
+      <w:r>
+        <w:rPr>
+          <w:highlight w:val="green"/>
+        </w:rPr>
+        <w:t>(</w:t>
+      </w:r>
+      <w:commentRangeStart w:id="2"/>
+      <w:r>
+        <w:rPr>
+          <w:highlight w:val="green"/>
+        </w:rPr>
+        <w:t>CITE</w:t>
+      </w:r>
+      <w:commentRangeEnd w:id="2"/>
+      <w:r>
+        <w:rPr>
+          <w:rStyle w:val="CommentReference"/>
+          <w:highlight w:val="green"/>
+        </w:rPr>
+        <w:commentReference w:id="2"/>
+      </w:r>
+      <w:r>
+        <w:rPr>
+          <w:highlight w:val="green"/>
+        </w:rPr>
+        <w:t>)</w:t>
       </w:r>
       <w:r>
         <w:rPr>
@@ -1385,6 +2154,108 @@
         <w:rPr>
           <w:highlight w:val="green"/>
         </w:rPr>
+        <w:t xml:space="preserve"> </w:t>
+      </w:r>
+      <w:r>
+        <w:rPr>
+          <w:highlight w:val="green"/>
+        </w:rPr>
+        <w:t xml:space="preserve">For example, we </w:t>
+      </w:r>
+      <w:r>
+        <w:rPr>
+          <w:highlight w:val="green"/>
+        </w:rPr>
+        <w:t>cannot dictate</w:t>
+      </w:r>
+      <w:r>
+        <w:rPr>
+          <w:highlight w:val="green"/>
+        </w:rPr>
+        <w:t xml:space="preserve"> </w:t>
+      </w:r>
+      <w:r>
+        <w:rPr>
+          <w:highlight w:val="green"/>
+        </w:rPr>
+        <w:t>when a song will</w:t>
+      </w:r>
+      <w:r>
+        <w:rPr>
+          <w:highlight w:val="green"/>
+        </w:rPr>
+        <w:t xml:space="preserve"> </w:t>
+      </w:r>
+      <w:r>
+        <w:rPr>
+          <w:highlight w:val="green"/>
+        </w:rPr>
+        <w:t>be</w:t>
+      </w:r>
+      <w:r>
+        <w:rPr>
+          <w:highlight w:val="green"/>
+        </w:rPr>
+        <w:t>come</w:t>
+      </w:r>
+      <w:r>
+        <w:rPr>
+          <w:highlight w:val="green"/>
+        </w:rPr>
+        <w:t xml:space="preserve"> </w:t>
+      </w:r>
+      <w:r>
+        <w:rPr>
+          <w:highlight w:val="green"/>
+        </w:rPr>
+        <w:t>stuck in our head</w:t>
+      </w:r>
+      <w:r>
+        <w:rPr>
+          <w:highlight w:val="green"/>
+        </w:rPr>
+        <w:t>, or</w:t>
+      </w:r>
+      <w:r>
+        <w:rPr>
+          <w:highlight w:val="green"/>
+        </w:rPr>
+        <w:t xml:space="preserve"> </w:t>
+      </w:r>
+      <w:r>
+        <w:rPr>
+          <w:highlight w:val="green"/>
+        </w:rPr>
+        <w:t xml:space="preserve">which clock we can </w:t>
+      </w:r>
+      <w:r>
+        <w:rPr>
+          <w:highlight w:val="green"/>
+        </w:rPr>
+        <w:t xml:space="preserve">suddenly </w:t>
+      </w:r>
+      <w:r>
+        <w:rPr>
+          <w:highlight w:val="green"/>
+        </w:rPr>
+        <w:t>hear ticking</w:t>
+      </w:r>
+      <w:r>
+        <w:rPr>
+          <w:highlight w:val="green"/>
+        </w:rPr>
+        <w:t>.</w:t>
+      </w:r>
+      <w:r>
+        <w:rPr>
+          <w:highlight w:val="green"/>
+        </w:rPr>
+        <w:t xml:space="preserve"> </w:t>
+      </w:r>
+      <w:r>
+        <w:rPr>
+          <w:highlight w:val="green"/>
+        </w:rPr>
         <w:br/>
       </w:r>
       <w:r>
@@ -1395,12 +2266,28 @@
       </w:r>
       <w:r>
         <w:rPr>
-          <w:highlight w:val="green"/>
-        </w:rPr>
-        <w:t xml:space="preserve">OBSERVATION: </w:t>
-      </w:r>
-      <w:r>
-        <w:rPr>
+          <w:rStyle w:val="IntenseReference"/>
+          <w:highlight w:val="green"/>
+        </w:rPr>
+        <w:t>* Conclusion</w:t>
+      </w:r>
+      <w:r>
+        <w:rPr>
+          <w:rStyle w:val="IntenseReference"/>
+          <w:highlight w:val="green"/>
+        </w:rPr>
+        <w:t xml:space="preserve"> </w:t>
+      </w:r>
+      <w:r>
+        <w:rPr>
+          <w:rStyle w:val="IntenseReference"/>
+          <w:highlight w:val="green"/>
+        </w:rPr>
+        <w:t>1</w:t>
+      </w:r>
+      <w:r>
+        <w:rPr>
+          <w:rStyle w:val="IntenseReference"/>
           <w:highlight w:val="green"/>
         </w:rPr>
         <w:br/>
@@ -1409,134 +2296,13 @@
         <w:rPr>
           <w:highlight w:val="green"/>
         </w:rPr>
-        <w:t>W</w:t>
-      </w:r>
-      <w:r>
-        <w:rPr>
-          <w:highlight w:val="green"/>
-        </w:rPr>
-        <w:t xml:space="preserve">e can articulate the rules we use to solve a </w:t>
-      </w:r>
-      <w:r>
-        <w:rPr>
-          <w:highlight w:val="green"/>
-        </w:rPr>
-        <w:t>given</w:t>
-      </w:r>
-      <w:r>
-        <w:rPr>
-          <w:highlight w:val="green"/>
-        </w:rPr>
-        <w:t xml:space="preserve"> problem</w:t>
-      </w:r>
-      <w:r>
-        <w:rPr>
-          <w:highlight w:val="green"/>
-        </w:rPr>
-        <w:t>,</w:t>
-      </w:r>
-      <w:r>
-        <w:rPr>
-          <w:highlight w:val="green"/>
-        </w:rPr>
-        <w:t xml:space="preserve"> but </w:t>
-      </w:r>
-      <w:r>
-        <w:rPr>
-          <w:highlight w:val="green"/>
-        </w:rPr>
-        <w:t xml:space="preserve">we </w:t>
-      </w:r>
-      <w:r>
-        <w:rPr>
-          <w:highlight w:val="green"/>
-        </w:rPr>
-        <w:t>are unable to explain why we chose to consider that set of rules over another (</w:t>
-      </w:r>
-      <w:proofErr w:type="spellStart"/>
-      <w:r>
-        <w:rPr>
-          <w:highlight w:val="green"/>
-        </w:rPr>
-        <w:t>Pitrat</w:t>
-      </w:r>
-      <w:proofErr w:type="spellEnd"/>
-      <w:r>
-        <w:rPr>
-          <w:highlight w:val="green"/>
-        </w:rPr>
-        <w:t>, 2010).</w:t>
-      </w:r>
-      <w:r>
-        <w:rPr>
-          <w:highlight w:val="green"/>
-        </w:rPr>
-        <w:br/>
-      </w:r>
-      <w:r>
-        <w:rPr>
-          <w:highlight w:val="green"/>
-        </w:rPr>
-        <w:br/>
-        <w:t xml:space="preserve">OBSERVATION: </w:t>
-      </w:r>
-      <w:r>
-        <w:rPr>
-          <w:highlight w:val="green"/>
-        </w:rPr>
-        <w:br/>
-        <w:t>S</w:t>
-      </w:r>
-      <w:r>
-        <w:rPr>
-          <w:highlight w:val="green"/>
-        </w:rPr>
-        <w:t>hifts in changes to our awareness</w:t>
-      </w:r>
-      <w:r>
-        <w:rPr>
-          <w:highlight w:val="green"/>
-        </w:rPr>
-        <w:t xml:space="preserve"> are often (if not always) </w:t>
-      </w:r>
-      <w:r>
-        <w:rPr>
-          <w:highlight w:val="green"/>
-        </w:rPr>
-        <w:t xml:space="preserve">autonomic </w:t>
-      </w:r>
-      <w:r>
-        <w:rPr>
-          <w:highlight w:val="green"/>
-        </w:rPr>
-        <w:t>(</w:t>
-      </w:r>
-      <w:commentRangeStart w:id="1"/>
-      <w:r>
-        <w:rPr>
-          <w:highlight w:val="green"/>
-        </w:rPr>
-        <w:t>CITE</w:t>
-      </w:r>
-      <w:commentRangeEnd w:id="1"/>
-      <w:r>
-        <w:rPr>
-          <w:rStyle w:val="CommentReference"/>
-          <w:highlight w:val="green"/>
-        </w:rPr>
-        <w:commentReference w:id="1"/>
-      </w:r>
-      <w:r>
-        <w:rPr>
-          <w:highlight w:val="green"/>
-        </w:rPr>
-        <w:t>)</w:t>
-      </w:r>
-      <w:r>
-        <w:rPr>
-          <w:highlight w:val="green"/>
-        </w:rPr>
-        <w:t>.</w:t>
+        <w:t>Some syste</w:t>
+      </w:r>
+      <w:r>
+        <w:rPr>
+          <w:highlight w:val="green"/>
+        </w:rPr>
+        <w:t>m</w:t>
       </w:r>
       <w:r>
         <w:rPr>
@@ -1548,37 +2314,19 @@
         <w:rPr>
           <w:highlight w:val="green"/>
         </w:rPr>
-        <w:t xml:space="preserve">For example, we </w:t>
-      </w:r>
-      <w:r>
-        <w:rPr>
-          <w:highlight w:val="green"/>
-        </w:rPr>
-        <w:t>cannot dictate</w:t>
-      </w:r>
-      <w:r>
-        <w:rPr>
-          <w:highlight w:val="green"/>
-        </w:rPr>
-        <w:t xml:space="preserve"> which song </w:t>
-      </w:r>
-      <w:r>
-        <w:rPr>
-          <w:highlight w:val="green"/>
-        </w:rPr>
-        <w:t>be</w:t>
-      </w:r>
-      <w:r>
-        <w:rPr>
-          <w:highlight w:val="green"/>
-        </w:rPr>
-        <w:t>come</w:t>
-      </w:r>
-      <w:r>
-        <w:rPr>
-          <w:highlight w:val="green"/>
-        </w:rPr>
-        <w:t>s</w:t>
+        <w:t>operating</w:t>
+      </w:r>
+      <w:r>
+        <w:rPr>
+          <w:highlight w:val="green"/>
+        </w:rPr>
+        <w:t xml:space="preserve"> below </w:t>
+      </w:r>
+      <w:r>
+        <w:rPr>
+          <w:highlight w:val="green"/>
+        </w:rPr>
+        <w:t>our level of</w:t>
       </w:r>
       <w:r>
         <w:rPr>
@@ -1590,13 +2338,7 @@
         <w:rPr>
           <w:highlight w:val="green"/>
         </w:rPr>
-        <w:t>stuck in our head</w:t>
-      </w:r>
-      <w:r>
-        <w:rPr>
-          <w:highlight w:val="green"/>
-        </w:rPr>
-        <w:t>,</w:t>
+        <w:t>consciousness</w:t>
       </w:r>
       <w:r>
         <w:rPr>
@@ -1608,57 +2350,7 @@
         <w:rPr>
           <w:highlight w:val="green"/>
         </w:rPr>
-        <w:t xml:space="preserve">which clock we can </w:t>
-      </w:r>
-      <w:r>
-        <w:rPr>
-          <w:highlight w:val="green"/>
-        </w:rPr>
-        <w:t xml:space="preserve">suddenly </w:t>
-      </w:r>
-      <w:r>
-        <w:rPr>
-          <w:highlight w:val="green"/>
-        </w:rPr>
-        <w:t>hear ticking</w:t>
-      </w:r>
-      <w:r>
-        <w:rPr>
-          <w:highlight w:val="green"/>
-        </w:rPr>
-        <w:t xml:space="preserve">, or why we can “see” a circle </w:t>
-      </w:r>
-      <w:r>
-        <w:rPr>
-          <w:highlight w:val="green"/>
-        </w:rPr>
-        <w:br/>
-      </w:r>
-      <w:r>
-        <w:rPr>
-          <w:highlight w:val="green"/>
-        </w:rPr>
-        <w:br/>
-      </w:r>
-      <w:r>
-        <w:rPr>
-          <w:b/>
-          <w:highlight w:val="green"/>
-        </w:rPr>
-        <w:t xml:space="preserve">CONCLUSION </w:t>
-      </w:r>
-      <w:r>
-        <w:rPr>
-          <w:b/>
-          <w:highlight w:val="green"/>
-        </w:rPr>
-        <w:t>1</w:t>
-      </w:r>
-      <w:r>
-        <w:rPr>
-          <w:highlight w:val="green"/>
-        </w:rPr>
-        <w:t>:</w:t>
+        <w:t>exists</w:t>
       </w:r>
       <w:r>
         <w:rPr>
@@ -1670,31 +2362,19 @@
         <w:rPr>
           <w:highlight w:val="green"/>
         </w:rPr>
-        <w:br/>
-      </w:r>
-      <w:r>
-        <w:rPr>
-          <w:highlight w:val="green"/>
-        </w:rPr>
-        <w:t>Some system</w:t>
-      </w:r>
-      <w:r>
-        <w:rPr>
-          <w:highlight w:val="green"/>
-        </w:rPr>
-        <w:t xml:space="preserve"> below the </w:t>
-      </w:r>
-      <w:r>
-        <w:rPr>
-          <w:highlight w:val="green"/>
-        </w:rPr>
-        <w:t>consciousness</w:t>
-      </w:r>
-      <w:r>
-        <w:rPr>
-          <w:highlight w:val="green"/>
-        </w:rPr>
-        <w:t xml:space="preserve"> level</w:t>
+        <w:t xml:space="preserve">for </w:t>
+      </w:r>
+      <w:r>
+        <w:rPr>
+          <w:highlight w:val="green"/>
+        </w:rPr>
+        <w:t xml:space="preserve">selectively serving </w:t>
+      </w:r>
+      <w:r>
+        <w:rPr>
+          <w:highlight w:val="green"/>
+        </w:rPr>
+        <w:t>information</w:t>
       </w:r>
       <w:r>
         <w:rPr>
@@ -1706,73 +2386,13 @@
         <w:rPr>
           <w:highlight w:val="green"/>
         </w:rPr>
-        <w:t>exists</w:t>
-      </w:r>
-      <w:r>
-        <w:rPr>
-          <w:highlight w:val="green"/>
-        </w:rPr>
-        <w:t xml:space="preserve"> </w:t>
-      </w:r>
-      <w:r>
-        <w:rPr>
-          <w:highlight w:val="green"/>
-        </w:rPr>
-        <w:t>for determining</w:t>
-      </w:r>
-      <w:r>
-        <w:rPr>
-          <w:highlight w:val="green"/>
-        </w:rPr>
-        <w:t xml:space="preserve"> </w:t>
-      </w:r>
-      <w:r>
-        <w:rPr>
-          <w:highlight w:val="green"/>
-        </w:rPr>
-        <w:t>the</w:t>
-      </w:r>
-      <w:r>
-        <w:rPr>
-          <w:highlight w:val="green"/>
-        </w:rPr>
-        <w:t xml:space="preserve"> </w:t>
-      </w:r>
-      <w:r>
-        <w:rPr>
-          <w:highlight w:val="green"/>
-        </w:rPr>
-        <w:t>information</w:t>
-      </w:r>
-      <w:r>
-        <w:rPr>
-          <w:highlight w:val="green"/>
-        </w:rPr>
-        <w:t xml:space="preserve"> </w:t>
-      </w:r>
-      <w:r>
-        <w:rPr>
-          <w:highlight w:val="green"/>
-        </w:rPr>
-        <w:t xml:space="preserve">that </w:t>
-      </w:r>
-      <w:r>
-        <w:rPr>
-          <w:highlight w:val="green"/>
-        </w:rPr>
-        <w:t>get</w:t>
-      </w:r>
-      <w:r>
-        <w:rPr>
-          <w:highlight w:val="green"/>
-        </w:rPr>
-        <w:t xml:space="preserve">s </w:t>
-      </w:r>
-      <w:r>
-        <w:rPr>
-          <w:highlight w:val="green"/>
-        </w:rPr>
-        <w:t>brought to the forefront of our awareness.</w:t>
+        <w:t xml:space="preserve">into </w:t>
+      </w:r>
+      <w:r>
+        <w:rPr>
+          <w:highlight w:val="green"/>
+        </w:rPr>
+        <w:t>our awareness.</w:t>
       </w:r>
       <w:r>
         <w:rPr>
@@ -1788,271 +2408,422 @@
           <w:ilvl w:val="0"/>
           <w:numId w:val="2"/>
         </w:numPr>
-      </w:pPr>
-      <w:r>
-        <w:t>OBSERVATION:</w:t>
-      </w:r>
-      <w:r>
+        <w:rPr>
+          <w:highlight w:val="green"/>
+        </w:rPr>
+      </w:pPr>
+      <w:r>
+        <w:rPr>
+          <w:rStyle w:val="Heading5Char"/>
+          <w:highlight w:val="green"/>
+        </w:rPr>
+        <w:t>Observation</w:t>
+      </w:r>
+      <w:r>
+        <w:rPr>
+          <w:rStyle w:val="Heading5Char"/>
+          <w:highlight w:val="green"/>
+        </w:rPr>
+        <w:t xml:space="preserve"> 2</w:t>
+      </w:r>
+      <w:r>
+        <w:rPr>
+          <w:highlight w:val="green"/>
+        </w:rPr>
         <w:br/>
       </w:r>
       <w:r>
+        <w:rPr>
+          <w:highlight w:val="green"/>
+        </w:rPr>
         <w:t>Seemingly trivial and/or unproductive “mistakes”</w:t>
       </w:r>
       <w:r>
+        <w:rPr>
+          <w:highlight w:val="green"/>
+        </w:rPr>
         <w:t xml:space="preserve"> often</w:t>
       </w:r>
       <w:r>
+        <w:rPr>
+          <w:highlight w:val="green"/>
+        </w:rPr>
         <w:t xml:space="preserve"> </w:t>
       </w:r>
       <w:r>
+        <w:rPr>
+          <w:highlight w:val="green"/>
+        </w:rPr>
         <w:t xml:space="preserve">come </w:t>
       </w:r>
       <w:r>
+        <w:rPr>
+          <w:highlight w:val="green"/>
+        </w:rPr>
         <w:t>into our awareness. For example, songs DO get stuck in our head and we DO become suddenly aware of a ticking clock</w:t>
       </w:r>
       <w:r>
+        <w:rPr>
+          <w:highlight w:val="green"/>
+        </w:rPr>
+        <w:t xml:space="preserve"> for no apparent reason</w:t>
+      </w:r>
+      <w:r>
+        <w:rPr>
+          <w:highlight w:val="green"/>
+        </w:rPr>
         <w:t>.</w:t>
       </w:r>
       <w:r>
+        <w:rPr>
+          <w:highlight w:val="green"/>
+        </w:rPr>
         <w:t xml:space="preserve"> </w:t>
       </w:r>
       <w:r>
+        <w:rPr>
+          <w:highlight w:val="green"/>
+        </w:rPr>
         <w:t>Contra</w:t>
       </w:r>
       <w:r>
+        <w:rPr>
+          <w:highlight w:val="green"/>
+        </w:rPr>
         <w:t>positively</w:t>
       </w:r>
       <w:r>
-        <w:t>, w</w:t>
-      </w:r>
-      <w:r>
-        <w:t>e</w:t>
-      </w:r>
-      <w:r>
+        <w:rPr>
+          <w:highlight w:val="green"/>
+        </w:rPr>
+        <w:t>, we</w:t>
+      </w:r>
+      <w:r>
+        <w:rPr>
+          <w:highlight w:val="green"/>
+        </w:rPr>
         <w:t>’</w:t>
       </w:r>
       <w:r>
+        <w:rPr>
+          <w:highlight w:val="green"/>
+        </w:rPr>
         <w:t xml:space="preserve">re often </w:t>
       </w:r>
       <w:r>
+        <w:rPr>
+          <w:highlight w:val="green"/>
+        </w:rPr>
         <w:t>oblivious to</w:t>
       </w:r>
       <w:r>
+        <w:rPr>
+          <w:highlight w:val="green"/>
+        </w:rPr>
         <w:t xml:space="preserve"> important environment</w:t>
       </w:r>
       <w:r>
+        <w:rPr>
+          <w:highlight w:val="green"/>
+        </w:rPr>
         <w:t xml:space="preserve">al </w:t>
       </w:r>
       <w:r>
+        <w:rPr>
+          <w:highlight w:val="green"/>
+        </w:rPr>
         <w:t>queues</w:t>
       </w:r>
       <w:r>
+        <w:rPr>
+          <w:highlight w:val="green"/>
+        </w:rPr>
         <w:t xml:space="preserve">, especially when properly distracted (a trait </w:t>
       </w:r>
       <w:r>
+        <w:rPr>
+          <w:highlight w:val="green"/>
+        </w:rPr>
         <w:t xml:space="preserve">commonly </w:t>
       </w:r>
       <w:r>
+        <w:rPr>
+          <w:highlight w:val="green"/>
+        </w:rPr>
         <w:t>exploited by magicians and pick pockets alike).</w:t>
       </w:r>
       <w:r>
+        <w:rPr>
+          <w:highlight w:val="green"/>
+        </w:rPr>
         <w:br/>
       </w:r>
       <w:r>
+        <w:rPr>
+          <w:highlight w:val="green"/>
+        </w:rPr>
+        <w:lastRenderedPageBreak/>
         <w:br/>
       </w:r>
       <w:r>
         <w:rPr>
-          <w:b/>
-        </w:rPr>
-        <w:t>CONCLUSION 2:</w:t>
-      </w:r>
-      <w:r>
+          <w:rStyle w:val="IntenseReference"/>
+          <w:highlight w:val="green"/>
+        </w:rPr>
+        <w:t xml:space="preserve">* </w:t>
+      </w:r>
+      <w:r>
+        <w:rPr>
+          <w:rStyle w:val="IntenseReference"/>
+          <w:highlight w:val="green"/>
+        </w:rPr>
+        <w:t xml:space="preserve">Conclusion </w:t>
+      </w:r>
+      <w:r>
+        <w:rPr>
+          <w:rStyle w:val="IntenseReference"/>
+          <w:highlight w:val="green"/>
+        </w:rPr>
+        <w:t>2</w:t>
+      </w:r>
+      <w:r>
+        <w:rPr>
+          <w:highlight w:val="green"/>
+        </w:rPr>
         <w:t xml:space="preserve"> </w:t>
       </w:r>
       <w:r>
+        <w:rPr>
+          <w:highlight w:val="green"/>
+        </w:rPr>
         <w:br/>
       </w:r>
       <w:r>
+        <w:rPr>
+          <w:highlight w:val="green"/>
+        </w:rPr>
         <w:t>Intuition is not perfect</w:t>
       </w:r>
       <w:r>
+        <w:rPr>
+          <w:highlight w:val="green"/>
+        </w:rPr>
         <w:t>. However</w:t>
       </w:r>
       <w:r>
+        <w:rPr>
+          <w:highlight w:val="green"/>
+        </w:rPr>
         <w:t>,</w:t>
       </w:r>
       <w:r>
+        <w:rPr>
+          <w:highlight w:val="green"/>
+        </w:rPr>
         <w:t xml:space="preserve"> </w:t>
       </w:r>
       <w:r>
+        <w:rPr>
+          <w:highlight w:val="green"/>
+        </w:rPr>
         <w:t>"</w:t>
       </w:r>
       <w:r>
+        <w:rPr>
+          <w:highlight w:val="green"/>
+        </w:rPr>
         <w:t>m</w:t>
       </w:r>
       <w:r>
+        <w:rPr>
+          <w:highlight w:val="green"/>
+        </w:rPr>
         <w:t>istakes</w:t>
       </w:r>
       <w:r>
+        <w:rPr>
+          <w:highlight w:val="green"/>
+        </w:rPr>
         <w:t xml:space="preserve">” </w:t>
       </w:r>
       <w:r>
+        <w:rPr>
+          <w:highlight w:val="green"/>
+        </w:rPr>
         <w:t xml:space="preserve">have </w:t>
       </w:r>
       <w:r>
+        <w:rPr>
+          <w:highlight w:val="green"/>
+        </w:rPr>
         <w:t>evolutionary value</w:t>
       </w:r>
       <w:r>
+        <w:rPr>
+          <w:highlight w:val="green"/>
+        </w:rPr>
         <w:t xml:space="preserve"> (e.g. genetic mutation </w:t>
       </w:r>
       <w:r>
-        <w:t>compels biological evolution</w:t>
-      </w:r>
-      <w:r>
+        <w:rPr>
+          <w:highlight w:val="green"/>
+        </w:rPr>
+        <w:t xml:space="preserve">compels biological </w:t>
+      </w:r>
+      <w:r>
+        <w:rPr>
+          <w:highlight w:val="green"/>
+        </w:rPr>
+        <w:t>adaptation</w:t>
+      </w:r>
+      <w:r>
+        <w:rPr>
+          <w:highlight w:val="green"/>
+        </w:rPr>
         <w:t>)</w:t>
       </w:r>
       <w:r>
+        <w:rPr>
+          <w:highlight w:val="green"/>
+        </w:rPr>
         <w:t>.</w:t>
       </w:r>
       <w:r>
+        <w:rPr>
+          <w:highlight w:val="green"/>
+        </w:rPr>
         <w:t xml:space="preserve"> </w:t>
       </w:r>
       <w:r>
+        <w:rPr>
+          <w:highlight w:val="green"/>
+        </w:rPr>
         <w:t xml:space="preserve">Therefore, </w:t>
       </w:r>
       <w:r>
-        <w:t xml:space="preserve">as </w:t>
-      </w:r>
-      <w:proofErr w:type="gramStart"/>
-      <w:r>
-        <w:t xml:space="preserve">a </w:t>
-      </w:r>
-      <w:r>
-        <w:t>biological systems</w:t>
-      </w:r>
-      <w:proofErr w:type="gramEnd"/>
-      <w:r>
+        <w:rPr>
+          <w:highlight w:val="green"/>
+        </w:rPr>
+        <w:t>a</w:t>
+      </w:r>
+      <w:r>
+        <w:rPr>
+          <w:highlight w:val="green"/>
+        </w:rPr>
+        <w:t>s a</w:t>
+      </w:r>
+      <w:r>
+        <w:rPr>
+          <w:highlight w:val="green"/>
+        </w:rPr>
+        <w:t xml:space="preserve"> </w:t>
+      </w:r>
+      <w:r>
+        <w:rPr>
+          <w:highlight w:val="green"/>
+        </w:rPr>
+        <w:t>biological system</w:t>
+      </w:r>
+      <w:r>
+        <w:rPr>
+          <w:highlight w:val="green"/>
+        </w:rPr>
         <w:t xml:space="preserve"> itself</w:t>
       </w:r>
       <w:r>
+        <w:rPr>
+          <w:highlight w:val="green"/>
+        </w:rPr>
         <w:t xml:space="preserve">, it is reasonable to </w:t>
       </w:r>
       <w:r>
-        <w:t xml:space="preserve">speculate </w:t>
-      </w:r>
-      <w:r>
-        <w:t xml:space="preserve">that </w:t>
-      </w:r>
-      <w:r>
-        <w:t>the mechanism</w:t>
-      </w:r>
-      <w:r>
+        <w:rPr>
+          <w:highlight w:val="green"/>
+        </w:rPr>
+        <w:t>assume</w:t>
+      </w:r>
+      <w:r>
+        <w:rPr>
+          <w:highlight w:val="green"/>
+        </w:rPr>
+        <w:t xml:space="preserve"> </w:t>
+      </w:r>
+      <w:r>
+        <w:rPr>
+          <w:highlight w:val="green"/>
+        </w:rPr>
+        <w:t xml:space="preserve">the mechanism </w:t>
+      </w:r>
+      <w:r>
+        <w:rPr>
+          <w:highlight w:val="green"/>
+        </w:rPr>
+        <w:t xml:space="preserve">by which </w:t>
+      </w:r>
+      <w:r>
+        <w:rPr>
+          <w:highlight w:val="green"/>
+        </w:rPr>
+        <w:t>it</w:t>
+      </w:r>
+      <w:r>
+        <w:rPr>
+          <w:highlight w:val="green"/>
+        </w:rPr>
+        <w:t xml:space="preserve"> learn</w:t>
+      </w:r>
+      <w:r>
+        <w:rPr>
+          <w:highlight w:val="green"/>
+        </w:rPr>
         <w:t>s</w:t>
       </w:r>
       <w:r>
-        <w:t xml:space="preserve"> </w:t>
-      </w:r>
-      <w:r>
-        <w:t>through</w:t>
-      </w:r>
-      <w:r>
-        <w:t xml:space="preserve"> which </w:t>
-      </w:r>
-      <w:r>
-        <w:t>it</w:t>
-      </w:r>
-      <w:r>
-        <w:t xml:space="preserve"> learn</w:t>
-      </w:r>
-      <w:r>
-        <w:t>s</w:t>
-      </w:r>
-      <w:r>
+        <w:rPr>
+          <w:highlight w:val="green"/>
+        </w:rPr>
         <w:t xml:space="preserve"> to optimally processes </w:t>
       </w:r>
       <w:r>
+        <w:rPr>
+          <w:highlight w:val="green"/>
+        </w:rPr>
         <w:t xml:space="preserve">and disseminate </w:t>
       </w:r>
       <w:r>
+        <w:rPr>
+          <w:highlight w:val="green"/>
+        </w:rPr>
         <w:t xml:space="preserve">information </w:t>
       </w:r>
       <w:r>
-        <w:t>are</w:t>
-      </w:r>
-      <w:r>
+        <w:rPr>
+          <w:highlight w:val="green"/>
+        </w:rPr>
+        <w:t>is</w:t>
+      </w:r>
+      <w:r>
+        <w:rPr>
+          <w:highlight w:val="green"/>
+        </w:rPr>
         <w:t xml:space="preserve"> Darwinian</w:t>
       </w:r>
       <w:r>
+        <w:rPr>
+          <w:highlight w:val="green"/>
+        </w:rPr>
         <w:t xml:space="preserve"> in nature</w:t>
       </w:r>
       <w:r>
+        <w:rPr>
+          <w:highlight w:val="green"/>
+        </w:rPr>
         <w:t>.</w:t>
       </w:r>
       <w:r>
-        <w:br/>
-      </w:r>
-      <w:r>
-        <w:lastRenderedPageBreak/>
-        <w:t xml:space="preserve">OBSERVATION: The contents of our awareness influences our </w:t>
-      </w:r>
-      <w:r>
-        <w:t xml:space="preserve">intuition, and our intuition affects our awareness. </w:t>
-      </w:r>
-      <w:r>
-        <w:t xml:space="preserve"> awareness attenuates input from the intuition.</w:t>
-      </w:r>
-      <w:r>
-        <w:br/>
-      </w:r>
-      <w:r>
-        <w:br/>
-        <w:t xml:space="preserve">CONCLUSION: The </w:t>
-      </w:r>
-      <w:r>
-        <w:t>two systems exis</w:t>
-      </w:r>
-      <w:bookmarkStart w:id="2" w:name="_GoBack"/>
-      <w:bookmarkEnd w:id="2"/>
-      <w:r>
-        <w:t xml:space="preserve">t in a feedback </w:t>
-      </w:r>
-      <w:proofErr w:type="gramStart"/>
-      <w:r>
-        <w:t>loop. ..</w:t>
-      </w:r>
-      <w:proofErr w:type="gramEnd"/>
-      <w:r>
-        <w:t xml:space="preserve"> awareness is a working memory</w:t>
-      </w:r>
-      <w:r>
-        <w:rPr>
-          <w:highlight w:val="green"/>
-        </w:rPr>
-        <w:br/>
-      </w:r>
-      <w:r>
-        <w:br/>
-      </w:r>
-      <w:r>
-        <w:br/>
-      </w:r>
-      <w:r>
-        <w:rPr>
-          <w:b/>
-        </w:rPr>
-        <w:t xml:space="preserve">CONCLUSION </w:t>
-      </w:r>
-      <w:r>
-        <w:rPr>
-          <w:b/>
-        </w:rPr>
-        <w:t>2</w:t>
-      </w:r>
-      <w:r>
-        <w:t>:</w:t>
-      </w:r>
-      <w:r>
+        <w:rPr>
+          <w:highlight w:val="green"/>
+        </w:rPr>
         <w:br/>
       </w:r>
     </w:p>
@@ -2069,34 +2840,304 @@
       </w:pPr>
       <w:r>
         <w:rPr>
-          <w:highlight w:val="green"/>
-        </w:rPr>
-        <w:t xml:space="preserve">OBSERVATION: </w:t>
-      </w:r>
-      <w:r>
-        <w:rPr>
+          <w:rStyle w:val="Heading5Char"/>
+          <w:highlight w:val="green"/>
+        </w:rPr>
+        <w:t>Observation</w:t>
+      </w:r>
+      <w:r>
+        <w:rPr>
+          <w:rStyle w:val="Heading5Char"/>
+          <w:highlight w:val="green"/>
+        </w:rPr>
+        <w:t xml:space="preserve"> 3</w:t>
+      </w:r>
+      <w:r>
+        <w:rPr>
+          <w:rStyle w:val="Heading5Char"/>
           <w:highlight w:val="green"/>
         </w:rPr>
         <w:br/>
-        <w:t>I</w:t>
-      </w:r>
-      <w:r>
-        <w:rPr>
-          <w:highlight w:val="green"/>
-        </w:rPr>
-        <w:t xml:space="preserve">t is </w:t>
-      </w:r>
-      <w:r>
-        <w:rPr>
-          <w:highlight w:val="green"/>
-        </w:rPr>
-        <w:t>human</w:t>
-      </w:r>
-      <w:r>
-        <w:rPr>
-          <w:highlight w:val="green"/>
-        </w:rPr>
-        <w:t xml:space="preserve"> nature to explore our environment, ourselves and our origins.</w:t>
+      </w:r>
+      <w:r>
+        <w:rPr>
+          <w:highlight w:val="green"/>
+        </w:rPr>
+        <w:t xml:space="preserve">The </w:t>
+      </w:r>
+      <w:r>
+        <w:rPr>
+          <w:highlight w:val="green"/>
+        </w:rPr>
+        <w:t>state</w:t>
+      </w:r>
+      <w:r>
+        <w:rPr>
+          <w:highlight w:val="green"/>
+        </w:rPr>
+        <w:t xml:space="preserve"> of our awareness </w:t>
+      </w:r>
+      <w:r>
+        <w:rPr>
+          <w:highlight w:val="green"/>
+        </w:rPr>
+        <w:t>affect</w:t>
+      </w:r>
+      <w:r>
+        <w:rPr>
+          <w:highlight w:val="green"/>
+        </w:rPr>
+        <w:t>s</w:t>
+      </w:r>
+      <w:r>
+        <w:rPr>
+          <w:highlight w:val="green"/>
+        </w:rPr>
+        <w:t xml:space="preserve"> our intuition</w:t>
+      </w:r>
+      <w:r>
+        <w:rPr>
+          <w:highlight w:val="green"/>
+        </w:rPr>
+        <w:t xml:space="preserve">. Contrarywise, </w:t>
+      </w:r>
+      <w:r>
+        <w:rPr>
+          <w:highlight w:val="green"/>
+        </w:rPr>
+        <w:t xml:space="preserve">the </w:t>
+      </w:r>
+      <w:r>
+        <w:rPr>
+          <w:highlight w:val="green"/>
+        </w:rPr>
+        <w:t>state</w:t>
+      </w:r>
+      <w:r>
+        <w:rPr>
+          <w:highlight w:val="green"/>
+        </w:rPr>
+        <w:t xml:space="preserve"> of our</w:t>
+      </w:r>
+      <w:r>
+        <w:rPr>
+          <w:highlight w:val="green"/>
+        </w:rPr>
+        <w:t xml:space="preserve"> intuition </w:t>
+      </w:r>
+      <w:r>
+        <w:rPr>
+          <w:highlight w:val="green"/>
+        </w:rPr>
+        <w:t>affect</w:t>
+      </w:r>
+      <w:r>
+        <w:rPr>
+          <w:highlight w:val="green"/>
+        </w:rPr>
+        <w:t>s</w:t>
+      </w:r>
+      <w:r>
+        <w:rPr>
+          <w:highlight w:val="green"/>
+        </w:rPr>
+        <w:t xml:space="preserve"> our awareness</w:t>
+      </w:r>
+      <w:r>
+        <w:rPr>
+          <w:highlight w:val="green"/>
+        </w:rPr>
+        <w:t>.</w:t>
+      </w:r>
+      <w:r>
+        <w:rPr>
+          <w:highlight w:val="green"/>
+        </w:rPr>
+        <w:t xml:space="preserve"> </w:t>
+      </w:r>
+      <w:r>
+        <w:rPr>
+          <w:highlight w:val="green"/>
+        </w:rPr>
+        <w:t>To</w:t>
+      </w:r>
+      <w:r>
+        <w:rPr>
+          <w:highlight w:val="green"/>
+        </w:rPr>
+        <w:t xml:space="preserve"> demonstrate</w:t>
+      </w:r>
+      <w:r>
+        <w:rPr>
+          <w:highlight w:val="green"/>
+        </w:rPr>
+        <w:t xml:space="preserve"> </w:t>
+      </w:r>
+      <w:proofErr w:type="gramStart"/>
+      <w:r>
+        <w:rPr>
+          <w:highlight w:val="green"/>
+        </w:rPr>
+        <w:t>this</w:t>
+      </w:r>
+      <w:proofErr w:type="gramEnd"/>
+      <w:r>
+        <w:rPr>
+          <w:highlight w:val="green"/>
+        </w:rPr>
+        <w:t xml:space="preserve"> consider what occurs when</w:t>
+      </w:r>
+      <w:r>
+        <w:rPr>
+          <w:highlight w:val="green"/>
+        </w:rPr>
+        <w:t xml:space="preserve"> </w:t>
+      </w:r>
+      <w:r>
+        <w:rPr>
+          <w:highlight w:val="green"/>
+        </w:rPr>
+        <w:t xml:space="preserve">focusing </w:t>
+      </w:r>
+      <w:r>
+        <w:rPr>
+          <w:highlight w:val="green"/>
+        </w:rPr>
+        <w:t>one’s</w:t>
+      </w:r>
+      <w:r>
+        <w:rPr>
+          <w:highlight w:val="green"/>
+        </w:rPr>
+        <w:t xml:space="preserve"> awareness on a </w:t>
+      </w:r>
+      <w:r>
+        <w:rPr>
+          <w:highlight w:val="green"/>
+        </w:rPr>
+        <w:t xml:space="preserve">particular </w:t>
+      </w:r>
+      <w:r>
+        <w:rPr>
+          <w:highlight w:val="green"/>
+        </w:rPr>
+        <w:t>topi</w:t>
+      </w:r>
+      <w:r>
+        <w:rPr>
+          <w:highlight w:val="green"/>
+        </w:rPr>
+        <w:t>c</w:t>
+      </w:r>
+      <w:r>
+        <w:rPr>
+          <w:highlight w:val="green"/>
+        </w:rPr>
+        <w:t xml:space="preserve">; </w:t>
+      </w:r>
+      <w:r>
+        <w:rPr>
+          <w:highlight w:val="green"/>
+        </w:rPr>
+        <w:t xml:space="preserve">we become acutely aware of </w:t>
+      </w:r>
+      <w:r>
+        <w:rPr>
+          <w:i/>
+          <w:highlight w:val="green"/>
+        </w:rPr>
+        <w:t>it</w:t>
+      </w:r>
+      <w:r>
+        <w:rPr>
+          <w:highlight w:val="green"/>
+        </w:rPr>
+        <w:t xml:space="preserve"> and much less aware of everything </w:t>
+      </w:r>
+      <w:r>
+        <w:rPr>
+          <w:i/>
+          <w:highlight w:val="green"/>
+        </w:rPr>
+        <w:t>else</w:t>
+      </w:r>
+      <w:r>
+        <w:rPr>
+          <w:highlight w:val="green"/>
+        </w:rPr>
+        <w:t xml:space="preserve"> – </w:t>
+      </w:r>
+      <w:r>
+        <w:rPr>
+          <w:highlight w:val="green"/>
+        </w:rPr>
+        <w:t>apparently</w:t>
+      </w:r>
+      <w:r>
+        <w:rPr>
+          <w:highlight w:val="green"/>
+        </w:rPr>
+        <w:t xml:space="preserve"> </w:t>
+      </w:r>
+      <w:r>
+        <w:rPr>
+          <w:highlight w:val="green"/>
+        </w:rPr>
+        <w:t>dictat</w:t>
+      </w:r>
+      <w:r>
+        <w:rPr>
+          <w:highlight w:val="green"/>
+        </w:rPr>
+        <w:t>ing</w:t>
+      </w:r>
+      <w:r>
+        <w:rPr>
+          <w:highlight w:val="green"/>
+        </w:rPr>
+        <w:t xml:space="preserve"> </w:t>
+      </w:r>
+      <w:r>
+        <w:rPr>
+          <w:highlight w:val="green"/>
+        </w:rPr>
+        <w:t xml:space="preserve">either the </w:t>
+      </w:r>
+      <w:r>
+        <w:rPr>
+          <w:highlight w:val="green"/>
+        </w:rPr>
+        <w:t xml:space="preserve">amount of work </w:t>
+      </w:r>
+      <w:r>
+        <w:rPr>
+          <w:highlight w:val="green"/>
+        </w:rPr>
+        <w:t xml:space="preserve">performed on, or the priority assigned to, </w:t>
+      </w:r>
+      <w:r>
+        <w:rPr>
+          <w:highlight w:val="green"/>
+        </w:rPr>
+        <w:t xml:space="preserve">specific </w:t>
+      </w:r>
+      <w:r>
+        <w:rPr>
+          <w:highlight w:val="green"/>
+        </w:rPr>
+        <w:t>information related</w:t>
+      </w:r>
+      <w:r>
+        <w:rPr>
+          <w:highlight w:val="green"/>
+        </w:rPr>
+        <w:t xml:space="preserve"> to </w:t>
+      </w:r>
+      <w:r>
+        <w:rPr>
+          <w:highlight w:val="green"/>
+        </w:rPr>
+        <w:t>the subject of our intense interest.</w:t>
       </w:r>
       <w:r>
         <w:rPr>
@@ -2112,29 +3153,79 @@
       </w:r>
       <w:r>
         <w:rPr>
-          <w:b/>
-          <w:highlight w:val="green"/>
-        </w:rPr>
-        <w:t>CONCLUSION 3</w:t>
-      </w:r>
-      <w:r>
-        <w:rPr>
-          <w:highlight w:val="green"/>
-        </w:rPr>
-        <w:t>:</w:t>
-      </w:r>
-      <w:r>
-        <w:rPr>
+          <w:rStyle w:val="IntenseReference"/>
+          <w:highlight w:val="green"/>
+        </w:rPr>
+        <w:t>* Conclusion</w:t>
+      </w:r>
+      <w:r>
+        <w:rPr>
+          <w:rStyle w:val="IntenseReference"/>
+          <w:highlight w:val="green"/>
+        </w:rPr>
+        <w:t xml:space="preserve"> 3</w:t>
+      </w:r>
+      <w:r>
+        <w:rPr>
+          <w:rStyle w:val="IntenseReference"/>
           <w:highlight w:val="green"/>
         </w:rPr>
         <w:br/>
-        <w:t>An agent, left to its own devices, will naturally explore its environment.</w:t>
-      </w:r>
-    </w:p>
-    <w:p>
-      <w:pPr>
-        <w:pStyle w:val="ListParagraph"/>
-      </w:pPr>
+      </w:r>
+      <w:r>
+        <w:rPr>
+          <w:highlight w:val="green"/>
+        </w:rPr>
+        <w:t xml:space="preserve">Awareness and intuition </w:t>
+      </w:r>
+      <w:r>
+        <w:rPr>
+          <w:highlight w:val="green"/>
+        </w:rPr>
+        <w:t xml:space="preserve">exist </w:t>
+      </w:r>
+      <w:r>
+        <w:rPr>
+          <w:highlight w:val="green"/>
+        </w:rPr>
+        <w:t>a</w:t>
+      </w:r>
+      <w:r>
+        <w:rPr>
+          <w:highlight w:val="green"/>
+        </w:rPr>
+        <w:t>s</w:t>
+      </w:r>
+      <w:r>
+        <w:rPr>
+          <w:highlight w:val="green"/>
+        </w:rPr>
+        <w:t xml:space="preserve"> </w:t>
+      </w:r>
+      <w:r>
+        <w:rPr>
+          <w:highlight w:val="green"/>
+        </w:rPr>
+        <w:t xml:space="preserve">a </w:t>
+      </w:r>
+      <w:r>
+        <w:rPr>
+          <w:highlight w:val="green"/>
+        </w:rPr>
+        <w:t>feedback loop</w:t>
+      </w:r>
+      <w:r>
+        <w:rPr>
+          <w:highlight w:val="green"/>
+        </w:rPr>
+        <w:t>, each guiding each other in lockstep.</w:t>
+      </w:r>
+      <w:r>
+        <w:rPr>
+          <w:highlight w:val="green"/>
+        </w:rPr>
+        <w:br/>
+      </w:r>
     </w:p>
     <w:p>
       <w:pPr>
@@ -2145,208 +3236,296 @@
         </w:numPr>
       </w:pPr>
       <w:r>
-        <w:t xml:space="preserve">Intuition is (likely) not ephemeral. </w:t>
-      </w:r>
-      <w:r>
-        <w:t>Complex systems in nature are</w:t>
-      </w:r>
-      <w:r>
-        <w:t xml:space="preserve"> generally</w:t>
-      </w:r>
-      <w:r>
-        <w:t xml:space="preserve"> feedback networks (</w:t>
-      </w:r>
-      <w:commentRangeStart w:id="3"/>
-      <w:r>
-        <w:t>CITE</w:t>
-      </w:r>
-      <w:commentRangeEnd w:id="3"/>
-      <w:r>
-        <w:rPr>
-          <w:rStyle w:val="CommentReference"/>
-        </w:rPr>
-        <w:commentReference w:id="3"/>
-      </w:r>
-      <w:r>
-        <w:t>)</w:t>
-      </w:r>
-      <w:r>
-        <w:t>, and t</w:t>
-      </w:r>
-      <w:r>
-        <w:t>he brain and its myriad sub-systems appear to be no exception</w:t>
-      </w:r>
-      <w:r>
-        <w:t xml:space="preserve">. Therefore, intuition and our </w:t>
-      </w:r>
-      <w:proofErr w:type="spellStart"/>
-      <w:r>
-        <w:t>conscioius</w:t>
-      </w:r>
-      <w:proofErr w:type="spellEnd"/>
-      <w:r>
-        <w:t xml:space="preserve"> awareness are </w:t>
-      </w:r>
-      <w:r>
-        <w:t>likely a feedback network receiving it’s signals from both the current environmental context and our awareness of, our “concentration on”, those signals</w:t>
-      </w:r>
-      <w:r>
-        <w:t xml:space="preserve"> - </w:t>
-      </w:r>
-      <w:r>
-        <w:t xml:space="preserve">it seems to guide us as much as we guide it. </w:t>
-      </w:r>
-      <w:r>
-        <w:t>This is evident by the fact that by concentrating/focusing our awareness on a topic, we dictate the amount of work our sub-conscious performs on it – our awareness and intuition is a feedback loop</w:t>
-      </w:r>
-      <w:r>
+        <w:rPr>
+          <w:rStyle w:val="Heading5Char"/>
+          <w:highlight w:val="green"/>
+        </w:rPr>
+        <w:t>Observation</w:t>
+      </w:r>
+      <w:r>
+        <w:rPr>
+          <w:rStyle w:val="Heading5Char"/>
+          <w:highlight w:val="green"/>
+        </w:rPr>
+        <w:t xml:space="preserve"> 4</w:t>
+      </w:r>
+      <w:r>
+        <w:rPr>
+          <w:rStyle w:val="Heading5Char"/>
+          <w:highlight w:val="green"/>
+        </w:rPr>
         <w:br/>
       </w:r>
-    </w:p>
-    <w:p>
-      <w:pPr>
-        <w:pStyle w:val="ListParagraph"/>
-        <w:numPr>
-          <w:ilvl w:val="0"/>
-          <w:numId w:val="1"/>
-        </w:numPr>
-      </w:pPr>
-      <w:r>
-        <w:t>A short-term, finite, “working memory” exists, allowing us to hold previous environmental symbols in our minds. The agent’s</w:t>
-      </w:r>
-      <w:r>
+      <w:r>
+        <w:rPr>
+          <w:highlight w:val="green"/>
+        </w:rPr>
+        <w:t xml:space="preserve">It is human </w:t>
+      </w:r>
+      <w:r>
+        <w:rPr>
+          <w:highlight w:val="green"/>
+        </w:rPr>
+        <w:t>n</w:t>
+      </w:r>
+      <w:r>
+        <w:rPr>
+          <w:highlight w:val="green"/>
+        </w:rPr>
+        <w:t xml:space="preserve">ature to </w:t>
+      </w:r>
+      <w:r>
+        <w:rPr>
+          <w:highlight w:val="green"/>
+        </w:rPr>
+        <w:t xml:space="preserve">thoroughly </w:t>
+      </w:r>
+      <w:r>
+        <w:rPr>
+          <w:highlight w:val="green"/>
+        </w:rPr>
+        <w:t xml:space="preserve">explore </w:t>
+      </w:r>
+      <w:r>
+        <w:rPr>
+          <w:highlight w:val="green"/>
+        </w:rPr>
+        <w:t>our</w:t>
+      </w:r>
+      <w:r>
+        <w:rPr>
+          <w:highlight w:val="green"/>
+        </w:rPr>
+        <w:t xml:space="preserve"> environment</w:t>
+      </w:r>
+      <w:r>
+        <w:rPr>
+          <w:highlight w:val="green"/>
+        </w:rPr>
+        <w:t xml:space="preserve"> for personal gain</w:t>
+      </w:r>
+      <w:r>
+        <w:rPr>
+          <w:highlight w:val="green"/>
+        </w:rPr>
+        <w:t>.</w:t>
+      </w:r>
+      <w:r>
+        <w:rPr>
+          <w:highlight w:val="green"/>
+        </w:rPr>
+        <w:t xml:space="preserve"> As evidence of this, I offer humankind’s</w:t>
+      </w:r>
+      <w:r>
+        <w:rPr>
+          <w:highlight w:val="green"/>
+        </w:rPr>
         <w:t xml:space="preserve"> </w:t>
       </w:r>
       <w:r>
-        <w:t>“</w:t>
-      </w:r>
-      <w:r>
-        <w:t>memory</w:t>
-      </w:r>
-      <w:r>
-        <w:t>”</w:t>
-      </w:r>
-      <w:r>
+        <w:rPr>
+          <w:highlight w:val="green"/>
+        </w:rPr>
+        <w:t xml:space="preserve">domination of </w:t>
+      </w:r>
+      <w:r>
+        <w:rPr>
+          <w:highlight w:val="green"/>
+        </w:rPr>
+        <w:t>its natural habitat and technological innovation.</w:t>
+      </w:r>
+      <w:r>
+        <w:rPr>
+          <w:highlight w:val="green"/>
+        </w:rPr>
+        <w:br/>
+      </w:r>
+      <w:r>
+        <w:rPr>
+          <w:highlight w:val="green"/>
+        </w:rPr>
+        <w:br/>
+      </w:r>
+      <w:r>
+        <w:rPr>
+          <w:rStyle w:val="IntenseReference"/>
+          <w:highlight w:val="green"/>
+        </w:rPr>
+        <w:t>* Conclusion</w:t>
+      </w:r>
+      <w:r>
+        <w:rPr>
+          <w:rStyle w:val="IntenseReference"/>
+          <w:highlight w:val="green"/>
+        </w:rPr>
+        <w:t xml:space="preserve"> 4</w:t>
+      </w:r>
+      <w:r>
+        <w:rPr>
+          <w:rStyle w:val="IntenseReference"/>
+          <w:highlight w:val="green"/>
+        </w:rPr>
+        <w:br/>
+      </w:r>
+      <w:r>
+        <w:rPr>
+          <w:highlight w:val="green"/>
+        </w:rPr>
+        <w:t>An</w:t>
+      </w:r>
+      <w:r>
+        <w:rPr>
+          <w:highlight w:val="green"/>
+        </w:rPr>
         <w:t xml:space="preserve"> </w:t>
       </w:r>
       <w:r>
-        <w:t xml:space="preserve">represents this </w:t>
+        <w:rPr>
+          <w:highlight w:val="green"/>
+        </w:rPr>
+        <w:t xml:space="preserve">environmentally-aware </w:t>
+      </w:r>
+      <w:r>
+        <w:rPr>
+          <w:highlight w:val="green"/>
+        </w:rPr>
+        <w:t>agen</w:t>
+      </w:r>
+      <w:r>
+        <w:rPr>
+          <w:highlight w:val="green"/>
+        </w:rPr>
+        <w:t>t,</w:t>
+      </w:r>
+      <w:r>
+        <w:rPr>
+          <w:highlight w:val="green"/>
+        </w:rPr>
+        <w:t xml:space="preserve"> motivated by evolutionary forces</w:t>
+      </w:r>
+      <w:r>
+        <w:rPr>
+          <w:highlight w:val="green"/>
+        </w:rPr>
+        <w:t xml:space="preserve"> </w:t>
+      </w:r>
+      <w:r>
+        <w:rPr>
+          <w:highlight w:val="green"/>
+        </w:rPr>
+        <w:t xml:space="preserve">and possessing an intuition, </w:t>
+      </w:r>
+      <w:r>
+        <w:rPr>
+          <w:highlight w:val="green"/>
+        </w:rPr>
+        <w:t xml:space="preserve">will naturally </w:t>
+      </w:r>
+      <w:r>
+        <w:rPr>
+          <w:highlight w:val="green"/>
+        </w:rPr>
+        <w:t xml:space="preserve">act to </w:t>
+      </w:r>
+      <w:r>
+        <w:rPr>
+          <w:highlight w:val="green"/>
+        </w:rPr>
+        <w:t>explore</w:t>
+      </w:r>
+      <w:r>
+        <w:rPr>
+          <w:highlight w:val="green"/>
+        </w:rPr>
+        <w:t xml:space="preserve"> its environment and actively</w:t>
+      </w:r>
+      <w:r>
+        <w:rPr>
+          <w:highlight w:val="green"/>
+        </w:rPr>
+        <w:t xml:space="preserve"> </w:t>
+      </w:r>
+      <w:r>
+        <w:rPr>
+          <w:highlight w:val="green"/>
+        </w:rPr>
+        <w:t xml:space="preserve">develop mechanisms </w:t>
+      </w:r>
+      <w:r>
+        <w:rPr>
+          <w:highlight w:val="green"/>
+        </w:rPr>
+        <w:t>for its exploitations.</w:t>
+      </w:r>
+      <w:r>
+        <w:rPr>
+          <w:highlight w:val="green"/>
+        </w:rPr>
+        <w:br/>
+      </w:r>
+    </w:p>
+    <w:p>
+      <w:pPr>
+        <w:pStyle w:val="Heading2"/>
+      </w:pPr>
+      <w:r>
+        <w:t>The Model</w:t>
+      </w:r>
+    </w:p>
+    <w:p>
+      <w:r>
+        <w:t xml:space="preserve">The intuitive model </w:t>
+      </w:r>
+      <w:r>
+        <w:t xml:space="preserve">consists </w:t>
+      </w:r>
+      <w:r>
+        <w:t>of 4 layers</w:t>
+      </w:r>
+      <w:r>
+        <w:t xml:space="preserve">, </w:t>
+      </w:r>
+      <w:r>
+        <w:t xml:space="preserve">labeled </w:t>
+      </w:r>
+      <w:r>
+        <w:rPr>
+          <w:i/>
+        </w:rPr>
+        <w:t xml:space="preserve">Conceptual, </w:t>
+      </w:r>
+      <w:r>
+        <w:rPr>
+          <w:i/>
+        </w:rPr>
+        <w:t>Evolutionary</w:t>
+      </w:r>
+      <w:r>
+        <w:rPr>
+          <w:i/>
+        </w:rPr>
+        <w:t xml:space="preserve">, Logical, </w:t>
       </w:r>
       <w:r>
         <w:t xml:space="preserve">and </w:t>
       </w:r>
       <w:r>
-        <w:t xml:space="preserve">allows </w:t>
-      </w:r>
-      <w:r>
-        <w:t>introduction of error into the connection-forming process.</w:t>
-      </w:r>
-      <w:r>
-        <w:t xml:space="preserve"> </w:t>
-      </w:r>
-    </w:p>
-    <w:p>
-      <w:pPr>
-        <w:pStyle w:val="ListParagraph"/>
-      </w:pPr>
-    </w:p>
-    <w:p>
-      <w:pPr>
-        <w:pStyle w:val="Heading2"/>
-      </w:pPr>
-      <w:r>
-        <w:t>The Intuitive Model</w:t>
-      </w:r>
-    </w:p>
-    <w:p>
-      <w:r>
-        <w:t xml:space="preserve">The </w:t>
-      </w:r>
-      <w:r>
-        <w:t>model</w:t>
-      </w:r>
-      <w:r>
-        <w:t xml:space="preserve"> consists of </w:t>
-      </w:r>
-      <w:r>
-        <w:t>several signal channels (</w:t>
-      </w:r>
-      <w:commentRangeStart w:id="4"/>
-      <w:r>
-        <w:t>labeled</w:t>
-      </w:r>
-      <w:commentRangeEnd w:id="4"/>
-      <w:r>
-        <w:rPr>
-          <w:rStyle w:val="CommentReference"/>
-        </w:rPr>
-        <w:commentReference w:id="4"/>
-      </w:r>
-      <w:r>
-        <w:t xml:space="preserve">) connecting </w:t>
-      </w:r>
-      <w:r>
-        <w:t>4</w:t>
-      </w:r>
-      <w:r>
-        <w:t xml:space="preserve"> </w:t>
-      </w:r>
-      <w:r>
-        <w:t xml:space="preserve">functional </w:t>
-      </w:r>
-      <w:r>
-        <w:t xml:space="preserve">layers </w:t>
-      </w:r>
-      <w:r>
-        <w:t>(</w:t>
-      </w:r>
-      <w:r>
-        <w:t xml:space="preserve">labeled </w:t>
-      </w:r>
-      <w:r>
         <w:rPr>
           <w:i/>
         </w:rPr>
-        <w:t xml:space="preserve">Conceptual, Intuitive, </w:t>
-      </w:r>
-      <w:r>
-        <w:rPr>
-          <w:i/>
-        </w:rPr>
-        <w:t xml:space="preserve">Logical, </w:t>
-      </w:r>
-      <w:r>
-        <w:t xml:space="preserve">and </w:t>
-      </w:r>
-      <w:r>
-        <w:rPr>
-          <w:i/>
-        </w:rPr>
-        <w:t>Outpu</w:t>
-      </w:r>
-      <w:r>
-        <w:rPr>
-          <w:i/>
-        </w:rPr>
-        <w:t>t)</w:t>
-      </w:r>
-      <w:r>
-        <w:rPr>
-          <w:i/>
-        </w:rPr>
-        <w:t xml:space="preserve"> </w:t>
-      </w:r>
-      <w:r>
-        <w:t>a</w:t>
-      </w:r>
-      <w:r>
-        <w:t xml:space="preserve">s described below and given by </w:t>
-      </w:r>
-      <w:r>
-        <w:t>F</w:t>
-      </w:r>
-      <w:r>
-        <w:t>igure 1.</w:t>
+        <w:t>Attentive</w:t>
+      </w:r>
+      <w:r>
+        <w:t>. Data is mostly feed-forward</w:t>
+      </w:r>
+      <w:r>
+        <w:t>, though channels exist for back-propagating layer-</w:t>
+      </w:r>
+      <w:r>
+        <w:t xml:space="preserve">state and contextual </w:t>
+      </w:r>
+      <w:r>
+        <w:t>fitness.</w:t>
       </w:r>
     </w:p>
     <w:p>
@@ -2406,7 +3585,7 @@
         <w:pStyle w:val="Caption"/>
         <w:jc w:val="center"/>
       </w:pPr>
-      <w:commentRangeStart w:id="5"/>
+      <w:commentRangeStart w:id="3"/>
       <w:r>
         <w:t xml:space="preserve">Figure </w:t>
       </w:r>
@@ -2428,7 +3607,7 @@
       <w:r>
         <w:fldChar w:fldCharType="end"/>
       </w:r>
-      <w:commentRangeEnd w:id="5"/>
+      <w:commentRangeEnd w:id="3"/>
       <w:r>
         <w:rPr>
           <w:rStyle w:val="CommentReference"/>
@@ -2436,8 +3615,128 @@
           <w:iCs w:val="0"/>
           <w:color w:val="auto"/>
         </w:rPr>
-        <w:commentReference w:id="5"/>
-      </w:r>
+        <w:commentReference w:id="3"/>
+      </w:r>
+    </w:p>
+    <w:p>
+      <w:r>
+        <w:rPr>
+          <w:b/>
+        </w:rPr>
+        <w:t>Note</w:t>
+      </w:r>
+      <w:bookmarkStart w:id="4" w:name="_GoBack"/>
+      <w:bookmarkEnd w:id="4"/>
+      <w:r>
+        <w:rPr>
+          <w:b/>
+        </w:rPr>
+        <w:t xml:space="preserve">: </w:t>
+      </w:r>
+      <w:r>
+        <w:t>Several models were initially conceived (see: Failed Approaches/Models)</w:t>
+      </w:r>
+    </w:p>
+    <w:p>
+      <w:r>
+        <w:t>Note: Some layers are ephemeral, some are implemented in software.</w:t>
+      </w:r>
+    </w:p>
+    <w:p>
+      <w:r>
+        <w:t>A short-term, finite, “working memory” exists, allowing us to hold previous environmental symbols in our minds. The agent’s</w:t>
+      </w:r>
+      <w:r>
+        <w:t xml:space="preserve"> </w:t>
+      </w:r>
+      <w:r>
+        <w:t>“</w:t>
+      </w:r>
+      <w:r>
+        <w:t>memory</w:t>
+      </w:r>
+      <w:r>
+        <w:t>”</w:t>
+      </w:r>
+      <w:r>
+        <w:t xml:space="preserve"> </w:t>
+      </w:r>
+      <w:r>
+        <w:t xml:space="preserve">represents this </w:t>
+      </w:r>
+      <w:r>
+        <w:t xml:space="preserve">and </w:t>
+      </w:r>
+      <w:r>
+        <w:t xml:space="preserve">allows </w:t>
+      </w:r>
+      <w:r>
+        <w:t>introduction of error into the connection-forming process.</w:t>
+      </w:r>
+      <w:r>
+        <w:t xml:space="preserve"> </w:t>
+      </w:r>
+    </w:p>
+    <w:p>
+      <w:r>
+        <w:t>Operation proceeds, in general, in the following way</w:t>
+      </w:r>
+    </w:p>
+    <w:p>
+      <w:pPr>
+        <w:pStyle w:val="ListParagraph"/>
+        <w:numPr>
+          <w:ilvl w:val="0"/>
+          <w:numId w:val="16"/>
+        </w:numPr>
+      </w:pPr>
+      <w:r>
+        <w:t>Classifying it.</w:t>
+      </w:r>
+    </w:p>
+    <w:p>
+      <w:pPr>
+        <w:pStyle w:val="ListParagraph"/>
+        <w:numPr>
+          <w:ilvl w:val="0"/>
+          <w:numId w:val="16"/>
+        </w:numPr>
+      </w:pPr>
+      <w:r>
+        <w:t xml:space="preserve">and disseminating it in an optimal way </w:t>
+      </w:r>
+      <w:proofErr w:type="gramStart"/>
+      <w:r>
+        <w:t>to  the</w:t>
+      </w:r>
+      <w:proofErr w:type="gramEnd"/>
+      <w:r>
+        <w:t xml:space="preserve"> </w:t>
+      </w:r>
+      <w:r>
+        <w:rPr>
+          <w:b/>
+        </w:rPr>
+        <w:t>.</w:t>
+      </w:r>
+      <w:r>
+        <w:t xml:space="preserve"> consists as described </w:t>
+      </w:r>
+      <w:proofErr w:type="gramStart"/>
+      <w:r>
+        <w:t>below, and</w:t>
+      </w:r>
+      <w:proofErr w:type="gramEnd"/>
+      <w:r>
+        <w:t xml:space="preserve"> given by Figure 1.</w:t>
+      </w:r>
+    </w:p>
+    <w:p>
+      <w:pPr>
+        <w:rPr>
+          <w:rStyle w:val="Heading3Char"/>
+        </w:rPr>
+      </w:pPr>
     </w:p>
     <w:p>
       <w:r>
@@ -2469,7 +3768,22 @@
         <w:t xml:space="preserve">contextual </w:t>
       </w:r>
       <w:r>
-        <w:t>state and fitness.</w:t>
+        <w:t>state and fitness</w:t>
+      </w:r>
+      <w:r>
+        <w:t>.</w:t>
+      </w:r>
+    </w:p>
+    <w:p/>
+    <w:p>
+      <w:pPr>
+        <w:pStyle w:val="Heading3"/>
+      </w:pPr>
+      <w:r>
+        <w:t xml:space="preserve">Layer 1 </w:t>
+      </w:r>
+      <w:r>
+        <w:t>– The Conceptual Layer</w:t>
       </w:r>
     </w:p>
     <w:p>
@@ -2477,33 +3791,6 @@
         <w:rPr>
           <w:b/>
         </w:rPr>
-        <w:t xml:space="preserve">Note: </w:t>
-      </w:r>
-      <w:r>
-        <w:t>Several models were initially conceived (see: Failed Approaches/Models)</w:t>
-      </w:r>
-    </w:p>
-    <w:p>
-      <w:r>
-        <w:t>Note: Some layers are ephemeral, some are implemented in software.</w:t>
-      </w:r>
-    </w:p>
-    <w:p>
-      <w:pPr>
-        <w:pStyle w:val="Heading3"/>
-      </w:pPr>
-      <w:r>
-        <w:t xml:space="preserve">Layer 1 </w:t>
-      </w:r>
-      <w:r>
-        <w:t>– The Conceptual Layer</w:t>
-      </w:r>
-    </w:p>
-    <w:p>
-      <w:r>
-        <w:rPr>
-          <w:b/>
-        </w:rPr>
         <w:t>The conceptual layer represents</w:t>
       </w:r>
       <w:r>
@@ -2572,7 +3859,6 @@
     <w:p/>
     <w:p>
       <w:r>
-        <w:lastRenderedPageBreak/>
         <w:t xml:space="preserve">Each ANN is pre-trained (offline), possibly each for a different class of objects (ex: `a_0` classifies digits, `a_1` classifies letters, </w:t>
       </w:r>
       <w:proofErr w:type="spellStart"/>
@@ -2857,7 +4143,6 @@
         </w:rPr>
       </w:pPr>
       <w:r>
-        <w:lastRenderedPageBreak/>
         <w:t xml:space="preserve">Data Set desc: </w:t>
       </w:r>
       <w:hyperlink r:id="rId10" w:history="1">
@@ -2908,7 +4193,13 @@
         <w:pStyle w:val="Heading2"/>
       </w:pPr>
       <w:r>
-        <w:t>Agent operation/parameters/algorithms/methodology</w:t>
+        <w:t>Agent operation</w:t>
+      </w:r>
+      <w:r>
+        <w:t>/training</w:t>
+      </w:r>
+      <w:r>
+        <w:t>/parameters/algorithms/methodology</w:t>
       </w:r>
     </w:p>
     <w:p>
@@ -3149,6 +4440,7 @@
     </w:p>
     <w:p>
       <w:r>
+        <w:lastRenderedPageBreak/>
         <w:t>More</w:t>
       </w:r>
       <w:r>
@@ -3216,7 +4508,6 @@
         </w:numPr>
       </w:pPr>
       <w:r>
-        <w:lastRenderedPageBreak/>
         <w:t xml:space="preserve">Innate drive based on environmental queues/heuristics </w:t>
       </w:r>
       <w:proofErr w:type="spellStart"/>
@@ -3413,7 +4704,7 @@
       </w:r>
     </w:p>
   </w:comment>
-  <w:comment w:id="1" w:author="Dustin Fast" w:date="2018-11-13T21:10:00Z" w:initials="DF">
+  <w:comment w:id="1" w:author="Dustin Fast" w:date="2018-11-14T01:41:00Z" w:initials="DF">
     <w:p>
       <w:pPr>
         <w:pStyle w:val="CommentText"/>
@@ -3429,7 +4720,7 @@
       </w:r>
     </w:p>
   </w:comment>
-  <w:comment w:id="3" w:author="Dustin Fast" w:date="2018-11-13T21:07:00Z" w:initials="DF">
+  <w:comment w:id="2" w:author="Dustin Fast" w:date="2018-11-13T21:10:00Z" w:initials="DF">
     <w:p>
       <w:pPr>
         <w:pStyle w:val="CommentText"/>
@@ -3445,28 +4736,7 @@
       </w:r>
     </w:p>
   </w:comment>
-  <w:comment w:id="4" w:author="Dustin Fast" w:date="2018-11-13T20:52:00Z" w:initials="DF">
-    <w:p>
-      <w:pPr>
-        <w:pStyle w:val="CommentText"/>
-      </w:pPr>
-      <w:r>
-        <w:rPr>
-          <w:rStyle w:val="CommentReference"/>
-        </w:rPr>
-        <w:annotationRef/>
-      </w:r>
-      <w:r>
-        <w:t xml:space="preserve">Add channel </w:t>
-      </w:r>
-      <w:proofErr w:type="spellStart"/>
-      <w:r>
-        <w:t>lables</w:t>
-      </w:r>
-      <w:proofErr w:type="spellEnd"/>
-    </w:p>
-  </w:comment>
-  <w:comment w:id="5" w:author="Dustin Fast" w:date="2018-11-13T20:49:00Z" w:initials="DF">
+  <w:comment w:id="3" w:author="Dustin Fast" w:date="2018-11-13T20:49:00Z" w:initials="DF">
     <w:p>
       <w:pPr>
         <w:pStyle w:val="CommentText"/>
@@ -3488,9 +4758,8 @@
 <file path=word/commentsExtended.xml><?xml version="1.0" encoding="utf-8"?>
 <w15:commentsEx xmlns:wpc="http://schemas.microsoft.com/office/word/2010/wordprocessingCanvas" xmlns:cx="http://schemas.microsoft.com/office/drawing/2014/chartex" xmlns:cx1="http://schemas.microsoft.com/office/drawing/2015/9/8/chartex" xmlns:cx2="http://schemas.microsoft.com/office/drawing/2015/10/21/chartex" xmlns:cx3="http://schemas.microsoft.com/office/drawing/2016/5/9/chartex" xmlns:cx4="http://schemas.microsoft.com/office/drawing/2016/5/10/chartex" xmlns:cx5="http://schemas.microsoft.com/office/drawing/2016/5/11/chartex" xmlns:cx6="http://schemas.microsoft.com/office/drawing/2016/5/12/chartex" xmlns:cx7="http://schemas.microsoft.com/office/drawing/2016/5/13/chartex" xmlns:cx8="http://schemas.microsoft.com/office/drawing/2016/5/14/chartex" xmlns:mc="http://schemas.openxmlformats.org/markup-compatibility/2006" xmlns:aink="http://schemas.microsoft.com/office/drawing/2016/ink" xmlns:am3d="http://schemas.microsoft.com/office/drawing/2017/model3d" xmlns:o="urn:schemas-microsoft-com:office:office" xmlns:r="http://schemas.openxmlformats.org/officeDocument/2006/relationships" xmlns:m="http://schemas.openxmlformats.org/officeDocument/2006/math" xmlns:v="urn:schemas-microsoft-com:vml" xmlns:wp14="http://schemas.microsoft.com/office/word/2010/wordprocessingDrawing" xmlns:wp="http://schemas.openxmlformats.org/drawingml/2006/wordprocessingDrawing" xmlns:w10="urn:schemas-microsoft-com:office:word" xmlns:w="http://schemas.openxmlformats.org/wordprocessingml/2006/main" xmlns:w14="http://schemas.microsoft.com/office/word/2010/wordml" xmlns:w15="http://schemas.microsoft.com/office/word/2012/wordml" xmlns:w16cid="http://schemas.microsoft.com/office/word/2016/wordml/cid" xmlns:w16se="http://schemas.microsoft.com/office/word/2015/wordml/symex" xmlns:wpg="http://schemas.microsoft.com/office/word/2010/wordprocessingGroup" xmlns:wpi="http://schemas.microsoft.com/office/word/2010/wordprocessingInk" xmlns:wne="http://schemas.microsoft.com/office/word/2006/wordml" xmlns:wps="http://schemas.microsoft.com/office/word/2010/wordprocessingShape" mc:Ignorable="w14 w15 w16se w16cid wp14">
   <w15:commentEx w15:paraId="4F0EA248" w15:done="0"/>
+  <w15:commentEx w15:paraId="1D4E5B9A" w15:done="0"/>
   <w15:commentEx w15:paraId="74B996FC" w15:done="0"/>
-  <w15:commentEx w15:paraId="42F4A5BE" w15:done="0"/>
-  <w15:commentEx w15:paraId="46A5A228" w15:done="0"/>
   <w15:commentEx w15:paraId="40D65A3B" w15:done="0"/>
 </w15:commentsEx>
 </file>
@@ -3498,9 +4767,8 @@
 <file path=word/commentsIds.xml><?xml version="1.0" encoding="utf-8"?>
 <w16cid:commentsIds xmlns:wpc="http://schemas.microsoft.com/office/word/2010/wordprocessingCanvas" xmlns:cx="http://schemas.microsoft.com/office/drawing/2014/chartex" xmlns:cx1="http://schemas.microsoft.com/office/drawing/2015/9/8/chartex" xmlns:cx2="http://schemas.microsoft.com/office/drawing/2015/10/21/chartex" xmlns:cx3="http://schemas.microsoft.com/office/drawing/2016/5/9/chartex" xmlns:cx4="http://schemas.microsoft.com/office/drawing/2016/5/10/chartex" xmlns:cx5="http://schemas.microsoft.com/office/drawing/2016/5/11/chartex" xmlns:cx6="http://schemas.microsoft.com/office/drawing/2016/5/12/chartex" xmlns:cx7="http://schemas.microsoft.com/office/drawing/2016/5/13/chartex" xmlns:cx8="http://schemas.microsoft.com/office/drawing/2016/5/14/chartex" xmlns:mc="http://schemas.openxmlformats.org/markup-compatibility/2006" xmlns:aink="http://schemas.microsoft.com/office/drawing/2016/ink" xmlns:am3d="http://schemas.microsoft.com/office/drawing/2017/model3d" xmlns:o="urn:schemas-microsoft-com:office:office" xmlns:r="http://schemas.openxmlformats.org/officeDocument/2006/relationships" xmlns:m="http://schemas.openxmlformats.org/officeDocument/2006/math" xmlns:v="urn:schemas-microsoft-com:vml" xmlns:wp14="http://schemas.microsoft.com/office/word/2010/wordprocessingDrawing" xmlns:wp="http://schemas.openxmlformats.org/drawingml/2006/wordprocessingDrawing" xmlns:w10="urn:schemas-microsoft-com:office:word" xmlns:w="http://schemas.openxmlformats.org/wordprocessingml/2006/main" xmlns:w14="http://schemas.microsoft.com/office/word/2010/wordml" xmlns:w15="http://schemas.microsoft.com/office/word/2012/wordml" xmlns:w16cid="http://schemas.microsoft.com/office/word/2016/wordml/cid" xmlns:w16se="http://schemas.microsoft.com/office/word/2015/wordml/symex" xmlns:wpg="http://schemas.microsoft.com/office/word/2010/wordprocessingGroup" xmlns:wpi="http://schemas.microsoft.com/office/word/2010/wordprocessingInk" xmlns:wne="http://schemas.microsoft.com/office/word/2006/wordml" xmlns:wps="http://schemas.microsoft.com/office/word/2010/wordprocessingShape" mc:Ignorable="w14 w15 w16se w16cid wp14">
   <w16cid:commentId w16cid:paraId="4F0EA248" w16cid:durableId="1F95BB83"/>
+  <w16cid:commentId w16cid:paraId="1D4E5B9A" w16cid:durableId="1F95FBAC"/>
   <w16cid:commentId w16cid:paraId="74B996FC" w16cid:durableId="1F95BC42"/>
-  <w16cid:commentId w16cid:paraId="42F4A5BE" w16cid:durableId="1F95BB8A"/>
-  <w16cid:commentId w16cid:paraId="46A5A228" w16cid:durableId="1F95B7F5"/>
   <w16cid:commentId w16cid:paraId="40D65A3B" w16cid:durableId="1F95B74D"/>
 </w16cid:commentsIds>
 </file>
@@ -3657,6 +4925,178 @@
     </w:lvl>
   </w:abstractNum>
   <w:abstractNum w:abstractNumId="1" w15:restartNumberingAfterBreak="0">
+    <w:nsid w:val="0F05644A"/>
+    <w:multiLevelType w:val="hybridMultilevel"/>
+    <w:tmpl w:val="6A76C886"/>
+    <w:lvl w:ilvl="0" w:tplc="0409000F">
+      <w:start w:val="1"/>
+      <w:numFmt w:val="decimal"/>
+      <w:lvlText w:val="%1."/>
+      <w:lvlJc w:val="left"/>
+      <w:pPr>
+        <w:ind w:left="720" w:hanging="360"/>
+      </w:pPr>
+    </w:lvl>
+    <w:lvl w:ilvl="1" w:tplc="04090019" w:tentative="1">
+      <w:start w:val="1"/>
+      <w:numFmt w:val="lowerLetter"/>
+      <w:lvlText w:val="%2."/>
+      <w:lvlJc w:val="left"/>
+      <w:pPr>
+        <w:ind w:left="1440" w:hanging="360"/>
+      </w:pPr>
+    </w:lvl>
+    <w:lvl w:ilvl="2" w:tplc="0409001B" w:tentative="1">
+      <w:start w:val="1"/>
+      <w:numFmt w:val="lowerRoman"/>
+      <w:lvlText w:val="%3."/>
+      <w:lvlJc w:val="right"/>
+      <w:pPr>
+        <w:ind w:left="2160" w:hanging="180"/>
+      </w:pPr>
+    </w:lvl>
+    <w:lvl w:ilvl="3" w:tplc="0409000F" w:tentative="1">
+      <w:start w:val="1"/>
+      <w:numFmt w:val="decimal"/>
+      <w:lvlText w:val="%4."/>
+      <w:lvlJc w:val="left"/>
+      <w:pPr>
+        <w:ind w:left="2880" w:hanging="360"/>
+      </w:pPr>
+    </w:lvl>
+    <w:lvl w:ilvl="4" w:tplc="04090019" w:tentative="1">
+      <w:start w:val="1"/>
+      <w:numFmt w:val="lowerLetter"/>
+      <w:lvlText w:val="%5."/>
+      <w:lvlJc w:val="left"/>
+      <w:pPr>
+        <w:ind w:left="3600" w:hanging="360"/>
+      </w:pPr>
+    </w:lvl>
+    <w:lvl w:ilvl="5" w:tplc="0409001B" w:tentative="1">
+      <w:start w:val="1"/>
+      <w:numFmt w:val="lowerRoman"/>
+      <w:lvlText w:val="%6."/>
+      <w:lvlJc w:val="right"/>
+      <w:pPr>
+        <w:ind w:left="4320" w:hanging="180"/>
+      </w:pPr>
+    </w:lvl>
+    <w:lvl w:ilvl="6" w:tplc="0409000F" w:tentative="1">
+      <w:start w:val="1"/>
+      <w:numFmt w:val="decimal"/>
+      <w:lvlText w:val="%7."/>
+      <w:lvlJc w:val="left"/>
+      <w:pPr>
+        <w:ind w:left="5040" w:hanging="360"/>
+      </w:pPr>
+    </w:lvl>
+    <w:lvl w:ilvl="7" w:tplc="04090019" w:tentative="1">
+      <w:start w:val="1"/>
+      <w:numFmt w:val="lowerLetter"/>
+      <w:lvlText w:val="%8."/>
+      <w:lvlJc w:val="left"/>
+      <w:pPr>
+        <w:ind w:left="5760" w:hanging="360"/>
+      </w:pPr>
+    </w:lvl>
+    <w:lvl w:ilvl="8" w:tplc="0409001B" w:tentative="1">
+      <w:start w:val="1"/>
+      <w:numFmt w:val="lowerRoman"/>
+      <w:lvlText w:val="%9."/>
+      <w:lvlJc w:val="right"/>
+      <w:pPr>
+        <w:ind w:left="6480" w:hanging="180"/>
+      </w:pPr>
+    </w:lvl>
+  </w:abstractNum>
+  <w:abstractNum w:abstractNumId="2" w15:restartNumberingAfterBreak="0">
+    <w:nsid w:val="179A35CD"/>
+    <w:multiLevelType w:val="hybridMultilevel"/>
+    <w:tmpl w:val="53ECDE42"/>
+    <w:lvl w:ilvl="0" w:tplc="0409000F">
+      <w:start w:val="1"/>
+      <w:numFmt w:val="decimal"/>
+      <w:lvlText w:val="%1."/>
+      <w:lvlJc w:val="left"/>
+      <w:pPr>
+        <w:ind w:left="720" w:hanging="360"/>
+      </w:pPr>
+    </w:lvl>
+    <w:lvl w:ilvl="1" w:tplc="04090019" w:tentative="1">
+      <w:start w:val="1"/>
+      <w:numFmt w:val="lowerLetter"/>
+      <w:lvlText w:val="%2."/>
+      <w:lvlJc w:val="left"/>
+      <w:pPr>
+        <w:ind w:left="1440" w:hanging="360"/>
+      </w:pPr>
+    </w:lvl>
+    <w:lvl w:ilvl="2" w:tplc="0409001B" w:tentative="1">
+      <w:start w:val="1"/>
+      <w:numFmt w:val="lowerRoman"/>
+      <w:lvlText w:val="%3."/>
+      <w:lvlJc w:val="right"/>
+      <w:pPr>
+        <w:ind w:left="2160" w:hanging="180"/>
+      </w:pPr>
+    </w:lvl>
+    <w:lvl w:ilvl="3" w:tplc="0409000F" w:tentative="1">
+      <w:start w:val="1"/>
+      <w:numFmt w:val="decimal"/>
+      <w:lvlText w:val="%4."/>
+      <w:lvlJc w:val="left"/>
+      <w:pPr>
+        <w:ind w:left="2880" w:hanging="360"/>
+      </w:pPr>
+    </w:lvl>
+    <w:lvl w:ilvl="4" w:tplc="04090019" w:tentative="1">
+      <w:start w:val="1"/>
+      <w:numFmt w:val="lowerLetter"/>
+      <w:lvlText w:val="%5."/>
+      <w:lvlJc w:val="left"/>
+      <w:pPr>
+        <w:ind w:left="3600" w:hanging="360"/>
+      </w:pPr>
+    </w:lvl>
+    <w:lvl w:ilvl="5" w:tplc="0409001B" w:tentative="1">
+      <w:start w:val="1"/>
+      <w:numFmt w:val="lowerRoman"/>
+      <w:lvlText w:val="%6."/>
+      <w:lvlJc w:val="right"/>
+      <w:pPr>
+        <w:ind w:left="4320" w:hanging="180"/>
+      </w:pPr>
+    </w:lvl>
+    <w:lvl w:ilvl="6" w:tplc="0409000F" w:tentative="1">
+      <w:start w:val="1"/>
+      <w:numFmt w:val="decimal"/>
+      <w:lvlText w:val="%7."/>
+      <w:lvlJc w:val="left"/>
+      <w:pPr>
+        <w:ind w:left="5040" w:hanging="360"/>
+      </w:pPr>
+    </w:lvl>
+    <w:lvl w:ilvl="7" w:tplc="04090019" w:tentative="1">
+      <w:start w:val="1"/>
+      <w:numFmt w:val="lowerLetter"/>
+      <w:lvlText w:val="%8."/>
+      <w:lvlJc w:val="left"/>
+      <w:pPr>
+        <w:ind w:left="5760" w:hanging="360"/>
+      </w:pPr>
+    </w:lvl>
+    <w:lvl w:ilvl="8" w:tplc="0409001B" w:tentative="1">
+      <w:start w:val="1"/>
+      <w:numFmt w:val="lowerRoman"/>
+      <w:lvlText w:val="%9."/>
+      <w:lvlJc w:val="right"/>
+      <w:pPr>
+        <w:ind w:left="6480" w:hanging="180"/>
+      </w:pPr>
+    </w:lvl>
+  </w:abstractNum>
+  <w:abstractNum w:abstractNumId="3" w15:restartNumberingAfterBreak="0">
     <w:nsid w:val="276B634A"/>
     <w:multiLevelType w:val="hybridMultilevel"/>
     <w:tmpl w:val="946EDED4"/>
@@ -3742,7 +5182,7 @@
       </w:pPr>
     </w:lvl>
   </w:abstractNum>
-  <w:abstractNum w:abstractNumId="2" w15:restartNumberingAfterBreak="0">
+  <w:abstractNum w:abstractNumId="4" w15:restartNumberingAfterBreak="0">
     <w:nsid w:val="29747514"/>
     <w:multiLevelType w:val="hybridMultilevel"/>
     <w:tmpl w:val="2B9AFDF4"/>
@@ -3831,7 +5271,7 @@
       </w:pPr>
     </w:lvl>
   </w:abstractNum>
-  <w:abstractNum w:abstractNumId="3" w15:restartNumberingAfterBreak="0">
+  <w:abstractNum w:abstractNumId="5" w15:restartNumberingAfterBreak="0">
     <w:nsid w:val="35070E42"/>
     <w:multiLevelType w:val="hybridMultilevel"/>
     <w:tmpl w:val="F74477CA"/>
@@ -3944,7 +5384,7 @@
       </w:rPr>
     </w:lvl>
   </w:abstractNum>
-  <w:abstractNum w:abstractNumId="4" w15:restartNumberingAfterBreak="0">
+  <w:abstractNum w:abstractNumId="6" w15:restartNumberingAfterBreak="0">
     <w:nsid w:val="37E45B30"/>
     <w:multiLevelType w:val="hybridMultilevel"/>
     <w:tmpl w:val="FCBAF54E"/>
@@ -4057,7 +5497,7 @@
       </w:rPr>
     </w:lvl>
   </w:abstractNum>
-  <w:abstractNum w:abstractNumId="5" w15:restartNumberingAfterBreak="0">
+  <w:abstractNum w:abstractNumId="7" w15:restartNumberingAfterBreak="0">
     <w:nsid w:val="397863AC"/>
     <w:multiLevelType w:val="hybridMultilevel"/>
     <w:tmpl w:val="957C5F50"/>
@@ -4170,7 +5610,7 @@
       </w:rPr>
     </w:lvl>
   </w:abstractNum>
-  <w:abstractNum w:abstractNumId="6" w15:restartNumberingAfterBreak="0">
+  <w:abstractNum w:abstractNumId="8" w15:restartNumberingAfterBreak="0">
     <w:nsid w:val="3D76233B"/>
     <w:multiLevelType w:val="hybridMultilevel"/>
     <w:tmpl w:val="6E36AE58"/>
@@ -4283,7 +5723,7 @@
       </w:rPr>
     </w:lvl>
   </w:abstractNum>
-  <w:abstractNum w:abstractNumId="7" w15:restartNumberingAfterBreak="0">
+  <w:abstractNum w:abstractNumId="9" w15:restartNumberingAfterBreak="0">
     <w:nsid w:val="44D27D07"/>
     <w:multiLevelType w:val="hybridMultilevel"/>
     <w:tmpl w:val="B5A649CC"/>
@@ -4372,7 +5812,7 @@
       </w:pPr>
     </w:lvl>
   </w:abstractNum>
-  <w:abstractNum w:abstractNumId="8" w15:restartNumberingAfterBreak="0">
+  <w:abstractNum w:abstractNumId="10" w15:restartNumberingAfterBreak="0">
     <w:nsid w:val="52B11F14"/>
     <w:multiLevelType w:val="hybridMultilevel"/>
     <w:tmpl w:val="19985344"/>
@@ -4485,7 +5925,7 @@
       </w:rPr>
     </w:lvl>
   </w:abstractNum>
-  <w:abstractNum w:abstractNumId="9" w15:restartNumberingAfterBreak="0">
+  <w:abstractNum w:abstractNumId="11" w15:restartNumberingAfterBreak="0">
     <w:nsid w:val="5F4A6C4E"/>
     <w:multiLevelType w:val="hybridMultilevel"/>
     <w:tmpl w:val="6FE4D606"/>
@@ -4598,7 +6038,7 @@
       </w:rPr>
     </w:lvl>
   </w:abstractNum>
-  <w:abstractNum w:abstractNumId="10" w15:restartNumberingAfterBreak="0">
+  <w:abstractNum w:abstractNumId="12" w15:restartNumberingAfterBreak="0">
     <w:nsid w:val="640A1695"/>
     <w:multiLevelType w:val="hybridMultilevel"/>
     <w:tmpl w:val="20082EDE"/>
@@ -4712,7 +6152,7 @@
       </w:rPr>
     </w:lvl>
   </w:abstractNum>
-  <w:abstractNum w:abstractNumId="11" w15:restartNumberingAfterBreak="0">
+  <w:abstractNum w:abstractNumId="13" w15:restartNumberingAfterBreak="0">
     <w:nsid w:val="65121FB1"/>
     <w:multiLevelType w:val="hybridMultilevel"/>
     <w:tmpl w:val="67989A34"/>
@@ -4801,7 +6241,7 @@
       </w:pPr>
     </w:lvl>
   </w:abstractNum>
-  <w:abstractNum w:abstractNumId="12" w15:restartNumberingAfterBreak="0">
+  <w:abstractNum w:abstractNumId="14" w15:restartNumberingAfterBreak="0">
     <w:nsid w:val="738167FC"/>
     <w:multiLevelType w:val="hybridMultilevel"/>
     <w:tmpl w:val="0D84E98C"/>
@@ -4914,7 +6354,7 @@
       </w:rPr>
     </w:lvl>
   </w:abstractNum>
-  <w:abstractNum w:abstractNumId="13" w15:restartNumberingAfterBreak="0">
+  <w:abstractNum w:abstractNumId="15" w15:restartNumberingAfterBreak="0">
     <w:nsid w:val="7F814BAC"/>
     <w:multiLevelType w:val="hybridMultilevel"/>
     <w:tmpl w:val="B168658C"/>
@@ -5001,46 +6441,52 @@
     </w:lvl>
   </w:abstractNum>
   <w:num w:numId="1">
+    <w:abstractNumId w:val="7"/>
+  </w:num>
+  <w:num w:numId="2">
+    <w:abstractNumId w:val="10"/>
+  </w:num>
+  <w:num w:numId="3">
+    <w:abstractNumId w:val="6"/>
+  </w:num>
+  <w:num w:numId="4">
+    <w:abstractNumId w:val="12"/>
+  </w:num>
+  <w:num w:numId="5">
     <w:abstractNumId w:val="5"/>
   </w:num>
-  <w:num w:numId="2">
+  <w:num w:numId="6">
+    <w:abstractNumId w:val="3"/>
+  </w:num>
+  <w:num w:numId="7">
+    <w:abstractNumId w:val="4"/>
+  </w:num>
+  <w:num w:numId="8">
+    <w:abstractNumId w:val="13"/>
+  </w:num>
+  <w:num w:numId="9">
+    <w:abstractNumId w:val="15"/>
+  </w:num>
+  <w:num w:numId="10">
+    <w:abstractNumId w:val="9"/>
+  </w:num>
+  <w:num w:numId="11">
+    <w:abstractNumId w:val="11"/>
+  </w:num>
+  <w:num w:numId="12">
     <w:abstractNumId w:val="8"/>
   </w:num>
-  <w:num w:numId="3">
-    <w:abstractNumId w:val="4"/>
-  </w:num>
-  <w:num w:numId="4">
-    <w:abstractNumId w:val="10"/>
-  </w:num>
-  <w:num w:numId="5">
-    <w:abstractNumId w:val="3"/>
-  </w:num>
-  <w:num w:numId="6">
-    <w:abstractNumId w:val="1"/>
-  </w:num>
-  <w:num w:numId="7">
-    <w:abstractNumId w:val="2"/>
-  </w:num>
-  <w:num w:numId="8">
-    <w:abstractNumId w:val="11"/>
-  </w:num>
-  <w:num w:numId="9">
-    <w:abstractNumId w:val="13"/>
-  </w:num>
-  <w:num w:numId="10">
-    <w:abstractNumId w:val="7"/>
-  </w:num>
-  <w:num w:numId="11">
-    <w:abstractNumId w:val="9"/>
-  </w:num>
-  <w:num w:numId="12">
-    <w:abstractNumId w:val="6"/>
-  </w:num>
   <w:num w:numId="13">
-    <w:abstractNumId w:val="12"/>
+    <w:abstractNumId w:val="14"/>
   </w:num>
   <w:num w:numId="14">
     <w:abstractNumId w:val="0"/>
+  </w:num>
+  <w:num w:numId="15">
+    <w:abstractNumId w:val="1"/>
+  </w:num>
+  <w:num w:numId="16">
+    <w:abstractNumId w:val="2"/>
   </w:num>
 </w:numbering>
 </file>
@@ -5516,6 +6962,48 @@
       <w:szCs w:val="24"/>
     </w:rPr>
   </w:style>
+  <w:style w:type="paragraph" w:styleId="Heading4">
+    <w:name w:val="heading 4"/>
+    <w:basedOn w:val="Normal"/>
+    <w:next w:val="Normal"/>
+    <w:link w:val="Heading4Char"/>
+    <w:uiPriority w:val="9"/>
+    <w:unhideWhenUsed/>
+    <w:qFormat/>
+    <w:rsid w:val="00B90DFF"/>
+    <w:pPr>
+      <w:keepNext/>
+      <w:keepLines/>
+      <w:spacing w:before="40" w:after="0"/>
+      <w:outlineLvl w:val="3"/>
+    </w:pPr>
+    <w:rPr>
+      <w:rFonts w:asciiTheme="majorHAnsi" w:eastAsiaTheme="majorEastAsia" w:hAnsiTheme="majorHAnsi" w:cstheme="majorBidi"/>
+      <w:i/>
+      <w:iCs/>
+      <w:color w:val="2F5496" w:themeColor="accent1" w:themeShade="BF"/>
+    </w:rPr>
+  </w:style>
+  <w:style w:type="paragraph" w:styleId="Heading5">
+    <w:name w:val="heading 5"/>
+    <w:basedOn w:val="Normal"/>
+    <w:next w:val="Normal"/>
+    <w:link w:val="Heading5Char"/>
+    <w:uiPriority w:val="9"/>
+    <w:unhideWhenUsed/>
+    <w:qFormat/>
+    <w:rsid w:val="00B90DFF"/>
+    <w:pPr>
+      <w:keepNext/>
+      <w:keepLines/>
+      <w:spacing w:before="40" w:after="0"/>
+      <w:outlineLvl w:val="4"/>
+    </w:pPr>
+    <w:rPr>
+      <w:rFonts w:asciiTheme="majorHAnsi" w:eastAsiaTheme="majorEastAsia" w:hAnsiTheme="majorHAnsi" w:cstheme="majorBidi"/>
+      <w:color w:val="2F5496" w:themeColor="accent1" w:themeShade="BF"/>
+    </w:rPr>
+  </w:style>
   <w:style w:type="character" w:default="1" w:styleId="DefaultParagraphFont">
     <w:name w:val="Default Paragraph Font"/>
     <w:uiPriority w:val="1"/>
@@ -5843,6 +7331,44 @@
       <w:szCs w:val="56"/>
     </w:rPr>
   </w:style>
+  <w:style w:type="character" w:customStyle="1" w:styleId="Heading4Char">
+    <w:name w:val="Heading 4 Char"/>
+    <w:basedOn w:val="DefaultParagraphFont"/>
+    <w:link w:val="Heading4"/>
+    <w:uiPriority w:val="9"/>
+    <w:rsid w:val="00B90DFF"/>
+    <w:rPr>
+      <w:rFonts w:asciiTheme="majorHAnsi" w:eastAsiaTheme="majorEastAsia" w:hAnsiTheme="majorHAnsi" w:cstheme="majorBidi"/>
+      <w:i/>
+      <w:iCs/>
+      <w:color w:val="2F5496" w:themeColor="accent1" w:themeShade="BF"/>
+    </w:rPr>
+  </w:style>
+  <w:style w:type="character" w:customStyle="1" w:styleId="Heading5Char">
+    <w:name w:val="Heading 5 Char"/>
+    <w:basedOn w:val="DefaultParagraphFont"/>
+    <w:link w:val="Heading5"/>
+    <w:uiPriority w:val="9"/>
+    <w:rsid w:val="00B90DFF"/>
+    <w:rPr>
+      <w:rFonts w:asciiTheme="majorHAnsi" w:eastAsiaTheme="majorEastAsia" w:hAnsiTheme="majorHAnsi" w:cstheme="majorBidi"/>
+      <w:color w:val="2F5496" w:themeColor="accent1" w:themeShade="BF"/>
+    </w:rPr>
+  </w:style>
+  <w:style w:type="character" w:styleId="IntenseReference">
+    <w:name w:val="Intense Reference"/>
+    <w:basedOn w:val="DefaultParagraphFont"/>
+    <w:uiPriority w:val="32"/>
+    <w:qFormat/>
+    <w:rsid w:val="00B90DFF"/>
+    <w:rPr>
+      <w:b/>
+      <w:bCs/>
+      <w:smallCaps/>
+      <w:color w:val="4472C4" w:themeColor="accent1"/>
+      <w:spacing w:val="5"/>
+    </w:rPr>
+  </w:style>
 </w:styles>
 </file>
 
@@ -6146,7 +7672,7 @@
 </file>
 
 <file path=customXml/itemProps1.xml><?xml version="1.0" encoding="utf-8"?>
-<ds:datastoreItem xmlns:ds="http://schemas.openxmlformats.org/officeDocument/2006/customXml" ds:itemID="{1A02E6A8-6F15-40C0-941B-0F2C316A2024}">
+<ds:datastoreItem xmlns:ds="http://schemas.openxmlformats.org/officeDocument/2006/customXml" ds:itemID="{4E53E778-7880-4102-90C6-4C373ACB154A}">
   <ds:schemaRefs>
     <ds:schemaRef ds:uri="http://schemas.openxmlformats.org/officeDocument/2006/bibliography"/>
   </ds:schemaRefs>

</xml_diff>

<commit_message>
Added update model diagram -DF
</commit_message>
<xml_diff>
--- a/docs/FinalReport.docx
+++ b/docs/FinalReport.docx
@@ -1339,6 +1339,26 @@
     </w:p>
     <w:p>
       <w:pPr>
+        <w:pStyle w:val="Heading1"/>
+        <w:rPr>
+          <w:highlight w:val="green"/>
+        </w:rPr>
+      </w:pPr>
+      <w:r>
+        <w:rPr>
+          <w:highlight w:val="green"/>
+        </w:rPr>
+        <w:t xml:space="preserve">Modeling </w:t>
+      </w:r>
+      <w:r>
+        <w:rPr>
+          <w:highlight w:val="green"/>
+        </w:rPr>
+        <w:t>Intuition</w:t>
+      </w:r>
+    </w:p>
+    <w:p>
+      <w:pPr>
         <w:pStyle w:val="Heading2"/>
         <w:rPr>
           <w:highlight w:val="green"/>
@@ -1348,45 +1368,20 @@
         <w:rPr>
           <w:highlight w:val="green"/>
         </w:rPr>
-        <w:t xml:space="preserve">Modeling </w:t>
-      </w:r>
-      <w:r>
-        <w:rPr>
-          <w:highlight w:val="green"/>
-        </w:rPr>
-        <w:t>Intuition</w:t>
-      </w:r>
-      <w:r>
-        <w:rPr>
-          <w:highlight w:val="green"/>
-        </w:rPr>
-        <w:br/>
-        <w:t>Conception</w:t>
-      </w:r>
-    </w:p>
-    <w:p>
-      <w:pPr>
-        <w:rPr>
-          <w:highlight w:val="green"/>
-        </w:rPr>
-      </w:pPr>
-      <w:r>
-        <w:rPr>
-          <w:highlight w:val="green"/>
-        </w:rPr>
-        <w:t xml:space="preserve">Subjectively (from the perspective of our awareness) experiencing </w:t>
-      </w:r>
-      <w:r>
-        <w:rPr>
-          <w:highlight w:val="green"/>
-        </w:rPr>
-        <w:t>intuition</w:t>
-      </w:r>
-      <w:r>
-        <w:rPr>
-          <w:highlight w:val="green"/>
-        </w:rPr>
-        <w:t xml:space="preserve"> “fee</w:t>
+        <w:t>Design Considerations</w:t>
+      </w:r>
+    </w:p>
+    <w:p>
+      <w:pPr>
+        <w:rPr>
+          <w:highlight w:val="green"/>
+        </w:rPr>
+      </w:pPr>
+      <w:r>
+        <w:rPr>
+          <w:highlight w:val="green"/>
+        </w:rPr>
+        <w:t>Subjectively (from the perspective of our awareness) experiencing intuition “fee</w:t>
       </w:r>
       <w:r>
         <w:rPr>
@@ -1428,25 +1423,7 @@
         <w:rPr>
           <w:highlight w:val="green"/>
         </w:rPr>
-        <w:t xml:space="preserve"> </w:t>
-      </w:r>
-      <w:r>
-        <w:rPr>
-          <w:highlight w:val="green"/>
-        </w:rPr>
-        <w:t>five</w:t>
-      </w:r>
-      <w:r>
-        <w:rPr>
-          <w:highlight w:val="green"/>
-        </w:rPr>
-        <w:t xml:space="preserve"> </w:t>
-      </w:r>
-      <w:r>
-        <w:rPr>
-          <w:highlight w:val="green"/>
-        </w:rPr>
-        <w:t>sense</w:t>
+        <w:t xml:space="preserve"> five sense</w:t>
       </w:r>
       <w:r>
         <w:rPr>
@@ -2417,14 +2394,7 @@
           <w:rStyle w:val="Heading5Char"/>
           <w:highlight w:val="green"/>
         </w:rPr>
-        <w:t>Observation</w:t>
-      </w:r>
-      <w:r>
-        <w:rPr>
-          <w:rStyle w:val="Heading5Char"/>
-          <w:highlight w:val="green"/>
-        </w:rPr>
-        <w:t xml:space="preserve"> 2</w:t>
+        <w:t>Observation 2</w:t>
       </w:r>
       <w:r>
         <w:rPr>
@@ -2570,21 +2540,7 @@
           <w:rStyle w:val="IntenseReference"/>
           <w:highlight w:val="green"/>
         </w:rPr>
-        <w:t xml:space="preserve">* </w:t>
-      </w:r>
-      <w:r>
-        <w:rPr>
-          <w:rStyle w:val="IntenseReference"/>
-          <w:highlight w:val="green"/>
-        </w:rPr>
-        <w:t xml:space="preserve">Conclusion </w:t>
-      </w:r>
-      <w:r>
-        <w:rPr>
-          <w:rStyle w:val="IntenseReference"/>
-          <w:highlight w:val="green"/>
-        </w:rPr>
-        <w:t>2</w:t>
+        <w:t>* Conclusion 2</w:t>
       </w:r>
       <w:r>
         <w:rPr>
@@ -3473,62 +3429,6 @@
       </w:r>
     </w:p>
     <w:p>
-      <w:r>
-        <w:t xml:space="preserve">The intuitive model </w:t>
-      </w:r>
-      <w:r>
-        <w:t xml:space="preserve">consists </w:t>
-      </w:r>
-      <w:r>
-        <w:t>of 4 layers</w:t>
-      </w:r>
-      <w:r>
-        <w:t xml:space="preserve">, </w:t>
-      </w:r>
-      <w:r>
-        <w:t xml:space="preserve">labeled </w:t>
-      </w:r>
-      <w:r>
-        <w:rPr>
-          <w:i/>
-        </w:rPr>
-        <w:t xml:space="preserve">Conceptual, </w:t>
-      </w:r>
-      <w:r>
-        <w:rPr>
-          <w:i/>
-        </w:rPr>
-        <w:t>Evolutionary</w:t>
-      </w:r>
-      <w:r>
-        <w:rPr>
-          <w:i/>
-        </w:rPr>
-        <w:t xml:space="preserve">, Logical, </w:t>
-      </w:r>
-      <w:r>
-        <w:t xml:space="preserve">and </w:t>
-      </w:r>
-      <w:r>
-        <w:rPr>
-          <w:i/>
-        </w:rPr>
-        <w:t>Attentive</w:t>
-      </w:r>
-      <w:r>
-        <w:t>. Data is mostly feed-forward</w:t>
-      </w:r>
-      <w:r>
-        <w:t>, though channels exist for back-propagating layer-</w:t>
-      </w:r>
-      <w:r>
-        <w:t xml:space="preserve">state and contextual </w:t>
-      </w:r>
-      <w:r>
-        <w:t>fitness.</w:t>
-      </w:r>
-    </w:p>
-    <w:p>
       <w:pPr>
         <w:keepNext/>
       </w:pPr>
@@ -3536,12 +3436,11 @@
         <w:rPr>
           <w:noProof/>
         </w:rPr>
-        <w:lastRenderedPageBreak/>
         <w:drawing>
-          <wp:inline distT="0" distB="0" distL="0" distR="0" wp14:anchorId="6E2375DD" wp14:editId="6650EA42">
-            <wp:extent cx="5943600" cy="2975610"/>
-            <wp:effectExtent l="0" t="0" r="0" b="0"/>
-            <wp:docPr id="2" name="Picture 2"/>
+          <wp:inline distT="0" distB="0" distL="0" distR="0" wp14:anchorId="1633DFC4" wp14:editId="103505FB">
+            <wp:extent cx="5943600" cy="2584450"/>
+            <wp:effectExtent l="0" t="0" r="0" b="6350"/>
+            <wp:docPr id="1" name="Picture 1"/>
             <wp:cNvGraphicFramePr>
               <a:graphicFrameLocks xmlns:a="http://schemas.openxmlformats.org/drawingml/2006/main" noChangeAspect="1"/>
             </wp:cNvGraphicFramePr>
@@ -3549,17 +3448,11 @@
               <a:graphicData uri="http://schemas.openxmlformats.org/drawingml/2006/picture">
                 <pic:pic xmlns:pic="http://schemas.openxmlformats.org/drawingml/2006/picture">
                   <pic:nvPicPr>
-                    <pic:cNvPr id="2" name="diagram1.PNG"/>
+                    <pic:cNvPr id="1" name=""/>
                     <pic:cNvPicPr/>
                   </pic:nvPicPr>
                   <pic:blipFill>
-                    <a:blip r:embed="rId9" cstate="print">
-                      <a:extLst>
-                        <a:ext uri="{28A0092B-C50C-407E-A947-70E740481C1C}">
-                          <a14:useLocalDpi xmlns:a14="http://schemas.microsoft.com/office/drawing/2010/main" val="0"/>
-                        </a:ext>
-                      </a:extLst>
-                    </a:blip>
+                    <a:blip r:embed="rId9"/>
                     <a:stretch>
                       <a:fillRect/>
                     </a:stretch>
@@ -3567,7 +3460,7 @@
                   <pic:spPr>
                     <a:xfrm>
                       <a:off x="0" y="0"/>
-                      <a:ext cx="5943600" cy="2975610"/>
+                      <a:ext cx="5943600" cy="2584450"/>
                     </a:xfrm>
                     <a:prstGeom prst="rect">
                       <a:avLst/>
@@ -3585,96 +3478,130 @@
         <w:pStyle w:val="Caption"/>
         <w:jc w:val="center"/>
       </w:pPr>
+      <w:r>
+        <w:t xml:space="preserve">Figure </w:t>
+      </w:r>
+      <w:r>
+        <w:fldChar w:fldCharType="begin"/>
+      </w:r>
+      <w:r>
+        <w:instrText xml:space="preserve"> SEQ Figure \* ARABIC </w:instrText>
+      </w:r>
+      <w:r>
+        <w:fldChar w:fldCharType="separate"/>
+      </w:r>
+      <w:r>
+        <w:rPr>
+          <w:noProof/>
+        </w:rPr>
+        <w:t>1</w:t>
+      </w:r>
+      <w:r>
+        <w:fldChar w:fldCharType="end"/>
+      </w:r>
+    </w:p>
+    <w:p>
+      <w:r>
+        <w:lastRenderedPageBreak/>
+        <w:t xml:space="preserve">The intuitive model consists </w:t>
+      </w:r>
+      <w:r>
+        <w:t xml:space="preserve">of 4 layers, </w:t>
+      </w:r>
+      <w:proofErr w:type="gramStart"/>
+      <w:r>
+        <w:t xml:space="preserve">labeled </w:t>
+      </w:r>
+      <w:r>
+        <w:rPr>
+          <w:i/>
+        </w:rPr>
+        <w:t xml:space="preserve"> </w:t>
+      </w:r>
+      <w:proofErr w:type="spellStart"/>
+      <w:r>
+        <w:rPr>
+          <w:i/>
+        </w:rPr>
+        <w:t>Classifer</w:t>
+      </w:r>
       <w:commentRangeStart w:id="3"/>
-      <w:r>
-        <w:t xml:space="preserve">Figure </w:t>
-      </w:r>
-      <w:r>
-        <w:fldChar w:fldCharType="begin"/>
-      </w:r>
-      <w:r>
-        <w:instrText xml:space="preserve"> SEQ Figure \* ARABIC </w:instrText>
-      </w:r>
-      <w:r>
-        <w:fldChar w:fldCharType="separate"/>
-      </w:r>
-      <w:r>
-        <w:rPr>
-          <w:noProof/>
-        </w:rPr>
-        <w:t>1</w:t>
-      </w:r>
-      <w:r>
-        <w:fldChar w:fldCharType="end"/>
+      <w:proofErr w:type="spellEnd"/>
+      <w:proofErr w:type="gramEnd"/>
+      <w:r>
+        <w:rPr>
+          <w:i/>
+        </w:rPr>
+        <w:t xml:space="preserve">, </w:t>
+      </w:r>
+      <w:r>
+        <w:rPr>
+          <w:i/>
+        </w:rPr>
+        <w:t>Evolutionary</w:t>
+      </w:r>
+      <w:r>
+        <w:rPr>
+          <w:i/>
+        </w:rPr>
+        <w:t xml:space="preserve">, </w:t>
+      </w:r>
+      <w:r>
+        <w:t xml:space="preserve">and </w:t>
+      </w:r>
+      <w:r>
+        <w:rPr>
+          <w:i/>
+        </w:rPr>
+        <w:t>Logical</w:t>
       </w:r>
       <w:commentRangeEnd w:id="3"/>
       <w:r>
         <w:rPr>
           <w:rStyle w:val="CommentReference"/>
-          <w:i w:val="0"/>
-          <w:iCs w:val="0"/>
-          <w:color w:val="auto"/>
         </w:rPr>
         <w:commentReference w:id="3"/>
       </w:r>
+      <w:r>
+        <w:t>. Data is mostly feed-forward</w:t>
+      </w:r>
+      <w:r>
+        <w:t xml:space="preserve">, </w:t>
+      </w:r>
+      <w:r>
+        <w:t xml:space="preserve">with </w:t>
+      </w:r>
+      <w:r>
+        <w:t>channels exist</w:t>
+      </w:r>
+      <w:r>
+        <w:t>ing</w:t>
+      </w:r>
+      <w:r>
+        <w:t xml:space="preserve"> for the back-propagation of layer-</w:t>
+      </w:r>
+      <w:r>
+        <w:t xml:space="preserve">state and contextual </w:t>
+      </w:r>
+      <w:r>
+        <w:t>fitness.</w:t>
+      </w:r>
     </w:p>
     <w:p>
       <w:r>
         <w:rPr>
           <w:b/>
         </w:rPr>
-        <w:t>Note</w:t>
-      </w:r>
-      <w:bookmarkStart w:id="4" w:name="_GoBack"/>
-      <w:bookmarkEnd w:id="4"/>
-      <w:r>
-        <w:rPr>
-          <w:b/>
-        </w:rPr>
-        <w:t xml:space="preserve">: </w:t>
-      </w:r>
-      <w:r>
-        <w:t>Several models were initially conceived (see: Failed Approaches/Models)</w:t>
-      </w:r>
-    </w:p>
-    <w:p>
-      <w:r>
-        <w:t>Note: Some layers are ephemeral, some are implemented in software.</w:t>
-      </w:r>
-    </w:p>
-    <w:p>
-      <w:r>
-        <w:t>A short-term, finite, “working memory” exists, allowing us to hold previous environmental symbols in our minds. The agent’s</w:t>
-      </w:r>
-      <w:r>
-        <w:t xml:space="preserve"> </w:t>
-      </w:r>
-      <w:r>
-        <w:t>“</w:t>
-      </w:r>
-      <w:r>
-        <w:t>memory</w:t>
-      </w:r>
-      <w:r>
-        <w:t>”</w:t>
-      </w:r>
-      <w:r>
-        <w:t xml:space="preserve"> </w:t>
-      </w:r>
-      <w:r>
-        <w:t xml:space="preserve">represents this </w:t>
-      </w:r>
-      <w:r>
-        <w:t xml:space="preserve">and </w:t>
-      </w:r>
-      <w:r>
-        <w:t xml:space="preserve">allows </w:t>
-      </w:r>
-      <w:r>
-        <w:t>introduction of error into the connection-forming process.</w:t>
-      </w:r>
-      <w:r>
-        <w:t xml:space="preserve"> </w:t>
+        <w:t xml:space="preserve">Note: </w:t>
+      </w:r>
+      <w:r>
+        <w:t xml:space="preserve">Several models were initially conceived (see: </w:t>
+      </w:r>
+      <w:r>
+        <w:t>Other</w:t>
+      </w:r>
+      <w:r>
+        <w:t xml:space="preserve"> Approaches/Models)</w:t>
       </w:r>
     </w:p>
     <w:p>
@@ -3733,57 +3660,352 @@
     </w:p>
     <w:p>
       <w:pPr>
-        <w:rPr>
-          <w:rStyle w:val="Heading3Char"/>
-        </w:rPr>
-      </w:pPr>
-    </w:p>
-    <w:p>
-      <w:r>
-        <w:rPr>
-          <w:rStyle w:val="Heading3Char"/>
-        </w:rPr>
-        <w:t>Signal channels</w:t>
+        <w:pStyle w:val="Heading3"/>
+      </w:pPr>
+      <w:r>
+        <w:t xml:space="preserve">Layer 1 </w:t>
+      </w:r>
+      <w:r>
+        <w:t xml:space="preserve">– The </w:t>
+      </w:r>
+      <w:r>
+        <w:t xml:space="preserve">Classifier </w:t>
+      </w:r>
+      <w:r>
+        <w:t>Layer</w:t>
+      </w:r>
+    </w:p>
+    <w:p>
+      <w:r>
+        <w:t xml:space="preserve">The </w:t>
+      </w:r>
+      <w:r>
+        <w:t>classifi</w:t>
+      </w:r>
+      <w:r>
+        <w:t>er</w:t>
+      </w:r>
+      <w:r>
+        <w:t xml:space="preserve"> layer</w:t>
+      </w:r>
+      <w:r>
+        <w:t xml:space="preserve"> is an </w:t>
+      </w:r>
+      <w:r>
+        <w:rPr>
+          <w:b/>
+        </w:rPr>
+        <w:t>input layer</w:t>
       </w:r>
       <w:r>
         <w:t xml:space="preserve"> </w:t>
       </w:r>
       <w:r>
+        <w:t xml:space="preserve">and </w:t>
+      </w:r>
+      <w:r>
+        <w:t>represents</w:t>
+      </w:r>
+      <w:r>
+        <w:rPr>
+          <w:b/>
+        </w:rPr>
+        <w:t xml:space="preserve"> </w:t>
+      </w:r>
+      <w:r>
+        <w:t>our</w:t>
+      </w:r>
+      <w:r>
+        <w:t xml:space="preserve"> ability to </w:t>
+      </w:r>
+      <w:r>
+        <w:t>rapidly (</w:t>
+      </w:r>
+      <w:r>
+        <w:t>intuitively</w:t>
+      </w:r>
+      <w:r>
+        <w:t>)</w:t>
+      </w:r>
+      <w:r>
+        <w:t xml:space="preserve"> classify sensory input</w:t>
+      </w:r>
+      <w:r>
+        <w:t xml:space="preserve"> </w:t>
+      </w:r>
+      <w:r>
+        <w:t xml:space="preserve">based on previous exposure to </w:t>
+      </w:r>
+      <w:r>
+        <w:t xml:space="preserve">similar </w:t>
+      </w:r>
+      <w:r>
+        <w:t>patterns of input.</w:t>
+      </w:r>
+    </w:p>
+    <w:p>
+      <w:r>
+        <w:t xml:space="preserve">It </w:t>
+      </w:r>
+      <w:r>
+        <w:t xml:space="preserve">is </w:t>
+      </w:r>
+      <w:r>
+        <w:t xml:space="preserve">as an </w:t>
+      </w:r>
+      <w:r>
+        <w:t>arrangement of</w:t>
+      </w:r>
+      <w:r>
+        <w:t xml:space="preserve"> parallel</w:t>
+      </w:r>
+      <w:r>
+        <w:t xml:space="preserve"> </w:t>
+      </w:r>
+      <w:r>
+        <w:t xml:space="preserve">classifier </w:t>
+      </w:r>
+      <w:r>
+        <w:rPr>
+          <w:b/>
+        </w:rPr>
+        <w:t>nodes</w:t>
+      </w:r>
+      <w:r>
+        <w:rPr>
+          <w:b/>
+        </w:rPr>
+        <w:t xml:space="preserve"> </w:t>
+      </w:r>
+      <w:r>
+        <w:t xml:space="preserve">of </w:t>
+      </w:r>
+      <w:r>
+        <w:rPr>
+          <w:b/>
+        </w:rPr>
+        <w:t>depth</w:t>
+      </w:r>
+      <w:r>
+        <w:t xml:space="preserve"> </w:t>
+      </w:r>
+      <w:r>
+        <w:rPr>
+          <w:rStyle w:val="CodeChar"/>
+        </w:rPr>
+        <w:t>d</w:t>
+      </w:r>
+      <w:r>
+        <w:t xml:space="preserve">, </w:t>
+      </w:r>
+      <w:r>
+        <w:t>where the input to each node is a sample</w:t>
+      </w:r>
+      <w:r>
+        <w:t xml:space="preserve"> of</w:t>
+      </w:r>
+      <w:r>
+        <w:t xml:space="preserve"> some subset</w:t>
+      </w:r>
+      <w:r>
+        <w:t xml:space="preserve"> </w:t>
+      </w:r>
+      <w:r>
+        <w:t>of the agent's environment</w:t>
+      </w:r>
+      <w:r>
+        <w:t xml:space="preserve">, </w:t>
+      </w:r>
+      <w:r>
+        <w:t>and</w:t>
+      </w:r>
+      <w:r>
+        <w:t xml:space="preserve"> the</w:t>
+      </w:r>
+      <w:r>
+        <w:t xml:space="preserve"> output</w:t>
+      </w:r>
+      <w:r>
+        <w:t xml:space="preserve"> of each node is </w:t>
+      </w:r>
+      <w:r>
+        <w:t>its</w:t>
+      </w:r>
+      <w:r>
+        <w:t xml:space="preserve"> </w:t>
+      </w:r>
+      <w:r>
+        <w:t xml:space="preserve">classification of </w:t>
+      </w:r>
+      <w:r>
+        <w:t>that</w:t>
+      </w:r>
+      <w:r>
+        <w:t xml:space="preserve"> input</w:t>
+      </w:r>
+      <w:r>
+        <w:t xml:space="preserve">. </w:t>
+      </w:r>
+    </w:p>
+    <w:p>
+      <w:r>
+        <w:t xml:space="preserve">This layer </w:t>
+      </w:r>
+      <w:r>
+        <w:t>might</w:t>
+      </w:r>
+      <w:r>
+        <w:t xml:space="preserve"> be thought of as </w:t>
+      </w:r>
+      <w:r>
+        <w:t>an</w:t>
+      </w:r>
+      <w:r>
+        <w:t xml:space="preserve"> input bus</w:t>
+      </w:r>
+      <w:r>
+        <w:t xml:space="preserve">, </w:t>
+      </w:r>
+      <w:r>
+        <w:t>and</w:t>
+      </w:r>
+      <w:r>
+        <w:t xml:space="preserve"> </w:t>
+      </w:r>
+      <w:r>
+        <w:t>each node a single line on it.</w:t>
+      </w:r>
+      <w:r>
+        <w:t xml:space="preserve"> </w:t>
+      </w:r>
+    </w:p>
+    <w:p>
+      <w:r>
+        <w:rPr>
+          <w:b/>
+        </w:rPr>
+        <w:t>Implementation</w:t>
+      </w:r>
+      <w:r>
+        <w:t xml:space="preserve">: </w:t>
+      </w:r>
+      <w:r>
         <w:br/>
       </w:r>
       <w:r>
-        <w:t xml:space="preserve">Data is mostly </w:t>
-      </w:r>
+        <w:t xml:space="preserve">Each </w:t>
+      </w:r>
+      <w:r>
+        <w:t>classifi</w:t>
+      </w:r>
+      <w:r>
+        <w:t>er</w:t>
+      </w:r>
+      <w:r>
+        <w:t>-layer node</w:t>
+      </w:r>
+      <w:r>
+        <w:t xml:space="preserve"> </w:t>
+      </w:r>
+      <w:r>
+        <w:t>is</w:t>
+      </w:r>
+      <w:r>
+        <w:t xml:space="preserve"> implemented as an Artificial Neural Network (ANN)</w:t>
+      </w:r>
+      <w:r>
+        <w:t xml:space="preserve"> of the following shape -</w:t>
+      </w:r>
+      <w:r>
+        <w:t xml:space="preserve">. </w:t>
+      </w:r>
+      <w:r>
+        <w:t xml:space="preserve"> </w:t>
+      </w:r>
+    </w:p>
+    <w:p>
+      <w:commentRangeStart w:id="4"/>
+      <w:r>
+        <w:t>…</w:t>
+      </w:r>
+      <w:commentRangeEnd w:id="4"/>
+      <w:r>
+        <w:rPr>
+          <w:rStyle w:val="CommentReference"/>
+        </w:rPr>
+        <w:commentReference w:id="4"/>
+      </w:r>
+    </w:p>
+    <w:p>
       <w:r>
         <w:rPr>
           <w:b/>
-          <w:color w:val="92D050"/>
-        </w:rPr>
-        <w:t>feed-forward</w:t>
-      </w:r>
-      <w:r>
-        <w:t xml:space="preserve">, with recurrent feedback signaling the agent's current </w:t>
-      </w:r>
-      <w:r>
-        <w:t xml:space="preserve">contextual </w:t>
-      </w:r>
-      <w:r>
-        <w:t>state and fitness</w:t>
-      </w:r>
-      <w:r>
-        <w:t>.</w:t>
-      </w:r>
-    </w:p>
-    <w:p/>
+        </w:rPr>
+        <w:t>Training / Validation:</w:t>
+      </w:r>
+      <w:r>
+        <w:rPr>
+          <w:b/>
+        </w:rPr>
+        <w:br/>
+      </w:r>
+      <w:r>
+        <w:t>Each node is trained independently (though still in parallel) in a supervised and offline fashion. Training/validation data is not constrained to share similarities across nodes. On the contrary, disjoint sets will encourage linear separability in subsequent layers.</w:t>
+      </w:r>
+    </w:p>
+    <w:p>
+      <w:r>
+        <w:rPr>
+          <w:b/>
+        </w:rPr>
+        <w:t>Output</w:t>
+      </w:r>
+      <w:r>
+        <w:rPr>
+          <w:b/>
+        </w:rPr>
+        <w:t>:</w:t>
+      </w:r>
+      <w:r>
+        <w:rPr>
+          <w:b/>
+        </w:rPr>
+        <w:br/>
+      </w:r>
+      <w:r>
+        <w:t xml:space="preserve">Each </w:t>
+      </w:r>
+      <w:r>
+        <w:t xml:space="preserve">node’s classification </w:t>
+      </w:r>
+      <w:r>
+        <w:t>is pushed to that node’s</w:t>
+      </w:r>
+      <w:r>
+        <w:t xml:space="preserve"> output channel</w:t>
+      </w:r>
+      <w:r>
+        <w:t xml:space="preserve"> for use as input to the subsequent layer.</w:t>
+      </w:r>
+    </w:p>
     <w:p>
       <w:pPr>
         <w:pStyle w:val="Heading3"/>
       </w:pPr>
       <w:r>
-        <w:t xml:space="preserve">Layer 1 </w:t>
-      </w:r>
-      <w:r>
-        <w:t>– The Conceptual Layer</w:t>
+        <w:t>Layer 2</w:t>
+      </w:r>
+      <w:r>
+        <w:t xml:space="preserve"> </w:t>
+      </w:r>
+      <w:r>
+        <w:t>–</w:t>
+      </w:r>
+      <w:r>
+        <w:t xml:space="preserve"> </w:t>
+      </w:r>
+      <w:r>
+        <w:t>The Evolutionary Layer</w:t>
       </w:r>
     </w:p>
     <w:p>
@@ -3791,99 +4013,38 @@
         <w:rPr>
           <w:b/>
         </w:rPr>
-        <w:t>The conceptual layer represents</w:t>
-      </w:r>
-      <w:r>
-        <w:t xml:space="preserve"> one's existing knowledge base (KB) of abstract concepts. It consists of a set `A` of artificial neural networks (ANNs) with the following properties -</w:t>
-      </w:r>
-    </w:p>
-    <w:p/>
-    <w:p>
-      <w:r>
-        <w:t>Each ANN at this level has a set `X` of input nodes consisting of `k` feed-forward sensory input nodes and `m` feedback input nodes, defined as:</w:t>
-      </w:r>
-    </w:p>
-    <w:p/>
-    <w:p>
-      <w:r>
-        <w:t xml:space="preserve">| X         | Channel        </w:t>
-      </w:r>
-      <w:proofErr w:type="gramStart"/>
-      <w:r>
-        <w:t>|  Description</w:t>
-      </w:r>
-      <w:proofErr w:type="gramEnd"/>
-      <w:r>
-        <w:t xml:space="preserve"> |</w:t>
-      </w:r>
-    </w:p>
-    <w:p>
-      <w:r>
-        <w:t>|-------------|-------------| -------------|</w:t>
-      </w:r>
-    </w:p>
-    <w:p>
-      <w:r>
-        <w:t>| `x_0` to `x_k-1` | Feed-forward | Environmental sensory input, identical for every `a` in `A` |</w:t>
-      </w:r>
-    </w:p>
-    <w:p>
-      <w:r>
-        <w:t>| `</w:t>
-      </w:r>
-      <w:proofErr w:type="spellStart"/>
-      <w:r>
-        <w:t>x_k</w:t>
-      </w:r>
-      <w:proofErr w:type="spellEnd"/>
-      <w:r>
-        <w:t>` to `x_k+m-1`   | Feedback    | Each `</w:t>
-      </w:r>
-      <w:proofErr w:type="spellStart"/>
-      <w:r>
-        <w:t>x_k</w:t>
-      </w:r>
-      <w:proofErr w:type="spellEnd"/>
-      <w:r>
-        <w:t>` to `</w:t>
-      </w:r>
-      <w:proofErr w:type="spellStart"/>
-      <w:r>
-        <w:t>x_n</w:t>
-      </w:r>
-      <w:proofErr w:type="spellEnd"/>
-      <w:r>
-        <w:t>` is mapped from a corresponding attentive-layer input node. This represents feedback of the agent's current context. |</w:t>
-      </w:r>
-    </w:p>
-    <w:p/>
-    <w:p>
-      <w:r>
-        <w:t xml:space="preserve">Each ANN is pre-trained (offline), possibly each for a different class of objects (ex: `a_0` classifies digits, `a_1` classifies letters, </w:t>
-      </w:r>
-      <w:proofErr w:type="spellStart"/>
-      <w:r>
-        <w:t>etc</w:t>
-      </w:r>
-      <w:proofErr w:type="spellEnd"/>
-      <w:r>
-        <w:t>). During this pre-training, each `</w:t>
-      </w:r>
-      <w:proofErr w:type="spellStart"/>
-      <w:r>
-        <w:t>x_k</w:t>
-      </w:r>
-      <w:proofErr w:type="spellEnd"/>
-      <w:r>
-        <w:t>` to `x_m-1` input-value should be randomized to simulate environmental noise.</w:t>
-      </w:r>
-    </w:p>
-    <w:p>
-      <w:r>
-        <w:t>Each ANN's output nodes are provided to the intuitive layer as input.</w:t>
-      </w:r>
-    </w:p>
-    <w:p/>
+        <w:t>The intuitive layer</w:t>
+      </w:r>
+      <w:r>
+        <w:rPr>
+          <w:b/>
+        </w:rPr>
+        <w:t xml:space="preserve"> represents</w:t>
+      </w:r>
+      <w:r>
+        <w:t xml:space="preserve"> … </w:t>
+      </w:r>
+    </w:p>
+    <w:p>
+      <w:r>
+        <w:t xml:space="preserve">On each state change, each </w:t>
+      </w:r>
+      <w:r>
+        <w:t>equation</w:t>
+      </w:r>
+      <w:r>
+        <w:t xml:space="preserve"> evolves in an online manner according to </w:t>
+      </w:r>
+      <w:r>
+        <w:t>the</w:t>
+      </w:r>
+      <w:r>
+        <w:t xml:space="preserve"> genetic algorithm</w:t>
+      </w:r>
+      <w:r>
+        <w:t>, the fitness for which is provided as feedback from the subsequent layer</w:t>
+      </w:r>
+    </w:p>
     <w:p>
       <w:pPr>
         <w:pStyle w:val="ListParagraph"/>
@@ -3912,16 +4073,62 @@
         <w:t>? Does it prevent overtraining</w:t>
       </w:r>
     </w:p>
+    <w:p>
+      <w:r>
+        <w:t xml:space="preserve">In this way, the agent's "intuition" learns how to best allocate the agent's "attention" while allowing "mistakes" to enter its awareness. These mistakes represent possible new </w:t>
+      </w:r>
+      <w:r>
+        <w:t xml:space="preserve">conceptual </w:t>
+      </w:r>
+      <w:r>
+        <w:t xml:space="preserve">connections </w:t>
+      </w:r>
+      <w:r>
+        <w:t xml:space="preserve">across classifier-layer nodes </w:t>
+      </w:r>
+    </w:p>
+    <w:p>
+      <w:r>
+        <w:t>This layer also handles representation of a short-term, finite, “working memory”, allowing us to hold previous environmental symbols in our minds. The agent’s</w:t>
+      </w:r>
+      <w:r>
+        <w:t xml:space="preserve"> </w:t>
+      </w:r>
+      <w:r>
+        <w:t>“</w:t>
+      </w:r>
+      <w:r>
+        <w:t>memory</w:t>
+      </w:r>
+      <w:r>
+        <w:t>”</w:t>
+      </w:r>
+      <w:r>
+        <w:t xml:space="preserve"> </w:t>
+      </w:r>
+      <w:r>
+        <w:t xml:space="preserve">represents this </w:t>
+      </w:r>
+      <w:r>
+        <w:t xml:space="preserve">and </w:t>
+      </w:r>
+      <w:r>
+        <w:t xml:space="preserve">allows </w:t>
+      </w:r>
+      <w:r>
+        <w:t>introduction of error into the connection-forming process.</w:t>
+      </w:r>
+      <w:r>
+        <w:t xml:space="preserve"> </w:t>
+      </w:r>
+    </w:p>
     <w:p/>
     <w:p>
       <w:pPr>
         <w:pStyle w:val="Heading3"/>
       </w:pPr>
       <w:r>
-        <w:t>Layer 2</w:t>
-      </w:r>
-      <w:r>
-        <w:t xml:space="preserve"> - </w:t>
+        <w:t>Layer 3 – The Logical Layer</w:t>
       </w:r>
     </w:p>
     <w:p>
@@ -3929,107 +4136,38 @@
         <w:rPr>
           <w:b/>
         </w:rPr>
-        <w:t>The intuitive layer</w:t>
+        <w:t xml:space="preserve">The logical layer </w:t>
       </w:r>
       <w:r>
         <w:rPr>
           <w:b/>
         </w:rPr>
-        <w:t xml:space="preserve"> represents</w:t>
-      </w:r>
-      <w:r>
-        <w:t xml:space="preserve"> … </w:t>
+        <w:t>represents</w:t>
       </w:r>
       <w:proofErr w:type="gramStart"/>
       <w:r>
-        <w:t xml:space="preserve">and </w:t>
-      </w:r>
-      <w:r>
-        <w:t xml:space="preserve"> is</w:t>
+        <w:t xml:space="preserve"> ..</w:t>
       </w:r>
       <w:proofErr w:type="gramEnd"/>
       <w:r>
-        <w:t xml:space="preserve"> a set of data pipes, one for each conceptual-layer ANN, connecting the conceptual layer to the attentive layer. On each state change, each pipe is weighted according to some fitness function that evolves in an online manner according to some genetic algorithm, who's fitness is received as feedback from the attentive layer.</w:t>
-      </w:r>
-    </w:p>
-    <w:p/>
-    <w:p>
-      <w:r>
-        <w:t xml:space="preserve">These weights are subsequently used as a bias (possibly binary, logarithmic, </w:t>
+        <w:t xml:space="preserve"> .and </w:t>
+      </w:r>
+      <w:r>
+        <w:t xml:space="preserve">examines the output-nodes of the </w:t>
       </w:r>
       <w:proofErr w:type="spellStart"/>
       <w:r>
-        <w:t>etc</w:t>
+        <w:t>intutive</w:t>
       </w:r>
       <w:proofErr w:type="spellEnd"/>
       <w:r>
-        <w:t>) by the attentive layer. In this way, the agent's "intuition" learns how to best allocate the agent's "attention" while allowing "mistakes" to enter its awareness. These mistakes represent possible new connections between the conceptual layer's existing abstract concepts.</w:t>
-      </w:r>
-    </w:p>
-    <w:p>
-      <w:pPr>
-        <w:pStyle w:val="Heading3"/>
-      </w:pPr>
-      <w:r>
-        <w:t>Layer 3 – The Logical Layer</w:t>
-      </w:r>
-    </w:p>
-    <w:p>
-      <w:r>
-        <w:rPr>
-          <w:b/>
-        </w:rPr>
-        <w:t xml:space="preserve">The logical layer </w:t>
-      </w:r>
-      <w:r>
-        <w:rPr>
-          <w:b/>
-        </w:rPr>
-        <w:t>represents</w:t>
-      </w:r>
-      <w:proofErr w:type="gramStart"/>
-      <w:r>
-        <w:t xml:space="preserve"> ..</w:t>
-      </w:r>
-      <w:proofErr w:type="gramEnd"/>
-      <w:r>
-        <w:t xml:space="preserve"> .and </w:t>
-      </w:r>
-      <w:r>
-        <w:t xml:space="preserve">examines the output-nodes of the </w:t>
+        <w:t xml:space="preserve"> layer to draw </w:t>
       </w:r>
       <w:proofErr w:type="spellStart"/>
       <w:r>
-        <w:t>intutive</w:t>
+        <w:t>concl</w:t>
       </w:r>
       <w:proofErr w:type="spellEnd"/>
-      <w:r>
-        <w:t xml:space="preserve"> layer to draw </w:t>
-      </w:r>
-      <w:proofErr w:type="spellStart"/>
-      <w:r>
-        <w:t>concl</w:t>
-      </w:r>
-      <w:proofErr w:type="spellEnd"/>
-    </w:p>
-    <w:p>
-      <w:pPr>
-        <w:pStyle w:val="Heading3"/>
-      </w:pPr>
-      <w:r>
-        <w:t>Layer 4 – The Output Layer</w:t>
-      </w:r>
-    </w:p>
-    <w:p>
-      <w:r>
-        <w:rPr>
-          <w:b/>
-        </w:rPr>
-        <w:t>The output layer represents</w:t>
-      </w:r>
-      <w:r>
-        <w:t xml:space="preserve"> … </w:t>
-      </w:r>
     </w:p>
     <w:p>
       <w:pPr>
@@ -4041,6 +4179,8 @@
       <w:r>
         <w:t>Agent</w:t>
       </w:r>
+      <w:bookmarkStart w:id="5" w:name="_GoBack"/>
+      <w:bookmarkEnd w:id="5"/>
     </w:p>
     <w:p>
       <w:pPr>
@@ -4306,6 +4446,7 @@
         </w:numPr>
       </w:pPr>
       <w:r>
+        <w:lastRenderedPageBreak/>
         <w:t xml:space="preserve">Branch into a </w:t>
       </w:r>
       <w:proofErr w:type="spellStart"/>
@@ -4440,7 +4581,6 @@
     </w:p>
     <w:p>
       <w:r>
-        <w:lastRenderedPageBreak/>
         <w:t>More</w:t>
       </w:r>
       <w:r>
@@ -4673,6 +4813,7 @@
     </w:p>
     <w:p>
       <w:r>
+        <w:lastRenderedPageBreak/>
         <w:t>Tunable constants -</w:t>
       </w:r>
     </w:p>
@@ -4736,7 +4877,7 @@
       </w:r>
     </w:p>
   </w:comment>
-  <w:comment w:id="3" w:author="Dustin Fast" w:date="2018-11-13T20:49:00Z" w:initials="DF">
+  <w:comment w:id="3" w:author="Dustin Fast" w:date="2018-11-14T05:37:00Z" w:initials="DF">
     <w:p>
       <w:pPr>
         <w:pStyle w:val="CommentText"/>
@@ -4748,7 +4889,28 @@
         <w:annotationRef/>
       </w:r>
       <w:r>
-        <w:t>Fix me!</w:t>
+        <w:t xml:space="preserve">Update labels in </w:t>
+      </w:r>
+      <w:proofErr w:type="spellStart"/>
+      <w:r>
+        <w:t>py</w:t>
+      </w:r>
+      <w:proofErr w:type="spellEnd"/>
+    </w:p>
+  </w:comment>
+  <w:comment w:id="4" w:author="Dustin Fast" w:date="2018-11-14T06:48:00Z" w:initials="DF">
+    <w:p>
+      <w:pPr>
+        <w:pStyle w:val="CommentText"/>
+      </w:pPr>
+      <w:r>
+        <w:rPr>
+          <w:rStyle w:val="CommentReference"/>
+        </w:rPr>
+        <w:annotationRef/>
+      </w:r>
+      <w:r>
+        <w:t>L1 image</w:t>
       </w:r>
     </w:p>
   </w:comment>
@@ -4760,7 +4922,8 @@
   <w15:commentEx w15:paraId="4F0EA248" w15:done="0"/>
   <w15:commentEx w15:paraId="1D4E5B9A" w15:done="0"/>
   <w15:commentEx w15:paraId="74B996FC" w15:done="0"/>
-  <w15:commentEx w15:paraId="40D65A3B" w15:done="0"/>
+  <w15:commentEx w15:paraId="59A1B4FA" w15:done="0"/>
+  <w15:commentEx w15:paraId="5649EE5A" w15:done="0"/>
 </w15:commentsEx>
 </file>
 
@@ -4769,7 +4932,8 @@
   <w16cid:commentId w16cid:paraId="4F0EA248" w16cid:durableId="1F95BB83"/>
   <w16cid:commentId w16cid:paraId="1D4E5B9A" w16cid:durableId="1F95FBAC"/>
   <w16cid:commentId w16cid:paraId="74B996FC" w16cid:durableId="1F95BC42"/>
-  <w16cid:commentId w16cid:paraId="40D65A3B" w16cid:durableId="1F95B74D"/>
+  <w16cid:commentId w16cid:paraId="59A1B4FA" w16cid:durableId="1F96330B"/>
+  <w16cid:commentId w16cid:paraId="5649EE5A" w16cid:durableId="1F9643B0"/>
 </w16cid:commentsIds>
 </file>
 
@@ -5813,6 +5977,119 @@
     </w:lvl>
   </w:abstractNum>
   <w:abstractNum w:abstractNumId="10" w15:restartNumberingAfterBreak="0">
+    <w:nsid w:val="49453124"/>
+    <w:multiLevelType w:val="hybridMultilevel"/>
+    <w:tmpl w:val="EA4E787A"/>
+    <w:lvl w:ilvl="0" w:tplc="04090001">
+      <w:start w:val="1"/>
+      <w:numFmt w:val="bullet"/>
+      <w:lvlText w:val=""/>
+      <w:lvlJc w:val="left"/>
+      <w:pPr>
+        <w:ind w:left="720" w:hanging="360"/>
+      </w:pPr>
+      <w:rPr>
+        <w:rFonts w:ascii="Symbol" w:hAnsi="Symbol" w:hint="default"/>
+      </w:rPr>
+    </w:lvl>
+    <w:lvl w:ilvl="1" w:tplc="04090003" w:tentative="1">
+      <w:start w:val="1"/>
+      <w:numFmt w:val="bullet"/>
+      <w:lvlText w:val="o"/>
+      <w:lvlJc w:val="left"/>
+      <w:pPr>
+        <w:ind w:left="1440" w:hanging="360"/>
+      </w:pPr>
+      <w:rPr>
+        <w:rFonts w:ascii="Courier New" w:hAnsi="Courier New" w:cs="Courier New" w:hint="default"/>
+      </w:rPr>
+    </w:lvl>
+    <w:lvl w:ilvl="2" w:tplc="04090005" w:tentative="1">
+      <w:start w:val="1"/>
+      <w:numFmt w:val="bullet"/>
+      <w:lvlText w:val=""/>
+      <w:lvlJc w:val="left"/>
+      <w:pPr>
+        <w:ind w:left="2160" w:hanging="360"/>
+      </w:pPr>
+      <w:rPr>
+        <w:rFonts w:ascii="Wingdings" w:hAnsi="Wingdings" w:hint="default"/>
+      </w:rPr>
+    </w:lvl>
+    <w:lvl w:ilvl="3" w:tplc="04090001" w:tentative="1">
+      <w:start w:val="1"/>
+      <w:numFmt w:val="bullet"/>
+      <w:lvlText w:val=""/>
+      <w:lvlJc w:val="left"/>
+      <w:pPr>
+        <w:ind w:left="2880" w:hanging="360"/>
+      </w:pPr>
+      <w:rPr>
+        <w:rFonts w:ascii="Symbol" w:hAnsi="Symbol" w:hint="default"/>
+      </w:rPr>
+    </w:lvl>
+    <w:lvl w:ilvl="4" w:tplc="04090003" w:tentative="1">
+      <w:start w:val="1"/>
+      <w:numFmt w:val="bullet"/>
+      <w:lvlText w:val="o"/>
+      <w:lvlJc w:val="left"/>
+      <w:pPr>
+        <w:ind w:left="3600" w:hanging="360"/>
+      </w:pPr>
+      <w:rPr>
+        <w:rFonts w:ascii="Courier New" w:hAnsi="Courier New" w:cs="Courier New" w:hint="default"/>
+      </w:rPr>
+    </w:lvl>
+    <w:lvl w:ilvl="5" w:tplc="04090005" w:tentative="1">
+      <w:start w:val="1"/>
+      <w:numFmt w:val="bullet"/>
+      <w:lvlText w:val=""/>
+      <w:lvlJc w:val="left"/>
+      <w:pPr>
+        <w:ind w:left="4320" w:hanging="360"/>
+      </w:pPr>
+      <w:rPr>
+        <w:rFonts w:ascii="Wingdings" w:hAnsi="Wingdings" w:hint="default"/>
+      </w:rPr>
+    </w:lvl>
+    <w:lvl w:ilvl="6" w:tplc="04090001" w:tentative="1">
+      <w:start w:val="1"/>
+      <w:numFmt w:val="bullet"/>
+      <w:lvlText w:val=""/>
+      <w:lvlJc w:val="left"/>
+      <w:pPr>
+        <w:ind w:left="5040" w:hanging="360"/>
+      </w:pPr>
+      <w:rPr>
+        <w:rFonts w:ascii="Symbol" w:hAnsi="Symbol" w:hint="default"/>
+      </w:rPr>
+    </w:lvl>
+    <w:lvl w:ilvl="7" w:tplc="04090003" w:tentative="1">
+      <w:start w:val="1"/>
+      <w:numFmt w:val="bullet"/>
+      <w:lvlText w:val="o"/>
+      <w:lvlJc w:val="left"/>
+      <w:pPr>
+        <w:ind w:left="5760" w:hanging="360"/>
+      </w:pPr>
+      <w:rPr>
+        <w:rFonts w:ascii="Courier New" w:hAnsi="Courier New" w:cs="Courier New" w:hint="default"/>
+      </w:rPr>
+    </w:lvl>
+    <w:lvl w:ilvl="8" w:tplc="04090005" w:tentative="1">
+      <w:start w:val="1"/>
+      <w:numFmt w:val="bullet"/>
+      <w:lvlText w:val=""/>
+      <w:lvlJc w:val="left"/>
+      <w:pPr>
+        <w:ind w:left="6480" w:hanging="360"/>
+      </w:pPr>
+      <w:rPr>
+        <w:rFonts w:ascii="Wingdings" w:hAnsi="Wingdings" w:hint="default"/>
+      </w:rPr>
+    </w:lvl>
+  </w:abstractNum>
+  <w:abstractNum w:abstractNumId="11" w15:restartNumberingAfterBreak="0">
     <w:nsid w:val="52B11F14"/>
     <w:multiLevelType w:val="hybridMultilevel"/>
     <w:tmpl w:val="19985344"/>
@@ -5925,7 +6202,7 @@
       </w:rPr>
     </w:lvl>
   </w:abstractNum>
-  <w:abstractNum w:abstractNumId="11" w15:restartNumberingAfterBreak="0">
+  <w:abstractNum w:abstractNumId="12" w15:restartNumberingAfterBreak="0">
     <w:nsid w:val="5F4A6C4E"/>
     <w:multiLevelType w:val="hybridMultilevel"/>
     <w:tmpl w:val="6FE4D606"/>
@@ -6038,7 +6315,7 @@
       </w:rPr>
     </w:lvl>
   </w:abstractNum>
-  <w:abstractNum w:abstractNumId="12" w15:restartNumberingAfterBreak="0">
+  <w:abstractNum w:abstractNumId="13" w15:restartNumberingAfterBreak="0">
     <w:nsid w:val="640A1695"/>
     <w:multiLevelType w:val="hybridMultilevel"/>
     <w:tmpl w:val="20082EDE"/>
@@ -6152,7 +6429,7 @@
       </w:rPr>
     </w:lvl>
   </w:abstractNum>
-  <w:abstractNum w:abstractNumId="13" w15:restartNumberingAfterBreak="0">
+  <w:abstractNum w:abstractNumId="14" w15:restartNumberingAfterBreak="0">
     <w:nsid w:val="65121FB1"/>
     <w:multiLevelType w:val="hybridMultilevel"/>
     <w:tmpl w:val="67989A34"/>
@@ -6241,7 +6518,7 @@
       </w:pPr>
     </w:lvl>
   </w:abstractNum>
-  <w:abstractNum w:abstractNumId="14" w15:restartNumberingAfterBreak="0">
+  <w:abstractNum w:abstractNumId="15" w15:restartNumberingAfterBreak="0">
     <w:nsid w:val="738167FC"/>
     <w:multiLevelType w:val="hybridMultilevel"/>
     <w:tmpl w:val="0D84E98C"/>
@@ -6354,7 +6631,7 @@
       </w:rPr>
     </w:lvl>
   </w:abstractNum>
-  <w:abstractNum w:abstractNumId="15" w15:restartNumberingAfterBreak="0">
+  <w:abstractNum w:abstractNumId="16" w15:restartNumberingAfterBreak="0">
     <w:nsid w:val="7F814BAC"/>
     <w:multiLevelType w:val="hybridMultilevel"/>
     <w:tmpl w:val="B168658C"/>
@@ -6444,13 +6721,13 @@
     <w:abstractNumId w:val="7"/>
   </w:num>
   <w:num w:numId="2">
-    <w:abstractNumId w:val="10"/>
+    <w:abstractNumId w:val="11"/>
   </w:num>
   <w:num w:numId="3">
     <w:abstractNumId w:val="6"/>
   </w:num>
   <w:num w:numId="4">
-    <w:abstractNumId w:val="12"/>
+    <w:abstractNumId w:val="13"/>
   </w:num>
   <w:num w:numId="5">
     <w:abstractNumId w:val="5"/>
@@ -6462,22 +6739,22 @@
     <w:abstractNumId w:val="4"/>
   </w:num>
   <w:num w:numId="8">
-    <w:abstractNumId w:val="13"/>
+    <w:abstractNumId w:val="14"/>
   </w:num>
   <w:num w:numId="9">
-    <w:abstractNumId w:val="15"/>
+    <w:abstractNumId w:val="16"/>
   </w:num>
   <w:num w:numId="10">
     <w:abstractNumId w:val="9"/>
   </w:num>
   <w:num w:numId="11">
-    <w:abstractNumId w:val="11"/>
+    <w:abstractNumId w:val="12"/>
   </w:num>
   <w:num w:numId="12">
     <w:abstractNumId w:val="8"/>
   </w:num>
   <w:num w:numId="13">
-    <w:abstractNumId w:val="14"/>
+    <w:abstractNumId w:val="15"/>
   </w:num>
   <w:num w:numId="14">
     <w:abstractNumId w:val="0"/>
@@ -6487,6 +6764,9 @@
   </w:num>
   <w:num w:numId="16">
     <w:abstractNumId w:val="2"/>
+  </w:num>
+  <w:num w:numId="17">
+    <w:abstractNumId w:val="10"/>
   </w:num>
 </w:numbering>
 </file>
@@ -7672,7 +7952,7 @@
 </file>
 
 <file path=customXml/itemProps1.xml><?xml version="1.0" encoding="utf-8"?>
-<ds:datastoreItem xmlns:ds="http://schemas.openxmlformats.org/officeDocument/2006/customXml" ds:itemID="{4E53E778-7880-4102-90C6-4C373ACB154A}">
+<ds:datastoreItem xmlns:ds="http://schemas.openxmlformats.org/officeDocument/2006/customXml" ds:itemID="{16B875AF-DBA5-4D79-81E3-C6C70A9704B5}">
   <ds:schemaRefs>
     <ds:schemaRef ds:uri="http://schemas.openxmlformats.org/officeDocument/2006/bibliography"/>
   </ds:schemaRefs>

</xml_diff>

<commit_message>
Working on campaign section -DF
</commit_message>
<xml_diff>
--- a/docs/FinalReport.docx
+++ b/docs/FinalReport.docx
@@ -6394,7 +6394,6 @@
         </w:rPr>
         <w:t xml:space="preserve">Each pre-trained classifier node </w:t>
       </w:r>
-      <w:proofErr w:type="spellStart"/>
       <w:r>
         <w:rPr>
           <w:rStyle w:val="CodeChar"/>
@@ -6410,7 +6409,6 @@
         </w:rPr>
         <w:t>i</w:t>
       </w:r>
-      <w:proofErr w:type="spellEnd"/>
       <w:r>
         <w:rPr>
           <w:highlight w:val="cyan"/>
@@ -7121,6 +7119,54 @@
           <w:sz w:val="21"/>
           <w:szCs w:val="21"/>
         </w:rPr>
+        <w:t xml:space="preserve">AGENT_DATA_ITERS = </w:t>
+      </w:r>
+      <w:r>
+        <w:rPr>
+          <w:rFonts w:ascii="Consolas" w:eastAsia="Times New Roman" w:hAnsi="Consolas" w:cs="Times New Roman"/>
+          <w:color w:val="B5CEA8"/>
+          <w:sz w:val="21"/>
+          <w:szCs w:val="21"/>
+        </w:rPr>
+        <w:t>10</w:t>
+      </w:r>
+      <w:r>
+        <w:rPr>
+          <w:rFonts w:ascii="Consolas" w:eastAsia="Times New Roman" w:hAnsi="Consolas" w:cs="Times New Roman"/>
+          <w:color w:val="D4D4D4"/>
+          <w:sz w:val="21"/>
+          <w:szCs w:val="21"/>
+        </w:rPr>
+        <w:t xml:space="preserve">  </w:t>
+      </w:r>
+      <w:r>
+        <w:rPr>
+          <w:rFonts w:ascii="Consolas" w:eastAsia="Times New Roman" w:hAnsi="Consolas" w:cs="Times New Roman"/>
+          <w:color w:val="6A9955"/>
+          <w:sz w:val="21"/>
+          <w:szCs w:val="21"/>
+        </w:rPr>
+        <w:t># Num times to iterate all input rows through model</w:t>
+      </w:r>
+    </w:p>
+    <w:p>
+      <w:pPr>
+        <w:shd w:val="clear" w:color="auto" w:fill="1E1E1E"/>
+        <w:spacing w:after="0" w:line="285" w:lineRule="atLeast"/>
+        <w:rPr>
+          <w:rFonts w:ascii="Consolas" w:eastAsia="Times New Roman" w:hAnsi="Consolas" w:cs="Times New Roman"/>
+          <w:color w:val="D4D4D4"/>
+          <w:sz w:val="21"/>
+          <w:szCs w:val="21"/>
+        </w:rPr>
+      </w:pPr>
+      <w:r>
+        <w:rPr>
+          <w:rFonts w:ascii="Consolas" w:eastAsia="Times New Roman" w:hAnsi="Consolas" w:cs="Times New Roman"/>
+          <w:color w:val="D4D4D4"/>
+          <w:sz w:val="21"/>
+          <w:szCs w:val="21"/>
+        </w:rPr>
         <w:t>AGENT_INPUTFILES = [DataFrom(</w:t>
       </w:r>
       <w:r>
@@ -7139,35 +7185,20 @@
           <w:sz w:val="21"/>
           <w:szCs w:val="21"/>
         </w:rPr>
-        <w:t xml:space="preserve">, </w:t>
-      </w:r>
-      <w:r>
-        <w:rPr>
-          <w:rFonts w:ascii="Consolas" w:eastAsia="Times New Roman" w:hAnsi="Consolas" w:cs="Times New Roman"/>
-          <w:color w:val="9CDCFE"/>
-          <w:sz w:val="21"/>
-          <w:szCs w:val="21"/>
-        </w:rPr>
-        <w:t>normalize</w:t>
-      </w:r>
-      <w:r>
+        <w:t>),</w:t>
+      </w:r>
+    </w:p>
+    <w:p>
+      <w:pPr>
+        <w:shd w:val="clear" w:color="auto" w:fill="1E1E1E"/>
+        <w:spacing w:after="0" w:line="285" w:lineRule="atLeast"/>
         <w:rPr>
           <w:rFonts w:ascii="Consolas" w:eastAsia="Times New Roman" w:hAnsi="Consolas" w:cs="Times New Roman"/>
           <w:color w:val="D4D4D4"/>
           <w:sz w:val="21"/>
           <w:szCs w:val="21"/>
         </w:rPr>
-        <w:t>=</w:t>
-      </w:r>
-      <w:r>
-        <w:rPr>
-          <w:rFonts w:ascii="Consolas" w:eastAsia="Times New Roman" w:hAnsi="Consolas" w:cs="Times New Roman"/>
-          <w:color w:val="569CD6"/>
-          <w:sz w:val="21"/>
-          <w:szCs w:val="21"/>
-        </w:rPr>
-        <w:t>True</w:t>
-      </w:r>
+      </w:pPr>
       <w:r>
         <w:rPr>
           <w:rFonts w:ascii="Consolas" w:eastAsia="Times New Roman" w:hAnsi="Consolas" w:cs="Times New Roman"/>
@@ -7175,27 +7206,45 @@
           <w:sz w:val="21"/>
           <w:szCs w:val="21"/>
         </w:rPr>
-        <w:t>),</w:t>
-      </w:r>
-    </w:p>
-    <w:p>
-      <w:pPr>
-        <w:shd w:val="clear" w:color="auto" w:fill="1E1E1E"/>
-        <w:spacing w:after="0" w:line="285" w:lineRule="atLeast"/>
+        <w:t xml:space="preserve">                    DataFrom(</w:t>
+      </w:r>
+      <w:r>
+        <w:rPr>
+          <w:rFonts w:ascii="Consolas" w:eastAsia="Times New Roman" w:hAnsi="Consolas" w:cs="Times New Roman"/>
+          <w:color w:val="CE9178"/>
+          <w:sz w:val="21"/>
+          <w:szCs w:val="21"/>
+        </w:rPr>
+        <w:t>'static/datasets/letters1.csv'</w:t>
+      </w:r>
+      <w:r>
         <w:rPr>
           <w:rFonts w:ascii="Consolas" w:eastAsia="Times New Roman" w:hAnsi="Consolas" w:cs="Times New Roman"/>
           <w:color w:val="D4D4D4"/>
           <w:sz w:val="21"/>
           <w:szCs w:val="21"/>
         </w:rPr>
-      </w:pPr>
-      <w:r>
+        <w:t>),</w:t>
+      </w:r>
+    </w:p>
+    <w:p>
+      <w:pPr>
+        <w:shd w:val="clear" w:color="auto" w:fill="1E1E1E"/>
+        <w:spacing w:after="0" w:line="285" w:lineRule="atLeast"/>
         <w:rPr>
           <w:rFonts w:ascii="Consolas" w:eastAsia="Times New Roman" w:hAnsi="Consolas" w:cs="Times New Roman"/>
           <w:color w:val="D4D4D4"/>
           <w:sz w:val="21"/>
           <w:szCs w:val="21"/>
         </w:rPr>
+      </w:pPr>
+      <w:r>
+        <w:rPr>
+          <w:rFonts w:ascii="Consolas" w:eastAsia="Times New Roman" w:hAnsi="Consolas" w:cs="Times New Roman"/>
+          <w:color w:val="D4D4D4"/>
+          <w:sz w:val="21"/>
+          <w:szCs w:val="21"/>
+        </w:rPr>
         <w:t xml:space="preserve">                    DataFrom(</w:t>
       </w:r>
       <w:r>
@@ -7205,7 +7254,7 @@
           <w:sz w:val="21"/>
           <w:szCs w:val="21"/>
         </w:rPr>
-        <w:t>'static/datasets/letters1.csv'</w:t>
+        <w:t>'static/datasets/letters2.csv'</w:t>
       </w:r>
       <w:r>
         <w:rPr>
@@ -7214,35 +7263,20 @@
           <w:sz w:val="21"/>
           <w:szCs w:val="21"/>
         </w:rPr>
-        <w:t xml:space="preserve">, </w:t>
-      </w:r>
-      <w:r>
-        <w:rPr>
-          <w:rFonts w:ascii="Consolas" w:eastAsia="Times New Roman" w:hAnsi="Consolas" w:cs="Times New Roman"/>
-          <w:color w:val="9CDCFE"/>
-          <w:sz w:val="21"/>
-          <w:szCs w:val="21"/>
-        </w:rPr>
-        <w:t>normalize</w:t>
-      </w:r>
-      <w:r>
+        <w:t>),</w:t>
+      </w:r>
+    </w:p>
+    <w:p>
+      <w:pPr>
+        <w:shd w:val="clear" w:color="auto" w:fill="1E1E1E"/>
+        <w:spacing w:after="0" w:line="285" w:lineRule="atLeast"/>
         <w:rPr>
           <w:rFonts w:ascii="Consolas" w:eastAsia="Times New Roman" w:hAnsi="Consolas" w:cs="Times New Roman"/>
           <w:color w:val="D4D4D4"/>
           <w:sz w:val="21"/>
           <w:szCs w:val="21"/>
         </w:rPr>
-        <w:t>=</w:t>
-      </w:r>
-      <w:r>
-        <w:rPr>
-          <w:rFonts w:ascii="Consolas" w:eastAsia="Times New Roman" w:hAnsi="Consolas" w:cs="Times New Roman"/>
-          <w:color w:val="569CD6"/>
-          <w:sz w:val="21"/>
-          <w:szCs w:val="21"/>
-        </w:rPr>
-        <w:t>True</w:t>
-      </w:r>
+      </w:pPr>
       <w:r>
         <w:rPr>
           <w:rFonts w:ascii="Consolas" w:eastAsia="Times New Roman" w:hAnsi="Consolas" w:cs="Times New Roman"/>
@@ -7250,27 +7284,45 @@
           <w:sz w:val="21"/>
           <w:szCs w:val="21"/>
         </w:rPr>
-        <w:t>),</w:t>
-      </w:r>
-    </w:p>
-    <w:p>
-      <w:pPr>
-        <w:shd w:val="clear" w:color="auto" w:fill="1E1E1E"/>
-        <w:spacing w:after="0" w:line="285" w:lineRule="atLeast"/>
+        <w:t xml:space="preserve">                    DataFrom(</w:t>
+      </w:r>
+      <w:r>
+        <w:rPr>
+          <w:rFonts w:ascii="Consolas" w:eastAsia="Times New Roman" w:hAnsi="Consolas" w:cs="Times New Roman"/>
+          <w:color w:val="CE9178"/>
+          <w:sz w:val="21"/>
+          <w:szCs w:val="21"/>
+        </w:rPr>
+        <w:t>'static/datasets/letters3.csv'</w:t>
+      </w:r>
+      <w:r>
         <w:rPr>
           <w:rFonts w:ascii="Consolas" w:eastAsia="Times New Roman" w:hAnsi="Consolas" w:cs="Times New Roman"/>
           <w:color w:val="D4D4D4"/>
           <w:sz w:val="21"/>
           <w:szCs w:val="21"/>
         </w:rPr>
-      </w:pPr>
-      <w:r>
+        <w:t>),</w:t>
+      </w:r>
+    </w:p>
+    <w:p>
+      <w:pPr>
+        <w:shd w:val="clear" w:color="auto" w:fill="1E1E1E"/>
+        <w:spacing w:after="0" w:line="285" w:lineRule="atLeast"/>
         <w:rPr>
           <w:rFonts w:ascii="Consolas" w:eastAsia="Times New Roman" w:hAnsi="Consolas" w:cs="Times New Roman"/>
           <w:color w:val="D4D4D4"/>
           <w:sz w:val="21"/>
           <w:szCs w:val="21"/>
         </w:rPr>
+      </w:pPr>
+      <w:r>
+        <w:rPr>
+          <w:rFonts w:ascii="Consolas" w:eastAsia="Times New Roman" w:hAnsi="Consolas" w:cs="Times New Roman"/>
+          <w:color w:val="D4D4D4"/>
+          <w:sz w:val="21"/>
+          <w:szCs w:val="21"/>
+        </w:rPr>
         <w:t xml:space="preserve">                    DataFrom(</w:t>
       </w:r>
       <w:r>
@@ -7280,7 +7332,7 @@
           <w:sz w:val="21"/>
           <w:szCs w:val="21"/>
         </w:rPr>
-        <w:t>'static/datasets/letters2.csv'</w:t>
+        <w:t>'static/datasets/letters4.csv'</w:t>
       </w:r>
       <w:r>
         <w:rPr>
@@ -7289,35 +7341,33 @@
           <w:sz w:val="21"/>
           <w:szCs w:val="21"/>
         </w:rPr>
-        <w:t xml:space="preserve">, </w:t>
-      </w:r>
-      <w:r>
-        <w:rPr>
-          <w:rFonts w:ascii="Consolas" w:eastAsia="Times New Roman" w:hAnsi="Consolas" w:cs="Times New Roman"/>
-          <w:color w:val="9CDCFE"/>
-          <w:sz w:val="21"/>
-          <w:szCs w:val="21"/>
-        </w:rPr>
-        <w:t>normalize</w:t>
-      </w:r>
-      <w:r>
+        <w:t>)]</w:t>
+      </w:r>
+    </w:p>
+    <w:p>
+      <w:pPr>
+        <w:pStyle w:val="NoSpacing"/>
+      </w:pPr>
+    </w:p>
+    <w:p>
+      <w:pPr>
+        <w:pStyle w:val="NoSpacing"/>
+      </w:pPr>
+      <w:r>
+        <w:t>Layer 1</w:t>
+      </w:r>
+    </w:p>
+    <w:p>
+      <w:pPr>
+        <w:shd w:val="clear" w:color="auto" w:fill="1E1E1E"/>
+        <w:spacing w:after="0" w:line="285" w:lineRule="atLeast"/>
         <w:rPr>
           <w:rFonts w:ascii="Consolas" w:eastAsia="Times New Roman" w:hAnsi="Consolas" w:cs="Times New Roman"/>
           <w:color w:val="D4D4D4"/>
           <w:sz w:val="21"/>
           <w:szCs w:val="21"/>
         </w:rPr>
-        <w:t>=</w:t>
-      </w:r>
-      <w:r>
-        <w:rPr>
-          <w:rFonts w:ascii="Consolas" w:eastAsia="Times New Roman" w:hAnsi="Consolas" w:cs="Times New Roman"/>
-          <w:color w:val="569CD6"/>
-          <w:sz w:val="21"/>
-          <w:szCs w:val="21"/>
-        </w:rPr>
-        <w:t>True</w:t>
-      </w:r>
+      </w:pPr>
       <w:r>
         <w:rPr>
           <w:rFonts w:ascii="Consolas" w:eastAsia="Times New Roman" w:hAnsi="Consolas" w:cs="Times New Roman"/>
@@ -7325,28 +7375,187 @@
           <w:sz w:val="21"/>
           <w:szCs w:val="21"/>
         </w:rPr>
-        <w:t>),</w:t>
-      </w:r>
-    </w:p>
-    <w:p>
-      <w:pPr>
-        <w:shd w:val="clear" w:color="auto" w:fill="1E1E1E"/>
-        <w:spacing w:after="0" w:line="285" w:lineRule="atLeast"/>
+        <w:t xml:space="preserve">L1_EPOCHS = </w:t>
+      </w:r>
+      <w:r>
+        <w:rPr>
+          <w:rFonts w:ascii="Consolas" w:eastAsia="Times New Roman" w:hAnsi="Consolas" w:cs="Times New Roman"/>
+          <w:color w:val="B5CEA8"/>
+          <w:sz w:val="21"/>
+          <w:szCs w:val="21"/>
+        </w:rPr>
+        <w:t>1000</w:t>
+      </w:r>
+      <w:r>
         <w:rPr>
           <w:rFonts w:ascii="Consolas" w:eastAsia="Times New Roman" w:hAnsi="Consolas" w:cs="Times New Roman"/>
           <w:color w:val="D4D4D4"/>
           <w:sz w:val="21"/>
           <w:szCs w:val="21"/>
         </w:rPr>
-      </w:pPr>
-      <w:r>
+        <w:t xml:space="preserve">  </w:t>
+      </w:r>
+      <w:r>
+        <w:rPr>
+          <w:rFonts w:ascii="Consolas" w:eastAsia="Times New Roman" w:hAnsi="Consolas" w:cs="Times New Roman"/>
+          <w:color w:val="6A9955"/>
+          <w:sz w:val="21"/>
+          <w:szCs w:val="21"/>
+        </w:rPr>
+        <w:t># Num learning epochs per training instance</w:t>
+      </w:r>
+    </w:p>
+    <w:p>
+      <w:pPr>
+        <w:shd w:val="clear" w:color="auto" w:fill="1E1E1E"/>
+        <w:spacing w:after="0" w:line="285" w:lineRule="atLeast"/>
         <w:rPr>
           <w:rFonts w:ascii="Consolas" w:eastAsia="Times New Roman" w:hAnsi="Consolas" w:cs="Times New Roman"/>
           <w:color w:val="D4D4D4"/>
           <w:sz w:val="21"/>
           <w:szCs w:val="21"/>
         </w:rPr>
-        <w:t xml:space="preserve">                    DataFrom(</w:t>
+      </w:pPr>
+      <w:r>
+        <w:rPr>
+          <w:rFonts w:ascii="Consolas" w:eastAsia="Times New Roman" w:hAnsi="Consolas" w:cs="Times New Roman"/>
+          <w:color w:val="D4D4D4"/>
+          <w:sz w:val="21"/>
+          <w:szCs w:val="21"/>
+        </w:rPr>
+        <w:t xml:space="preserve">L1_LR </w:t>
+      </w:r>
+      <w:r>
+        <w:rPr>
+          <w:rFonts w:ascii="Consolas" w:eastAsia="Times New Roman" w:hAnsi="Consolas" w:cs="Times New Roman"/>
+          <w:color w:val="D4D4D4"/>
+          <w:sz w:val="21"/>
+          <w:szCs w:val="21"/>
+        </w:rPr>
+        <w:t xml:space="preserve">    </w:t>
+      </w:r>
+      <w:r>
+        <w:rPr>
+          <w:rFonts w:ascii="Consolas" w:eastAsia="Times New Roman" w:hAnsi="Consolas" w:cs="Times New Roman"/>
+          <w:color w:val="D4D4D4"/>
+          <w:sz w:val="21"/>
+          <w:szCs w:val="21"/>
+        </w:rPr>
+        <w:t xml:space="preserve">= </w:t>
+      </w:r>
+      <w:r>
+        <w:rPr>
+          <w:rFonts w:ascii="Consolas" w:eastAsia="Times New Roman" w:hAnsi="Consolas" w:cs="Times New Roman"/>
+          <w:color w:val="B5CEA8"/>
+          <w:sz w:val="21"/>
+          <w:szCs w:val="21"/>
+        </w:rPr>
+        <w:t>.001</w:t>
+      </w:r>
+      <w:r>
+        <w:rPr>
+          <w:rFonts w:ascii="Consolas" w:eastAsia="Times New Roman" w:hAnsi="Consolas" w:cs="Times New Roman"/>
+          <w:color w:val="D4D4D4"/>
+          <w:sz w:val="21"/>
+          <w:szCs w:val="21"/>
+        </w:rPr>
+        <w:t xml:space="preserve">  </w:t>
+      </w:r>
+      <w:r>
+        <w:rPr>
+          <w:rFonts w:ascii="Consolas" w:eastAsia="Times New Roman" w:hAnsi="Consolas" w:cs="Times New Roman"/>
+          <w:color w:val="6A9955"/>
+          <w:sz w:val="21"/>
+          <w:szCs w:val="21"/>
+        </w:rPr>
+        <w:t># ANN learning rate</w:t>
+      </w:r>
+    </w:p>
+    <w:p>
+      <w:pPr>
+        <w:shd w:val="clear" w:color="auto" w:fill="1E1E1E"/>
+        <w:spacing w:after="0" w:line="285" w:lineRule="atLeast"/>
+        <w:rPr>
+          <w:rFonts w:ascii="Consolas" w:eastAsia="Times New Roman" w:hAnsi="Consolas" w:cs="Times New Roman"/>
+          <w:color w:val="D4D4D4"/>
+          <w:sz w:val="21"/>
+          <w:szCs w:val="21"/>
+        </w:rPr>
+      </w:pPr>
+      <w:r>
+        <w:rPr>
+          <w:rFonts w:ascii="Consolas" w:eastAsia="Times New Roman" w:hAnsi="Consolas" w:cs="Times New Roman"/>
+          <w:color w:val="D4D4D4"/>
+          <w:sz w:val="21"/>
+          <w:szCs w:val="21"/>
+        </w:rPr>
+        <w:t xml:space="preserve">L1_ALPHA </w:t>
+      </w:r>
+      <w:r>
+        <w:rPr>
+          <w:rFonts w:ascii="Consolas" w:eastAsia="Times New Roman" w:hAnsi="Consolas" w:cs="Times New Roman"/>
+          <w:color w:val="D4D4D4"/>
+          <w:sz w:val="21"/>
+          <w:szCs w:val="21"/>
+        </w:rPr>
+        <w:t xml:space="preserve"> </w:t>
+      </w:r>
+      <w:r>
+        <w:rPr>
+          <w:rFonts w:ascii="Consolas" w:eastAsia="Times New Roman" w:hAnsi="Consolas" w:cs="Times New Roman"/>
+          <w:color w:val="D4D4D4"/>
+          <w:sz w:val="21"/>
+          <w:szCs w:val="21"/>
+        </w:rPr>
+        <w:t xml:space="preserve">= </w:t>
+      </w:r>
+      <w:r>
+        <w:rPr>
+          <w:rFonts w:ascii="Consolas" w:eastAsia="Times New Roman" w:hAnsi="Consolas" w:cs="Times New Roman"/>
+          <w:color w:val="B5CEA8"/>
+          <w:sz w:val="21"/>
+          <w:szCs w:val="21"/>
+        </w:rPr>
+        <w:t>.9</w:t>
+      </w:r>
+      <w:r>
+        <w:rPr>
+          <w:rFonts w:ascii="Consolas" w:eastAsia="Times New Roman" w:hAnsi="Consolas" w:cs="Times New Roman"/>
+          <w:color w:val="D4D4D4"/>
+          <w:sz w:val="21"/>
+          <w:szCs w:val="21"/>
+        </w:rPr>
+        <w:t xml:space="preserve">    </w:t>
+      </w:r>
+      <w:r>
+        <w:rPr>
+          <w:rFonts w:ascii="Consolas" w:eastAsia="Times New Roman" w:hAnsi="Consolas" w:cs="Times New Roman"/>
+          <w:color w:val="6A9955"/>
+          <w:sz w:val="21"/>
+          <w:szCs w:val="21"/>
+        </w:rPr>
+        <w:t># ANN learning rate momentum</w:t>
+      </w:r>
+    </w:p>
+    <w:p>
+      <w:pPr>
+        <w:shd w:val="clear" w:color="auto" w:fill="1E1E1E"/>
+        <w:spacing w:after="0" w:line="285" w:lineRule="atLeast"/>
+        <w:rPr>
+          <w:rFonts w:ascii="Consolas" w:eastAsia="Times New Roman" w:hAnsi="Consolas" w:cs="Times New Roman"/>
+          <w:color w:val="D4D4D4"/>
+          <w:sz w:val="21"/>
+          <w:szCs w:val="21"/>
+        </w:rPr>
+      </w:pPr>
+      <w:r>
+        <w:rPr>
+          <w:rFonts w:ascii="Consolas" w:eastAsia="Times New Roman" w:hAnsi="Consolas" w:cs="Times New Roman"/>
+          <w:color w:val="D4D4D4"/>
+          <w:sz w:val="21"/>
+          <w:szCs w:val="21"/>
+        </w:rPr>
+        <w:t>L1_TRAINFILES = [DataFrom(</w:t>
       </w:r>
       <w:r>
         <w:rPr>
@@ -7355,7 +7564,7 @@
           <w:sz w:val="21"/>
           <w:szCs w:val="21"/>
         </w:rPr>
-        <w:t>'static/datasets/letters3.csv'</w:t>
+        <w:t>'static/datasets/letter_train.csv'</w:t>
       </w:r>
       <w:r>
         <w:rPr>
@@ -7364,35 +7573,20 @@
           <w:sz w:val="21"/>
           <w:szCs w:val="21"/>
         </w:rPr>
-        <w:t xml:space="preserve">, </w:t>
-      </w:r>
-      <w:r>
-        <w:rPr>
-          <w:rFonts w:ascii="Consolas" w:eastAsia="Times New Roman" w:hAnsi="Consolas" w:cs="Times New Roman"/>
-          <w:color w:val="9CDCFE"/>
-          <w:sz w:val="21"/>
-          <w:szCs w:val="21"/>
-        </w:rPr>
-        <w:t>normalize</w:t>
-      </w:r>
-      <w:r>
+        <w:t>),</w:t>
+      </w:r>
+    </w:p>
+    <w:p>
+      <w:pPr>
+        <w:shd w:val="clear" w:color="auto" w:fill="1E1E1E"/>
+        <w:spacing w:after="0" w:line="285" w:lineRule="atLeast"/>
         <w:rPr>
           <w:rFonts w:ascii="Consolas" w:eastAsia="Times New Roman" w:hAnsi="Consolas" w:cs="Times New Roman"/>
           <w:color w:val="D4D4D4"/>
           <w:sz w:val="21"/>
           <w:szCs w:val="21"/>
         </w:rPr>
-        <w:t>=</w:t>
-      </w:r>
-      <w:r>
-        <w:rPr>
-          <w:rFonts w:ascii="Consolas" w:eastAsia="Times New Roman" w:hAnsi="Consolas" w:cs="Times New Roman"/>
-          <w:color w:val="569CD6"/>
-          <w:sz w:val="21"/>
-          <w:szCs w:val="21"/>
-        </w:rPr>
-        <w:t>True</w:t>
-      </w:r>
+      </w:pPr>
       <w:r>
         <w:rPr>
           <w:rFonts w:ascii="Consolas" w:eastAsia="Times New Roman" w:hAnsi="Consolas" w:cs="Times New Roman"/>
@@ -7400,28 +7594,46 @@
           <w:sz w:val="21"/>
           <w:szCs w:val="21"/>
         </w:rPr>
-        <w:t>),</w:t>
-      </w:r>
-    </w:p>
-    <w:p>
-      <w:pPr>
-        <w:shd w:val="clear" w:color="auto" w:fill="1E1E1E"/>
-        <w:spacing w:after="0" w:line="285" w:lineRule="atLeast"/>
+        <w:t xml:space="preserve">                 DataFrom(</w:t>
+      </w:r>
+      <w:r>
+        <w:rPr>
+          <w:rFonts w:ascii="Consolas" w:eastAsia="Times New Roman" w:hAnsi="Consolas" w:cs="Times New Roman"/>
+          <w:color w:val="CE9178"/>
+          <w:sz w:val="21"/>
+          <w:szCs w:val="21"/>
+        </w:rPr>
+        <w:t>'static/datasets/letter_train.csv'</w:t>
+      </w:r>
+      <w:r>
         <w:rPr>
           <w:rFonts w:ascii="Consolas" w:eastAsia="Times New Roman" w:hAnsi="Consolas" w:cs="Times New Roman"/>
           <w:color w:val="D4D4D4"/>
           <w:sz w:val="21"/>
           <w:szCs w:val="21"/>
         </w:rPr>
-      </w:pPr>
-      <w:r>
+        <w:t>),</w:t>
+      </w:r>
+    </w:p>
+    <w:p>
+      <w:pPr>
+        <w:shd w:val="clear" w:color="auto" w:fill="1E1E1E"/>
+        <w:spacing w:after="0" w:line="285" w:lineRule="atLeast"/>
         <w:rPr>
           <w:rFonts w:ascii="Consolas" w:eastAsia="Times New Roman" w:hAnsi="Consolas" w:cs="Times New Roman"/>
           <w:color w:val="D4D4D4"/>
           <w:sz w:val="21"/>
           <w:szCs w:val="21"/>
         </w:rPr>
-        <w:t xml:space="preserve">                    DataFrom(</w:t>
+      </w:pPr>
+      <w:r>
+        <w:rPr>
+          <w:rFonts w:ascii="Consolas" w:eastAsia="Times New Roman" w:hAnsi="Consolas" w:cs="Times New Roman"/>
+          <w:color w:val="D4D4D4"/>
+          <w:sz w:val="21"/>
+          <w:szCs w:val="21"/>
+        </w:rPr>
+        <w:t xml:space="preserve">                 DataFrom(</w:t>
       </w:r>
       <w:r>
         <w:rPr>
@@ -7430,7 +7642,7 @@
           <w:sz w:val="21"/>
           <w:szCs w:val="21"/>
         </w:rPr>
-        <w:t>'static/datasets/letters4.csv'</w:t>
+        <w:t>'static/datasets/letter_train.csv'</w:t>
       </w:r>
       <w:r>
         <w:rPr>
@@ -7439,35 +7651,20 @@
           <w:sz w:val="21"/>
           <w:szCs w:val="21"/>
         </w:rPr>
-        <w:t xml:space="preserve">, </w:t>
-      </w:r>
-      <w:r>
-        <w:rPr>
-          <w:rFonts w:ascii="Consolas" w:eastAsia="Times New Roman" w:hAnsi="Consolas" w:cs="Times New Roman"/>
-          <w:color w:val="9CDCFE"/>
-          <w:sz w:val="21"/>
-          <w:szCs w:val="21"/>
-        </w:rPr>
-        <w:t>normalize</w:t>
-      </w:r>
-      <w:r>
+        <w:t>),</w:t>
+      </w:r>
+    </w:p>
+    <w:p>
+      <w:pPr>
+        <w:shd w:val="clear" w:color="auto" w:fill="1E1E1E"/>
+        <w:spacing w:after="0" w:line="285" w:lineRule="atLeast"/>
         <w:rPr>
           <w:rFonts w:ascii="Consolas" w:eastAsia="Times New Roman" w:hAnsi="Consolas" w:cs="Times New Roman"/>
           <w:color w:val="D4D4D4"/>
           <w:sz w:val="21"/>
           <w:szCs w:val="21"/>
         </w:rPr>
-        <w:t>=</w:t>
-      </w:r>
-      <w:r>
-        <w:rPr>
-          <w:rFonts w:ascii="Consolas" w:eastAsia="Times New Roman" w:hAnsi="Consolas" w:cs="Times New Roman"/>
-          <w:color w:val="569CD6"/>
-          <w:sz w:val="21"/>
-          <w:szCs w:val="21"/>
-        </w:rPr>
-        <w:t>True</w:t>
-      </w:r>
+      </w:pPr>
       <w:r>
         <w:rPr>
           <w:rFonts w:ascii="Consolas" w:eastAsia="Times New Roman" w:hAnsi="Consolas" w:cs="Times New Roman"/>
@@ -7475,51 +7672,38 @@
           <w:sz w:val="21"/>
           <w:szCs w:val="21"/>
         </w:rPr>
-        <w:t>)]</w:t>
-      </w:r>
-    </w:p>
-    <w:p>
-      <w:pPr>
-        <w:pStyle w:val="NoSpacing"/>
-      </w:pPr>
-    </w:p>
-    <w:p>
-      <w:pPr>
-        <w:pStyle w:val="NoSpacing"/>
-      </w:pPr>
-      <w:r>
-        <w:t>Layer 1</w:t>
-      </w:r>
-    </w:p>
-    <w:p>
-      <w:pPr>
-        <w:shd w:val="clear" w:color="auto" w:fill="1E1E1E"/>
-        <w:spacing w:after="0" w:line="285" w:lineRule="atLeast"/>
+        <w:t xml:space="preserve">                 DataFrom(</w:t>
+      </w:r>
+      <w:r>
+        <w:rPr>
+          <w:rFonts w:ascii="Consolas" w:eastAsia="Times New Roman" w:hAnsi="Consolas" w:cs="Times New Roman"/>
+          <w:color w:val="CE9178"/>
+          <w:sz w:val="21"/>
+          <w:szCs w:val="21"/>
+        </w:rPr>
+        <w:t>'static/datasets/letter_train.csv'</w:t>
+      </w:r>
+      <w:r>
         <w:rPr>
           <w:rFonts w:ascii="Consolas" w:eastAsia="Times New Roman" w:hAnsi="Consolas" w:cs="Times New Roman"/>
           <w:color w:val="D4D4D4"/>
           <w:sz w:val="21"/>
           <w:szCs w:val="21"/>
         </w:rPr>
-      </w:pPr>
-      <w:r>
+        <w:t>)]</w:t>
+      </w:r>
+    </w:p>
+    <w:p>
+      <w:pPr>
+        <w:shd w:val="clear" w:color="auto" w:fill="1E1E1E"/>
+        <w:spacing w:after="0" w:line="285" w:lineRule="atLeast"/>
         <w:rPr>
           <w:rFonts w:ascii="Consolas" w:eastAsia="Times New Roman" w:hAnsi="Consolas" w:cs="Times New Roman"/>
           <w:color w:val="D4D4D4"/>
           <w:sz w:val="21"/>
           <w:szCs w:val="21"/>
         </w:rPr>
-        <w:t xml:space="preserve">L1_EPOCHS = </w:t>
-      </w:r>
-      <w:r>
-        <w:rPr>
-          <w:rFonts w:ascii="Consolas" w:eastAsia="Times New Roman" w:hAnsi="Consolas" w:cs="Times New Roman"/>
-          <w:color w:val="B5CEA8"/>
-          <w:sz w:val="21"/>
-          <w:szCs w:val="21"/>
-        </w:rPr>
-        <w:t>1000</w:t>
-      </w:r>
+      </w:pPr>
       <w:r>
         <w:rPr>
           <w:rFonts w:ascii="Consolas" w:eastAsia="Times New Roman" w:hAnsi="Consolas" w:cs="Times New Roman"/>
@@ -7527,38 +7711,38 @@
           <w:sz w:val="21"/>
           <w:szCs w:val="21"/>
         </w:rPr>
-        <w:t xml:space="preserve">  </w:t>
+        <w:t>L1_VALIDFILES = [DataFrom(</w:t>
       </w:r>
       <w:r>
         <w:rPr>
           <w:rFonts w:ascii="Consolas" w:eastAsia="Times New Roman" w:hAnsi="Consolas" w:cs="Times New Roman"/>
-          <w:color w:val="6A9955"/>
+          <w:color w:val="CE9178"/>
           <w:sz w:val="21"/>
           <w:szCs w:val="21"/>
         </w:rPr>
-        <w:t># Num learning epochs per training instance</w:t>
-      </w:r>
-    </w:p>
-    <w:p>
-      <w:pPr>
-        <w:shd w:val="clear" w:color="auto" w:fill="1E1E1E"/>
-        <w:spacing w:after="0" w:line="285" w:lineRule="atLeast"/>
+        <w:t>'static/datasets/letter_val.csv'</w:t>
+      </w:r>
+      <w:r>
         <w:rPr>
           <w:rFonts w:ascii="Consolas" w:eastAsia="Times New Roman" w:hAnsi="Consolas" w:cs="Times New Roman"/>
           <w:color w:val="D4D4D4"/>
           <w:sz w:val="21"/>
           <w:szCs w:val="21"/>
         </w:rPr>
-      </w:pPr>
-      <w:r>
+        <w:t>),</w:t>
+      </w:r>
+    </w:p>
+    <w:p>
+      <w:pPr>
+        <w:shd w:val="clear" w:color="auto" w:fill="1E1E1E"/>
+        <w:spacing w:after="0" w:line="285" w:lineRule="atLeast"/>
         <w:rPr>
           <w:rFonts w:ascii="Consolas" w:eastAsia="Times New Roman" w:hAnsi="Consolas" w:cs="Times New Roman"/>
           <w:color w:val="D4D4D4"/>
           <w:sz w:val="21"/>
           <w:szCs w:val="21"/>
         </w:rPr>
-        <w:t xml:space="preserve">L1_LR </w:t>
-      </w:r>
+      </w:pPr>
       <w:r>
         <w:rPr>
           <w:rFonts w:ascii="Consolas" w:eastAsia="Times New Roman" w:hAnsi="Consolas" w:cs="Times New Roman"/>
@@ -7566,7 +7750,16 @@
           <w:sz w:val="21"/>
           <w:szCs w:val="21"/>
         </w:rPr>
-        <w:t xml:space="preserve">    </w:t>
+        <w:t xml:space="preserve">                 DataFrom(</w:t>
+      </w:r>
+      <w:r>
+        <w:rPr>
+          <w:rFonts w:ascii="Consolas" w:eastAsia="Times New Roman" w:hAnsi="Consolas" w:cs="Times New Roman"/>
+          <w:color w:val="CE9178"/>
+          <w:sz w:val="21"/>
+          <w:szCs w:val="21"/>
+        </w:rPr>
+        <w:t>'static/datasets/letter_val.csv'</w:t>
       </w:r>
       <w:r>
         <w:rPr>
@@ -7575,47 +7768,38 @@
           <w:sz w:val="21"/>
           <w:szCs w:val="21"/>
         </w:rPr>
-        <w:t xml:space="preserve">= </w:t>
-      </w:r>
-      <w:r>
-        <w:rPr>
-          <w:rFonts w:ascii="Consolas" w:eastAsia="Times New Roman" w:hAnsi="Consolas" w:cs="Times New Roman"/>
-          <w:color w:val="B5CEA8"/>
-          <w:sz w:val="21"/>
-          <w:szCs w:val="21"/>
-        </w:rPr>
-        <w:t>.001</w:t>
-      </w:r>
-      <w:r>
+        <w:t>),</w:t>
+      </w:r>
+    </w:p>
+    <w:p>
+      <w:pPr>
+        <w:shd w:val="clear" w:color="auto" w:fill="1E1E1E"/>
+        <w:spacing w:after="0" w:line="285" w:lineRule="atLeast"/>
         <w:rPr>
           <w:rFonts w:ascii="Consolas" w:eastAsia="Times New Roman" w:hAnsi="Consolas" w:cs="Times New Roman"/>
           <w:color w:val="D4D4D4"/>
           <w:sz w:val="21"/>
           <w:szCs w:val="21"/>
         </w:rPr>
-        <w:t xml:space="preserve">  </w:t>
-      </w:r>
-      <w:r>
-        <w:rPr>
-          <w:rFonts w:ascii="Consolas" w:eastAsia="Times New Roman" w:hAnsi="Consolas" w:cs="Times New Roman"/>
-          <w:color w:val="6A9955"/>
-          <w:sz w:val="21"/>
-          <w:szCs w:val="21"/>
-        </w:rPr>
-        <w:t># ANN learning rate</w:t>
-      </w:r>
-    </w:p>
-    <w:p>
-      <w:pPr>
-        <w:shd w:val="clear" w:color="auto" w:fill="1E1E1E"/>
-        <w:spacing w:after="0" w:line="285" w:lineRule="atLeast"/>
+      </w:pPr>
+      <w:r>
         <w:rPr>
           <w:rFonts w:ascii="Consolas" w:eastAsia="Times New Roman" w:hAnsi="Consolas" w:cs="Times New Roman"/>
           <w:color w:val="D4D4D4"/>
           <w:sz w:val="21"/>
           <w:szCs w:val="21"/>
         </w:rPr>
-      </w:pPr>
+        <w:t xml:space="preserve">                 DataFrom(</w:t>
+      </w:r>
+      <w:r>
+        <w:rPr>
+          <w:rFonts w:ascii="Consolas" w:eastAsia="Times New Roman" w:hAnsi="Consolas" w:cs="Times New Roman"/>
+          <w:color w:val="CE9178"/>
+          <w:sz w:val="21"/>
+          <w:szCs w:val="21"/>
+        </w:rPr>
+        <w:t>'static/datasets/letter_val.csv'</w:t>
+      </w:r>
       <w:r>
         <w:rPr>
           <w:rFonts w:ascii="Consolas" w:eastAsia="Times New Roman" w:hAnsi="Consolas" w:cs="Times New Roman"/>
@@ -7623,17 +7807,20 @@
           <w:sz w:val="21"/>
           <w:szCs w:val="21"/>
         </w:rPr>
-        <w:t xml:space="preserve">L1_ALPHA </w:t>
-      </w:r>
-      <w:r>
+        <w:t>),</w:t>
+      </w:r>
+    </w:p>
+    <w:p>
+      <w:pPr>
+        <w:shd w:val="clear" w:color="auto" w:fill="1E1E1E"/>
+        <w:spacing w:after="0" w:line="285" w:lineRule="atLeast"/>
         <w:rPr>
           <w:rFonts w:ascii="Consolas" w:eastAsia="Times New Roman" w:hAnsi="Consolas" w:cs="Times New Roman"/>
           <w:color w:val="D4D4D4"/>
           <w:sz w:val="21"/>
           <w:szCs w:val="21"/>
         </w:rPr>
-        <w:t xml:space="preserve"> </w:t>
-      </w:r>
+      </w:pPr>
       <w:r>
         <w:rPr>
           <w:rFonts w:ascii="Consolas" w:eastAsia="Times New Roman" w:hAnsi="Consolas" w:cs="Times New Roman"/>
@@ -7641,66 +7828,7 @@
           <w:sz w:val="21"/>
           <w:szCs w:val="21"/>
         </w:rPr>
-        <w:t xml:space="preserve">= </w:t>
-      </w:r>
-      <w:r>
-        <w:rPr>
-          <w:rFonts w:ascii="Consolas" w:eastAsia="Times New Roman" w:hAnsi="Consolas" w:cs="Times New Roman"/>
-          <w:color w:val="B5CEA8"/>
-          <w:sz w:val="21"/>
-          <w:szCs w:val="21"/>
-        </w:rPr>
-        <w:t>.9</w:t>
-      </w:r>
-      <w:r>
-        <w:rPr>
-          <w:rFonts w:ascii="Consolas" w:eastAsia="Times New Roman" w:hAnsi="Consolas" w:cs="Times New Roman"/>
-          <w:color w:val="D4D4D4"/>
-          <w:sz w:val="21"/>
-          <w:szCs w:val="21"/>
-        </w:rPr>
-        <w:t xml:space="preserve">    </w:t>
-      </w:r>
-      <w:r>
-        <w:rPr>
-          <w:rFonts w:ascii="Consolas" w:eastAsia="Times New Roman" w:hAnsi="Consolas" w:cs="Times New Roman"/>
-          <w:color w:val="6A9955"/>
-          <w:sz w:val="21"/>
-          <w:szCs w:val="21"/>
-        </w:rPr>
-        <w:t># ANN learning rate mo</w:t>
-      </w:r>
-      <w:bookmarkStart w:id="7" w:name="_GoBack"/>
-      <w:bookmarkEnd w:id="7"/>
-      <w:r>
-        <w:rPr>
-          <w:rFonts w:ascii="Consolas" w:eastAsia="Times New Roman" w:hAnsi="Consolas" w:cs="Times New Roman"/>
-          <w:color w:val="6A9955"/>
-          <w:sz w:val="21"/>
-          <w:szCs w:val="21"/>
-        </w:rPr>
-        <w:t>mentum</w:t>
-      </w:r>
-    </w:p>
-    <w:p>
-      <w:pPr>
-        <w:shd w:val="clear" w:color="auto" w:fill="1E1E1E"/>
-        <w:spacing w:after="0" w:line="285" w:lineRule="atLeast"/>
-        <w:rPr>
-          <w:rFonts w:ascii="Consolas" w:eastAsia="Times New Roman" w:hAnsi="Consolas" w:cs="Times New Roman"/>
-          <w:color w:val="D4D4D4"/>
-          <w:sz w:val="21"/>
-          <w:szCs w:val="21"/>
-        </w:rPr>
-      </w:pPr>
-      <w:r>
-        <w:rPr>
-          <w:rFonts w:ascii="Consolas" w:eastAsia="Times New Roman" w:hAnsi="Consolas" w:cs="Times New Roman"/>
-          <w:color w:val="D4D4D4"/>
-          <w:sz w:val="21"/>
-          <w:szCs w:val="21"/>
-        </w:rPr>
-        <w:t>L1_TRAINFILES = [DataFrom(</w:t>
+        <w:t xml:space="preserve">                 DataFrom(</w:t>
       </w:r>
       <w:r>
         <w:rPr>
@@ -7709,568 +7837,7 @@
           <w:sz w:val="21"/>
           <w:szCs w:val="21"/>
         </w:rPr>
-        <w:t>'static/datasets/letters_train.csv'</w:t>
-      </w:r>
-      <w:r>
-        <w:rPr>
-          <w:rFonts w:ascii="Consolas" w:eastAsia="Times New Roman" w:hAnsi="Consolas" w:cs="Times New Roman"/>
-          <w:color w:val="D4D4D4"/>
-          <w:sz w:val="21"/>
-          <w:szCs w:val="21"/>
-        </w:rPr>
-        <w:t xml:space="preserve">, </w:t>
-      </w:r>
-      <w:r>
-        <w:rPr>
-          <w:rFonts w:ascii="Consolas" w:eastAsia="Times New Roman" w:hAnsi="Consolas" w:cs="Times New Roman"/>
-          <w:color w:val="9CDCFE"/>
-          <w:sz w:val="21"/>
-          <w:szCs w:val="21"/>
-        </w:rPr>
-        <w:t>normalize</w:t>
-      </w:r>
-      <w:r>
-        <w:rPr>
-          <w:rFonts w:ascii="Consolas" w:eastAsia="Times New Roman" w:hAnsi="Consolas" w:cs="Times New Roman"/>
-          <w:color w:val="D4D4D4"/>
-          <w:sz w:val="21"/>
-          <w:szCs w:val="21"/>
-        </w:rPr>
-        <w:t>=</w:t>
-      </w:r>
-      <w:r>
-        <w:rPr>
-          <w:rFonts w:ascii="Consolas" w:eastAsia="Times New Roman" w:hAnsi="Consolas" w:cs="Times New Roman"/>
-          <w:color w:val="569CD6"/>
-          <w:sz w:val="21"/>
-          <w:szCs w:val="21"/>
-        </w:rPr>
-        <w:t>True</w:t>
-      </w:r>
-      <w:r>
-        <w:rPr>
-          <w:rFonts w:ascii="Consolas" w:eastAsia="Times New Roman" w:hAnsi="Consolas" w:cs="Times New Roman"/>
-          <w:color w:val="D4D4D4"/>
-          <w:sz w:val="21"/>
-          <w:szCs w:val="21"/>
-        </w:rPr>
-        <w:t>),</w:t>
-      </w:r>
-    </w:p>
-    <w:p>
-      <w:pPr>
-        <w:shd w:val="clear" w:color="auto" w:fill="1E1E1E"/>
-        <w:spacing w:after="0" w:line="285" w:lineRule="atLeast"/>
-        <w:rPr>
-          <w:rFonts w:ascii="Consolas" w:eastAsia="Times New Roman" w:hAnsi="Consolas" w:cs="Times New Roman"/>
-          <w:color w:val="D4D4D4"/>
-          <w:sz w:val="21"/>
-          <w:szCs w:val="21"/>
-        </w:rPr>
-      </w:pPr>
-      <w:r>
-        <w:rPr>
-          <w:rFonts w:ascii="Consolas" w:eastAsia="Times New Roman" w:hAnsi="Consolas" w:cs="Times New Roman"/>
-          <w:color w:val="D4D4D4"/>
-          <w:sz w:val="21"/>
-          <w:szCs w:val="21"/>
-        </w:rPr>
-        <w:t xml:space="preserve">                 DataFrom(</w:t>
-      </w:r>
-      <w:r>
-        <w:rPr>
-          <w:rFonts w:ascii="Consolas" w:eastAsia="Times New Roman" w:hAnsi="Consolas" w:cs="Times New Roman"/>
-          <w:color w:val="CE9178"/>
-          <w:sz w:val="21"/>
-          <w:szCs w:val="21"/>
-        </w:rPr>
-        <w:t>'static/datasets/letters_train.csv'</w:t>
-      </w:r>
-      <w:r>
-        <w:rPr>
-          <w:rFonts w:ascii="Consolas" w:eastAsia="Times New Roman" w:hAnsi="Consolas" w:cs="Times New Roman"/>
-          <w:color w:val="D4D4D4"/>
-          <w:sz w:val="21"/>
-          <w:szCs w:val="21"/>
-        </w:rPr>
-        <w:t xml:space="preserve">, </w:t>
-      </w:r>
-      <w:r>
-        <w:rPr>
-          <w:rFonts w:ascii="Consolas" w:eastAsia="Times New Roman" w:hAnsi="Consolas" w:cs="Times New Roman"/>
-          <w:color w:val="9CDCFE"/>
-          <w:sz w:val="21"/>
-          <w:szCs w:val="21"/>
-        </w:rPr>
-        <w:t>normalize</w:t>
-      </w:r>
-      <w:r>
-        <w:rPr>
-          <w:rFonts w:ascii="Consolas" w:eastAsia="Times New Roman" w:hAnsi="Consolas" w:cs="Times New Roman"/>
-          <w:color w:val="D4D4D4"/>
-          <w:sz w:val="21"/>
-          <w:szCs w:val="21"/>
-        </w:rPr>
-        <w:t>=</w:t>
-      </w:r>
-      <w:r>
-        <w:rPr>
-          <w:rFonts w:ascii="Consolas" w:eastAsia="Times New Roman" w:hAnsi="Consolas" w:cs="Times New Roman"/>
-          <w:color w:val="569CD6"/>
-          <w:sz w:val="21"/>
-          <w:szCs w:val="21"/>
-        </w:rPr>
-        <w:t>True</w:t>
-      </w:r>
-      <w:r>
-        <w:rPr>
-          <w:rFonts w:ascii="Consolas" w:eastAsia="Times New Roman" w:hAnsi="Consolas" w:cs="Times New Roman"/>
-          <w:color w:val="D4D4D4"/>
-          <w:sz w:val="21"/>
-          <w:szCs w:val="21"/>
-        </w:rPr>
-        <w:t>),</w:t>
-      </w:r>
-    </w:p>
-    <w:p>
-      <w:pPr>
-        <w:shd w:val="clear" w:color="auto" w:fill="1E1E1E"/>
-        <w:spacing w:after="0" w:line="285" w:lineRule="atLeast"/>
-        <w:rPr>
-          <w:rFonts w:ascii="Consolas" w:eastAsia="Times New Roman" w:hAnsi="Consolas" w:cs="Times New Roman"/>
-          <w:color w:val="D4D4D4"/>
-          <w:sz w:val="21"/>
-          <w:szCs w:val="21"/>
-        </w:rPr>
-      </w:pPr>
-      <w:r>
-        <w:rPr>
-          <w:rFonts w:ascii="Consolas" w:eastAsia="Times New Roman" w:hAnsi="Consolas" w:cs="Times New Roman"/>
-          <w:color w:val="D4D4D4"/>
-          <w:sz w:val="21"/>
-          <w:szCs w:val="21"/>
-        </w:rPr>
-        <w:t xml:space="preserve">                 DataFrom(</w:t>
-      </w:r>
-      <w:r>
-        <w:rPr>
-          <w:rFonts w:ascii="Consolas" w:eastAsia="Times New Roman" w:hAnsi="Consolas" w:cs="Times New Roman"/>
-          <w:color w:val="CE9178"/>
-          <w:sz w:val="21"/>
-          <w:szCs w:val="21"/>
-        </w:rPr>
-        <w:t>'static/datasets/letters_train.csv'</w:t>
-      </w:r>
-      <w:r>
-        <w:rPr>
-          <w:rFonts w:ascii="Consolas" w:eastAsia="Times New Roman" w:hAnsi="Consolas" w:cs="Times New Roman"/>
-          <w:color w:val="D4D4D4"/>
-          <w:sz w:val="21"/>
-          <w:szCs w:val="21"/>
-        </w:rPr>
-        <w:t xml:space="preserve">, </w:t>
-      </w:r>
-      <w:r>
-        <w:rPr>
-          <w:rFonts w:ascii="Consolas" w:eastAsia="Times New Roman" w:hAnsi="Consolas" w:cs="Times New Roman"/>
-          <w:color w:val="9CDCFE"/>
-          <w:sz w:val="21"/>
-          <w:szCs w:val="21"/>
-        </w:rPr>
-        <w:t>normalize</w:t>
-      </w:r>
-      <w:r>
-        <w:rPr>
-          <w:rFonts w:ascii="Consolas" w:eastAsia="Times New Roman" w:hAnsi="Consolas" w:cs="Times New Roman"/>
-          <w:color w:val="D4D4D4"/>
-          <w:sz w:val="21"/>
-          <w:szCs w:val="21"/>
-        </w:rPr>
-        <w:t>=</w:t>
-      </w:r>
-      <w:r>
-        <w:rPr>
-          <w:rFonts w:ascii="Consolas" w:eastAsia="Times New Roman" w:hAnsi="Consolas" w:cs="Times New Roman"/>
-          <w:color w:val="569CD6"/>
-          <w:sz w:val="21"/>
-          <w:szCs w:val="21"/>
-        </w:rPr>
-        <w:t>True</w:t>
-      </w:r>
-      <w:r>
-        <w:rPr>
-          <w:rFonts w:ascii="Consolas" w:eastAsia="Times New Roman" w:hAnsi="Consolas" w:cs="Times New Roman"/>
-          <w:color w:val="D4D4D4"/>
-          <w:sz w:val="21"/>
-          <w:szCs w:val="21"/>
-        </w:rPr>
-        <w:t>),</w:t>
-      </w:r>
-    </w:p>
-    <w:p>
-      <w:pPr>
-        <w:shd w:val="clear" w:color="auto" w:fill="1E1E1E"/>
-        <w:spacing w:after="0" w:line="285" w:lineRule="atLeast"/>
-        <w:rPr>
-          <w:rFonts w:ascii="Consolas" w:eastAsia="Times New Roman" w:hAnsi="Consolas" w:cs="Times New Roman"/>
-          <w:color w:val="D4D4D4"/>
-          <w:sz w:val="21"/>
-          <w:szCs w:val="21"/>
-        </w:rPr>
-      </w:pPr>
-      <w:r>
-        <w:rPr>
-          <w:rFonts w:ascii="Consolas" w:eastAsia="Times New Roman" w:hAnsi="Consolas" w:cs="Times New Roman"/>
-          <w:color w:val="D4D4D4"/>
-          <w:sz w:val="21"/>
-          <w:szCs w:val="21"/>
-        </w:rPr>
-        <w:t xml:space="preserve">                 DataFrom(</w:t>
-      </w:r>
-      <w:r>
-        <w:rPr>
-          <w:rFonts w:ascii="Consolas" w:eastAsia="Times New Roman" w:hAnsi="Consolas" w:cs="Times New Roman"/>
-          <w:color w:val="CE9178"/>
-          <w:sz w:val="21"/>
-          <w:szCs w:val="21"/>
-        </w:rPr>
-        <w:t>'static/datasets/letters_train.csv'</w:t>
-      </w:r>
-      <w:r>
-        <w:rPr>
-          <w:rFonts w:ascii="Consolas" w:eastAsia="Times New Roman" w:hAnsi="Consolas" w:cs="Times New Roman"/>
-          <w:color w:val="D4D4D4"/>
-          <w:sz w:val="21"/>
-          <w:szCs w:val="21"/>
-        </w:rPr>
-        <w:t xml:space="preserve">, </w:t>
-      </w:r>
-      <w:r>
-        <w:rPr>
-          <w:rFonts w:ascii="Consolas" w:eastAsia="Times New Roman" w:hAnsi="Consolas" w:cs="Times New Roman"/>
-          <w:color w:val="9CDCFE"/>
-          <w:sz w:val="21"/>
-          <w:szCs w:val="21"/>
-        </w:rPr>
-        <w:t>normalize</w:t>
-      </w:r>
-      <w:r>
-        <w:rPr>
-          <w:rFonts w:ascii="Consolas" w:eastAsia="Times New Roman" w:hAnsi="Consolas" w:cs="Times New Roman"/>
-          <w:color w:val="D4D4D4"/>
-          <w:sz w:val="21"/>
-          <w:szCs w:val="21"/>
-        </w:rPr>
-        <w:t>=</w:t>
-      </w:r>
-      <w:r>
-        <w:rPr>
-          <w:rFonts w:ascii="Consolas" w:eastAsia="Times New Roman" w:hAnsi="Consolas" w:cs="Times New Roman"/>
-          <w:color w:val="569CD6"/>
-          <w:sz w:val="21"/>
-          <w:szCs w:val="21"/>
-        </w:rPr>
-        <w:t>True</w:t>
-      </w:r>
-      <w:r>
-        <w:rPr>
-          <w:rFonts w:ascii="Consolas" w:eastAsia="Times New Roman" w:hAnsi="Consolas" w:cs="Times New Roman"/>
-          <w:color w:val="D4D4D4"/>
-          <w:sz w:val="21"/>
-          <w:szCs w:val="21"/>
-        </w:rPr>
-        <w:t>)]</w:t>
-      </w:r>
-    </w:p>
-    <w:p>
-      <w:pPr>
-        <w:shd w:val="clear" w:color="auto" w:fill="1E1E1E"/>
-        <w:spacing w:after="0" w:line="285" w:lineRule="atLeast"/>
-        <w:rPr>
-          <w:rFonts w:ascii="Consolas" w:eastAsia="Times New Roman" w:hAnsi="Consolas" w:cs="Times New Roman"/>
-          <w:color w:val="D4D4D4"/>
-          <w:sz w:val="21"/>
-          <w:szCs w:val="21"/>
-        </w:rPr>
-      </w:pPr>
-      <w:r>
-        <w:rPr>
-          <w:rFonts w:ascii="Consolas" w:eastAsia="Times New Roman" w:hAnsi="Consolas" w:cs="Times New Roman"/>
-          <w:color w:val="D4D4D4"/>
-          <w:sz w:val="21"/>
-          <w:szCs w:val="21"/>
-        </w:rPr>
-        <w:t>L1_VALIDFILES = [DataFrom(</w:t>
-      </w:r>
-      <w:r>
-        <w:rPr>
-          <w:rFonts w:ascii="Consolas" w:eastAsia="Times New Roman" w:hAnsi="Consolas" w:cs="Times New Roman"/>
-          <w:color w:val="CE9178"/>
-          <w:sz w:val="21"/>
-          <w:szCs w:val="21"/>
-        </w:rPr>
-        <w:t>'static/datasets/letters_val.csv'</w:t>
-      </w:r>
-      <w:r>
-        <w:rPr>
-          <w:rFonts w:ascii="Consolas" w:eastAsia="Times New Roman" w:hAnsi="Consolas" w:cs="Times New Roman"/>
-          <w:color w:val="D4D4D4"/>
-          <w:sz w:val="21"/>
-          <w:szCs w:val="21"/>
-        </w:rPr>
-        <w:t xml:space="preserve">, </w:t>
-      </w:r>
-      <w:r>
-        <w:rPr>
-          <w:rFonts w:ascii="Consolas" w:eastAsia="Times New Roman" w:hAnsi="Consolas" w:cs="Times New Roman"/>
-          <w:color w:val="9CDCFE"/>
-          <w:sz w:val="21"/>
-          <w:szCs w:val="21"/>
-        </w:rPr>
-        <w:t>normalize</w:t>
-      </w:r>
-      <w:r>
-        <w:rPr>
-          <w:rFonts w:ascii="Consolas" w:eastAsia="Times New Roman" w:hAnsi="Consolas" w:cs="Times New Roman"/>
-          <w:color w:val="D4D4D4"/>
-          <w:sz w:val="21"/>
-          <w:szCs w:val="21"/>
-        </w:rPr>
-        <w:t>=</w:t>
-      </w:r>
-      <w:r>
-        <w:rPr>
-          <w:rFonts w:ascii="Consolas" w:eastAsia="Times New Roman" w:hAnsi="Consolas" w:cs="Times New Roman"/>
-          <w:color w:val="569CD6"/>
-          <w:sz w:val="21"/>
-          <w:szCs w:val="21"/>
-        </w:rPr>
-        <w:t>True</w:t>
-      </w:r>
-      <w:r>
-        <w:rPr>
-          <w:rFonts w:ascii="Consolas" w:eastAsia="Times New Roman" w:hAnsi="Consolas" w:cs="Times New Roman"/>
-          <w:color w:val="D4D4D4"/>
-          <w:sz w:val="21"/>
-          <w:szCs w:val="21"/>
-        </w:rPr>
-        <w:t>),</w:t>
-      </w:r>
-    </w:p>
-    <w:p>
-      <w:pPr>
-        <w:shd w:val="clear" w:color="auto" w:fill="1E1E1E"/>
-        <w:spacing w:after="0" w:line="285" w:lineRule="atLeast"/>
-        <w:rPr>
-          <w:rFonts w:ascii="Consolas" w:eastAsia="Times New Roman" w:hAnsi="Consolas" w:cs="Times New Roman"/>
-          <w:color w:val="D4D4D4"/>
-          <w:sz w:val="21"/>
-          <w:szCs w:val="21"/>
-        </w:rPr>
-      </w:pPr>
-      <w:r>
-        <w:rPr>
-          <w:rFonts w:ascii="Consolas" w:eastAsia="Times New Roman" w:hAnsi="Consolas" w:cs="Times New Roman"/>
-          <w:color w:val="D4D4D4"/>
-          <w:sz w:val="21"/>
-          <w:szCs w:val="21"/>
-        </w:rPr>
-        <w:t xml:space="preserve">                 DataFrom(</w:t>
-      </w:r>
-      <w:r>
-        <w:rPr>
-          <w:rFonts w:ascii="Consolas" w:eastAsia="Times New Roman" w:hAnsi="Consolas" w:cs="Times New Roman"/>
-          <w:color w:val="CE9178"/>
-          <w:sz w:val="21"/>
-          <w:szCs w:val="21"/>
-        </w:rPr>
-        <w:t>'static/datasets/letters_val.csv'</w:t>
-      </w:r>
-      <w:r>
-        <w:rPr>
-          <w:rFonts w:ascii="Consolas" w:eastAsia="Times New Roman" w:hAnsi="Consolas" w:cs="Times New Roman"/>
-          <w:color w:val="D4D4D4"/>
-          <w:sz w:val="21"/>
-          <w:szCs w:val="21"/>
-        </w:rPr>
-        <w:t xml:space="preserve">, </w:t>
-      </w:r>
-      <w:r>
-        <w:rPr>
-          <w:rFonts w:ascii="Consolas" w:eastAsia="Times New Roman" w:hAnsi="Consolas" w:cs="Times New Roman"/>
-          <w:color w:val="9CDCFE"/>
-          <w:sz w:val="21"/>
-          <w:szCs w:val="21"/>
-        </w:rPr>
-        <w:t>normalize</w:t>
-      </w:r>
-      <w:r>
-        <w:rPr>
-          <w:rFonts w:ascii="Consolas" w:eastAsia="Times New Roman" w:hAnsi="Consolas" w:cs="Times New Roman"/>
-          <w:color w:val="D4D4D4"/>
-          <w:sz w:val="21"/>
-          <w:szCs w:val="21"/>
-        </w:rPr>
-        <w:t>=</w:t>
-      </w:r>
-      <w:r>
-        <w:rPr>
-          <w:rFonts w:ascii="Consolas" w:eastAsia="Times New Roman" w:hAnsi="Consolas" w:cs="Times New Roman"/>
-          <w:color w:val="569CD6"/>
-          <w:sz w:val="21"/>
-          <w:szCs w:val="21"/>
-        </w:rPr>
-        <w:t>True</w:t>
-      </w:r>
-      <w:r>
-        <w:rPr>
-          <w:rFonts w:ascii="Consolas" w:eastAsia="Times New Roman" w:hAnsi="Consolas" w:cs="Times New Roman"/>
-          <w:color w:val="D4D4D4"/>
-          <w:sz w:val="21"/>
-          <w:szCs w:val="21"/>
-        </w:rPr>
-        <w:t>),</w:t>
-      </w:r>
-    </w:p>
-    <w:p>
-      <w:pPr>
-        <w:shd w:val="clear" w:color="auto" w:fill="1E1E1E"/>
-        <w:spacing w:after="0" w:line="285" w:lineRule="atLeast"/>
-        <w:rPr>
-          <w:rFonts w:ascii="Consolas" w:eastAsia="Times New Roman" w:hAnsi="Consolas" w:cs="Times New Roman"/>
-          <w:color w:val="D4D4D4"/>
-          <w:sz w:val="21"/>
-          <w:szCs w:val="21"/>
-        </w:rPr>
-      </w:pPr>
-      <w:r>
-        <w:rPr>
-          <w:rFonts w:ascii="Consolas" w:eastAsia="Times New Roman" w:hAnsi="Consolas" w:cs="Times New Roman"/>
-          <w:color w:val="D4D4D4"/>
-          <w:sz w:val="21"/>
-          <w:szCs w:val="21"/>
-        </w:rPr>
-        <w:t xml:space="preserve">                 DataFrom(</w:t>
-      </w:r>
-      <w:r>
-        <w:rPr>
-          <w:rFonts w:ascii="Consolas" w:eastAsia="Times New Roman" w:hAnsi="Consolas" w:cs="Times New Roman"/>
-          <w:color w:val="CE9178"/>
-          <w:sz w:val="21"/>
-          <w:szCs w:val="21"/>
-        </w:rPr>
-        <w:t>'static/datasets/letters_val.csv'</w:t>
-      </w:r>
-      <w:r>
-        <w:rPr>
-          <w:rFonts w:ascii="Consolas" w:eastAsia="Times New Roman" w:hAnsi="Consolas" w:cs="Times New Roman"/>
-          <w:color w:val="D4D4D4"/>
-          <w:sz w:val="21"/>
-          <w:szCs w:val="21"/>
-        </w:rPr>
-        <w:t xml:space="preserve">, </w:t>
-      </w:r>
-      <w:r>
-        <w:rPr>
-          <w:rFonts w:ascii="Consolas" w:eastAsia="Times New Roman" w:hAnsi="Consolas" w:cs="Times New Roman"/>
-          <w:color w:val="9CDCFE"/>
-          <w:sz w:val="21"/>
-          <w:szCs w:val="21"/>
-        </w:rPr>
-        <w:t>normalize</w:t>
-      </w:r>
-      <w:r>
-        <w:rPr>
-          <w:rFonts w:ascii="Consolas" w:eastAsia="Times New Roman" w:hAnsi="Consolas" w:cs="Times New Roman"/>
-          <w:color w:val="D4D4D4"/>
-          <w:sz w:val="21"/>
-          <w:szCs w:val="21"/>
-        </w:rPr>
-        <w:t>=</w:t>
-      </w:r>
-      <w:r>
-        <w:rPr>
-          <w:rFonts w:ascii="Consolas" w:eastAsia="Times New Roman" w:hAnsi="Consolas" w:cs="Times New Roman"/>
-          <w:color w:val="569CD6"/>
-          <w:sz w:val="21"/>
-          <w:szCs w:val="21"/>
-        </w:rPr>
-        <w:t>True</w:t>
-      </w:r>
-      <w:r>
-        <w:rPr>
-          <w:rFonts w:ascii="Consolas" w:eastAsia="Times New Roman" w:hAnsi="Consolas" w:cs="Times New Roman"/>
-          <w:color w:val="D4D4D4"/>
-          <w:sz w:val="21"/>
-          <w:szCs w:val="21"/>
-        </w:rPr>
-        <w:t>),</w:t>
-      </w:r>
-    </w:p>
-    <w:p>
-      <w:pPr>
-        <w:shd w:val="clear" w:color="auto" w:fill="1E1E1E"/>
-        <w:spacing w:after="0" w:line="285" w:lineRule="atLeast"/>
-        <w:rPr>
-          <w:rFonts w:ascii="Consolas" w:eastAsia="Times New Roman" w:hAnsi="Consolas" w:cs="Times New Roman"/>
-          <w:color w:val="D4D4D4"/>
-          <w:sz w:val="21"/>
-          <w:szCs w:val="21"/>
-        </w:rPr>
-      </w:pPr>
-      <w:r>
-        <w:rPr>
-          <w:rFonts w:ascii="Consolas" w:eastAsia="Times New Roman" w:hAnsi="Consolas" w:cs="Times New Roman"/>
-          <w:color w:val="D4D4D4"/>
-          <w:sz w:val="21"/>
-          <w:szCs w:val="21"/>
-        </w:rPr>
-        <w:t xml:space="preserve">                 DataFrom(</w:t>
-      </w:r>
-      <w:r>
-        <w:rPr>
-          <w:rFonts w:ascii="Consolas" w:eastAsia="Times New Roman" w:hAnsi="Consolas" w:cs="Times New Roman"/>
-          <w:color w:val="CE9178"/>
-          <w:sz w:val="21"/>
-          <w:szCs w:val="21"/>
-        </w:rPr>
-        <w:t>'static/datasets/letters_val.csv'</w:t>
-      </w:r>
-      <w:r>
-        <w:rPr>
-          <w:rFonts w:ascii="Consolas" w:eastAsia="Times New Roman" w:hAnsi="Consolas" w:cs="Times New Roman"/>
-          <w:color w:val="D4D4D4"/>
-          <w:sz w:val="21"/>
-          <w:szCs w:val="21"/>
-        </w:rPr>
-        <w:t xml:space="preserve">, </w:t>
-      </w:r>
-      <w:r>
-        <w:rPr>
-          <w:rFonts w:ascii="Consolas" w:eastAsia="Times New Roman" w:hAnsi="Consolas" w:cs="Times New Roman"/>
-          <w:color w:val="9CDCFE"/>
-          <w:sz w:val="21"/>
-          <w:szCs w:val="21"/>
-        </w:rPr>
-        <w:t>normalize</w:t>
-      </w:r>
-      <w:r>
-        <w:rPr>
-          <w:rFonts w:ascii="Consolas" w:eastAsia="Times New Roman" w:hAnsi="Consolas" w:cs="Times New Roman"/>
-          <w:color w:val="D4D4D4"/>
-          <w:sz w:val="21"/>
-          <w:szCs w:val="21"/>
-        </w:rPr>
-        <w:t>=</w:t>
-      </w:r>
-      <w:r>
-        <w:rPr>
-          <w:rFonts w:ascii="Consolas" w:eastAsia="Times New Roman" w:hAnsi="Consolas" w:cs="Times New Roman"/>
-          <w:color w:val="569CD6"/>
-          <w:sz w:val="21"/>
-          <w:szCs w:val="21"/>
-        </w:rPr>
-        <w:t>True</w:t>
+        <w:t>'static/datasets/letter_val.csv'</w:t>
       </w:r>
       <w:r>
         <w:rPr>
@@ -8894,6 +8461,7 @@
         <w:rPr>
           <w:highlight w:val="green"/>
         </w:rPr>
+        <w:lastRenderedPageBreak/>
         <w:t>Be multi-context.</w:t>
       </w:r>
     </w:p>
@@ -8912,7 +8480,6 @@
         <w:rPr>
           <w:highlight w:val="green"/>
         </w:rPr>
-        <w:lastRenderedPageBreak/>
         <w:t>Provide mechanisms for signaling feedback to the agent.</w:t>
       </w:r>
     </w:p>
@@ -9100,7 +8667,7 @@
         </w:rPr>
         <w:t xml:space="preserve">, enabling the agent to “ask” if some string represents a Python keyword or a callable function, respectively. Further, because the agent itself is written in Python, custom methods may be written to provide more specific feedback, such as </w:t>
       </w:r>
-      <w:commentRangeStart w:id="8"/>
+      <w:commentRangeStart w:id="7"/>
       <w:r>
         <w:rPr>
           <w:rStyle w:val="CodeChar"/>
@@ -9128,13 +8695,13 @@
         </w:rPr>
         <w:t xml:space="preserve"> </w:t>
       </w:r>
-      <w:commentRangeEnd w:id="8"/>
+      <w:commentRangeEnd w:id="7"/>
       <w:r>
         <w:rPr>
           <w:rStyle w:val="CommentReference"/>
           <w:highlight w:val="green"/>
         </w:rPr>
-        <w:commentReference w:id="8"/>
+        <w:commentReference w:id="7"/>
       </w:r>
       <w:r>
         <w:rPr>
@@ -9251,7 +8818,7 @@
         <w:rPr>
           <w:highlight w:val="green"/>
         </w:rPr>
-        <w:t>set</w:t>
+        <w:t>corpus</w:t>
       </w:r>
       <w:r>
         <w:rPr>
@@ -9465,7 +9032,7 @@
               <w:rPr>
                 <w:highlight w:val="green"/>
               </w:rPr>
-              <w:t>'static/datasets/letters_train.csv'</w:t>
+              <w:t>'static/datasets/letter_train.csv'</w:t>
             </w:r>
           </w:p>
         </w:tc>
@@ -9503,6 +9070,12 @@
               </w:rPr>
               <w:t>15,000 unique feature vectors</w:t>
             </w:r>
+            <w:r>
+              <w:rPr>
+                <w:highlight w:val="green"/>
+              </w:rPr>
+              <w:t xml:space="preserve"> from the corpus.</w:t>
+            </w:r>
           </w:p>
         </w:tc>
       </w:tr>
@@ -9521,7 +9094,7 @@
               <w:rPr>
                 <w:highlight w:val="green"/>
               </w:rPr>
-              <w:t>'static/datasets/letters_val.csv'</w:t>
+              <w:t>'static/datasets/letter_val.csv'</w:t>
             </w:r>
           </w:p>
         </w:tc>
@@ -9539,13 +9112,7 @@
               <w:rPr>
                 <w:highlight w:val="green"/>
               </w:rPr>
-              <w:t>Validation</w:t>
-            </w:r>
-            <w:r>
-              <w:rPr>
-                <w:highlight w:val="green"/>
-              </w:rPr>
-              <w:t xml:space="preserve"> file for all L1 nodes</w:t>
+              <w:t>Validation file for all L1 nodes</w:t>
             </w:r>
           </w:p>
         </w:tc>
@@ -9563,7 +9130,19 @@
               <w:rPr>
                 <w:highlight w:val="green"/>
               </w:rPr>
+              <w:t xml:space="preserve">The remaining </w:t>
+            </w:r>
+            <w:r>
+              <w:rPr>
+                <w:highlight w:val="green"/>
+              </w:rPr>
               <w:t>5,000 unique feature vectors</w:t>
+            </w:r>
+            <w:r>
+              <w:rPr>
+                <w:highlight w:val="green"/>
+              </w:rPr>
+              <w:t xml:space="preserve"> from the corpus.</w:t>
             </w:r>
           </w:p>
         </w:tc>
@@ -9615,6 +9194,18 @@
                 <w:highlight w:val="green"/>
               </w:rPr>
             </w:pPr>
+            <w:r>
+              <w:rPr>
+                <w:highlight w:val="green"/>
+              </w:rPr>
+              <w:t xml:space="preserve">5,000 feature vectors chosen randomly </w:t>
+            </w:r>
+            <w:r>
+              <w:rPr>
+                <w:highlight w:val="green"/>
+              </w:rPr>
+              <w:t>the corpus</w:t>
+            </w:r>
           </w:p>
         </w:tc>
       </w:tr>
@@ -9633,19 +9224,7 @@
               <w:rPr>
                 <w:highlight w:val="green"/>
               </w:rPr>
-              <w:t>'static/datasets/letters</w:t>
-            </w:r>
-            <w:r>
-              <w:rPr>
-                <w:highlight w:val="green"/>
-              </w:rPr>
-              <w:t>1</w:t>
-            </w:r>
-            <w:r>
-              <w:rPr>
-                <w:highlight w:val="green"/>
-              </w:rPr>
-              <w:t>.csv'</w:t>
+              <w:t>'static/datasets/letters1.csv'</w:t>
             </w:r>
           </w:p>
         </w:tc>
@@ -9663,13 +9242,7 @@
               <w:rPr>
                 <w:highlight w:val="green"/>
               </w:rPr>
-              <w:t xml:space="preserve">Agent input rows, segment </w:t>
-            </w:r>
-            <w:r>
-              <w:rPr>
-                <w:highlight w:val="green"/>
-              </w:rPr>
-              <w:t>2</w:t>
+              <w:t>Agent input rows, segment 2</w:t>
             </w:r>
           </w:p>
         </w:tc>
@@ -9708,19 +9281,7 @@
               <w:rPr>
                 <w:highlight w:val="green"/>
               </w:rPr>
-              <w:t>'static/datasets/letters</w:t>
-            </w:r>
-            <w:r>
-              <w:rPr>
-                <w:highlight w:val="green"/>
-              </w:rPr>
-              <w:t>2</w:t>
-            </w:r>
-            <w:r>
-              <w:rPr>
-                <w:highlight w:val="green"/>
-              </w:rPr>
-              <w:t>.csv'</w:t>
+              <w:t>'static/datasets/letters2.csv'</w:t>
             </w:r>
           </w:p>
         </w:tc>
@@ -9738,13 +9299,7 @@
               <w:rPr>
                 <w:highlight w:val="green"/>
               </w:rPr>
-              <w:t xml:space="preserve">Agent input rows, segment </w:t>
-            </w:r>
-            <w:r>
-              <w:rPr>
-                <w:highlight w:val="green"/>
-              </w:rPr>
-              <w:t>3</w:t>
+              <w:t>Agent input rows, segment 3</w:t>
             </w:r>
           </w:p>
         </w:tc>
@@ -9783,19 +9338,7 @@
               <w:rPr>
                 <w:highlight w:val="green"/>
               </w:rPr>
-              <w:t>'static/datasets/letters</w:t>
-            </w:r>
-            <w:r>
-              <w:rPr>
-                <w:highlight w:val="green"/>
-              </w:rPr>
-              <w:t>3</w:t>
-            </w:r>
-            <w:r>
-              <w:rPr>
-                <w:highlight w:val="green"/>
-              </w:rPr>
-              <w:t>.csv'</w:t>
+              <w:t>'static/datasets/letters3.csv'</w:t>
             </w:r>
           </w:p>
         </w:tc>
@@ -9813,13 +9356,7 @@
               <w:rPr>
                 <w:highlight w:val="green"/>
               </w:rPr>
-              <w:t xml:space="preserve">Agent input rows, segment </w:t>
-            </w:r>
-            <w:r>
-              <w:rPr>
-                <w:highlight w:val="green"/>
-              </w:rPr>
-              <w:t>4</w:t>
+              <w:t>Agent input rows, segment 4</w:t>
             </w:r>
           </w:p>
         </w:tc>
@@ -9876,13 +9413,7 @@
               <w:rPr>
                 <w:highlight w:val="green"/>
               </w:rPr>
-              <w:t xml:space="preserve">Agent input rows, segment </w:t>
-            </w:r>
-            <w:r>
-              <w:rPr>
-                <w:highlight w:val="green"/>
-              </w:rPr>
-              <w:t>5</w:t>
+              <w:t>Agent input rows, segment 5</w:t>
             </w:r>
           </w:p>
         </w:tc>
@@ -9979,6 +9510,12 @@
     </w:p>
     <w:p>
       <w:r>
+        <w:t>Note that the given data results in a layer 1 of the following dimensions</w:t>
+      </w:r>
+    </w:p>
+    <w:p>
+      <w:r>
+        <w:lastRenderedPageBreak/>
         <w:t>….</w:t>
       </w:r>
       <w:r>
@@ -9999,6 +9536,12 @@
       <w:r>
         <w:t>Results/graphs</w:t>
       </w:r>
+      <w:r>
+        <w:t>/effect of LR</w:t>
+      </w:r>
+      <w:r>
+        <w:t>/</w:t>
+      </w:r>
     </w:p>
     <w:p>
       <w:r>
@@ -10018,11 +9561,10 @@
         <w:pStyle w:val="Heading2"/>
       </w:pPr>
       <w:r>
-        <w:lastRenderedPageBreak/>
-        <w:t>Sample Run</w:t>
-      </w:r>
-      <w:r>
-        <w:t>?</w:t>
+        <w:t xml:space="preserve">Sample </w:t>
+      </w:r>
+      <w:r>
+        <w:t>Step</w:t>
       </w:r>
     </w:p>
     <w:p>
@@ -10030,8 +9572,25 @@
         <w:t>…</w:t>
       </w:r>
     </w:p>
+    <w:p>
+      <w:pPr>
+        <w:pStyle w:val="Heading2"/>
+      </w:pPr>
+      <w:r>
+        <w:t>Results</w:t>
+      </w:r>
+    </w:p>
+    <w:p>
+      <w:r>
+        <w:t xml:space="preserve">Effect of </w:t>
+      </w:r>
+      <w:proofErr w:type="spellStart"/>
+      <w:r>
+        <w:t>memdepth</w:t>
+      </w:r>
+      <w:proofErr w:type="spellEnd"/>
+    </w:p>
     <w:p/>
-    <w:p/>
     <w:p>
       <w:pPr>
         <w:pStyle w:val="Heading1"/>
@@ -10039,6 +9598,8 @@
       <w:r>
         <w:t>Performance</w:t>
       </w:r>
+      <w:bookmarkStart w:id="8" w:name="_GoBack"/>
+      <w:bookmarkEnd w:id="8"/>
     </w:p>
     <w:p>
       <w:r>
@@ -10307,6 +9868,7 @@
         </w:numPr>
       </w:pPr>
       <w:r>
+        <w:lastRenderedPageBreak/>
         <w:t>Monitor accuracy heuristics over time -</w:t>
       </w:r>
     </w:p>
@@ -10389,7 +9951,6 @@
         </w:numPr>
       </w:pPr>
       <w:r>
-        <w:lastRenderedPageBreak/>
         <w:t xml:space="preserve">OBSERVATION: We are not always compelled to act rationally - in addition to logical reasoning, emotional (irrational) reasoning strongly influences our behavior. </w:t>
       </w:r>
       <w:r>
@@ -10735,7 +10296,7 @@
       <w:proofErr w:type="spellEnd"/>
     </w:p>
   </w:comment>
-  <w:comment w:id="8" w:author="Dustin Fast" w:date="2018-11-15T20:32:00Z" w:initials="DF">
+  <w:comment w:id="7" w:author="Dustin Fast" w:date="2018-11-15T20:32:00Z" w:initials="DF">
     <w:p>
       <w:pPr>
         <w:pStyle w:val="CommentText"/>
@@ -13338,6 +12899,7 @@
   <w:style w:type="character" w:default="1" w:styleId="DefaultParagraphFont">
     <w:name w:val="Default Paragraph Font"/>
     <w:uiPriority w:val="1"/>
+    <w:semiHidden/>
     <w:unhideWhenUsed/>
   </w:style>
   <w:style w:type="table" w:default="1" w:styleId="TableNormal">
@@ -14085,7 +13647,7 @@
 </file>
 
 <file path=customXml/itemProps1.xml><?xml version="1.0" encoding="utf-8"?>
-<ds:datastoreItem xmlns:ds="http://schemas.openxmlformats.org/officeDocument/2006/customXml" ds:itemID="{2C79BE24-396A-4624-97AC-9FC76D3C369E}">
+<ds:datastoreItem xmlns:ds="http://schemas.openxmlformats.org/officeDocument/2006/customXml" ds:itemID="{76E60FD7-893C-4A4D-AB85-870AE6B7C2D4}">
   <ds:schemaRefs>
     <ds:schemaRef ds:uri="http://schemas.openxmlformats.org/officeDocument/2006/bibliography"/>
   </ds:schemaRefs>

</xml_diff>

<commit_message>
Moved around old todos -DF
</commit_message>
<xml_diff>
--- a/docs/FinalReport.docx
+++ b/docs/FinalReport.docx
@@ -9598,42 +9598,41 @@
       <w:r>
         <w:t>Performance</w:t>
       </w:r>
+    </w:p>
+    <w:p>
+      <w:r>
+        <w:t xml:space="preserve">Human context switching is </w:t>
+      </w:r>
+      <w:proofErr w:type="spellStart"/>
+      <w:r>
+        <w:t>approx</w:t>
+      </w:r>
+      <w:proofErr w:type="spellEnd"/>
+      <w:r>
+        <w:t xml:space="preserve"> 200 </w:t>
+      </w:r>
+      <w:proofErr w:type="spellStart"/>
+      <w:r>
+        <w:t>ms.</w:t>
+      </w:r>
+      <w:proofErr w:type="spellEnd"/>
+      <w:r>
+        <w:t xml:space="preserve"> 20-50ms is reasonably real-time</w:t>
+      </w:r>
+      <w:r>
+        <w:t xml:space="preserve">, however, our model performs at a rate of x contexts per y seconds, once every z </w:t>
+      </w:r>
+      <w:proofErr w:type="spellStart"/>
+      <w:r>
+        <w:t>ms.</w:t>
+      </w:r>
+      <w:proofErr w:type="spellEnd"/>
+    </w:p>
+    <w:p>
+      <w:pPr>
+        <w:pStyle w:val="Heading1"/>
+      </w:pPr>
       <w:bookmarkStart w:id="8" w:name="_GoBack"/>
-      <w:bookmarkEnd w:id="8"/>
-    </w:p>
-    <w:p>
-      <w:r>
-        <w:t xml:space="preserve">Human context switching is </w:t>
-      </w:r>
-      <w:proofErr w:type="spellStart"/>
-      <w:r>
-        <w:t>approx</w:t>
-      </w:r>
-      <w:proofErr w:type="spellEnd"/>
-      <w:r>
-        <w:t xml:space="preserve"> 200 </w:t>
-      </w:r>
-      <w:proofErr w:type="spellStart"/>
-      <w:r>
-        <w:t>ms.</w:t>
-      </w:r>
-      <w:proofErr w:type="spellEnd"/>
-      <w:r>
-        <w:t xml:space="preserve"> 20-50ms is reasonably real-time</w:t>
-      </w:r>
-      <w:r>
-        <w:t xml:space="preserve">, however, our model performs at a rate of x contexts per y seconds, once every z </w:t>
-      </w:r>
-      <w:proofErr w:type="spellStart"/>
-      <w:r>
-        <w:t>ms.</w:t>
-      </w:r>
-      <w:proofErr w:type="spellEnd"/>
-    </w:p>
-    <w:p>
-      <w:pPr>
-        <w:pStyle w:val="Heading1"/>
-      </w:pPr>
       <w:r>
         <w:t>The Framework</w:t>
       </w:r>
@@ -9648,6 +9647,7 @@
         <w:t>Framework Note: Many sub-layer components can do their own logging. However, when instantiated from the agent they instead pass their log statements up for handling there.</w:t>
       </w:r>
     </w:p>
+    <w:bookmarkEnd w:id="8"/>
     <w:p/>
     <w:p>
       <w:pPr>
@@ -13647,7 +13647,7 @@
 </file>
 
 <file path=customXml/itemProps1.xml><?xml version="1.0" encoding="utf-8"?>
-<ds:datastoreItem xmlns:ds="http://schemas.openxmlformats.org/officeDocument/2006/customXml" ds:itemID="{76E60FD7-893C-4A4D-AB85-870AE6B7C2D4}">
+<ds:datastoreItem xmlns:ds="http://schemas.openxmlformats.org/officeDocument/2006/customXml" ds:itemID="{EA7864BC-51B7-4DDE-A78A-81D2E0882044}">
   <ds:schemaRefs>
     <ds:schemaRef ds:uri="http://schemas.openxmlformats.org/officeDocument/2006/bibliography"/>
   </ds:schemaRefs>

</xml_diff>

<commit_message>
Moved whats next items back to notes -DF
</commit_message>
<xml_diff>
--- a/docs/FinalReport.docx
+++ b/docs/FinalReport.docx
@@ -1856,19 +1856,19 @@
         <w:rPr>
           <w:highlight w:val="yellow"/>
         </w:rPr>
-        <w:t xml:space="preserve">, especially when properly distracted (a trait </w:t>
-      </w:r>
-      <w:r>
-        <w:rPr>
-          <w:highlight w:val="yellow"/>
-        </w:rPr>
-        <w:t xml:space="preserve">commonly </w:t>
-      </w:r>
-      <w:r>
-        <w:rPr>
-          <w:highlight w:val="yellow"/>
-        </w:rPr>
-        <w:t>exploited by magicians and pick pockets alike).</w:t>
+        <w:t xml:space="preserve">, especially when </w:t>
+      </w:r>
+      <w:r>
+        <w:rPr>
+          <w:highlight w:val="yellow"/>
+        </w:rPr>
+        <w:t>sufficiently</w:t>
+      </w:r>
+      <w:r>
+        <w:rPr>
+          <w:highlight w:val="yellow"/>
+        </w:rPr>
+        <w:t xml:space="preserve"> distracted (a trait exploited by magicians and pick pockets alike).</w:t>
       </w:r>
       <w:r>
         <w:rPr>
@@ -5399,9 +5399,6 @@
       <w:pPr>
         <w:keepNext/>
         <w:ind w:left="720"/>
-        <w:rPr>
-          <w:highlight w:val="cyan"/>
-        </w:rPr>
       </w:pPr>
       <w:r>
         <w:rPr>
@@ -5492,7 +5489,19 @@
         <w:rPr>
           <w:highlight w:val="cyan"/>
         </w:rPr>
-        <w:t>‘T’, ‘I’, ‘</w:t>
+        <w:t>‘T’, ‘</w:t>
+      </w:r>
+      <w:r>
+        <w:rPr>
+          <w:highlight w:val="cyan"/>
+        </w:rPr>
+        <w:t>O</w:t>
+      </w:r>
+      <w:r>
+        <w:rPr>
+          <w:highlight w:val="cyan"/>
+        </w:rPr>
+        <w:t>’, ‘</w:t>
       </w:r>
       <w:r>
         <w:rPr>
@@ -5553,7 +5562,19 @@
         <w:rPr>
           <w:highlight w:val="cyan"/>
         </w:rPr>
-        <w:t>, where Tree A and Tree B are given by -</w:t>
+        <w:t xml:space="preserve">, where Tree A and Tree B are given by </w:t>
+      </w:r>
+      <w:r>
+        <w:rPr>
+          <w:highlight w:val="cyan"/>
+        </w:rPr>
+        <w:t>Fig. 3</w:t>
+      </w:r>
+      <w:r>
+        <w:rPr>
+          <w:highlight w:val="cyan"/>
+        </w:rPr>
+        <w:t>.</w:t>
       </w:r>
       <w:r>
         <w:rPr>
@@ -5564,13 +5585,12 @@
       <w:r>
         <w:rPr>
           <w:noProof/>
-          <w:highlight w:val="cyan"/>
         </w:rPr>
         <w:drawing>
-          <wp:inline distT="0" distB="0" distL="0" distR="0" wp14:anchorId="2B27E46B" wp14:editId="3472B36A">
-            <wp:extent cx="4554665" cy="2111399"/>
-            <wp:effectExtent l="19050" t="19050" r="17780" b="22225"/>
-            <wp:docPr id="9" name="Picture 9"/>
+          <wp:inline distT="0" distB="0" distL="0" distR="0" wp14:anchorId="4B645B39" wp14:editId="566920F6">
+            <wp:extent cx="4255643" cy="2014610"/>
+            <wp:effectExtent l="19050" t="19050" r="12065" b="24130"/>
+            <wp:docPr id="2" name="Picture 2"/>
             <wp:cNvGraphicFramePr>
               <a:graphicFrameLocks xmlns:a="http://schemas.openxmlformats.org/drawingml/2006/main" noChangeAspect="1"/>
             </wp:cNvGraphicFramePr>
@@ -5590,7 +5610,7 @@
                   <pic:spPr>
                     <a:xfrm>
                       <a:off x="0" y="0"/>
-                      <a:ext cx="4572696" cy="2119757"/>
+                      <a:ext cx="4294035" cy="2032785"/>
                     </a:xfrm>
                     <a:prstGeom prst="rect">
                       <a:avLst/>
@@ -5607,6 +5627,42 @@
           </wp:inline>
         </w:drawing>
       </w:r>
+    </w:p>
+    <w:p>
+      <w:pPr>
+        <w:pStyle w:val="Caption"/>
+        <w:jc w:val="center"/>
+      </w:pPr>
+      <w:r>
+        <w:t xml:space="preserve">Figure </w:t>
+      </w:r>
+      <w:r>
+        <w:fldChar w:fldCharType="begin"/>
+      </w:r>
+      <w:r>
+        <w:instrText xml:space="preserve"> SEQ Figure \* ARABIC </w:instrText>
+      </w:r>
+      <w:r>
+        <w:fldChar w:fldCharType="separate"/>
+      </w:r>
+      <w:r>
+        <w:rPr>
+          <w:noProof/>
+        </w:rPr>
+        <w:t>3</w:t>
+      </w:r>
+      <w:r>
+        <w:fldChar w:fldCharType="end"/>
+      </w:r>
+    </w:p>
+    <w:p>
+      <w:pPr>
+        <w:keepNext/>
+        <w:ind w:left="720"/>
+        <w:rPr>
+          <w:highlight w:val="cyan"/>
+        </w:rPr>
+      </w:pPr>
       <w:r>
         <w:rPr>
           <w:highlight w:val="cyan"/>
@@ -5891,6 +5947,7 @@
           <w:color w:val="1F3763" w:themeColor="accent1" w:themeShade="7F"/>
           <w:highlight w:val="cyan"/>
         </w:rPr>
+        <w:lastRenderedPageBreak/>
         <w:t>Output</w:t>
       </w:r>
     </w:p>
@@ -5961,7 +6018,6 @@
         <w:rPr>
           <w:highlight w:val="cyan"/>
         </w:rPr>
-        <w:lastRenderedPageBreak/>
         <w:t>Implementation</w:t>
       </w:r>
     </w:p>
@@ -7084,13 +7140,50 @@
         <w:rPr>
           <w:highlight w:val="green"/>
         </w:rPr>
-        <w:t>development framework</w:t>
-      </w:r>
-      <w:r>
-        <w:rPr>
-          <w:highlight w:val="green"/>
-        </w:rPr>
-        <w:t xml:space="preserve"> contains several tunable parameters. For this campaign, they were initialized as follows –</w:t>
+        <w:t>agent module (</w:t>
+      </w:r>
+      <w:r>
+        <w:rPr>
+          <w:rStyle w:val="CodeChar"/>
+          <w:highlight w:val="green"/>
+        </w:rPr>
+        <w:t>agent.py</w:t>
+      </w:r>
+      <w:r>
+        <w:rPr>
+          <w:highlight w:val="green"/>
+        </w:rPr>
+        <w:t>)</w:t>
+      </w:r>
+      <w:r>
+        <w:rPr>
+          <w:highlight w:val="green"/>
+        </w:rPr>
+        <w:t xml:space="preserve"> contains several </w:t>
+      </w:r>
+      <w:r>
+        <w:rPr>
+          <w:highlight w:val="green"/>
+        </w:rPr>
+        <w:t>customizable</w:t>
+      </w:r>
+      <w:r>
+        <w:rPr>
+          <w:highlight w:val="green"/>
+        </w:rPr>
+        <w:t xml:space="preserve"> parameters. For this campaign, they were </w:t>
+      </w:r>
+      <w:r>
+        <w:rPr>
+          <w:highlight w:val="green"/>
+        </w:rPr>
+        <w:t>set</w:t>
+      </w:r>
+      <w:r>
+        <w:rPr>
+          <w:highlight w:val="green"/>
+        </w:rPr>
+        <w:t xml:space="preserve"> as follows –</w:t>
       </w:r>
     </w:p>
     <w:p>
@@ -7119,7 +7212,7 @@
           <w:sz w:val="21"/>
           <w:szCs w:val="21"/>
         </w:rPr>
-        <w:t xml:space="preserve">AGENT_DATA_ITERS = </w:t>
+        <w:t xml:space="preserve">AGENT_ITERS = </w:t>
       </w:r>
       <w:r>
         <w:rPr>
@@ -7137,7 +7230,7 @@
           <w:sz w:val="21"/>
           <w:szCs w:val="21"/>
         </w:rPr>
-        <w:t xml:space="preserve">  </w:t>
+        <w:t xml:space="preserve">                </w:t>
       </w:r>
       <w:r>
         <w:rPr>
@@ -7146,7 +7239,20 @@
           <w:sz w:val="21"/>
           <w:szCs w:val="21"/>
         </w:rPr>
-        <w:t># Num times to iterate all input rows through model</w:t>
+        <w:t># Num times to iterate AGENT_INPUTFILES</w:t>
+      </w:r>
+    </w:p>
+    <w:p>
+      <w:pPr>
+        <w:pStyle w:val="NoSpacing"/>
+      </w:pPr>
+    </w:p>
+    <w:p>
+      <w:pPr>
+        <w:pStyle w:val="NoSpacing"/>
+      </w:pPr>
+      <w:r>
+        <w:t>Layer 1</w:t>
       </w:r>
     </w:p>
     <w:p>
@@ -7167,16 +7273,16 @@
           <w:sz w:val="21"/>
           <w:szCs w:val="21"/>
         </w:rPr>
-        <w:t>AGENT_INPUTFILES = [DataFrom(</w:t>
-      </w:r>
-      <w:r>
-        <w:rPr>
-          <w:rFonts w:ascii="Consolas" w:eastAsia="Times New Roman" w:hAnsi="Consolas" w:cs="Times New Roman"/>
-          <w:color w:val="CE9178"/>
-          <w:sz w:val="21"/>
-          <w:szCs w:val="21"/>
-        </w:rPr>
-        <w:t>'static/datasets/letters0.csv'</w:t>
+        <w:t xml:space="preserve">L1_EPOCHS = </w:t>
+      </w:r>
+      <w:r>
+        <w:rPr>
+          <w:rFonts w:ascii="Consolas" w:eastAsia="Times New Roman" w:hAnsi="Consolas" w:cs="Times New Roman"/>
+          <w:color w:val="B5CEA8"/>
+          <w:sz w:val="21"/>
+          <w:szCs w:val="21"/>
+        </w:rPr>
+        <w:t>1000</w:t>
       </w:r>
       <w:r>
         <w:rPr>
@@ -7185,7 +7291,16 @@
           <w:sz w:val="21"/>
           <w:szCs w:val="21"/>
         </w:rPr>
-        <w:t>),</w:t>
+        <w:t xml:space="preserve">                 </w:t>
+      </w:r>
+      <w:r>
+        <w:rPr>
+          <w:rFonts w:ascii="Consolas" w:eastAsia="Times New Roman" w:hAnsi="Consolas" w:cs="Times New Roman"/>
+          <w:color w:val="6A9955"/>
+          <w:sz w:val="21"/>
+          <w:szCs w:val="21"/>
+        </w:rPr>
+        <w:t># Num L1 training epochs (per node)</w:t>
       </w:r>
     </w:p>
     <w:p>
@@ -7206,16 +7321,16 @@
           <w:sz w:val="21"/>
           <w:szCs w:val="21"/>
         </w:rPr>
-        <w:t xml:space="preserve">                    DataFrom(</w:t>
-      </w:r>
-      <w:r>
-        <w:rPr>
-          <w:rFonts w:ascii="Consolas" w:eastAsia="Times New Roman" w:hAnsi="Consolas" w:cs="Times New Roman"/>
-          <w:color w:val="CE9178"/>
-          <w:sz w:val="21"/>
-          <w:szCs w:val="21"/>
-        </w:rPr>
-        <w:t>'static/datasets/letters1.csv'</w:t>
+        <w:t xml:space="preserve">L1_LR = </w:t>
+      </w:r>
+      <w:r>
+        <w:rPr>
+          <w:rFonts w:ascii="Consolas" w:eastAsia="Times New Roman" w:hAnsi="Consolas" w:cs="Times New Roman"/>
+          <w:color w:val="B5CEA8"/>
+          <w:sz w:val="21"/>
+          <w:szCs w:val="21"/>
+        </w:rPr>
+        <w:t>.001</w:t>
       </w:r>
       <w:r>
         <w:rPr>
@@ -7224,7 +7339,16 @@
           <w:sz w:val="21"/>
           <w:szCs w:val="21"/>
         </w:rPr>
-        <w:t>),</w:t>
+        <w:t xml:space="preserve">                    </w:t>
+      </w:r>
+      <w:r>
+        <w:rPr>
+          <w:rFonts w:ascii="Consolas" w:eastAsia="Times New Roman" w:hAnsi="Consolas" w:cs="Times New Roman"/>
+          <w:color w:val="6A9955"/>
+          <w:sz w:val="21"/>
+          <w:szCs w:val="21"/>
+        </w:rPr>
+        <w:t># Classifier learning rate (all nodes)</w:t>
       </w:r>
     </w:p>
     <w:p>
@@ -7245,16 +7369,16 @@
           <w:sz w:val="21"/>
           <w:szCs w:val="21"/>
         </w:rPr>
-        <w:t xml:space="preserve">                    DataFrom(</w:t>
-      </w:r>
-      <w:r>
-        <w:rPr>
-          <w:rFonts w:ascii="Consolas" w:eastAsia="Times New Roman" w:hAnsi="Consolas" w:cs="Times New Roman"/>
-          <w:color w:val="CE9178"/>
-          <w:sz w:val="21"/>
-          <w:szCs w:val="21"/>
-        </w:rPr>
-        <w:t>'static/datasets/letters2.csv'</w:t>
+        <w:t xml:space="preserve">L1_ALPHA = </w:t>
+      </w:r>
+      <w:r>
+        <w:rPr>
+          <w:rFonts w:ascii="Consolas" w:eastAsia="Times New Roman" w:hAnsi="Consolas" w:cs="Times New Roman"/>
+          <w:color w:val="B5CEA8"/>
+          <w:sz w:val="21"/>
+          <w:szCs w:val="21"/>
+        </w:rPr>
+        <w:t>.9</w:t>
       </w:r>
       <w:r>
         <w:rPr>
@@ -7263,7 +7387,49 @@
           <w:sz w:val="21"/>
           <w:szCs w:val="21"/>
         </w:rPr>
-        <w:t>),</w:t>
+        <w:t xml:space="preserve">                   </w:t>
+      </w:r>
+      <w:r>
+        <w:rPr>
+          <w:rFonts w:ascii="Consolas" w:eastAsia="Times New Roman" w:hAnsi="Consolas" w:cs="Times New Roman"/>
+          <w:color w:val="6A9955"/>
+          <w:sz w:val="21"/>
+          <w:szCs w:val="21"/>
+        </w:rPr>
+        <w:t xml:space="preserve"># Classifier </w:t>
+      </w:r>
+      <w:proofErr w:type="spellStart"/>
+      <w:r>
+        <w:rPr>
+          <w:rFonts w:ascii="Consolas" w:eastAsia="Times New Roman" w:hAnsi="Consolas" w:cs="Times New Roman"/>
+          <w:color w:val="6A9955"/>
+          <w:sz w:val="21"/>
+          <w:szCs w:val="21"/>
+        </w:rPr>
+        <w:t>lr</w:t>
+      </w:r>
+      <w:proofErr w:type="spellEnd"/>
+      <w:r>
+        <w:rPr>
+          <w:rFonts w:ascii="Consolas" w:eastAsia="Times New Roman" w:hAnsi="Consolas" w:cs="Times New Roman"/>
+          <w:color w:val="6A9955"/>
+          <w:sz w:val="21"/>
+          <w:szCs w:val="21"/>
+        </w:rPr>
+        <w:t xml:space="preserve"> momentum (all nodes)</w:t>
+      </w:r>
+    </w:p>
+    <w:p>
+      <w:pPr>
+        <w:pStyle w:val="NoSpacing"/>
+      </w:pPr>
+    </w:p>
+    <w:p>
+      <w:pPr>
+        <w:pStyle w:val="NoSpacing"/>
+      </w:pPr>
+      <w:r>
+        <w:t>Layer 2</w:t>
       </w:r>
     </w:p>
     <w:p>
@@ -7284,16 +7450,16 @@
           <w:sz w:val="21"/>
           <w:szCs w:val="21"/>
         </w:rPr>
-        <w:t xml:space="preserve">                    DataFrom(</w:t>
-      </w:r>
-      <w:r>
-        <w:rPr>
-          <w:rFonts w:ascii="Consolas" w:eastAsia="Times New Roman" w:hAnsi="Consolas" w:cs="Times New Roman"/>
-          <w:color w:val="CE9178"/>
-          <w:sz w:val="21"/>
-          <w:szCs w:val="21"/>
-        </w:rPr>
-        <w:t>'static/datasets/letters3.csv'</w:t>
+        <w:t xml:space="preserve">L2_KERNEL_MODE = </w:t>
+      </w:r>
+      <w:r>
+        <w:rPr>
+          <w:rFonts w:ascii="Consolas" w:eastAsia="Times New Roman" w:hAnsi="Consolas" w:cs="Times New Roman"/>
+          <w:color w:val="B5CEA8"/>
+          <w:sz w:val="21"/>
+          <w:szCs w:val="21"/>
+        </w:rPr>
+        <w:t>1</w:t>
       </w:r>
       <w:r>
         <w:rPr>
@@ -7302,7 +7468,16 @@
           <w:sz w:val="21"/>
           <w:szCs w:val="21"/>
         </w:rPr>
-        <w:t>),</w:t>
+        <w:t xml:space="preserve">              </w:t>
+      </w:r>
+      <w:r>
+        <w:rPr>
+          <w:rFonts w:ascii="Consolas" w:eastAsia="Times New Roman" w:hAnsi="Consolas" w:cs="Times New Roman"/>
+          <w:color w:val="6A9955"/>
+          <w:sz w:val="21"/>
+          <w:szCs w:val="21"/>
+        </w:rPr>
+        <w:t># 1 = no case flip, 2 = w/case flip</w:t>
       </w:r>
     </w:p>
     <w:p>
@@ -7323,16 +7498,16 @@
           <w:sz w:val="21"/>
           <w:szCs w:val="21"/>
         </w:rPr>
-        <w:t xml:space="preserve">                    DataFrom(</w:t>
-      </w:r>
-      <w:r>
-        <w:rPr>
-          <w:rFonts w:ascii="Consolas" w:eastAsia="Times New Roman" w:hAnsi="Consolas" w:cs="Times New Roman"/>
-          <w:color w:val="CE9178"/>
-          <w:sz w:val="21"/>
-          <w:szCs w:val="21"/>
-        </w:rPr>
-        <w:t>'static/datasets/letters4.csv'</w:t>
+        <w:t xml:space="preserve">L2_MUT_REPRO = </w:t>
+      </w:r>
+      <w:r>
+        <w:rPr>
+          <w:rFonts w:ascii="Consolas" w:eastAsia="Times New Roman" w:hAnsi="Consolas" w:cs="Times New Roman"/>
+          <w:color w:val="B5CEA8"/>
+          <w:sz w:val="21"/>
+          <w:szCs w:val="21"/>
+        </w:rPr>
+        <w:t>0.10</w:t>
       </w:r>
       <w:r>
         <w:rPr>
@@ -7341,20 +7516,16 @@
           <w:sz w:val="21"/>
           <w:szCs w:val="21"/>
         </w:rPr>
-        <w:t>)]</w:t>
-      </w:r>
-    </w:p>
-    <w:p>
-      <w:pPr>
-        <w:pStyle w:val="NoSpacing"/>
-      </w:pPr>
-    </w:p>
-    <w:p>
-      <w:pPr>
-        <w:pStyle w:val="NoSpacing"/>
-      </w:pPr>
-      <w:r>
-        <w:t>Layer 1</w:t>
+        <w:t xml:space="preserve">             </w:t>
+      </w:r>
+      <w:r>
+        <w:rPr>
+          <w:rFonts w:ascii="Consolas" w:eastAsia="Times New Roman" w:hAnsi="Consolas" w:cs="Times New Roman"/>
+          <w:color w:val="6A9955"/>
+          <w:sz w:val="21"/>
+          <w:szCs w:val="21"/>
+        </w:rPr>
+        <w:t># Genetic mutation ration: Reproduction</w:t>
       </w:r>
     </w:p>
     <w:p>
@@ -7375,7 +7546,7 @@
           <w:sz w:val="21"/>
           <w:szCs w:val="21"/>
         </w:rPr>
-        <w:t xml:space="preserve">L1_EPOCHS = </w:t>
+        <w:t xml:space="preserve">L2_MUT_POINT = </w:t>
       </w:r>
       <w:r>
         <w:rPr>
@@ -7384,7 +7555,7 @@
           <w:sz w:val="21"/>
           <w:szCs w:val="21"/>
         </w:rPr>
-        <w:t>1000</w:t>
+        <w:t>0.40</w:t>
       </w:r>
       <w:r>
         <w:rPr>
@@ -7393,7 +7564,7 @@
           <w:sz w:val="21"/>
           <w:szCs w:val="21"/>
         </w:rPr>
-        <w:t xml:space="preserve">  </w:t>
+        <w:t xml:space="preserve">             </w:t>
       </w:r>
       <w:r>
         <w:rPr>
@@ -7402,7 +7573,7 @@
           <w:sz w:val="21"/>
           <w:szCs w:val="21"/>
         </w:rPr>
-        <w:t># Num learning epochs per training instance</w:t>
+        <w:t># Genetic mutation ration: Point</w:t>
       </w:r>
     </w:p>
     <w:p>
@@ -7423,7 +7594,16 @@
           <w:sz w:val="21"/>
           <w:szCs w:val="21"/>
         </w:rPr>
-        <w:t xml:space="preserve">L1_LR </w:t>
+        <w:t xml:space="preserve">L2_MUT_BRANCH = </w:t>
+      </w:r>
+      <w:r>
+        <w:rPr>
+          <w:rFonts w:ascii="Consolas" w:eastAsia="Times New Roman" w:hAnsi="Consolas" w:cs="Times New Roman"/>
+          <w:color w:val="B5CEA8"/>
+          <w:sz w:val="21"/>
+          <w:szCs w:val="21"/>
+        </w:rPr>
+        <w:t>0.10</w:t>
       </w:r>
       <w:r>
         <w:rPr>
@@ -7432,34 +7612,7 @@
           <w:sz w:val="21"/>
           <w:szCs w:val="21"/>
         </w:rPr>
-        <w:t xml:space="preserve">    </w:t>
-      </w:r>
-      <w:r>
-        <w:rPr>
-          <w:rFonts w:ascii="Consolas" w:eastAsia="Times New Roman" w:hAnsi="Consolas" w:cs="Times New Roman"/>
-          <w:color w:val="D4D4D4"/>
-          <w:sz w:val="21"/>
-          <w:szCs w:val="21"/>
-        </w:rPr>
-        <w:t xml:space="preserve">= </w:t>
-      </w:r>
-      <w:r>
-        <w:rPr>
-          <w:rFonts w:ascii="Consolas" w:eastAsia="Times New Roman" w:hAnsi="Consolas" w:cs="Times New Roman"/>
-          <w:color w:val="B5CEA8"/>
-          <w:sz w:val="21"/>
-          <w:szCs w:val="21"/>
-        </w:rPr>
-        <w:t>.001</w:t>
-      </w:r>
-      <w:r>
-        <w:rPr>
-          <w:rFonts w:ascii="Consolas" w:eastAsia="Times New Roman" w:hAnsi="Consolas" w:cs="Times New Roman"/>
-          <w:color w:val="D4D4D4"/>
-          <w:sz w:val="21"/>
-          <w:szCs w:val="21"/>
-        </w:rPr>
-        <w:t xml:space="preserve">  </w:t>
+        <w:t xml:space="preserve">            </w:t>
       </w:r>
       <w:r>
         <w:rPr>
@@ -7468,7 +7621,7 @@
           <w:sz w:val="21"/>
           <w:szCs w:val="21"/>
         </w:rPr>
-        <w:t># ANN learning rate</w:t>
+        <w:t># Genetic mutation ration: Branch</w:t>
       </w:r>
     </w:p>
     <w:p>
@@ -7489,7 +7642,16 @@
           <w:sz w:val="21"/>
           <w:szCs w:val="21"/>
         </w:rPr>
-        <w:t xml:space="preserve">L1_ALPHA </w:t>
+        <w:t xml:space="preserve">L2_MUT_CROSS = </w:t>
+      </w:r>
+      <w:r>
+        <w:rPr>
+          <w:rFonts w:ascii="Consolas" w:eastAsia="Times New Roman" w:hAnsi="Consolas" w:cs="Times New Roman"/>
+          <w:color w:val="B5CEA8"/>
+          <w:sz w:val="21"/>
+          <w:szCs w:val="21"/>
+        </w:rPr>
+        <w:t>0.40</w:t>
       </w:r>
       <w:r>
         <w:rPr>
@@ -7498,34 +7660,7 @@
           <w:sz w:val="21"/>
           <w:szCs w:val="21"/>
         </w:rPr>
-        <w:t xml:space="preserve"> </w:t>
-      </w:r>
-      <w:r>
-        <w:rPr>
-          <w:rFonts w:ascii="Consolas" w:eastAsia="Times New Roman" w:hAnsi="Consolas" w:cs="Times New Roman"/>
-          <w:color w:val="D4D4D4"/>
-          <w:sz w:val="21"/>
-          <w:szCs w:val="21"/>
-        </w:rPr>
-        <w:t xml:space="preserve">= </w:t>
-      </w:r>
-      <w:r>
-        <w:rPr>
-          <w:rFonts w:ascii="Consolas" w:eastAsia="Times New Roman" w:hAnsi="Consolas" w:cs="Times New Roman"/>
-          <w:color w:val="B5CEA8"/>
-          <w:sz w:val="21"/>
-          <w:szCs w:val="21"/>
-        </w:rPr>
-        <w:t>.9</w:t>
-      </w:r>
-      <w:r>
-        <w:rPr>
-          <w:rFonts w:ascii="Consolas" w:eastAsia="Times New Roman" w:hAnsi="Consolas" w:cs="Times New Roman"/>
-          <w:color w:val="D4D4D4"/>
-          <w:sz w:val="21"/>
-          <w:szCs w:val="21"/>
-        </w:rPr>
-        <w:t xml:space="preserve">    </w:t>
+        <w:t xml:space="preserve">             </w:t>
       </w:r>
       <w:r>
         <w:rPr>
@@ -7534,7 +7669,7 @@
           <w:sz w:val="21"/>
           <w:szCs w:val="21"/>
         </w:rPr>
-        <w:t># ANN learning rate momentum</w:t>
+        <w:t># Genetic mutation ration: Crossover</w:t>
       </w:r>
     </w:p>
     <w:p>
@@ -7555,16 +7690,16 @@
           <w:sz w:val="21"/>
           <w:szCs w:val="21"/>
         </w:rPr>
-        <w:t>L1_TRAINFILES = [DataFrom(</w:t>
-      </w:r>
-      <w:r>
-        <w:rPr>
-          <w:rFonts w:ascii="Consolas" w:eastAsia="Times New Roman" w:hAnsi="Consolas" w:cs="Times New Roman"/>
-          <w:color w:val="CE9178"/>
-          <w:sz w:val="21"/>
-          <w:szCs w:val="21"/>
-        </w:rPr>
-        <w:t>'static/datasets/letter_train.csv'</w:t>
+        <w:t xml:space="preserve">L2_MAX_DEPTH = </w:t>
+      </w:r>
+      <w:r>
+        <w:rPr>
+          <w:rFonts w:ascii="Consolas" w:eastAsia="Times New Roman" w:hAnsi="Consolas" w:cs="Times New Roman"/>
+          <w:color w:val="B5CEA8"/>
+          <w:sz w:val="21"/>
+          <w:szCs w:val="21"/>
+        </w:rPr>
+        <w:t>5</w:t>
       </w:r>
       <w:r>
         <w:rPr>
@@ -7573,7 +7708,36 @@
           <w:sz w:val="21"/>
           <w:szCs w:val="21"/>
         </w:rPr>
-        <w:t>),</w:t>
+        <w:t xml:space="preserve">                </w:t>
+      </w:r>
+      <w:r>
+        <w:rPr>
+          <w:rFonts w:ascii="Consolas" w:eastAsia="Times New Roman" w:hAnsi="Consolas" w:cs="Times New Roman"/>
+          <w:color w:val="6A9955"/>
+          <w:sz w:val="21"/>
+          <w:szCs w:val="21"/>
+        </w:rPr>
+        <w:t xml:space="preserve"># Max is 10, per </w:t>
+      </w:r>
+      <w:proofErr w:type="spellStart"/>
+      <w:r>
+        <w:rPr>
+          <w:rFonts w:ascii="Consolas" w:eastAsia="Times New Roman" w:hAnsi="Consolas" w:cs="Times New Roman"/>
+          <w:color w:val="6A9955"/>
+          <w:sz w:val="21"/>
+          <w:szCs w:val="21"/>
+        </w:rPr>
+        <w:t>KarooGP</w:t>
+      </w:r>
+      <w:proofErr w:type="spellEnd"/>
+      <w:r>
+        <w:rPr>
+          <w:rFonts w:ascii="Consolas" w:eastAsia="Times New Roman" w:hAnsi="Consolas" w:cs="Times New Roman"/>
+          <w:color w:val="6A9955"/>
+          <w:sz w:val="21"/>
+          <w:szCs w:val="21"/>
+        </w:rPr>
+        <w:t xml:space="preserve"> (has perf affect)</w:t>
       </w:r>
     </w:p>
     <w:p>
@@ -7594,16 +7758,16 @@
           <w:sz w:val="21"/>
           <w:szCs w:val="21"/>
         </w:rPr>
-        <w:t xml:space="preserve">                 DataFrom(</w:t>
-      </w:r>
-      <w:r>
-        <w:rPr>
-          <w:rFonts w:ascii="Consolas" w:eastAsia="Times New Roman" w:hAnsi="Consolas" w:cs="Times New Roman"/>
-          <w:color w:val="CE9178"/>
-          <w:sz w:val="21"/>
-          <w:szCs w:val="21"/>
-        </w:rPr>
-        <w:t>'static/datasets/letter_train.csv'</w:t>
+        <w:t xml:space="preserve">L2_GAIN = </w:t>
+      </w:r>
+      <w:r>
+        <w:rPr>
+          <w:rFonts w:ascii="Consolas" w:eastAsia="Times New Roman" w:hAnsi="Consolas" w:cs="Times New Roman"/>
+          <w:color w:val="B5CEA8"/>
+          <w:sz w:val="21"/>
+          <w:szCs w:val="21"/>
+        </w:rPr>
+        <w:t>.75</w:t>
       </w:r>
       <w:r>
         <w:rPr>
@@ -7612,7 +7776,16 @@
           <w:sz w:val="21"/>
           <w:szCs w:val="21"/>
         </w:rPr>
-        <w:t>),</w:t>
+        <w:t xml:space="preserve">                   </w:t>
+      </w:r>
+      <w:r>
+        <w:rPr>
+          <w:rFonts w:ascii="Consolas" w:eastAsia="Times New Roman" w:hAnsi="Consolas" w:cs="Times New Roman"/>
+          <w:color w:val="6A9955"/>
+          <w:sz w:val="21"/>
+          <w:szCs w:val="21"/>
+        </w:rPr>
+        <w:t># Fit/random ratio of the genetic pool</w:t>
       </w:r>
     </w:p>
     <w:p>
@@ -7633,16 +7806,16 @@
           <w:sz w:val="21"/>
           <w:szCs w:val="21"/>
         </w:rPr>
-        <w:t xml:space="preserve">                 DataFrom(</w:t>
-      </w:r>
-      <w:r>
-        <w:rPr>
-          <w:rFonts w:ascii="Consolas" w:eastAsia="Times New Roman" w:hAnsi="Consolas" w:cs="Times New Roman"/>
-          <w:color w:val="CE9178"/>
-          <w:sz w:val="21"/>
-          <w:szCs w:val="21"/>
-        </w:rPr>
-        <w:t>'static/datasets/letter_train.csv'</w:t>
+        <w:t xml:space="preserve">L2_MEMDEPTH = </w:t>
+      </w:r>
+      <w:r>
+        <w:rPr>
+          <w:rFonts w:ascii="Consolas" w:eastAsia="Times New Roman" w:hAnsi="Consolas" w:cs="Times New Roman"/>
+          <w:color w:val="B5CEA8"/>
+          <w:sz w:val="21"/>
+          <w:szCs w:val="21"/>
+        </w:rPr>
+        <w:t>1</w:t>
       </w:r>
       <w:r>
         <w:rPr>
@@ -7651,8 +7824,48 @@
           <w:sz w:val="21"/>
           <w:szCs w:val="21"/>
         </w:rPr>
-        <w:t>),</w:t>
-      </w:r>
+        <w:t xml:space="preserve">                 </w:t>
+      </w:r>
+      <w:r>
+        <w:rPr>
+          <w:rFonts w:ascii="Consolas" w:eastAsia="Times New Roman" w:hAnsi="Consolas" w:cs="Times New Roman"/>
+          <w:color w:val="6A9955"/>
+          <w:sz w:val="21"/>
+          <w:szCs w:val="21"/>
+        </w:rPr>
+        <w:t xml:space="preserve"># Working mem depth, an </w:t>
+      </w:r>
+      <w:proofErr w:type="spellStart"/>
+      <w:r>
+        <w:rPr>
+          <w:rFonts w:ascii="Consolas" w:eastAsia="Times New Roman" w:hAnsi="Consolas" w:cs="Times New Roman"/>
+          <w:color w:val="6A9955"/>
+          <w:sz w:val="21"/>
+          <w:szCs w:val="21"/>
+        </w:rPr>
+        <w:t>iplier</w:t>
+      </w:r>
+      <w:proofErr w:type="spellEnd"/>
+      <w:r>
+        <w:rPr>
+          <w:rFonts w:ascii="Consolas" w:eastAsia="Times New Roman" w:hAnsi="Consolas" w:cs="Times New Roman"/>
+          <w:color w:val="6A9955"/>
+          <w:sz w:val="21"/>
+          <w:szCs w:val="21"/>
+        </w:rPr>
+        <w:t xml:space="preserve"> of L1's input </w:t>
+      </w:r>
+      <w:proofErr w:type="spellStart"/>
+      <w:r>
+        <w:rPr>
+          <w:rFonts w:ascii="Consolas" w:eastAsia="Times New Roman" w:hAnsi="Consolas" w:cs="Times New Roman"/>
+          <w:color w:val="6A9955"/>
+          <w:sz w:val="21"/>
+          <w:szCs w:val="21"/>
+        </w:rPr>
+        <w:t>sz</w:t>
+      </w:r>
+      <w:proofErr w:type="spellEnd"/>
     </w:p>
     <w:p>
       <w:pPr>
@@ -7672,16 +7885,16 @@
           <w:sz w:val="21"/>
           <w:szCs w:val="21"/>
         </w:rPr>
-        <w:t xml:space="preserve">                 DataFrom(</w:t>
-      </w:r>
-      <w:r>
-        <w:rPr>
-          <w:rFonts w:ascii="Consolas" w:eastAsia="Times New Roman" w:hAnsi="Consolas" w:cs="Times New Roman"/>
-          <w:color w:val="CE9178"/>
-          <w:sz w:val="21"/>
-          <w:szCs w:val="21"/>
-        </w:rPr>
-        <w:t>'static/datasets/letter_train.csv'</w:t>
+        <w:t xml:space="preserve">L2_MAX_POP = </w:t>
+      </w:r>
+      <w:r>
+        <w:rPr>
+          <w:rFonts w:ascii="Consolas" w:eastAsia="Times New Roman" w:hAnsi="Consolas" w:cs="Times New Roman"/>
+          <w:color w:val="B5CEA8"/>
+          <w:sz w:val="21"/>
+          <w:szCs w:val="21"/>
+        </w:rPr>
+        <w:t>50</w:t>
       </w:r>
       <w:r>
         <w:rPr>
@@ -7690,7 +7903,16 @@
           <w:sz w:val="21"/>
           <w:szCs w:val="21"/>
         </w:rPr>
-        <w:t>)]</w:t>
+        <w:t xml:space="preserve">                 </w:t>
+      </w:r>
+      <w:r>
+        <w:rPr>
+          <w:rFonts w:ascii="Consolas" w:eastAsia="Times New Roman" w:hAnsi="Consolas" w:cs="Times New Roman"/>
+          <w:color w:val="6A9955"/>
+          <w:sz w:val="21"/>
+          <w:szCs w:val="21"/>
+        </w:rPr>
+        <w:t># Genetic population size (has perf affect)</w:t>
       </w:r>
     </w:p>
     <w:p>
@@ -7711,16 +7933,16 @@
           <w:sz w:val="21"/>
           <w:szCs w:val="21"/>
         </w:rPr>
-        <w:t>L1_VALIDFILES = [DataFrom(</w:t>
-      </w:r>
-      <w:r>
-        <w:rPr>
-          <w:rFonts w:ascii="Consolas" w:eastAsia="Times New Roman" w:hAnsi="Consolas" w:cs="Times New Roman"/>
-          <w:color w:val="CE9178"/>
-          <w:sz w:val="21"/>
-          <w:szCs w:val="21"/>
-        </w:rPr>
-        <w:t>'static/datasets/letter_val.csv'</w:t>
+        <w:t xml:space="preserve">L2_POOLSZ = </w:t>
+      </w:r>
+      <w:r>
+        <w:rPr>
+          <w:rFonts w:ascii="Consolas" w:eastAsia="Times New Roman" w:hAnsi="Consolas" w:cs="Times New Roman"/>
+          <w:color w:val="4EC9B0"/>
+          <w:sz w:val="21"/>
+          <w:szCs w:val="21"/>
+        </w:rPr>
+        <w:t>int</w:t>
       </w:r>
       <w:r>
         <w:rPr>
@@ -7729,7 +7951,47 @@
           <w:sz w:val="21"/>
           <w:szCs w:val="21"/>
         </w:rPr>
-        <w:t>),</w:t>
+        <w:t xml:space="preserve">(L2_MAX_POP * </w:t>
+      </w:r>
+      <w:r>
+        <w:rPr>
+          <w:rFonts w:ascii="Consolas" w:eastAsia="Times New Roman" w:hAnsi="Consolas" w:cs="Times New Roman"/>
+          <w:color w:val="B5CEA8"/>
+          <w:sz w:val="21"/>
+          <w:szCs w:val="21"/>
+        </w:rPr>
+        <w:t>.25</w:t>
+      </w:r>
+      <w:r>
+        <w:rPr>
+          <w:rFonts w:ascii="Consolas" w:eastAsia="Times New Roman" w:hAnsi="Consolas" w:cs="Times New Roman"/>
+          <w:color w:val="D4D4D4"/>
+          <w:sz w:val="21"/>
+          <w:szCs w:val="21"/>
+        </w:rPr>
+        <w:t xml:space="preserve">)  </w:t>
+      </w:r>
+      <w:r>
+        <w:rPr>
+          <w:rFonts w:ascii="Consolas" w:eastAsia="Times New Roman" w:hAnsi="Consolas" w:cs="Times New Roman"/>
+          <w:color w:val="6A9955"/>
+          <w:sz w:val="21"/>
+          <w:szCs w:val="21"/>
+        </w:rPr>
+        <w:t># Genetic pool size</w:t>
+      </w:r>
+    </w:p>
+    <w:p>
+      <w:pPr>
+        <w:pStyle w:val="NoSpacing"/>
+      </w:pPr>
+    </w:p>
+    <w:p>
+      <w:pPr>
+        <w:pStyle w:val="NoSpacing"/>
+      </w:pPr>
+      <w:r>
+        <w:t>Layer 3</w:t>
       </w:r>
     </w:p>
     <w:p>
@@ -7750,25 +8012,13 @@
           <w:sz w:val="21"/>
           <w:szCs w:val="21"/>
         </w:rPr>
-        <w:t xml:space="preserve">                 DataFrom(</w:t>
-      </w:r>
-      <w:r>
-        <w:rPr>
-          <w:rFonts w:ascii="Consolas" w:eastAsia="Times New Roman" w:hAnsi="Consolas" w:cs="Times New Roman"/>
-          <w:color w:val="CE9178"/>
-          <w:sz w:val="21"/>
-          <w:szCs w:val="21"/>
-        </w:rPr>
-        <w:t>'static/datasets/letter_val.csv'</w:t>
-      </w:r>
-      <w:r>
-        <w:rPr>
-          <w:rFonts w:ascii="Consolas" w:eastAsia="Times New Roman" w:hAnsi="Consolas" w:cs="Times New Roman"/>
-          <w:color w:val="D4D4D4"/>
-          <w:sz w:val="21"/>
-          <w:szCs w:val="21"/>
-        </w:rPr>
-        <w:t>),</w:t>
+        <w:t>L3_CONTEXTMODE = Connector.is_python_func</w:t>
+      </w:r>
+    </w:p>
+    <w:p/>
+    <w:p>
+      <w:r>
+        <w:t>Input Files</w:t>
       </w:r>
     </w:p>
     <w:p>
@@ -7785,29 +8035,11 @@
       <w:r>
         <w:rPr>
           <w:rFonts w:ascii="Consolas" w:eastAsia="Times New Roman" w:hAnsi="Consolas" w:cs="Times New Roman"/>
-          <w:color w:val="D4D4D4"/>
-          <w:sz w:val="21"/>
-          <w:szCs w:val="21"/>
-        </w:rPr>
-        <w:t xml:space="preserve">                 DataFrom(</w:t>
-      </w:r>
-      <w:r>
-        <w:rPr>
-          <w:rFonts w:ascii="Consolas" w:eastAsia="Times New Roman" w:hAnsi="Consolas" w:cs="Times New Roman"/>
-          <w:color w:val="CE9178"/>
-          <w:sz w:val="21"/>
-          <w:szCs w:val="21"/>
-        </w:rPr>
-        <w:t>'static/datasets/letter_val.csv'</w:t>
-      </w:r>
-      <w:r>
-        <w:rPr>
-          <w:rFonts w:ascii="Consolas" w:eastAsia="Times New Roman" w:hAnsi="Consolas" w:cs="Times New Roman"/>
-          <w:color w:val="D4D4D4"/>
-          <w:sz w:val="21"/>
-          <w:szCs w:val="21"/>
-        </w:rPr>
-        <w:t>),</w:t>
+          <w:color w:val="6A9955"/>
+          <w:sz w:val="21"/>
+          <w:szCs w:val="21"/>
+        </w:rPr>
+        <w:t># Agent input data set. Length denotes the agent's L1 and L2 depth.</w:t>
       </w:r>
     </w:p>
     <w:p>
@@ -7828,7 +8060,7 @@
           <w:sz w:val="21"/>
           <w:szCs w:val="21"/>
         </w:rPr>
-        <w:t xml:space="preserve">                 DataFrom(</w:t>
+        <w:t>AGENT_INPUTFILES = [</w:t>
       </w:r>
       <w:r>
         <w:rPr>
@@ -7837,7 +8069,7 @@
           <w:sz w:val="21"/>
           <w:szCs w:val="21"/>
         </w:rPr>
-        <w:t>'static/datasets/letter_val.csv'</w:t>
+        <w:t>'static/datasets/small/letters0.csv'</w:t>
       </w:r>
       <w:r>
         <w:rPr>
@@ -7846,20 +8078,7 @@
           <w:sz w:val="21"/>
           <w:szCs w:val="21"/>
         </w:rPr>
-        <w:t>)]</w:t>
-      </w:r>
-    </w:p>
-    <w:p>
-      <w:pPr>
-        <w:pStyle w:val="NoSpacing"/>
-      </w:pPr>
-    </w:p>
-    <w:p>
-      <w:pPr>
-        <w:pStyle w:val="NoSpacing"/>
-      </w:pPr>
-      <w:r>
-        <w:t>Layer 2</w:t>
+        <w:t>,</w:t>
       </w:r>
     </w:p>
     <w:p>
@@ -7880,16 +8099,16 @@
           <w:sz w:val="21"/>
           <w:szCs w:val="21"/>
         </w:rPr>
-        <w:t xml:space="preserve">L2_KERNEL_MODE = </w:t>
-      </w:r>
-      <w:r>
-        <w:rPr>
-          <w:rFonts w:ascii="Consolas" w:eastAsia="Times New Roman" w:hAnsi="Consolas" w:cs="Times New Roman"/>
-          <w:color w:val="B5CEA8"/>
-          <w:sz w:val="21"/>
-          <w:szCs w:val="21"/>
-        </w:rPr>
-        <w:t>1</w:t>
+        <w:t xml:space="preserve">                    </w:t>
+      </w:r>
+      <w:r>
+        <w:rPr>
+          <w:rFonts w:ascii="Consolas" w:eastAsia="Times New Roman" w:hAnsi="Consolas" w:cs="Times New Roman"/>
+          <w:color w:val="CE9178"/>
+          <w:sz w:val="21"/>
+          <w:szCs w:val="21"/>
+        </w:rPr>
+        <w:t>'static/datasets/small/letters1.csv'</w:t>
       </w:r>
       <w:r>
         <w:rPr>
@@ -7898,25 +8117,7 @@
           <w:sz w:val="21"/>
           <w:szCs w:val="21"/>
         </w:rPr>
-        <w:t xml:space="preserve">  </w:t>
-      </w:r>
-      <w:r>
-        <w:rPr>
-          <w:rFonts w:ascii="Consolas" w:eastAsia="Times New Roman" w:hAnsi="Consolas" w:cs="Times New Roman"/>
-          <w:color w:val="D4D4D4"/>
-          <w:sz w:val="21"/>
-          <w:szCs w:val="21"/>
-        </w:rPr>
-        <w:t xml:space="preserve">  </w:t>
-      </w:r>
-      <w:r>
-        <w:rPr>
-          <w:rFonts w:ascii="Consolas" w:eastAsia="Times New Roman" w:hAnsi="Consolas" w:cs="Times New Roman"/>
-          <w:color w:val="6A9955"/>
-          <w:sz w:val="21"/>
-          <w:szCs w:val="21"/>
-        </w:rPr>
-        <w:t># Layer 2 kernel mode (1 = no case flip, 2 = w/case flip)</w:t>
+        <w:t>,</w:t>
       </w:r>
     </w:p>
     <w:p>
@@ -7937,7 +8138,16 @@
           <w:sz w:val="21"/>
           <w:szCs w:val="21"/>
         </w:rPr>
-        <w:t xml:space="preserve">L2_MAX_DEPTH </w:t>
+        <w:t xml:space="preserve">                    </w:t>
+      </w:r>
+      <w:r>
+        <w:rPr>
+          <w:rFonts w:ascii="Consolas" w:eastAsia="Times New Roman" w:hAnsi="Consolas" w:cs="Times New Roman"/>
+          <w:color w:val="CE9178"/>
+          <w:sz w:val="21"/>
+          <w:szCs w:val="21"/>
+        </w:rPr>
+        <w:t>'static/datasets/small/letters2.csv'</w:t>
       </w:r>
       <w:r>
         <w:rPr>
@@ -7946,43 +8156,7 @@
           <w:sz w:val="21"/>
           <w:szCs w:val="21"/>
         </w:rPr>
-        <w:t xml:space="preserve">  </w:t>
-      </w:r>
-      <w:r>
-        <w:rPr>
-          <w:rFonts w:ascii="Consolas" w:eastAsia="Times New Roman" w:hAnsi="Consolas" w:cs="Times New Roman"/>
-          <w:color w:val="D4D4D4"/>
-          <w:sz w:val="21"/>
-          <w:szCs w:val="21"/>
-        </w:rPr>
-        <w:t xml:space="preserve">= </w:t>
-      </w:r>
-      <w:r>
-        <w:rPr>
-          <w:rFonts w:ascii="Consolas" w:eastAsia="Times New Roman" w:hAnsi="Consolas" w:cs="Times New Roman"/>
-          <w:color w:val="B5CEA8"/>
-          <w:sz w:val="21"/>
-          <w:szCs w:val="21"/>
-        </w:rPr>
-        <w:t>6</w:t>
-      </w:r>
-      <w:r>
-        <w:rPr>
-          <w:rFonts w:ascii="Consolas" w:eastAsia="Times New Roman" w:hAnsi="Consolas" w:cs="Times New Roman"/>
-          <w:color w:val="D4D4D4"/>
-          <w:sz w:val="21"/>
-          <w:szCs w:val="21"/>
-        </w:rPr>
-        <w:t xml:space="preserve">    </w:t>
-      </w:r>
-      <w:r>
-        <w:rPr>
-          <w:rFonts w:ascii="Consolas" w:eastAsia="Times New Roman" w:hAnsi="Consolas" w:cs="Times New Roman"/>
-          <w:color w:val="6A9955"/>
-          <w:sz w:val="21"/>
-          <w:szCs w:val="21"/>
-        </w:rPr>
-        <w:t># 10 is max per Karoo user manual, has perf affect</w:t>
+        <w:t>,</w:t>
       </w:r>
     </w:p>
     <w:p>
@@ -8003,7 +8177,16 @@
           <w:sz w:val="21"/>
           <w:szCs w:val="21"/>
         </w:rPr>
-        <w:t xml:space="preserve">L2_GAIN </w:t>
+        <w:t xml:space="preserve">                    </w:t>
+      </w:r>
+      <w:r>
+        <w:rPr>
+          <w:rFonts w:ascii="Consolas" w:eastAsia="Times New Roman" w:hAnsi="Consolas" w:cs="Times New Roman"/>
+          <w:color w:val="CE9178"/>
+          <w:sz w:val="21"/>
+          <w:szCs w:val="21"/>
+        </w:rPr>
+        <w:t>'static/datasets/small/letters3.csv'</w:t>
       </w:r>
       <w:r>
         <w:rPr>
@@ -8012,52 +8195,7 @@
           <w:sz w:val="21"/>
           <w:szCs w:val="21"/>
         </w:rPr>
-        <w:t xml:space="preserve">       </w:t>
-      </w:r>
-      <w:r>
-        <w:rPr>
-          <w:rFonts w:ascii="Consolas" w:eastAsia="Times New Roman" w:hAnsi="Consolas" w:cs="Times New Roman"/>
-          <w:color w:val="D4D4D4"/>
-          <w:sz w:val="21"/>
-          <w:szCs w:val="21"/>
-        </w:rPr>
-        <w:t xml:space="preserve">= </w:t>
-      </w:r>
-      <w:r>
-        <w:rPr>
-          <w:rFonts w:ascii="Consolas" w:eastAsia="Times New Roman" w:hAnsi="Consolas" w:cs="Times New Roman"/>
-          <w:color w:val="B5CEA8"/>
-          <w:sz w:val="21"/>
-          <w:szCs w:val="21"/>
-        </w:rPr>
-        <w:t>.75</w:t>
-      </w:r>
-      <w:r>
-        <w:rPr>
-          <w:rFonts w:ascii="Consolas" w:eastAsia="Times New Roman" w:hAnsi="Consolas" w:cs="Times New Roman"/>
-          <w:color w:val="D4D4D4"/>
-          <w:sz w:val="21"/>
-          <w:szCs w:val="21"/>
-        </w:rPr>
-        <w:t xml:space="preserve"> </w:t>
-      </w:r>
-      <w:r>
-        <w:rPr>
-          <w:rFonts w:ascii="Consolas" w:eastAsia="Times New Roman" w:hAnsi="Consolas" w:cs="Times New Roman"/>
-          <w:color w:val="D4D4D4"/>
-          <w:sz w:val="21"/>
-          <w:szCs w:val="21"/>
-        </w:rPr>
-        <w:t xml:space="preserve"> </w:t>
-      </w:r>
-      <w:r>
-        <w:rPr>
-          <w:rFonts w:ascii="Consolas" w:eastAsia="Times New Roman" w:hAnsi="Consolas" w:cs="Times New Roman"/>
-          <w:color w:val="6A9955"/>
-          <w:sz w:val="21"/>
-          <w:szCs w:val="21"/>
-        </w:rPr>
-        <w:t># A measure of the fit/random variance in the gene pool</w:t>
+        <w:t>,</w:t>
       </w:r>
     </w:p>
     <w:p>
@@ -8078,7 +8216,16 @@
           <w:sz w:val="21"/>
           <w:szCs w:val="21"/>
         </w:rPr>
-        <w:t xml:space="preserve">L2_MEMDEPTH </w:t>
+        <w:t xml:space="preserve">                    </w:t>
+      </w:r>
+      <w:r>
+        <w:rPr>
+          <w:rFonts w:ascii="Consolas" w:eastAsia="Times New Roman" w:hAnsi="Consolas" w:cs="Times New Roman"/>
+          <w:color w:val="CE9178"/>
+          <w:sz w:val="21"/>
+          <w:szCs w:val="21"/>
+        </w:rPr>
+        <w:t>'static/datasets/small/letters4.csv'</w:t>
       </w:r>
       <w:r>
         <w:rPr>
@@ -8087,52 +8234,7 @@
           <w:sz w:val="21"/>
           <w:szCs w:val="21"/>
         </w:rPr>
-        <w:t xml:space="preserve">   </w:t>
-      </w:r>
-      <w:r>
-        <w:rPr>
-          <w:rFonts w:ascii="Consolas" w:eastAsia="Times New Roman" w:hAnsi="Consolas" w:cs="Times New Roman"/>
-          <w:color w:val="D4D4D4"/>
-          <w:sz w:val="21"/>
-          <w:szCs w:val="21"/>
-        </w:rPr>
-        <w:t xml:space="preserve">= </w:t>
-      </w:r>
-      <w:r>
-        <w:rPr>
-          <w:rFonts w:ascii="Consolas" w:eastAsia="Times New Roman" w:hAnsi="Consolas" w:cs="Times New Roman"/>
-          <w:color w:val="B5CEA8"/>
-          <w:sz w:val="21"/>
-          <w:szCs w:val="21"/>
-        </w:rPr>
-        <w:t>2</w:t>
-      </w:r>
-      <w:r>
-        <w:rPr>
-          <w:rFonts w:ascii="Consolas" w:eastAsia="Times New Roman" w:hAnsi="Consolas" w:cs="Times New Roman"/>
-          <w:color w:val="D4D4D4"/>
-          <w:sz w:val="21"/>
-          <w:szCs w:val="21"/>
-        </w:rPr>
-        <w:t xml:space="preserve">    </w:t>
-      </w:r>
-      <w:r>
-        <w:rPr>
-          <w:rFonts w:ascii="Consolas" w:eastAsia="Times New Roman" w:hAnsi="Consolas" w:cs="Times New Roman"/>
-          <w:color w:val="6A9955"/>
-          <w:sz w:val="21"/>
-          <w:szCs w:val="21"/>
-        </w:rPr>
-        <w:t xml:space="preserve"># </w:t>
-      </w:r>
-      <w:r>
-        <w:rPr>
-          <w:rFonts w:ascii="Consolas" w:eastAsia="Times New Roman" w:hAnsi="Consolas" w:cs="Times New Roman"/>
-          <w:color w:val="6A9955"/>
-          <w:sz w:val="21"/>
-          <w:szCs w:val="21"/>
-        </w:rPr>
-        <w:t>Working memory depth j</w:t>
+        <w:t>,</w:t>
       </w:r>
     </w:p>
     <w:p>
@@ -8153,7 +8255,16 @@
           <w:sz w:val="21"/>
           <w:szCs w:val="21"/>
         </w:rPr>
-        <w:t>L2_MAX_POP</w:t>
+        <w:t xml:space="preserve">                    </w:t>
+      </w:r>
+      <w:r>
+        <w:rPr>
+          <w:rFonts w:ascii="Consolas" w:eastAsia="Times New Roman" w:hAnsi="Consolas" w:cs="Times New Roman"/>
+          <w:color w:val="CE9178"/>
+          <w:sz w:val="21"/>
+          <w:szCs w:val="21"/>
+        </w:rPr>
+        <w:t>'static/datasets/small/letters5.csv'</w:t>
       </w:r>
       <w:r>
         <w:rPr>
@@ -8162,61 +8273,7 @@
           <w:sz w:val="21"/>
           <w:szCs w:val="21"/>
         </w:rPr>
-        <w:t xml:space="preserve">    </w:t>
-      </w:r>
-      <w:r>
-        <w:rPr>
-          <w:rFonts w:ascii="Consolas" w:eastAsia="Times New Roman" w:hAnsi="Consolas" w:cs="Times New Roman"/>
-          <w:color w:val="D4D4D4"/>
-          <w:sz w:val="21"/>
-          <w:szCs w:val="21"/>
-        </w:rPr>
-        <w:t xml:space="preserve"> = </w:t>
-      </w:r>
-      <w:r>
-        <w:rPr>
-          <w:rFonts w:ascii="Consolas" w:eastAsia="Times New Roman" w:hAnsi="Consolas" w:cs="Times New Roman"/>
-          <w:color w:val="B5CEA8"/>
-          <w:sz w:val="21"/>
-          <w:szCs w:val="21"/>
-        </w:rPr>
-        <w:t>50</w:t>
-      </w:r>
-      <w:r>
-        <w:rPr>
-          <w:rFonts w:ascii="Consolas" w:eastAsia="Times New Roman" w:hAnsi="Consolas" w:cs="Times New Roman"/>
-          <w:color w:val="D4D4D4"/>
-          <w:sz w:val="21"/>
-          <w:szCs w:val="21"/>
-        </w:rPr>
-        <w:t xml:space="preserve">   </w:t>
-      </w:r>
-      <w:r>
-        <w:rPr>
-          <w:rFonts w:ascii="Consolas" w:eastAsia="Times New Roman" w:hAnsi="Consolas" w:cs="Times New Roman"/>
-          <w:color w:val="6A9955"/>
-          <w:sz w:val="21"/>
-          <w:szCs w:val="21"/>
-        </w:rPr>
-        <w:t># Genetic population size</w:t>
-      </w:r>
-      <w:r>
-        <w:rPr>
-          <w:rFonts w:ascii="Consolas" w:eastAsia="Times New Roman" w:hAnsi="Consolas" w:cs="Times New Roman"/>
-          <w:color w:val="6A9955"/>
-          <w:sz w:val="21"/>
-          <w:szCs w:val="21"/>
-        </w:rPr>
-        <w:t xml:space="preserve"> k</w:t>
-      </w:r>
-      <w:r>
-        <w:rPr>
-          <w:rFonts w:ascii="Consolas" w:eastAsia="Times New Roman" w:hAnsi="Consolas" w:cs="Times New Roman"/>
-          <w:color w:val="6A9955"/>
-          <w:sz w:val="21"/>
-          <w:szCs w:val="21"/>
-        </w:rPr>
-        <w:t>, has perf affect</w:t>
+        <w:t>,</w:t>
       </w:r>
     </w:p>
     <w:p>
@@ -8237,7 +8294,16 @@
           <w:sz w:val="21"/>
           <w:szCs w:val="21"/>
         </w:rPr>
-        <w:t xml:space="preserve">L2_TOURNYSZ </w:t>
+        <w:t xml:space="preserve">                    </w:t>
+      </w:r>
+      <w:r>
+        <w:rPr>
+          <w:rFonts w:ascii="Consolas" w:eastAsia="Times New Roman" w:hAnsi="Consolas" w:cs="Times New Roman"/>
+          <w:color w:val="CE9178"/>
+          <w:sz w:val="21"/>
+          <w:szCs w:val="21"/>
+        </w:rPr>
+        <w:t>'static/datasets/small/letters6.csv'</w:t>
       </w:r>
       <w:r>
         <w:rPr>
@@ -8246,74 +8312,7 @@
           <w:sz w:val="21"/>
           <w:szCs w:val="21"/>
         </w:rPr>
-        <w:t xml:space="preserve">   </w:t>
-      </w:r>
-      <w:r>
-        <w:rPr>
-          <w:rFonts w:ascii="Consolas" w:eastAsia="Times New Roman" w:hAnsi="Consolas" w:cs="Times New Roman"/>
-          <w:color w:val="D4D4D4"/>
-          <w:sz w:val="21"/>
-          <w:szCs w:val="21"/>
-        </w:rPr>
-        <w:t xml:space="preserve">= </w:t>
-      </w:r>
-      <w:r>
-        <w:rPr>
-          <w:rFonts w:ascii="Consolas" w:eastAsia="Times New Roman" w:hAnsi="Consolas" w:cs="Times New Roman"/>
-          <w:color w:val="4EC9B0"/>
-          <w:sz w:val="21"/>
-          <w:szCs w:val="21"/>
-        </w:rPr>
-        <w:t>int</w:t>
-      </w:r>
-      <w:r>
-        <w:rPr>
-          <w:rFonts w:ascii="Consolas" w:eastAsia="Times New Roman" w:hAnsi="Consolas" w:cs="Times New Roman"/>
-          <w:color w:val="D4D4D4"/>
-          <w:sz w:val="21"/>
-          <w:szCs w:val="21"/>
-        </w:rPr>
-        <w:t xml:space="preserve">(L2_MAX_POP * </w:t>
-      </w:r>
-      <w:r>
-        <w:rPr>
-          <w:rFonts w:ascii="Consolas" w:eastAsia="Times New Roman" w:hAnsi="Consolas" w:cs="Times New Roman"/>
-          <w:color w:val="B5CEA8"/>
-          <w:sz w:val="21"/>
-          <w:szCs w:val="21"/>
-        </w:rPr>
-        <w:t>.25</w:t>
-      </w:r>
-      <w:r>
-        <w:rPr>
-          <w:rFonts w:ascii="Consolas" w:eastAsia="Times New Roman" w:hAnsi="Consolas" w:cs="Times New Roman"/>
-          <w:color w:val="D4D4D4"/>
-          <w:sz w:val="21"/>
-          <w:szCs w:val="21"/>
-        </w:rPr>
-        <w:t xml:space="preserve">)  </w:t>
-      </w:r>
-      <w:r>
-        <w:rPr>
-          <w:rFonts w:ascii="Consolas" w:eastAsia="Times New Roman" w:hAnsi="Consolas" w:cs="Times New Roman"/>
-          <w:color w:val="6A9955"/>
-          <w:sz w:val="21"/>
-          <w:szCs w:val="21"/>
-        </w:rPr>
-        <w:t># Genetic pool size</w:t>
-      </w:r>
-    </w:p>
-    <w:p>
-      <w:pPr>
-        <w:pStyle w:val="NoSpacing"/>
-      </w:pPr>
-    </w:p>
-    <w:p>
-      <w:pPr>
-        <w:pStyle w:val="NoSpacing"/>
-      </w:pPr>
-      <w:r>
-        <w:t>Layer 3</w:t>
+        <w:t>,</w:t>
       </w:r>
     </w:p>
     <w:p>
@@ -8334,7 +8333,756 @@
           <w:sz w:val="21"/>
           <w:szCs w:val="21"/>
         </w:rPr>
-        <w:t>L3_CONTEXTMODE = Connector.is_python_func</w:t>
+        <w:t xml:space="preserve">                    </w:t>
+      </w:r>
+      <w:r>
+        <w:rPr>
+          <w:rFonts w:ascii="Consolas" w:eastAsia="Times New Roman" w:hAnsi="Consolas" w:cs="Times New Roman"/>
+          <w:color w:val="CE9178"/>
+          <w:sz w:val="21"/>
+          <w:szCs w:val="21"/>
+        </w:rPr>
+        <w:t>'static/datasets/small/letters7.csv'</w:t>
+      </w:r>
+      <w:r>
+        <w:rPr>
+          <w:rFonts w:ascii="Consolas" w:eastAsia="Times New Roman" w:hAnsi="Consolas" w:cs="Times New Roman"/>
+          <w:color w:val="D4D4D4"/>
+          <w:sz w:val="21"/>
+          <w:szCs w:val="21"/>
+        </w:rPr>
+        <w:t>]</w:t>
+      </w:r>
+    </w:p>
+    <w:p>
+      <w:pPr>
+        <w:shd w:val="clear" w:color="auto" w:fill="1E1E1E"/>
+        <w:spacing w:after="0" w:line="285" w:lineRule="atLeast"/>
+        <w:rPr>
+          <w:rFonts w:ascii="Consolas" w:eastAsia="Times New Roman" w:hAnsi="Consolas" w:cs="Times New Roman"/>
+          <w:color w:val="D4D4D4"/>
+          <w:sz w:val="21"/>
+          <w:szCs w:val="21"/>
+        </w:rPr>
+      </w:pPr>
+    </w:p>
+    <w:p>
+      <w:pPr>
+        <w:shd w:val="clear" w:color="auto" w:fill="1E1E1E"/>
+        <w:spacing w:after="0" w:line="285" w:lineRule="atLeast"/>
+        <w:rPr>
+          <w:rFonts w:ascii="Consolas" w:eastAsia="Times New Roman" w:hAnsi="Consolas" w:cs="Times New Roman"/>
+          <w:color w:val="D4D4D4"/>
+          <w:sz w:val="21"/>
+          <w:szCs w:val="21"/>
+        </w:rPr>
+      </w:pPr>
+      <w:r>
+        <w:rPr>
+          <w:rFonts w:ascii="Consolas" w:eastAsia="Times New Roman" w:hAnsi="Consolas" w:cs="Times New Roman"/>
+          <w:color w:val="6A9955"/>
+          <w:sz w:val="21"/>
+          <w:szCs w:val="21"/>
+        </w:rPr>
+        <w:t xml:space="preserve"># Layer 1 training data (per node). Length must match </w:t>
+      </w:r>
+      <w:proofErr w:type="spellStart"/>
+      <w:r>
+        <w:rPr>
+          <w:rFonts w:ascii="Consolas" w:eastAsia="Times New Roman" w:hAnsi="Consolas" w:cs="Times New Roman"/>
+          <w:color w:val="6A9955"/>
+          <w:sz w:val="21"/>
+          <w:szCs w:val="21"/>
+        </w:rPr>
+        <w:t>len</w:t>
+      </w:r>
+      <w:proofErr w:type="spellEnd"/>
+      <w:r>
+        <w:rPr>
+          <w:rFonts w:ascii="Consolas" w:eastAsia="Times New Roman" w:hAnsi="Consolas" w:cs="Times New Roman"/>
+          <w:color w:val="6A9955"/>
+          <w:sz w:val="21"/>
+          <w:szCs w:val="21"/>
+        </w:rPr>
+        <w:t>(AGENT_INPUTFILES)</w:t>
+      </w:r>
+    </w:p>
+    <w:p>
+      <w:pPr>
+        <w:shd w:val="clear" w:color="auto" w:fill="1E1E1E"/>
+        <w:spacing w:after="0" w:line="285" w:lineRule="atLeast"/>
+        <w:rPr>
+          <w:rFonts w:ascii="Consolas" w:eastAsia="Times New Roman" w:hAnsi="Consolas" w:cs="Times New Roman"/>
+          <w:color w:val="D4D4D4"/>
+          <w:sz w:val="21"/>
+          <w:szCs w:val="21"/>
+        </w:rPr>
+      </w:pPr>
+      <w:r>
+        <w:rPr>
+          <w:rFonts w:ascii="Consolas" w:eastAsia="Times New Roman" w:hAnsi="Consolas" w:cs="Times New Roman"/>
+          <w:color w:val="D4D4D4"/>
+          <w:sz w:val="21"/>
+          <w:szCs w:val="21"/>
+        </w:rPr>
+        <w:t>L1_TRAINFILES = [</w:t>
+      </w:r>
+      <w:r>
+        <w:rPr>
+          <w:rFonts w:ascii="Consolas" w:eastAsia="Times New Roman" w:hAnsi="Consolas" w:cs="Times New Roman"/>
+          <w:color w:val="CE9178"/>
+          <w:sz w:val="21"/>
+          <w:szCs w:val="21"/>
+        </w:rPr>
+        <w:t>'static/datasets/letter_train.csv'</w:t>
+      </w:r>
+      <w:r>
+        <w:rPr>
+          <w:rFonts w:ascii="Consolas" w:eastAsia="Times New Roman" w:hAnsi="Consolas" w:cs="Times New Roman"/>
+          <w:color w:val="D4D4D4"/>
+          <w:sz w:val="21"/>
+          <w:szCs w:val="21"/>
+        </w:rPr>
+        <w:t>,</w:t>
+      </w:r>
+    </w:p>
+    <w:p>
+      <w:pPr>
+        <w:shd w:val="clear" w:color="auto" w:fill="1E1E1E"/>
+        <w:spacing w:after="0" w:line="285" w:lineRule="atLeast"/>
+        <w:rPr>
+          <w:rFonts w:ascii="Consolas" w:eastAsia="Times New Roman" w:hAnsi="Consolas" w:cs="Times New Roman"/>
+          <w:color w:val="D4D4D4"/>
+          <w:sz w:val="21"/>
+          <w:szCs w:val="21"/>
+        </w:rPr>
+      </w:pPr>
+      <w:r>
+        <w:rPr>
+          <w:rFonts w:ascii="Consolas" w:eastAsia="Times New Roman" w:hAnsi="Consolas" w:cs="Times New Roman"/>
+          <w:color w:val="D4D4D4"/>
+          <w:sz w:val="21"/>
+          <w:szCs w:val="21"/>
+        </w:rPr>
+        <w:t xml:space="preserve">                 </w:t>
+      </w:r>
+      <w:r>
+        <w:rPr>
+          <w:rFonts w:ascii="Consolas" w:eastAsia="Times New Roman" w:hAnsi="Consolas" w:cs="Times New Roman"/>
+          <w:color w:val="CE9178"/>
+          <w:sz w:val="21"/>
+          <w:szCs w:val="21"/>
+        </w:rPr>
+        <w:t>'static/datasets/letter_train.csv'</w:t>
+      </w:r>
+      <w:r>
+        <w:rPr>
+          <w:rFonts w:ascii="Consolas" w:eastAsia="Times New Roman" w:hAnsi="Consolas" w:cs="Times New Roman"/>
+          <w:color w:val="D4D4D4"/>
+          <w:sz w:val="21"/>
+          <w:szCs w:val="21"/>
+        </w:rPr>
+        <w:t>,</w:t>
+      </w:r>
+    </w:p>
+    <w:p>
+      <w:pPr>
+        <w:shd w:val="clear" w:color="auto" w:fill="1E1E1E"/>
+        <w:spacing w:after="0" w:line="285" w:lineRule="atLeast"/>
+        <w:rPr>
+          <w:rFonts w:ascii="Consolas" w:eastAsia="Times New Roman" w:hAnsi="Consolas" w:cs="Times New Roman"/>
+          <w:color w:val="D4D4D4"/>
+          <w:sz w:val="21"/>
+          <w:szCs w:val="21"/>
+        </w:rPr>
+      </w:pPr>
+      <w:r>
+        <w:rPr>
+          <w:rFonts w:ascii="Consolas" w:eastAsia="Times New Roman" w:hAnsi="Consolas" w:cs="Times New Roman"/>
+          <w:color w:val="D4D4D4"/>
+          <w:sz w:val="21"/>
+          <w:szCs w:val="21"/>
+        </w:rPr>
+        <w:lastRenderedPageBreak/>
+        <w:t xml:space="preserve">                 </w:t>
+      </w:r>
+      <w:r>
+        <w:rPr>
+          <w:rFonts w:ascii="Consolas" w:eastAsia="Times New Roman" w:hAnsi="Consolas" w:cs="Times New Roman"/>
+          <w:color w:val="CE9178"/>
+          <w:sz w:val="21"/>
+          <w:szCs w:val="21"/>
+        </w:rPr>
+        <w:t>'static/datasets/letter_train.csv'</w:t>
+      </w:r>
+      <w:r>
+        <w:rPr>
+          <w:rFonts w:ascii="Consolas" w:eastAsia="Times New Roman" w:hAnsi="Consolas" w:cs="Times New Roman"/>
+          <w:color w:val="D4D4D4"/>
+          <w:sz w:val="21"/>
+          <w:szCs w:val="21"/>
+        </w:rPr>
+        <w:t>,</w:t>
+      </w:r>
+    </w:p>
+    <w:p>
+      <w:pPr>
+        <w:shd w:val="clear" w:color="auto" w:fill="1E1E1E"/>
+        <w:spacing w:after="0" w:line="285" w:lineRule="atLeast"/>
+        <w:rPr>
+          <w:rFonts w:ascii="Consolas" w:eastAsia="Times New Roman" w:hAnsi="Consolas" w:cs="Times New Roman"/>
+          <w:color w:val="D4D4D4"/>
+          <w:sz w:val="21"/>
+          <w:szCs w:val="21"/>
+        </w:rPr>
+      </w:pPr>
+      <w:r>
+        <w:rPr>
+          <w:rFonts w:ascii="Consolas" w:eastAsia="Times New Roman" w:hAnsi="Consolas" w:cs="Times New Roman"/>
+          <w:color w:val="D4D4D4"/>
+          <w:sz w:val="21"/>
+          <w:szCs w:val="21"/>
+        </w:rPr>
+        <w:t xml:space="preserve">                 </w:t>
+      </w:r>
+      <w:r>
+        <w:rPr>
+          <w:rFonts w:ascii="Consolas" w:eastAsia="Times New Roman" w:hAnsi="Consolas" w:cs="Times New Roman"/>
+          <w:color w:val="CE9178"/>
+          <w:sz w:val="21"/>
+          <w:szCs w:val="21"/>
+        </w:rPr>
+        <w:t>'static/datasets/letter_train.csv'</w:t>
+      </w:r>
+      <w:r>
+        <w:rPr>
+          <w:rFonts w:ascii="Consolas" w:eastAsia="Times New Roman" w:hAnsi="Consolas" w:cs="Times New Roman"/>
+          <w:color w:val="D4D4D4"/>
+          <w:sz w:val="21"/>
+          <w:szCs w:val="21"/>
+        </w:rPr>
+        <w:t>,</w:t>
+      </w:r>
+    </w:p>
+    <w:p>
+      <w:pPr>
+        <w:shd w:val="clear" w:color="auto" w:fill="1E1E1E"/>
+        <w:spacing w:after="0" w:line="285" w:lineRule="atLeast"/>
+        <w:rPr>
+          <w:rFonts w:ascii="Consolas" w:eastAsia="Times New Roman" w:hAnsi="Consolas" w:cs="Times New Roman"/>
+          <w:color w:val="D4D4D4"/>
+          <w:sz w:val="21"/>
+          <w:szCs w:val="21"/>
+        </w:rPr>
+      </w:pPr>
+      <w:r>
+        <w:rPr>
+          <w:rFonts w:ascii="Consolas" w:eastAsia="Times New Roman" w:hAnsi="Consolas" w:cs="Times New Roman"/>
+          <w:color w:val="D4D4D4"/>
+          <w:sz w:val="21"/>
+          <w:szCs w:val="21"/>
+        </w:rPr>
+        <w:t xml:space="preserve">                 </w:t>
+      </w:r>
+      <w:r>
+        <w:rPr>
+          <w:rFonts w:ascii="Consolas" w:eastAsia="Times New Roman" w:hAnsi="Consolas" w:cs="Times New Roman"/>
+          <w:color w:val="CE9178"/>
+          <w:sz w:val="21"/>
+          <w:szCs w:val="21"/>
+        </w:rPr>
+        <w:t>'static/datasets/letter_train.csv'</w:t>
+      </w:r>
+      <w:r>
+        <w:rPr>
+          <w:rFonts w:ascii="Consolas" w:eastAsia="Times New Roman" w:hAnsi="Consolas" w:cs="Times New Roman"/>
+          <w:color w:val="D4D4D4"/>
+          <w:sz w:val="21"/>
+          <w:szCs w:val="21"/>
+        </w:rPr>
+        <w:t>,</w:t>
+      </w:r>
+    </w:p>
+    <w:p>
+      <w:pPr>
+        <w:shd w:val="clear" w:color="auto" w:fill="1E1E1E"/>
+        <w:spacing w:after="0" w:line="285" w:lineRule="atLeast"/>
+        <w:rPr>
+          <w:rFonts w:ascii="Consolas" w:eastAsia="Times New Roman" w:hAnsi="Consolas" w:cs="Times New Roman"/>
+          <w:color w:val="D4D4D4"/>
+          <w:sz w:val="21"/>
+          <w:szCs w:val="21"/>
+        </w:rPr>
+      </w:pPr>
+      <w:r>
+        <w:rPr>
+          <w:rFonts w:ascii="Consolas" w:eastAsia="Times New Roman" w:hAnsi="Consolas" w:cs="Times New Roman"/>
+          <w:color w:val="D4D4D4"/>
+          <w:sz w:val="21"/>
+          <w:szCs w:val="21"/>
+        </w:rPr>
+        <w:t xml:space="preserve">                 </w:t>
+      </w:r>
+      <w:r>
+        <w:rPr>
+          <w:rFonts w:ascii="Consolas" w:eastAsia="Times New Roman" w:hAnsi="Consolas" w:cs="Times New Roman"/>
+          <w:color w:val="CE9178"/>
+          <w:sz w:val="21"/>
+          <w:szCs w:val="21"/>
+        </w:rPr>
+        <w:t>'static/datasets/letter_train.csv'</w:t>
+      </w:r>
+      <w:r>
+        <w:rPr>
+          <w:rFonts w:ascii="Consolas" w:eastAsia="Times New Roman" w:hAnsi="Consolas" w:cs="Times New Roman"/>
+          <w:color w:val="D4D4D4"/>
+          <w:sz w:val="21"/>
+          <w:szCs w:val="21"/>
+        </w:rPr>
+        <w:t>,</w:t>
+      </w:r>
+    </w:p>
+    <w:p>
+      <w:pPr>
+        <w:shd w:val="clear" w:color="auto" w:fill="1E1E1E"/>
+        <w:spacing w:after="0" w:line="285" w:lineRule="atLeast"/>
+        <w:rPr>
+          <w:rFonts w:ascii="Consolas" w:eastAsia="Times New Roman" w:hAnsi="Consolas" w:cs="Times New Roman"/>
+          <w:color w:val="D4D4D4"/>
+          <w:sz w:val="21"/>
+          <w:szCs w:val="21"/>
+        </w:rPr>
+      </w:pPr>
+      <w:r>
+        <w:rPr>
+          <w:rFonts w:ascii="Consolas" w:eastAsia="Times New Roman" w:hAnsi="Consolas" w:cs="Times New Roman"/>
+          <w:color w:val="D4D4D4"/>
+          <w:sz w:val="21"/>
+          <w:szCs w:val="21"/>
+        </w:rPr>
+        <w:t xml:space="preserve">                 </w:t>
+      </w:r>
+      <w:r>
+        <w:rPr>
+          <w:rFonts w:ascii="Consolas" w:eastAsia="Times New Roman" w:hAnsi="Consolas" w:cs="Times New Roman"/>
+          <w:color w:val="CE9178"/>
+          <w:sz w:val="21"/>
+          <w:szCs w:val="21"/>
+        </w:rPr>
+        <w:t>'static/datasets/letter_train.csv'</w:t>
+      </w:r>
+      <w:r>
+        <w:rPr>
+          <w:rFonts w:ascii="Consolas" w:eastAsia="Times New Roman" w:hAnsi="Consolas" w:cs="Times New Roman"/>
+          <w:color w:val="D4D4D4"/>
+          <w:sz w:val="21"/>
+          <w:szCs w:val="21"/>
+        </w:rPr>
+        <w:t>,</w:t>
+      </w:r>
+    </w:p>
+    <w:p>
+      <w:pPr>
+        <w:shd w:val="clear" w:color="auto" w:fill="1E1E1E"/>
+        <w:spacing w:after="0" w:line="285" w:lineRule="atLeast"/>
+        <w:rPr>
+          <w:rFonts w:ascii="Consolas" w:eastAsia="Times New Roman" w:hAnsi="Consolas" w:cs="Times New Roman"/>
+          <w:color w:val="D4D4D4"/>
+          <w:sz w:val="21"/>
+          <w:szCs w:val="21"/>
+        </w:rPr>
+      </w:pPr>
+      <w:r>
+        <w:rPr>
+          <w:rFonts w:ascii="Consolas" w:eastAsia="Times New Roman" w:hAnsi="Consolas" w:cs="Times New Roman"/>
+          <w:color w:val="D4D4D4"/>
+          <w:sz w:val="21"/>
+          <w:szCs w:val="21"/>
+        </w:rPr>
+        <w:t xml:space="preserve">                 </w:t>
+      </w:r>
+      <w:r>
+        <w:rPr>
+          <w:rFonts w:ascii="Consolas" w:eastAsia="Times New Roman" w:hAnsi="Consolas" w:cs="Times New Roman"/>
+          <w:color w:val="CE9178"/>
+          <w:sz w:val="21"/>
+          <w:szCs w:val="21"/>
+        </w:rPr>
+        <w:t>'static/datasets/letter_train.csv'</w:t>
+      </w:r>
+      <w:r>
+        <w:rPr>
+          <w:rFonts w:ascii="Consolas" w:eastAsia="Times New Roman" w:hAnsi="Consolas" w:cs="Times New Roman"/>
+          <w:color w:val="D4D4D4"/>
+          <w:sz w:val="21"/>
+          <w:szCs w:val="21"/>
+        </w:rPr>
+        <w:t>]</w:t>
+      </w:r>
+    </w:p>
+    <w:p>
+      <w:pPr>
+        <w:shd w:val="clear" w:color="auto" w:fill="1E1E1E"/>
+        <w:spacing w:after="0" w:line="285" w:lineRule="atLeast"/>
+        <w:rPr>
+          <w:rFonts w:ascii="Consolas" w:eastAsia="Times New Roman" w:hAnsi="Consolas" w:cs="Times New Roman"/>
+          <w:color w:val="D4D4D4"/>
+          <w:sz w:val="21"/>
+          <w:szCs w:val="21"/>
+        </w:rPr>
+      </w:pPr>
+    </w:p>
+    <w:p>
+      <w:pPr>
+        <w:shd w:val="clear" w:color="auto" w:fill="1E1E1E"/>
+        <w:spacing w:after="0" w:line="285" w:lineRule="atLeast"/>
+        <w:rPr>
+          <w:rFonts w:ascii="Consolas" w:eastAsia="Times New Roman" w:hAnsi="Consolas" w:cs="Times New Roman"/>
+          <w:color w:val="D4D4D4"/>
+          <w:sz w:val="21"/>
+          <w:szCs w:val="21"/>
+        </w:rPr>
+      </w:pPr>
+      <w:r>
+        <w:rPr>
+          <w:rFonts w:ascii="Consolas" w:eastAsia="Times New Roman" w:hAnsi="Consolas" w:cs="Times New Roman"/>
+          <w:color w:val="6A9955"/>
+          <w:sz w:val="21"/>
+          <w:szCs w:val="21"/>
+        </w:rPr>
+        <w:t xml:space="preserve"># Layer 1 validation data (per node). Length must match </w:t>
+      </w:r>
+      <w:proofErr w:type="spellStart"/>
+      <w:r>
+        <w:rPr>
+          <w:rFonts w:ascii="Consolas" w:eastAsia="Times New Roman" w:hAnsi="Consolas" w:cs="Times New Roman"/>
+          <w:color w:val="6A9955"/>
+          <w:sz w:val="21"/>
+          <w:szCs w:val="21"/>
+        </w:rPr>
+        <w:t>len</w:t>
+      </w:r>
+      <w:proofErr w:type="spellEnd"/>
+      <w:r>
+        <w:rPr>
+          <w:rFonts w:ascii="Consolas" w:eastAsia="Times New Roman" w:hAnsi="Consolas" w:cs="Times New Roman"/>
+          <w:color w:val="6A9955"/>
+          <w:sz w:val="21"/>
+          <w:szCs w:val="21"/>
+        </w:rPr>
+        <w:t>(AGENT_INPUTFILES)</w:t>
+      </w:r>
+    </w:p>
+    <w:p>
+      <w:pPr>
+        <w:shd w:val="clear" w:color="auto" w:fill="1E1E1E"/>
+        <w:spacing w:after="0" w:line="285" w:lineRule="atLeast"/>
+        <w:rPr>
+          <w:rFonts w:ascii="Consolas" w:eastAsia="Times New Roman" w:hAnsi="Consolas" w:cs="Times New Roman"/>
+          <w:color w:val="D4D4D4"/>
+          <w:sz w:val="21"/>
+          <w:szCs w:val="21"/>
+        </w:rPr>
+      </w:pPr>
+      <w:r>
+        <w:rPr>
+          <w:rFonts w:ascii="Consolas" w:eastAsia="Times New Roman" w:hAnsi="Consolas" w:cs="Times New Roman"/>
+          <w:color w:val="D4D4D4"/>
+          <w:sz w:val="21"/>
+          <w:szCs w:val="21"/>
+        </w:rPr>
+        <w:t>L1_VALIDFILES = [</w:t>
+      </w:r>
+      <w:r>
+        <w:rPr>
+          <w:rFonts w:ascii="Consolas" w:eastAsia="Times New Roman" w:hAnsi="Consolas" w:cs="Times New Roman"/>
+          <w:color w:val="CE9178"/>
+          <w:sz w:val="21"/>
+          <w:szCs w:val="21"/>
+        </w:rPr>
+        <w:t>'static/datasets/letter_val.csv'</w:t>
+      </w:r>
+      <w:r>
+        <w:rPr>
+          <w:rFonts w:ascii="Consolas" w:eastAsia="Times New Roman" w:hAnsi="Consolas" w:cs="Times New Roman"/>
+          <w:color w:val="D4D4D4"/>
+          <w:sz w:val="21"/>
+          <w:szCs w:val="21"/>
+        </w:rPr>
+        <w:t>,</w:t>
+      </w:r>
+    </w:p>
+    <w:p>
+      <w:pPr>
+        <w:shd w:val="clear" w:color="auto" w:fill="1E1E1E"/>
+        <w:spacing w:after="0" w:line="285" w:lineRule="atLeast"/>
+        <w:rPr>
+          <w:rFonts w:ascii="Consolas" w:eastAsia="Times New Roman" w:hAnsi="Consolas" w:cs="Times New Roman"/>
+          <w:color w:val="D4D4D4"/>
+          <w:sz w:val="21"/>
+          <w:szCs w:val="21"/>
+        </w:rPr>
+      </w:pPr>
+      <w:r>
+        <w:rPr>
+          <w:rFonts w:ascii="Consolas" w:eastAsia="Times New Roman" w:hAnsi="Consolas" w:cs="Times New Roman"/>
+          <w:color w:val="D4D4D4"/>
+          <w:sz w:val="21"/>
+          <w:szCs w:val="21"/>
+        </w:rPr>
+        <w:t xml:space="preserve">                 </w:t>
+      </w:r>
+      <w:r>
+        <w:rPr>
+          <w:rFonts w:ascii="Consolas" w:eastAsia="Times New Roman" w:hAnsi="Consolas" w:cs="Times New Roman"/>
+          <w:color w:val="CE9178"/>
+          <w:sz w:val="21"/>
+          <w:szCs w:val="21"/>
+        </w:rPr>
+        <w:t>'static/datasets/letter_val.csv'</w:t>
+      </w:r>
+      <w:r>
+        <w:rPr>
+          <w:rFonts w:ascii="Consolas" w:eastAsia="Times New Roman" w:hAnsi="Consolas" w:cs="Times New Roman"/>
+          <w:color w:val="D4D4D4"/>
+          <w:sz w:val="21"/>
+          <w:szCs w:val="21"/>
+        </w:rPr>
+        <w:t>,</w:t>
+      </w:r>
+    </w:p>
+    <w:p>
+      <w:pPr>
+        <w:shd w:val="clear" w:color="auto" w:fill="1E1E1E"/>
+        <w:spacing w:after="0" w:line="285" w:lineRule="atLeast"/>
+        <w:rPr>
+          <w:rFonts w:ascii="Consolas" w:eastAsia="Times New Roman" w:hAnsi="Consolas" w:cs="Times New Roman"/>
+          <w:color w:val="D4D4D4"/>
+          <w:sz w:val="21"/>
+          <w:szCs w:val="21"/>
+        </w:rPr>
+      </w:pPr>
+      <w:r>
+        <w:rPr>
+          <w:rFonts w:ascii="Consolas" w:eastAsia="Times New Roman" w:hAnsi="Consolas" w:cs="Times New Roman"/>
+          <w:color w:val="D4D4D4"/>
+          <w:sz w:val="21"/>
+          <w:szCs w:val="21"/>
+        </w:rPr>
+        <w:t xml:space="preserve">                 </w:t>
+      </w:r>
+      <w:r>
+        <w:rPr>
+          <w:rFonts w:ascii="Consolas" w:eastAsia="Times New Roman" w:hAnsi="Consolas" w:cs="Times New Roman"/>
+          <w:color w:val="CE9178"/>
+          <w:sz w:val="21"/>
+          <w:szCs w:val="21"/>
+        </w:rPr>
+        <w:t>'static/datasets/letter_val.csv'</w:t>
+      </w:r>
+      <w:r>
+        <w:rPr>
+          <w:rFonts w:ascii="Consolas" w:eastAsia="Times New Roman" w:hAnsi="Consolas" w:cs="Times New Roman"/>
+          <w:color w:val="D4D4D4"/>
+          <w:sz w:val="21"/>
+          <w:szCs w:val="21"/>
+        </w:rPr>
+        <w:t>,</w:t>
+      </w:r>
+    </w:p>
+    <w:p>
+      <w:pPr>
+        <w:shd w:val="clear" w:color="auto" w:fill="1E1E1E"/>
+        <w:spacing w:after="0" w:line="285" w:lineRule="atLeast"/>
+        <w:rPr>
+          <w:rFonts w:ascii="Consolas" w:eastAsia="Times New Roman" w:hAnsi="Consolas" w:cs="Times New Roman"/>
+          <w:color w:val="D4D4D4"/>
+          <w:sz w:val="21"/>
+          <w:szCs w:val="21"/>
+        </w:rPr>
+      </w:pPr>
+      <w:r>
+        <w:rPr>
+          <w:rFonts w:ascii="Consolas" w:eastAsia="Times New Roman" w:hAnsi="Consolas" w:cs="Times New Roman"/>
+          <w:color w:val="D4D4D4"/>
+          <w:sz w:val="21"/>
+          <w:szCs w:val="21"/>
+        </w:rPr>
+        <w:t xml:space="preserve">                 </w:t>
+      </w:r>
+      <w:r>
+        <w:rPr>
+          <w:rFonts w:ascii="Consolas" w:eastAsia="Times New Roman" w:hAnsi="Consolas" w:cs="Times New Roman"/>
+          <w:color w:val="CE9178"/>
+          <w:sz w:val="21"/>
+          <w:szCs w:val="21"/>
+        </w:rPr>
+        <w:t>'static/datasets/letter_val.csv'</w:t>
+      </w:r>
+      <w:r>
+        <w:rPr>
+          <w:rFonts w:ascii="Consolas" w:eastAsia="Times New Roman" w:hAnsi="Consolas" w:cs="Times New Roman"/>
+          <w:color w:val="D4D4D4"/>
+          <w:sz w:val="21"/>
+          <w:szCs w:val="21"/>
+        </w:rPr>
+        <w:t>,</w:t>
+      </w:r>
+    </w:p>
+    <w:p>
+      <w:pPr>
+        <w:shd w:val="clear" w:color="auto" w:fill="1E1E1E"/>
+        <w:spacing w:after="0" w:line="285" w:lineRule="atLeast"/>
+        <w:rPr>
+          <w:rFonts w:ascii="Consolas" w:eastAsia="Times New Roman" w:hAnsi="Consolas" w:cs="Times New Roman"/>
+          <w:color w:val="D4D4D4"/>
+          <w:sz w:val="21"/>
+          <w:szCs w:val="21"/>
+        </w:rPr>
+      </w:pPr>
+      <w:r>
+        <w:rPr>
+          <w:rFonts w:ascii="Consolas" w:eastAsia="Times New Roman" w:hAnsi="Consolas" w:cs="Times New Roman"/>
+          <w:color w:val="D4D4D4"/>
+          <w:sz w:val="21"/>
+          <w:szCs w:val="21"/>
+        </w:rPr>
+        <w:t xml:space="preserve">                 </w:t>
+      </w:r>
+      <w:r>
+        <w:rPr>
+          <w:rFonts w:ascii="Consolas" w:eastAsia="Times New Roman" w:hAnsi="Consolas" w:cs="Times New Roman"/>
+          <w:color w:val="CE9178"/>
+          <w:sz w:val="21"/>
+          <w:szCs w:val="21"/>
+        </w:rPr>
+        <w:t>'static/datasets/letter_val.csv'</w:t>
+      </w:r>
+      <w:r>
+        <w:rPr>
+          <w:rFonts w:ascii="Consolas" w:eastAsia="Times New Roman" w:hAnsi="Consolas" w:cs="Times New Roman"/>
+          <w:color w:val="D4D4D4"/>
+          <w:sz w:val="21"/>
+          <w:szCs w:val="21"/>
+        </w:rPr>
+        <w:t>,</w:t>
+      </w:r>
+    </w:p>
+    <w:p>
+      <w:pPr>
+        <w:shd w:val="clear" w:color="auto" w:fill="1E1E1E"/>
+        <w:spacing w:after="0" w:line="285" w:lineRule="atLeast"/>
+        <w:rPr>
+          <w:rFonts w:ascii="Consolas" w:eastAsia="Times New Roman" w:hAnsi="Consolas" w:cs="Times New Roman"/>
+          <w:color w:val="D4D4D4"/>
+          <w:sz w:val="21"/>
+          <w:szCs w:val="21"/>
+        </w:rPr>
+      </w:pPr>
+      <w:r>
+        <w:rPr>
+          <w:rFonts w:ascii="Consolas" w:eastAsia="Times New Roman" w:hAnsi="Consolas" w:cs="Times New Roman"/>
+          <w:color w:val="D4D4D4"/>
+          <w:sz w:val="21"/>
+          <w:szCs w:val="21"/>
+        </w:rPr>
+        <w:t xml:space="preserve">                 </w:t>
+      </w:r>
+      <w:r>
+        <w:rPr>
+          <w:rFonts w:ascii="Consolas" w:eastAsia="Times New Roman" w:hAnsi="Consolas" w:cs="Times New Roman"/>
+          <w:color w:val="CE9178"/>
+          <w:sz w:val="21"/>
+          <w:szCs w:val="21"/>
+        </w:rPr>
+        <w:t>'static/datasets/letter_val.csv'</w:t>
+      </w:r>
+      <w:r>
+        <w:rPr>
+          <w:rFonts w:ascii="Consolas" w:eastAsia="Times New Roman" w:hAnsi="Consolas" w:cs="Times New Roman"/>
+          <w:color w:val="D4D4D4"/>
+          <w:sz w:val="21"/>
+          <w:szCs w:val="21"/>
+        </w:rPr>
+        <w:t>,</w:t>
+      </w:r>
+    </w:p>
+    <w:p>
+      <w:pPr>
+        <w:shd w:val="clear" w:color="auto" w:fill="1E1E1E"/>
+        <w:spacing w:after="0" w:line="285" w:lineRule="atLeast"/>
+        <w:rPr>
+          <w:rFonts w:ascii="Consolas" w:eastAsia="Times New Roman" w:hAnsi="Consolas" w:cs="Times New Roman"/>
+          <w:color w:val="D4D4D4"/>
+          <w:sz w:val="21"/>
+          <w:szCs w:val="21"/>
+        </w:rPr>
+      </w:pPr>
+      <w:r>
+        <w:rPr>
+          <w:rFonts w:ascii="Consolas" w:eastAsia="Times New Roman" w:hAnsi="Consolas" w:cs="Times New Roman"/>
+          <w:color w:val="D4D4D4"/>
+          <w:sz w:val="21"/>
+          <w:szCs w:val="21"/>
+        </w:rPr>
+        <w:t xml:space="preserve">                 </w:t>
+      </w:r>
+      <w:r>
+        <w:rPr>
+          <w:rFonts w:ascii="Consolas" w:eastAsia="Times New Roman" w:hAnsi="Consolas" w:cs="Times New Roman"/>
+          <w:color w:val="CE9178"/>
+          <w:sz w:val="21"/>
+          <w:szCs w:val="21"/>
+        </w:rPr>
+        <w:t>'static/datasets/letter_val.csv'</w:t>
+      </w:r>
+      <w:r>
+        <w:rPr>
+          <w:rFonts w:ascii="Consolas" w:eastAsia="Times New Roman" w:hAnsi="Consolas" w:cs="Times New Roman"/>
+          <w:color w:val="D4D4D4"/>
+          <w:sz w:val="21"/>
+          <w:szCs w:val="21"/>
+        </w:rPr>
+        <w:t>,</w:t>
+      </w:r>
+    </w:p>
+    <w:p>
+      <w:pPr>
+        <w:shd w:val="clear" w:color="auto" w:fill="1E1E1E"/>
+        <w:spacing w:after="0" w:line="285" w:lineRule="atLeast"/>
+        <w:rPr>
+          <w:rFonts w:ascii="Consolas" w:eastAsia="Times New Roman" w:hAnsi="Consolas" w:cs="Times New Roman"/>
+          <w:color w:val="D4D4D4"/>
+          <w:sz w:val="21"/>
+          <w:szCs w:val="21"/>
+        </w:rPr>
+      </w:pPr>
+      <w:r>
+        <w:rPr>
+          <w:rFonts w:ascii="Consolas" w:eastAsia="Times New Roman" w:hAnsi="Consolas" w:cs="Times New Roman"/>
+          <w:color w:val="D4D4D4"/>
+          <w:sz w:val="21"/>
+          <w:szCs w:val="21"/>
+        </w:rPr>
+        <w:t xml:space="preserve">                 </w:t>
+      </w:r>
+      <w:r>
+        <w:rPr>
+          <w:rFonts w:ascii="Consolas" w:eastAsia="Times New Roman" w:hAnsi="Consolas" w:cs="Times New Roman"/>
+          <w:color w:val="CE9178"/>
+          <w:sz w:val="21"/>
+          <w:szCs w:val="21"/>
+        </w:rPr>
+        <w:t>'static/datasets/letter_val.csv'</w:t>
+      </w:r>
+      <w:r>
+        <w:rPr>
+          <w:rFonts w:ascii="Consolas" w:eastAsia="Times New Roman" w:hAnsi="Consolas" w:cs="Times New Roman"/>
+          <w:color w:val="D4D4D4"/>
+          <w:sz w:val="21"/>
+          <w:szCs w:val="21"/>
+        </w:rPr>
+        <w:t>]</w:t>
       </w:r>
     </w:p>
     <w:p/>
@@ -8461,7 +9209,6 @@
         <w:rPr>
           <w:highlight w:val="green"/>
         </w:rPr>
-        <w:lastRenderedPageBreak/>
         <w:t>Be multi-context.</w:t>
       </w:r>
     </w:p>
@@ -8781,6 +9528,7 @@
         <w:rPr>
           <w:highlight w:val="green"/>
         </w:rPr>
+        <w:lastRenderedPageBreak/>
         <w:t>Data Set</w:t>
       </w:r>
       <w:r>
@@ -8789,24 +9537,42 @@
         </w:rPr>
         <w:t>s</w:t>
       </w:r>
-    </w:p>
-    <w:p>
-      <w:pPr>
-        <w:rPr>
-          <w:highlight w:val="green"/>
-        </w:rPr>
-      </w:pPr>
-      <w:r>
-        <w:rPr>
-          <w:highlight w:val="green"/>
-        </w:rPr>
-        <w:t>Based on the problem domain a</w:t>
-      </w:r>
-      <w:r>
-        <w:rPr>
-          <w:highlight w:val="green"/>
-        </w:rPr>
-        <w:t xml:space="preserve"> data</w:t>
+      <w:r>
+        <w:rPr>
+          <w:highlight w:val="green"/>
+        </w:rPr>
+        <w:t xml:space="preserve"> / Agent Shape</w:t>
+      </w:r>
+    </w:p>
+    <w:p>
+      <w:pPr>
+        <w:rPr>
+          <w:highlight w:val="green"/>
+        </w:rPr>
+      </w:pPr>
+      <w:r>
+        <w:rPr>
+          <w:highlight w:val="green"/>
+        </w:rPr>
+        <w:t>Given</w:t>
+      </w:r>
+      <w:r>
+        <w:rPr>
+          <w:highlight w:val="green"/>
+        </w:rPr>
+        <w:t xml:space="preserve"> the problem domain</w:t>
+      </w:r>
+      <w:r>
+        <w:rPr>
+          <w:highlight w:val="green"/>
+        </w:rPr>
+        <w:t>,</w:t>
+      </w:r>
+      <w:r>
+        <w:rPr>
+          <w:highlight w:val="green"/>
+        </w:rPr>
+        <w:t xml:space="preserve"> a</w:t>
       </w:r>
       <w:r>
         <w:rPr>
@@ -8852,17 +9618,22 @@
       </w:r>
       <w:r>
         <w:rPr>
+          <w:highlight w:val="green"/>
+        </w:rPr>
+        <w:t xml:space="preserve">feature </w:t>
+      </w:r>
+      <w:r>
+        <w:rPr>
+          <w:highlight w:val="green"/>
+        </w:rPr>
+        <w:t>vector</w:t>
+      </w:r>
+      <w:r>
+        <w:rPr>
           <w:i/>
           <w:highlight w:val="green"/>
         </w:rPr>
-        <w:t xml:space="preserve">feature </w:t>
-      </w:r>
-      <w:r>
-        <w:rPr>
-          <w:i/>
-          <w:highlight w:val="green"/>
-        </w:rPr>
-        <w:t xml:space="preserve">vector </w:t>
+        <w:t xml:space="preserve"> </w:t>
       </w:r>
       <w:r>
         <w:rPr>
@@ -9204,6 +9975,12 @@
               <w:rPr>
                 <w:highlight w:val="green"/>
               </w:rPr>
+              <w:t xml:space="preserve">from </w:t>
+            </w:r>
+            <w:r>
+              <w:rPr>
+                <w:highlight w:val="green"/>
+              </w:rPr>
               <w:t>the corpus</w:t>
             </w:r>
           </w:p>
@@ -9224,7 +10001,19 @@
               <w:rPr>
                 <w:highlight w:val="green"/>
               </w:rPr>
-              <w:t>'static/datasets/letters1.csv'</w:t>
+              <w:t>'static/datasets/letters</w:t>
+            </w:r>
+            <w:r>
+              <w:rPr>
+                <w:highlight w:val="green"/>
+              </w:rPr>
+              <w:t>1</w:t>
+            </w:r>
+            <w:r>
+              <w:rPr>
+                <w:highlight w:val="green"/>
+              </w:rPr>
+              <w:t>.csv'</w:t>
             </w:r>
           </w:p>
         </w:tc>
@@ -9242,7 +10031,19 @@
               <w:rPr>
                 <w:highlight w:val="green"/>
               </w:rPr>
-              <w:t>Agent input rows, segment 2</w:t>
+              <w:t xml:space="preserve">Agent </w:t>
+            </w:r>
+            <w:r>
+              <w:rPr>
+                <w:highlight w:val="green"/>
+              </w:rPr>
+              <w:t>input</w:t>
+            </w:r>
+            <w:r>
+              <w:rPr>
+                <w:highlight w:val="green"/>
+              </w:rPr>
+              <w:t>, segment 2</w:t>
             </w:r>
           </w:p>
         </w:tc>
@@ -9281,7 +10082,19 @@
               <w:rPr>
                 <w:highlight w:val="green"/>
               </w:rPr>
-              <w:t>'static/datasets/letters2.csv'</w:t>
+              <w:t>'static/datasets/letters</w:t>
+            </w:r>
+            <w:r>
+              <w:rPr>
+                <w:highlight w:val="green"/>
+              </w:rPr>
+              <w:t>2</w:t>
+            </w:r>
+            <w:r>
+              <w:rPr>
+                <w:highlight w:val="green"/>
+              </w:rPr>
+              <w:t>.csv'</w:t>
             </w:r>
           </w:p>
         </w:tc>
@@ -9299,7 +10112,19 @@
               <w:rPr>
                 <w:highlight w:val="green"/>
               </w:rPr>
-              <w:t>Agent input rows, segment 3</w:t>
+              <w:t xml:space="preserve">Agent </w:t>
+            </w:r>
+            <w:r>
+              <w:rPr>
+                <w:highlight w:val="green"/>
+              </w:rPr>
+              <w:t>input</w:t>
+            </w:r>
+            <w:r>
+              <w:rPr>
+                <w:highlight w:val="green"/>
+              </w:rPr>
+              <w:t>, segment 3</w:t>
             </w:r>
           </w:p>
         </w:tc>
@@ -9338,7 +10163,19 @@
               <w:rPr>
                 <w:highlight w:val="green"/>
               </w:rPr>
-              <w:t>'static/datasets/letters3.csv'</w:t>
+              <w:t>'static/datasets/letters</w:t>
+            </w:r>
+            <w:r>
+              <w:rPr>
+                <w:highlight w:val="green"/>
+              </w:rPr>
+              <w:t>3</w:t>
+            </w:r>
+            <w:r>
+              <w:rPr>
+                <w:highlight w:val="green"/>
+              </w:rPr>
+              <w:t>.csv'</w:t>
             </w:r>
           </w:p>
         </w:tc>
@@ -9356,7 +10193,19 @@
               <w:rPr>
                 <w:highlight w:val="green"/>
               </w:rPr>
-              <w:t>Agent input rows, segment 4</w:t>
+              <w:t xml:space="preserve">Agent </w:t>
+            </w:r>
+            <w:r>
+              <w:rPr>
+                <w:highlight w:val="green"/>
+              </w:rPr>
+              <w:t>input</w:t>
+            </w:r>
+            <w:r>
+              <w:rPr>
+                <w:highlight w:val="green"/>
+              </w:rPr>
+              <w:t>, segment 4</w:t>
             </w:r>
           </w:p>
         </w:tc>
@@ -9395,7 +10244,19 @@
               <w:rPr>
                 <w:highlight w:val="green"/>
               </w:rPr>
-              <w:t>'static/datasets/letters4.csv'</w:t>
+              <w:t>'static/datasets/letters</w:t>
+            </w:r>
+            <w:r>
+              <w:rPr>
+                <w:highlight w:val="green"/>
+              </w:rPr>
+              <w:t>4</w:t>
+            </w:r>
+            <w:r>
+              <w:rPr>
+                <w:highlight w:val="green"/>
+              </w:rPr>
+              <w:t>.csv'</w:t>
             </w:r>
           </w:p>
         </w:tc>
@@ -9413,7 +10274,286 @@
               <w:rPr>
                 <w:highlight w:val="green"/>
               </w:rPr>
-              <w:t>Agent input rows, segment 5</w:t>
+              <w:t xml:space="preserve">Agent </w:t>
+            </w:r>
+            <w:r>
+              <w:rPr>
+                <w:highlight w:val="green"/>
+              </w:rPr>
+              <w:t>input</w:t>
+            </w:r>
+            <w:r>
+              <w:rPr>
+                <w:highlight w:val="green"/>
+              </w:rPr>
+              <w:t xml:space="preserve">, segment </w:t>
+            </w:r>
+            <w:r>
+              <w:rPr>
+                <w:highlight w:val="green"/>
+              </w:rPr>
+              <w:t>5</w:t>
+            </w:r>
+          </w:p>
+        </w:tc>
+        <w:tc>
+          <w:tcPr>
+            <w:tcW w:w="3091" w:type="dxa"/>
+          </w:tcPr>
+          <w:p>
+            <w:pPr>
+              <w:jc w:val="center"/>
+              <w:rPr>
+                <w:highlight w:val="green"/>
+              </w:rPr>
+            </w:pPr>
+            <w:r>
+              <w:rPr>
+                <w:highlight w:val="green"/>
+              </w:rPr>
+              <w:t>“</w:t>
+            </w:r>
+          </w:p>
+        </w:tc>
+      </w:tr>
+      <w:tr>
+        <w:tc>
+          <w:tcPr>
+            <w:tcW w:w="3166" w:type="dxa"/>
+          </w:tcPr>
+          <w:p>
+            <w:pPr>
+              <w:rPr>
+                <w:highlight w:val="green"/>
+              </w:rPr>
+            </w:pPr>
+            <w:r>
+              <w:rPr>
+                <w:highlight w:val="green"/>
+              </w:rPr>
+              <w:t>'static/datasets/letters</w:t>
+            </w:r>
+            <w:r>
+              <w:rPr>
+                <w:highlight w:val="green"/>
+              </w:rPr>
+              <w:t>5</w:t>
+            </w:r>
+            <w:r>
+              <w:rPr>
+                <w:highlight w:val="green"/>
+              </w:rPr>
+              <w:t>.csv'</w:t>
+            </w:r>
+          </w:p>
+        </w:tc>
+        <w:tc>
+          <w:tcPr>
+            <w:tcW w:w="3093" w:type="dxa"/>
+          </w:tcPr>
+          <w:p>
+            <w:pPr>
+              <w:rPr>
+                <w:highlight w:val="green"/>
+              </w:rPr>
+            </w:pPr>
+            <w:r>
+              <w:rPr>
+                <w:highlight w:val="green"/>
+              </w:rPr>
+              <w:t xml:space="preserve">Agent </w:t>
+            </w:r>
+            <w:r>
+              <w:rPr>
+                <w:highlight w:val="green"/>
+              </w:rPr>
+              <w:t>input</w:t>
+            </w:r>
+            <w:r>
+              <w:rPr>
+                <w:highlight w:val="green"/>
+              </w:rPr>
+              <w:t xml:space="preserve">, segment </w:t>
+            </w:r>
+            <w:r>
+              <w:rPr>
+                <w:highlight w:val="green"/>
+              </w:rPr>
+              <w:t>6</w:t>
+            </w:r>
+          </w:p>
+        </w:tc>
+        <w:tc>
+          <w:tcPr>
+            <w:tcW w:w="3091" w:type="dxa"/>
+          </w:tcPr>
+          <w:p>
+            <w:pPr>
+              <w:jc w:val="center"/>
+              <w:rPr>
+                <w:highlight w:val="green"/>
+              </w:rPr>
+            </w:pPr>
+            <w:r>
+              <w:rPr>
+                <w:highlight w:val="green"/>
+              </w:rPr>
+              <w:t>“</w:t>
+            </w:r>
+          </w:p>
+        </w:tc>
+      </w:tr>
+      <w:tr>
+        <w:tc>
+          <w:tcPr>
+            <w:tcW w:w="3166" w:type="dxa"/>
+          </w:tcPr>
+          <w:p>
+            <w:pPr>
+              <w:rPr>
+                <w:highlight w:val="green"/>
+              </w:rPr>
+            </w:pPr>
+            <w:r>
+              <w:rPr>
+                <w:highlight w:val="green"/>
+              </w:rPr>
+              <w:t>'static/datasets/letters</w:t>
+            </w:r>
+            <w:r>
+              <w:rPr>
+                <w:highlight w:val="green"/>
+              </w:rPr>
+              <w:t>6</w:t>
+            </w:r>
+            <w:r>
+              <w:rPr>
+                <w:highlight w:val="green"/>
+              </w:rPr>
+              <w:t>.csv'</w:t>
+            </w:r>
+          </w:p>
+        </w:tc>
+        <w:tc>
+          <w:tcPr>
+            <w:tcW w:w="3093" w:type="dxa"/>
+          </w:tcPr>
+          <w:p>
+            <w:pPr>
+              <w:rPr>
+                <w:highlight w:val="green"/>
+              </w:rPr>
+            </w:pPr>
+            <w:r>
+              <w:rPr>
+                <w:highlight w:val="green"/>
+              </w:rPr>
+              <w:t xml:space="preserve">Agent </w:t>
+            </w:r>
+            <w:r>
+              <w:rPr>
+                <w:highlight w:val="green"/>
+              </w:rPr>
+              <w:t>input</w:t>
+            </w:r>
+            <w:r>
+              <w:rPr>
+                <w:highlight w:val="green"/>
+              </w:rPr>
+              <w:t xml:space="preserve">, segment </w:t>
+            </w:r>
+            <w:r>
+              <w:rPr>
+                <w:highlight w:val="green"/>
+              </w:rPr>
+              <w:t>7</w:t>
+            </w:r>
+          </w:p>
+        </w:tc>
+        <w:tc>
+          <w:tcPr>
+            <w:tcW w:w="3091" w:type="dxa"/>
+          </w:tcPr>
+          <w:p>
+            <w:pPr>
+              <w:jc w:val="center"/>
+              <w:rPr>
+                <w:highlight w:val="green"/>
+              </w:rPr>
+            </w:pPr>
+            <w:r>
+              <w:rPr>
+                <w:highlight w:val="green"/>
+              </w:rPr>
+              <w:t>“</w:t>
+            </w:r>
+          </w:p>
+        </w:tc>
+      </w:tr>
+      <w:tr>
+        <w:tc>
+          <w:tcPr>
+            <w:tcW w:w="3166" w:type="dxa"/>
+          </w:tcPr>
+          <w:p>
+            <w:pPr>
+              <w:rPr>
+                <w:highlight w:val="green"/>
+              </w:rPr>
+            </w:pPr>
+            <w:r>
+              <w:rPr>
+                <w:highlight w:val="green"/>
+              </w:rPr>
+              <w:t>'static/datasets/letters</w:t>
+            </w:r>
+            <w:r>
+              <w:rPr>
+                <w:highlight w:val="green"/>
+              </w:rPr>
+              <w:t>7</w:t>
+            </w:r>
+            <w:r>
+              <w:rPr>
+                <w:highlight w:val="green"/>
+              </w:rPr>
+              <w:t>.csv'</w:t>
+            </w:r>
+          </w:p>
+        </w:tc>
+        <w:tc>
+          <w:tcPr>
+            <w:tcW w:w="3093" w:type="dxa"/>
+          </w:tcPr>
+          <w:p>
+            <w:pPr>
+              <w:rPr>
+                <w:highlight w:val="green"/>
+              </w:rPr>
+            </w:pPr>
+            <w:r>
+              <w:rPr>
+                <w:highlight w:val="green"/>
+              </w:rPr>
+              <w:t xml:space="preserve">Agent </w:t>
+            </w:r>
+            <w:r>
+              <w:rPr>
+                <w:highlight w:val="green"/>
+              </w:rPr>
+              <w:t>input</w:t>
+            </w:r>
+            <w:r>
+              <w:rPr>
+                <w:highlight w:val="green"/>
+              </w:rPr>
+              <w:t xml:space="preserve">, segment </w:t>
+            </w:r>
+            <w:r>
+              <w:rPr>
+                <w:highlight w:val="green"/>
+              </w:rPr>
+              <w:t>8</w:t>
             </w:r>
           </w:p>
         </w:tc>
@@ -9501,6 +10641,196 @@
       </w:r>
     </w:p>
     <w:p>
+      <w:r>
+        <w:t xml:space="preserve">With the data segmented this way, and given the tunable parameters described, </w:t>
+      </w:r>
+      <w:r>
+        <w:t>an agent of the following shape</w:t>
+      </w:r>
+      <w:r>
+        <w:t xml:space="preserve"> results</w:t>
+      </w:r>
+      <w:r>
+        <w:t xml:space="preserve"> (</w:t>
+      </w:r>
+      <w:r>
+        <w:t>N</w:t>
+      </w:r>
+      <w:r>
+        <w:t xml:space="preserve">ote </w:t>
+      </w:r>
+      <w:r>
+        <w:rPr>
+          <w:b/>
+        </w:rPr>
+        <w:t>bold</w:t>
+      </w:r>
+      <w:r>
+        <w:t xml:space="preserve"> items</w:t>
+      </w:r>
+      <w:r>
+        <w:t>, Fig. 4 &amp; 5</w:t>
+      </w:r>
+      <w:r>
+        <w:t>)</w:t>
+      </w:r>
+      <w:r>
+        <w:t>:</w:t>
+      </w:r>
+    </w:p>
+    <w:p>
+      <w:pPr>
+        <w:keepNext/>
+      </w:pPr>
+      <w:r>
+        <w:rPr>
+          <w:noProof/>
+        </w:rPr>
+        <w:drawing>
+          <wp:inline distT="0" distB="0" distL="0" distR="0" wp14:anchorId="55EFAAF1" wp14:editId="4E3A06B4">
+            <wp:extent cx="5943600" cy="2480310"/>
+            <wp:effectExtent l="0" t="0" r="0" b="0"/>
+            <wp:docPr id="8" name="Picture 8"/>
+            <wp:cNvGraphicFramePr>
+              <a:graphicFrameLocks xmlns:a="http://schemas.openxmlformats.org/drawingml/2006/main" noChangeAspect="1"/>
+            </wp:cNvGraphicFramePr>
+            <a:graphic xmlns:a="http://schemas.openxmlformats.org/drawingml/2006/main">
+              <a:graphicData uri="http://schemas.openxmlformats.org/drawingml/2006/picture">
+                <pic:pic xmlns:pic="http://schemas.openxmlformats.org/drawingml/2006/picture">
+                  <pic:nvPicPr>
+                    <pic:cNvPr id="1" name=""/>
+                    <pic:cNvPicPr/>
+                  </pic:nvPicPr>
+                  <pic:blipFill>
+                    <a:blip r:embed="rId13"/>
+                    <a:stretch>
+                      <a:fillRect/>
+                    </a:stretch>
+                  </pic:blipFill>
+                  <pic:spPr>
+                    <a:xfrm>
+                      <a:off x="0" y="0"/>
+                      <a:ext cx="5943600" cy="2480310"/>
+                    </a:xfrm>
+                    <a:prstGeom prst="rect">
+                      <a:avLst/>
+                    </a:prstGeom>
+                  </pic:spPr>
+                </pic:pic>
+              </a:graphicData>
+            </a:graphic>
+          </wp:inline>
+        </w:drawing>
+      </w:r>
+    </w:p>
+    <w:p>
+      <w:pPr>
+        <w:pStyle w:val="Caption"/>
+        <w:jc w:val="center"/>
+      </w:pPr>
+      <w:r>
+        <w:t xml:space="preserve">Figure </w:t>
+      </w:r>
+      <w:r>
+        <w:fldChar w:fldCharType="begin"/>
+      </w:r>
+      <w:r>
+        <w:instrText xml:space="preserve"> SEQ Figure \* ARABIC </w:instrText>
+      </w:r>
+      <w:r>
+        <w:fldChar w:fldCharType="separate"/>
+      </w:r>
+      <w:r>
+        <w:rPr>
+          <w:noProof/>
+        </w:rPr>
+        <w:t>4</w:t>
+      </w:r>
+      <w:r>
+        <w:fldChar w:fldCharType="end"/>
+      </w:r>
+    </w:p>
+    <w:p>
+      <w:r>
+        <w:t xml:space="preserve"> </w:t>
+      </w:r>
+    </w:p>
+    <w:p>
+      <w:pPr>
+        <w:keepNext/>
+      </w:pPr>
+      <w:r>
+        <w:lastRenderedPageBreak/>
+        <w:drawing>
+          <wp:inline distT="0" distB="0" distL="0" distR="0" wp14:anchorId="2FA28A03" wp14:editId="3271CFE5">
+            <wp:extent cx="5943600" cy="2092325"/>
+            <wp:effectExtent l="19050" t="19050" r="19050" b="22225"/>
+            <wp:docPr id="5" name="Picture 5"/>
+            <wp:cNvGraphicFramePr>
+              <a:graphicFrameLocks xmlns:a="http://schemas.openxmlformats.org/drawingml/2006/main" noChangeAspect="1"/>
+            </wp:cNvGraphicFramePr>
+            <a:graphic xmlns:a="http://schemas.openxmlformats.org/drawingml/2006/main">
+              <a:graphicData uri="http://schemas.openxmlformats.org/drawingml/2006/picture">
+                <pic:pic xmlns:pic="http://schemas.openxmlformats.org/drawingml/2006/picture">
+                  <pic:nvPicPr>
+                    <pic:cNvPr id="1" name=""/>
+                    <pic:cNvPicPr/>
+                  </pic:nvPicPr>
+                  <pic:blipFill>
+                    <a:blip r:embed="rId14"/>
+                    <a:stretch>
+                      <a:fillRect/>
+                    </a:stretch>
+                  </pic:blipFill>
+                  <pic:spPr>
+                    <a:xfrm>
+                      <a:off x="0" y="0"/>
+                      <a:ext cx="5943600" cy="2092325"/>
+                    </a:xfrm>
+                    <a:prstGeom prst="rect">
+                      <a:avLst/>
+                    </a:prstGeom>
+                    <a:ln>
+                      <a:solidFill>
+                        <a:schemeClr val="accent1"/>
+                      </a:solidFill>
+                    </a:ln>
+                  </pic:spPr>
+                </pic:pic>
+              </a:graphicData>
+            </a:graphic>
+          </wp:inline>
+        </w:drawing>
+      </w:r>
+    </w:p>
+    <w:p>
+      <w:pPr>
+        <w:pStyle w:val="Caption"/>
+        <w:jc w:val="center"/>
+      </w:pPr>
+      <w:r>
+        <w:t xml:space="preserve">Figure </w:t>
+      </w:r>
+      <w:r>
+        <w:fldChar w:fldCharType="begin"/>
+      </w:r>
+      <w:r>
+        <w:instrText xml:space="preserve"> SEQ Figure \* ARABIC </w:instrText>
+      </w:r>
+      <w:r>
+        <w:fldChar w:fldCharType="separate"/>
+      </w:r>
+      <w:r>
+        <w:rPr>
+          <w:noProof/>
+        </w:rPr>
+        <w:t>5</w:t>
+      </w:r>
+      <w:r>
+        <w:fldChar w:fldCharType="end"/>
+      </w:r>
+    </w:p>
+    <w:p>
       <w:pPr>
         <w:pStyle w:val="Heading2"/>
       </w:pPr>
@@ -9510,50 +10840,861 @@
     </w:p>
     <w:p>
       <w:r>
-        <w:t>Note that the given data results in a layer 1 of the following dimensions</w:t>
-      </w:r>
-    </w:p>
-    <w:p>
-      <w:r>
+        <w:t xml:space="preserve">The agent’s layer-one nodes were </w:t>
+      </w:r>
+      <w:r>
+        <w:t>trained</w:t>
+      </w:r>
+      <w:r>
+        <w:t xml:space="preserve"> over 1000 learning </w:t>
+      </w:r>
+      <w:r>
+        <w:t>iterations</w:t>
+      </w:r>
+      <w:r>
+        <w:t xml:space="preserve"> </w:t>
+      </w:r>
+      <w:r>
+        <w:t xml:space="preserve">and resulted in a 96% validation </w:t>
+      </w:r>
+      <w:r>
+        <w:t xml:space="preserve">accuracy. </w:t>
+      </w:r>
+    </w:p>
+    <w:p>
+      <w:r>
+        <w:t>To execute  training on all layer-one nodes, enter the following command at the terminal. Doing so will randomly initialize each node’s weight’s and biases before starting the training/validation routine.</w:t>
+      </w:r>
+    </w:p>
+    <w:p>
+      <w:pPr>
+        <w:pStyle w:val="Code"/>
+        <w:numPr>
+          <w:ilvl w:val="0"/>
+          <w:numId w:val="0"/>
+        </w:numPr>
+        <w:ind w:left="360"/>
+      </w:pPr>
+      <w:r>
+        <w:t>./agent.py -l1_train</w:t>
+      </w:r>
+    </w:p>
+    <w:p>
+      <w:r>
+        <w:rPr>
+          <w:noProof/>
+        </w:rPr>
+        <w:br/>
+        <w:t>For this campaign, t</w:t>
+      </w:r>
+      <w:r>
+        <w:t>he 1</w:t>
+      </w:r>
+      <w:r>
+        <w:rPr>
+          <w:vertAlign w:val="superscript"/>
+        </w:rPr>
+        <w:t>th</w:t>
+      </w:r>
+      <w:r>
+        <w:t xml:space="preserve"> node’s training results are shown by the graph in Fig. 6, demonstrating a well -trained network.</w:t>
+      </w:r>
+      <w:r>
+        <w:br/>
+      </w:r>
+    </w:p>
+    <w:p>
+      <w:pPr>
+        <w:keepNext/>
+      </w:pPr>
+      <w:r>
+        <w:rPr>
+          <w:noProof/>
+        </w:rPr>
         <w:lastRenderedPageBreak/>
-        <w:t>….</w:t>
-      </w:r>
-      <w:r>
-        <w:t xml:space="preserve"> Commands to </w:t>
+        <w:drawing>
+          <wp:inline distT="0" distB="0" distL="0" distR="0" wp14:anchorId="3B5F01B4" wp14:editId="6D15828A">
+            <wp:extent cx="5941695" cy="3336925"/>
+            <wp:effectExtent l="19050" t="19050" r="20955" b="15875"/>
+            <wp:docPr id="7" name="Picture 7"/>
+            <wp:cNvGraphicFramePr>
+              <a:graphicFrameLocks xmlns:a="http://schemas.openxmlformats.org/drawingml/2006/main" noChangeAspect="1"/>
+            </wp:cNvGraphicFramePr>
+            <a:graphic xmlns:a="http://schemas.openxmlformats.org/drawingml/2006/main">
+              <a:graphicData uri="http://schemas.openxmlformats.org/drawingml/2006/picture">
+                <pic:pic xmlns:pic="http://schemas.openxmlformats.org/drawingml/2006/picture">
+                  <pic:nvPicPr>
+                    <pic:cNvPr id="0" name="Picture 2"/>
+                    <pic:cNvPicPr>
+                      <a:picLocks noChangeAspect="1" noChangeArrowheads="1"/>
+                    </pic:cNvPicPr>
+                  </pic:nvPicPr>
+                  <pic:blipFill>
+                    <a:blip r:embed="rId15" cstate="print">
+                      <a:extLst>
+                        <a:ext uri="{28A0092B-C50C-407E-A947-70E740481C1C}">
+                          <a14:useLocalDpi xmlns:a14="http://schemas.microsoft.com/office/drawing/2010/main" val="0"/>
+                        </a:ext>
+                      </a:extLst>
+                    </a:blip>
+                    <a:srcRect/>
+                    <a:stretch>
+                      <a:fillRect/>
+                    </a:stretch>
+                  </pic:blipFill>
+                  <pic:spPr bwMode="auto">
+                    <a:xfrm>
+                      <a:off x="0" y="0"/>
+                      <a:ext cx="5941695" cy="3336925"/>
+                    </a:xfrm>
+                    <a:prstGeom prst="rect">
+                      <a:avLst/>
+                    </a:prstGeom>
+                    <a:noFill/>
+                    <a:ln>
+                      <a:solidFill>
+                        <a:schemeClr val="accent1"/>
+                      </a:solidFill>
+                    </a:ln>
+                  </pic:spPr>
+                </pic:pic>
+              </a:graphicData>
+            </a:graphic>
+          </wp:inline>
+        </w:drawing>
+      </w:r>
+    </w:p>
+    <w:p>
+      <w:pPr>
+        <w:pStyle w:val="Caption"/>
+        <w:jc w:val="center"/>
+      </w:pPr>
+      <w:r>
+        <w:t xml:space="preserve">Figure </w:t>
+      </w:r>
+      <w:r>
+        <w:fldChar w:fldCharType="begin"/>
+      </w:r>
+      <w:r>
+        <w:instrText xml:space="preserve"> SEQ Figure \* ARABIC </w:instrText>
+      </w:r>
+      <w:r>
+        <w:fldChar w:fldCharType="separate"/>
+      </w:r>
+      <w:r>
+        <w:rPr>
+          <w:noProof/>
+        </w:rPr>
+        <w:t>6</w:t>
+      </w:r>
+      <w:r>
+        <w:fldChar w:fldCharType="end"/>
+      </w:r>
+    </w:p>
+    <w:p>
+      <w:r>
+        <w:br/>
+      </w:r>
+      <w:r>
+        <w:t xml:space="preserve">Note: </w:t>
+      </w:r>
+      <w:r>
+        <w:t>E</w:t>
+      </w:r>
+      <w:r>
+        <w:t>ach layer 1 node</w:t>
+      </w:r>
+      <w:r>
+        <w:t xml:space="preserve"> in this campaign</w:t>
+      </w:r>
+      <w:r>
+        <w:t xml:space="preserve"> uses the same training and validation</w:t>
+      </w:r>
+      <w:r>
+        <w:t xml:space="preserve"> file. However</w:t>
+      </w:r>
+      <w:r>
+        <w:t>, each</w:t>
+      </w:r>
+      <w:r>
+        <w:t xml:space="preserve"> node</w:t>
+      </w:r>
+      <w:r>
+        <w:t xml:space="preserve"> is still</w:t>
+      </w:r>
+      <w:r>
+        <w:t xml:space="preserve"> </w:t>
+      </w:r>
+      <w:r>
+        <w:t>trained individually</w:t>
+      </w:r>
+      <w:r>
+        <w:t>, via the command shown, under the assumption that this is not the case</w:t>
+      </w:r>
+      <w:r>
+        <w:t>.</w:t>
+      </w:r>
+      <w:r>
+        <w:t xml:space="preserve"> Therefore, </w:t>
+      </w:r>
+      <w:r>
+        <w:t xml:space="preserve">it would be </w:t>
       </w:r>
       <w:proofErr w:type="gramStart"/>
       <w:r>
-        <w:t>train..</w:t>
+        <w:t>have</w:t>
       </w:r>
       <w:proofErr w:type="gramEnd"/>
-    </w:p>
-    <w:p>
-      <w:r>
-        <w:t>Input row example</w:t>
-      </w:r>
-    </w:p>
-    <w:p>
-      <w:r>
-        <w:t>Results/graphs</w:t>
-      </w:r>
-      <w:r>
-        <w:t>/effect of LR</w:t>
-      </w:r>
-      <w:r>
-        <w:t>/</w:t>
-      </w:r>
-    </w:p>
-    <w:p>
-      <w:r>
-        <w:t xml:space="preserve">Performance Note: Although each layer 1 node is uses the same training and validation files as every other node, the </w:t>
+      <w:r>
+        <w:t xml:space="preserve"> been </w:t>
+      </w:r>
+      <w:r>
+        <w:t xml:space="preserve">more efficient to train one node and copy the resulting model to each </w:t>
+      </w:r>
+      <w:r>
+        <w:t xml:space="preserve">other </w:t>
+      </w:r>
+      <w:r>
+        <w:t>nod</w:t>
+      </w:r>
+      <w:r>
+        <w:t>e</w:t>
+      </w:r>
+      <w:r>
+        <w:t>,</w:t>
+      </w:r>
+      <w:r>
+        <w:t xml:space="preserve"> especially given the training time (24,095 seconds, or 6+ hours!) per node.</w:t>
+      </w:r>
+    </w:p>
+    <w:p>
+      <w:pPr>
+        <w:pStyle w:val="Heading2"/>
+      </w:pPr>
+      <w:r>
+        <w:t>R</w:t>
+      </w:r>
+      <w:r>
+        <w:t>unning the Agent</w:t>
+      </w:r>
+    </w:p>
+    <w:p>
+      <w:r>
+        <w:t>With layer-one pre-trained, the agent was run on it’s given input files against the current context</w:t>
+      </w:r>
+      <w:r>
+        <w:t>. To run the agent, enter the following command at the terminal –</w:t>
+      </w:r>
+    </w:p>
+    <w:p>
+      <w:pPr>
+        <w:pStyle w:val="Code"/>
+        <w:numPr>
+          <w:ilvl w:val="0"/>
+          <w:numId w:val="0"/>
+        </w:numPr>
+        <w:ind w:left="360"/>
+      </w:pPr>
+      <w:r>
+        <w:t>./agent.py</w:t>
+      </w:r>
+    </w:p>
+    <w:p>
+      <w:r>
+        <w:t>The current context</w:t>
+      </w:r>
+      <w:r>
+        <w:t xml:space="preserve"> was </w:t>
+      </w:r>
+      <w:r>
+        <w:t>set</w:t>
+      </w:r>
+      <w:r>
+        <w:t xml:space="preserve"> (according to the tunable parameters)</w:t>
+      </w:r>
+      <w:r>
+        <w:t xml:space="preserve"> to be the </w:t>
+      </w:r>
+      <w:r>
+        <w:t xml:space="preserve">predefined function </w:t>
+      </w:r>
+      <w:proofErr w:type="spellStart"/>
+      <w:r>
+        <w:t>Connector.is_python_func</w:t>
+      </w:r>
+      <w:proofErr w:type="spellEnd"/>
+      <w:r>
+        <w:t xml:space="preserve">, located in </w:t>
+      </w:r>
+      <w:r>
+        <w:rPr>
+          <w:rStyle w:val="CodeChar"/>
+        </w:rPr>
+        <w:t>connector.py</w:t>
+      </w:r>
+      <w:r>
+        <w:t xml:space="preserve"> and restated here</w:t>
+      </w:r>
+      <w:r>
+        <w:t xml:space="preserve"> for convenience</w:t>
+      </w:r>
+      <w:r>
+        <w:t xml:space="preserve"> -</w:t>
+      </w:r>
+    </w:p>
+    <w:p>
+      <w:pPr>
+        <w:shd w:val="clear" w:color="auto" w:fill="1E1E1E"/>
+        <w:spacing w:after="0" w:line="285" w:lineRule="atLeast"/>
+        <w:rPr>
+          <w:rFonts w:ascii="Consolas" w:eastAsia="Times New Roman" w:hAnsi="Consolas" w:cs="Times New Roman"/>
+          <w:color w:val="D4D4D4"/>
+          <w:sz w:val="21"/>
+          <w:szCs w:val="21"/>
+        </w:rPr>
+      </w:pPr>
+      <w:r>
+        <w:rPr>
+          <w:rFonts w:ascii="Consolas" w:eastAsia="Times New Roman" w:hAnsi="Consolas" w:cs="Times New Roman"/>
+          <w:color w:val="D4D4D4"/>
+          <w:sz w:val="21"/>
+          <w:szCs w:val="21"/>
+        </w:rPr>
+        <w:t xml:space="preserve">    </w:t>
+      </w:r>
+      <w:r>
+        <w:rPr>
+          <w:rFonts w:ascii="Consolas" w:eastAsia="Times New Roman" w:hAnsi="Consolas" w:cs="Times New Roman"/>
+          <w:color w:val="569CD6"/>
+          <w:sz w:val="21"/>
+          <w:szCs w:val="21"/>
+        </w:rPr>
+        <w:t>def</w:t>
+      </w:r>
+      <w:r>
+        <w:rPr>
+          <w:rFonts w:ascii="Consolas" w:eastAsia="Times New Roman" w:hAnsi="Consolas" w:cs="Times New Roman"/>
+          <w:color w:val="D4D4D4"/>
+          <w:sz w:val="21"/>
+          <w:szCs w:val="21"/>
+        </w:rPr>
+        <w:t xml:space="preserve"> </w:t>
+      </w:r>
+      <w:proofErr w:type="spellStart"/>
+      <w:r>
+        <w:rPr>
+          <w:rFonts w:ascii="Consolas" w:eastAsia="Times New Roman" w:hAnsi="Consolas" w:cs="Times New Roman"/>
+          <w:color w:val="DCDCAA"/>
+          <w:sz w:val="21"/>
+          <w:szCs w:val="21"/>
+        </w:rPr>
+        <w:t>is_python_func</w:t>
+      </w:r>
+      <w:proofErr w:type="spellEnd"/>
+      <w:r>
+        <w:rPr>
+          <w:rFonts w:ascii="Consolas" w:eastAsia="Times New Roman" w:hAnsi="Consolas" w:cs="Times New Roman"/>
+          <w:color w:val="D4D4D4"/>
+          <w:sz w:val="21"/>
+          <w:szCs w:val="21"/>
+        </w:rPr>
+        <w:t>(</w:t>
+      </w:r>
+      <w:r>
+        <w:rPr>
+          <w:rFonts w:ascii="Consolas" w:eastAsia="Times New Roman" w:hAnsi="Consolas" w:cs="Times New Roman"/>
+          <w:color w:val="9CDCFE"/>
+          <w:sz w:val="21"/>
+          <w:szCs w:val="21"/>
+        </w:rPr>
+        <w:t>p</w:t>
+      </w:r>
+      <w:r>
+        <w:rPr>
+          <w:rFonts w:ascii="Consolas" w:eastAsia="Times New Roman" w:hAnsi="Consolas" w:cs="Times New Roman"/>
+          <w:color w:val="D4D4D4"/>
+          <w:sz w:val="21"/>
+          <w:szCs w:val="21"/>
+        </w:rPr>
+        <w:t>):</w:t>
+      </w:r>
+    </w:p>
+    <w:p>
+      <w:pPr>
+        <w:shd w:val="clear" w:color="auto" w:fill="1E1E1E"/>
+        <w:spacing w:after="0" w:line="285" w:lineRule="atLeast"/>
+        <w:rPr>
+          <w:rFonts w:ascii="Consolas" w:eastAsia="Times New Roman" w:hAnsi="Consolas" w:cs="Times New Roman"/>
+          <w:color w:val="D4D4D4"/>
+          <w:sz w:val="21"/>
+          <w:szCs w:val="21"/>
+        </w:rPr>
+      </w:pPr>
+      <w:r>
+        <w:rPr>
+          <w:rFonts w:ascii="Consolas" w:eastAsia="Times New Roman" w:hAnsi="Consolas" w:cs="Times New Roman"/>
+          <w:color w:val="D4D4D4"/>
+          <w:sz w:val="21"/>
+          <w:szCs w:val="21"/>
+        </w:rPr>
+        <w:t xml:space="preserve">        </w:t>
+      </w:r>
+      <w:r>
+        <w:rPr>
+          <w:rFonts w:ascii="Consolas" w:eastAsia="Times New Roman" w:hAnsi="Consolas" w:cs="Times New Roman"/>
+          <w:color w:val="CE9178"/>
+          <w:sz w:val="21"/>
+          <w:szCs w:val="21"/>
+        </w:rPr>
+        <w:t xml:space="preserve">""" Returns True </w:t>
+      </w:r>
+      <w:proofErr w:type="spellStart"/>
+      <w:r>
+        <w:rPr>
+          <w:rFonts w:ascii="Consolas" w:eastAsia="Times New Roman" w:hAnsi="Consolas" w:cs="Times New Roman"/>
+          <w:color w:val="CE9178"/>
+          <w:sz w:val="21"/>
+          <w:szCs w:val="21"/>
+        </w:rPr>
+        <w:t>iff</w:t>
+      </w:r>
+      <w:proofErr w:type="spellEnd"/>
+      <w:r>
+        <w:rPr>
+          <w:rFonts w:ascii="Consolas" w:eastAsia="Times New Roman" w:hAnsi="Consolas" w:cs="Times New Roman"/>
+          <w:color w:val="CE9178"/>
+          <w:sz w:val="21"/>
+          <w:szCs w:val="21"/>
+        </w:rPr>
+        <w:t xml:space="preserve"> the given string is a python function name.</w:t>
+      </w:r>
+    </w:p>
+    <w:p>
+      <w:pPr>
+        <w:shd w:val="clear" w:color="auto" w:fill="1E1E1E"/>
+        <w:spacing w:after="0" w:line="285" w:lineRule="atLeast"/>
+        <w:rPr>
+          <w:rFonts w:ascii="Consolas" w:eastAsia="Times New Roman" w:hAnsi="Consolas" w:cs="Times New Roman"/>
+          <w:color w:val="D4D4D4"/>
+          <w:sz w:val="21"/>
+          <w:szCs w:val="21"/>
+        </w:rPr>
+      </w:pPr>
+      <w:r>
+        <w:rPr>
+          <w:rFonts w:ascii="Consolas" w:eastAsia="Times New Roman" w:hAnsi="Consolas" w:cs="Times New Roman"/>
+          <w:color w:val="CE9178"/>
+          <w:sz w:val="21"/>
+          <w:szCs w:val="21"/>
+        </w:rPr>
+        <w:t xml:space="preserve">        """</w:t>
+      </w:r>
+    </w:p>
+    <w:p>
+      <w:pPr>
+        <w:shd w:val="clear" w:color="auto" w:fill="1E1E1E"/>
+        <w:spacing w:after="0" w:line="285" w:lineRule="atLeast"/>
+        <w:rPr>
+          <w:rFonts w:ascii="Consolas" w:eastAsia="Times New Roman" w:hAnsi="Consolas" w:cs="Times New Roman"/>
+          <w:color w:val="D4D4D4"/>
+          <w:sz w:val="21"/>
+          <w:szCs w:val="21"/>
+        </w:rPr>
+      </w:pPr>
+      <w:r>
+        <w:rPr>
+          <w:rFonts w:ascii="Consolas" w:eastAsia="Times New Roman" w:hAnsi="Consolas" w:cs="Times New Roman"/>
+          <w:color w:val="D4D4D4"/>
+          <w:sz w:val="21"/>
+          <w:szCs w:val="21"/>
+        </w:rPr>
+        <w:t xml:space="preserve">      </w:t>
+      </w:r>
+      <w:r>
+        <w:rPr>
+          <w:rFonts w:ascii="Consolas" w:eastAsia="Times New Roman" w:hAnsi="Consolas" w:cs="Times New Roman"/>
+          <w:color w:val="D4D4D4"/>
+          <w:sz w:val="21"/>
+          <w:szCs w:val="21"/>
+        </w:rPr>
+        <w:t xml:space="preserve"> </w:t>
+      </w:r>
+      <w:r>
+        <w:rPr>
+          <w:rFonts w:ascii="Consolas" w:eastAsia="Times New Roman" w:hAnsi="Consolas" w:cs="Times New Roman"/>
+          <w:color w:val="C586C0"/>
+          <w:sz w:val="21"/>
+          <w:szCs w:val="21"/>
+        </w:rPr>
+        <w:t>try</w:t>
+      </w:r>
+      <w:r>
+        <w:rPr>
+          <w:rFonts w:ascii="Consolas" w:eastAsia="Times New Roman" w:hAnsi="Consolas" w:cs="Times New Roman"/>
+          <w:color w:val="D4D4D4"/>
+          <w:sz w:val="21"/>
+          <w:szCs w:val="21"/>
+        </w:rPr>
+        <w:t>:</w:t>
+      </w:r>
+    </w:p>
+    <w:p>
+      <w:pPr>
+        <w:shd w:val="clear" w:color="auto" w:fill="1E1E1E"/>
+        <w:spacing w:after="0" w:line="285" w:lineRule="atLeast"/>
+        <w:rPr>
+          <w:rFonts w:ascii="Consolas" w:eastAsia="Times New Roman" w:hAnsi="Consolas" w:cs="Times New Roman"/>
+          <w:color w:val="D4D4D4"/>
+          <w:sz w:val="21"/>
+          <w:szCs w:val="21"/>
+        </w:rPr>
+      </w:pPr>
+      <w:r>
+        <w:rPr>
+          <w:rFonts w:ascii="Consolas" w:eastAsia="Times New Roman" w:hAnsi="Consolas" w:cs="Times New Roman"/>
+          <w:color w:val="D4D4D4"/>
+          <w:sz w:val="21"/>
+          <w:szCs w:val="21"/>
+        </w:rPr>
+        <w:t xml:space="preserve">            </w:t>
+      </w:r>
+      <w:r>
+        <w:rPr>
+          <w:rFonts w:ascii="Consolas" w:eastAsia="Times New Roman" w:hAnsi="Consolas" w:cs="Times New Roman"/>
+          <w:color w:val="C586C0"/>
+          <w:sz w:val="21"/>
+          <w:szCs w:val="21"/>
+        </w:rPr>
+        <w:t>return</w:t>
+      </w:r>
+      <w:r>
+        <w:rPr>
+          <w:rFonts w:ascii="Consolas" w:eastAsia="Times New Roman" w:hAnsi="Consolas" w:cs="Times New Roman"/>
+          <w:color w:val="D4D4D4"/>
+          <w:sz w:val="21"/>
+          <w:szCs w:val="21"/>
+        </w:rPr>
+        <w:t xml:space="preserve"> </w:t>
+      </w:r>
+      <w:r>
+        <w:rPr>
+          <w:rFonts w:ascii="Consolas" w:eastAsia="Times New Roman" w:hAnsi="Consolas" w:cs="Times New Roman"/>
+          <w:color w:val="DCDCAA"/>
+          <w:sz w:val="21"/>
+          <w:szCs w:val="21"/>
+        </w:rPr>
+        <w:t>callable</w:t>
+      </w:r>
+      <w:r>
+        <w:rPr>
+          <w:rFonts w:ascii="Consolas" w:eastAsia="Times New Roman" w:hAnsi="Consolas" w:cs="Times New Roman"/>
+          <w:color w:val="D4D4D4"/>
+          <w:sz w:val="21"/>
+          <w:szCs w:val="21"/>
+        </w:rPr>
+        <w:t>(</w:t>
+      </w:r>
+      <w:r>
+        <w:rPr>
+          <w:rFonts w:ascii="Consolas" w:eastAsia="Times New Roman" w:hAnsi="Consolas" w:cs="Times New Roman"/>
+          <w:color w:val="DCDCAA"/>
+          <w:sz w:val="21"/>
+          <w:szCs w:val="21"/>
+        </w:rPr>
+        <w:t>eval</w:t>
+      </w:r>
+      <w:r>
+        <w:rPr>
+          <w:rFonts w:ascii="Consolas" w:eastAsia="Times New Roman" w:hAnsi="Consolas" w:cs="Times New Roman"/>
+          <w:color w:val="D4D4D4"/>
+          <w:sz w:val="21"/>
+          <w:szCs w:val="21"/>
+        </w:rPr>
+        <w:t>(</w:t>
+      </w:r>
+      <w:r>
+        <w:rPr>
+          <w:rFonts w:ascii="Consolas" w:eastAsia="Times New Roman" w:hAnsi="Consolas" w:cs="Times New Roman"/>
+          <w:color w:val="D4D4D4"/>
+          <w:sz w:val="21"/>
+          <w:szCs w:val="21"/>
+        </w:rPr>
+        <w:t>p</w:t>
+      </w:r>
+      <w:r>
+        <w:rPr>
+          <w:rFonts w:ascii="Consolas" w:eastAsia="Times New Roman" w:hAnsi="Consolas" w:cs="Times New Roman"/>
+          <w:color w:val="D4D4D4"/>
+          <w:sz w:val="21"/>
+          <w:szCs w:val="21"/>
+        </w:rPr>
+        <w:t>))</w:t>
+      </w:r>
+    </w:p>
+    <w:p>
+      <w:pPr>
+        <w:shd w:val="clear" w:color="auto" w:fill="1E1E1E"/>
+        <w:spacing w:after="0" w:line="285" w:lineRule="atLeast"/>
+        <w:rPr>
+          <w:rFonts w:ascii="Consolas" w:eastAsia="Times New Roman" w:hAnsi="Consolas" w:cs="Times New Roman"/>
+          <w:color w:val="D4D4D4"/>
+          <w:sz w:val="21"/>
+          <w:szCs w:val="21"/>
+        </w:rPr>
+      </w:pPr>
+      <w:r>
+        <w:rPr>
+          <w:rFonts w:ascii="Consolas" w:eastAsia="Times New Roman" w:hAnsi="Consolas" w:cs="Times New Roman"/>
+          <w:color w:val="D4D4D4"/>
+          <w:sz w:val="21"/>
+          <w:szCs w:val="21"/>
+        </w:rPr>
+        <w:t xml:space="preserve">        </w:t>
+      </w:r>
+      <w:r>
+        <w:rPr>
+          <w:rFonts w:ascii="Consolas" w:eastAsia="Times New Roman" w:hAnsi="Consolas" w:cs="Times New Roman"/>
+          <w:color w:val="C586C0"/>
+          <w:sz w:val="21"/>
+          <w:szCs w:val="21"/>
+        </w:rPr>
+        <w:t>except</w:t>
+      </w:r>
+      <w:r>
+        <w:rPr>
+          <w:rFonts w:ascii="Consolas" w:eastAsia="Times New Roman" w:hAnsi="Consolas" w:cs="Times New Roman"/>
+          <w:color w:val="D4D4D4"/>
+          <w:sz w:val="21"/>
+          <w:szCs w:val="21"/>
+        </w:rPr>
+        <w:t>:</w:t>
+      </w:r>
+    </w:p>
+    <w:p>
+      <w:pPr>
+        <w:shd w:val="clear" w:color="auto" w:fill="1E1E1E"/>
+        <w:spacing w:after="0" w:line="285" w:lineRule="atLeast"/>
+        <w:rPr>
+          <w:rFonts w:ascii="Consolas" w:eastAsia="Times New Roman" w:hAnsi="Consolas" w:cs="Times New Roman"/>
+          <w:color w:val="D4D4D4"/>
+          <w:sz w:val="21"/>
+          <w:szCs w:val="21"/>
+        </w:rPr>
+      </w:pPr>
+      <w:r>
+        <w:rPr>
+          <w:rFonts w:ascii="Consolas" w:eastAsia="Times New Roman" w:hAnsi="Consolas" w:cs="Times New Roman"/>
+          <w:color w:val="D4D4D4"/>
+          <w:sz w:val="21"/>
+          <w:szCs w:val="21"/>
+        </w:rPr>
+        <w:t xml:space="preserve">            </w:t>
+      </w:r>
+      <w:r>
+        <w:rPr>
+          <w:rFonts w:ascii="Consolas" w:eastAsia="Times New Roman" w:hAnsi="Consolas" w:cs="Times New Roman"/>
+          <w:color w:val="C586C0"/>
+          <w:sz w:val="21"/>
+          <w:szCs w:val="21"/>
+        </w:rPr>
+        <w:t>return</w:t>
+      </w:r>
+      <w:r>
+        <w:rPr>
+          <w:rFonts w:ascii="Consolas" w:eastAsia="Times New Roman" w:hAnsi="Consolas" w:cs="Times New Roman"/>
+          <w:color w:val="D4D4D4"/>
+          <w:sz w:val="21"/>
+          <w:szCs w:val="21"/>
+        </w:rPr>
+        <w:t xml:space="preserve"> </w:t>
+      </w:r>
+      <w:r>
+        <w:rPr>
+          <w:rFonts w:ascii="Consolas" w:eastAsia="Times New Roman" w:hAnsi="Consolas" w:cs="Times New Roman"/>
+          <w:color w:val="569CD6"/>
+          <w:sz w:val="21"/>
+          <w:szCs w:val="21"/>
+        </w:rPr>
+        <w:t>False</w:t>
+      </w:r>
+    </w:p>
+    <w:p>
+      <w:r>
+        <w:br/>
+        <w:t xml:space="preserve">This function takes a single parameter </w:t>
+      </w:r>
+      <w:r>
+        <w:rPr>
+          <w:rStyle w:val="CodeChar"/>
+        </w:rPr>
+        <w:t>p</w:t>
+      </w:r>
+      <w:r>
+        <w:t xml:space="preserve"> (a string) wher</w:t>
+      </w:r>
+      <w:r>
+        <w:t xml:space="preserve">e </w:t>
+      </w:r>
+      <w:r>
+        <w:rPr>
+          <w:rStyle w:val="CodeChar"/>
+        </w:rPr>
+        <w:t>p</w:t>
+      </w:r>
+      <w:r>
+        <w:t xml:space="preserve"> is an element of set </w:t>
+      </w:r>
+      <w:r>
+        <w:rPr>
+          <w:rStyle w:val="CodeChar"/>
+        </w:rPr>
+        <w:t>P</w:t>
+      </w:r>
+      <w:r>
+        <w:t xml:space="preserve">, uses Python’s capability for reflection to evaluate it as a </w:t>
+      </w:r>
+      <w:r>
+        <w:t xml:space="preserve">callable function, and then </w:t>
+      </w:r>
+      <w:r>
+        <w:t>retur</w:t>
+      </w:r>
+      <w:r>
+        <w:t>ns either True or False, signaling</w:t>
+      </w:r>
+      <w:r>
+        <w:t xml:space="preserve"> that the string was</w:t>
+      </w:r>
+      <w:r>
+        <w:t xml:space="preserve"> (or was not)</w:t>
+      </w:r>
+      <w:r>
+        <w:t xml:space="preserve"> in fact a Python function name (even for</w:t>
+      </w:r>
+      <w:r>
+        <w:t xml:space="preserve">, say, </w:t>
+      </w:r>
+      <w:r>
+        <w:t>the function</w:t>
+      </w:r>
+      <w:r>
+        <w:t xml:space="preserve"> named </w:t>
+      </w:r>
+      <w:r>
+        <w:t xml:space="preserve">‘callable’) . </w:t>
+      </w:r>
+      <w:r>
+        <w:lastRenderedPageBreak/>
+        <w:t>It is in this way that the agent receives feedback from its environment about w</w:t>
+      </w:r>
+      <w:r>
+        <w:t xml:space="preserve">hich </w:t>
+      </w:r>
+      <w:r>
+        <w:t xml:space="preserve">permutations </w:t>
+      </w:r>
+      <w:r>
+        <w:t xml:space="preserve">(generated by layer two) </w:t>
+      </w:r>
+      <w:r>
+        <w:t>were</w:t>
+      </w:r>
+      <w:r>
+        <w:t xml:space="preserve"> </w:t>
+      </w:r>
+      <w:r>
+        <w:t>found productive, and</w:t>
+      </w:r>
+      <w:r>
+        <w:t>,</w:t>
+      </w:r>
+      <w:r>
+        <w:t xml:space="preserve"> over time, learns to evaluate it’s search space more effectively based on this feedback.</w:t>
+      </w:r>
+    </w:p>
+    <w:p>
+      <w:r>
+        <w:t>As the</w:t>
+      </w:r>
+      <w:r>
+        <w:t xml:space="preserve"> </w:t>
+      </w:r>
+      <w:r>
+        <w:t xml:space="preserve">agent runs, it iterates over its input data. </w:t>
+      </w:r>
+      <w:r>
+        <w:t xml:space="preserve">For each </w:t>
+      </w:r>
+      <w:r>
+        <w:t xml:space="preserve">of these  </w:t>
+      </w:r>
+      <w:r>
+        <w:rPr>
+          <w:i/>
+        </w:rPr>
+        <w:t>e</w:t>
+      </w:r>
+      <w:r>
+        <w:rPr>
+          <w:i/>
+        </w:rPr>
+        <w:t>poch</w:t>
+      </w:r>
+      <w:r>
+        <w:rPr>
+          <w:i/>
+        </w:rPr>
+        <w:t>s</w:t>
+      </w:r>
+      <w:r>
+        <w:t xml:space="preserve">, the entire input set is iterated sequentially, thus each epoch </w:t>
+      </w:r>
+      <w:r>
+        <w:t>has the agent encountering</w:t>
+      </w:r>
+      <w:r>
+        <w:t xml:space="preserve"> the </w:t>
+      </w:r>
+      <w:r>
+        <w:t xml:space="preserve">input </w:t>
+      </w:r>
+      <w:r>
+        <w:t xml:space="preserve">data in the same order as </w:t>
+      </w:r>
+      <w:r>
+        <w:t>it did t</w:t>
+      </w:r>
+      <w:r>
+        <w:t>he previous epoch.</w:t>
+      </w:r>
+      <w:r>
+        <w:t xml:space="preserve"> What changes over time (in layer two) is the arrangement those inputs get served to layer three in.</w:t>
+      </w:r>
+      <w:r>
+        <w:t xml:space="preserve"> </w:t>
       </w:r>
       <w:proofErr w:type="gramStart"/>
       <w:r>
-        <w:t>node’s</w:t>
+        <w:t>With this in mind, a</w:t>
       </w:r>
       <w:proofErr w:type="gramEnd"/>
       <w:r>
-        <w:t xml:space="preserve"> are still </w:t>
+        <w:t xml:space="preserve"> “learning” agent may </w:t>
+      </w:r>
+      <w:r>
+        <w:t>be demonstrated</w:t>
+      </w:r>
+      <w:r>
+        <w:t xml:space="preserve"> by noting an increase in the number of positive (Boolean True) </w:t>
+      </w:r>
+      <w:r>
+        <w:t xml:space="preserve">feedback </w:t>
+      </w:r>
+      <w:r>
+        <w:t>signals it receives</w:t>
+      </w:r>
+      <w:r>
+        <w:t xml:space="preserve"> for each epoch, because it is “narrowing in” on the range of symbols representative of a Python function. </w:t>
       </w:r>
     </w:p>
     <w:p>
@@ -9561,93 +11702,264 @@
         <w:pStyle w:val="Heading2"/>
       </w:pPr>
       <w:r>
-        <w:t xml:space="preserve">Sample </w:t>
-      </w:r>
-      <w:r>
-        <w:t>Step</w:t>
-      </w:r>
-    </w:p>
-    <w:p>
-      <w:r>
-        <w:t>…</w:t>
-      </w:r>
-    </w:p>
-    <w:p>
-      <w:pPr>
-        <w:pStyle w:val="Heading2"/>
-      </w:pPr>
-      <w:r>
         <w:t>Results</w:t>
       </w:r>
     </w:p>
     <w:p>
-      <w:r>
-        <w:t xml:space="preserve">Effect of </w:t>
+      <w:pPr>
+        <w:keepNext/>
+      </w:pPr>
+      <w:r>
+        <w:t xml:space="preserve">A trend of the kind described immediately above may be seen in the agent’s output graphs for this campaign (Fig. 7). </w:t>
+      </w:r>
+      <w:r>
+        <w:rPr>
+          <w:noProof/>
+        </w:rPr>
+        <w:drawing>
+          <wp:inline distT="0" distB="0" distL="0" distR="0" wp14:anchorId="07975ADC" wp14:editId="177A2278">
+            <wp:extent cx="5941695" cy="3688080"/>
+            <wp:effectExtent l="19050" t="19050" r="20955" b="26670"/>
+            <wp:docPr id="11" name="Picture 11"/>
+            <wp:cNvGraphicFramePr>
+              <a:graphicFrameLocks xmlns:a="http://schemas.openxmlformats.org/drawingml/2006/main" noChangeAspect="1"/>
+            </wp:cNvGraphicFramePr>
+            <a:graphic xmlns:a="http://schemas.openxmlformats.org/drawingml/2006/main">
+              <a:graphicData uri="http://schemas.openxmlformats.org/drawingml/2006/picture">
+                <pic:pic xmlns:pic="http://schemas.openxmlformats.org/drawingml/2006/picture">
+                  <pic:nvPicPr>
+                    <pic:cNvPr id="0" name="Picture 4"/>
+                    <pic:cNvPicPr>
+                      <a:picLocks noChangeAspect="1" noChangeArrowheads="1"/>
+                    </pic:cNvPicPr>
+                  </pic:nvPicPr>
+                  <pic:blipFill>
+                    <a:blip r:embed="rId16" cstate="print">
+                      <a:extLst>
+                        <a:ext uri="{28A0092B-C50C-407E-A947-70E740481C1C}">
+                          <a14:useLocalDpi xmlns:a14="http://schemas.microsoft.com/office/drawing/2010/main" val="0"/>
+                        </a:ext>
+                      </a:extLst>
+                    </a:blip>
+                    <a:srcRect/>
+                    <a:stretch>
+                      <a:fillRect/>
+                    </a:stretch>
+                  </pic:blipFill>
+                  <pic:spPr bwMode="auto">
+                    <a:xfrm>
+                      <a:off x="0" y="0"/>
+                      <a:ext cx="5941695" cy="3688080"/>
+                    </a:xfrm>
+                    <a:prstGeom prst="rect">
+                      <a:avLst/>
+                    </a:prstGeom>
+                    <a:noFill/>
+                    <a:ln>
+                      <a:solidFill>
+                        <a:schemeClr val="accent1"/>
+                      </a:solidFill>
+                    </a:ln>
+                  </pic:spPr>
+                </pic:pic>
+              </a:graphicData>
+            </a:graphic>
+          </wp:inline>
+        </w:drawing>
+      </w:r>
+    </w:p>
+    <w:p>
+      <w:pPr>
+        <w:pStyle w:val="Caption"/>
+        <w:jc w:val="center"/>
+      </w:pPr>
+      <w:r>
+        <w:t xml:space="preserve">Figure </w:t>
+      </w:r>
+      <w:r>
+        <w:fldChar w:fldCharType="begin"/>
+      </w:r>
+      <w:r>
+        <w:instrText xml:space="preserve"> SEQ Figure \* ARABIC </w:instrText>
+      </w:r>
+      <w:r>
+        <w:fldChar w:fldCharType="separate"/>
+      </w:r>
+      <w:r>
+        <w:rPr>
+          <w:noProof/>
+        </w:rPr>
+        <w:t>7</w:t>
+      </w:r>
+      <w:r>
+        <w:fldChar w:fldCharType="end"/>
+      </w:r>
+    </w:p>
+    <w:p/>
+    <w:p>
+      <w:r>
+        <w:t>The primary line of interest in Figure 7 is shown in green, titled ‘Learns’</w:t>
+      </w:r>
+      <w:r>
+        <w:t xml:space="preserve">, </w:t>
+      </w:r>
+      <w:r>
+        <w:t xml:space="preserve">where </w:t>
+      </w:r>
+      <w:r>
+        <w:t xml:space="preserve">it’s meaning and that of the others is </w:t>
+      </w:r>
+      <w:r>
+        <w:t>given by -</w:t>
+      </w:r>
+    </w:p>
+    <w:p>
+      <w:r>
+        <w:rPr>
+          <w:b/>
+        </w:rPr>
+        <w:t>Avg Try Len</w:t>
+      </w:r>
+      <w:r>
+        <w:rPr>
+          <w:b/>
+        </w:rPr>
+        <w:t xml:space="preserve"> </w:t>
+      </w:r>
+      <w:r>
+        <w:t>–</w:t>
+      </w:r>
+      <w:r>
+        <w:t xml:space="preserve"> The</w:t>
+      </w:r>
+      <w:r>
+        <w:t xml:space="preserve"> average length of each permutation </w:t>
+      </w:r>
+      <w:r>
+        <w:rPr>
+          <w:rStyle w:val="CodeChar"/>
+        </w:rPr>
+        <w:t>p</w:t>
+      </w:r>
+      <w:r>
+        <w:t>.</w:t>
+      </w:r>
+    </w:p>
+    <w:p>
+      <w:r>
+        <w:rPr>
+          <w:b/>
+        </w:rPr>
+        <w:t>Learns</w:t>
+      </w:r>
+      <w:r>
+        <w:t xml:space="preserve"> – The number of </w:t>
+      </w:r>
+      <w:r>
+        <w:t xml:space="preserve">unique </w:t>
+      </w:r>
+      <w:r>
+        <w:rPr>
+          <w:rStyle w:val="CodeChar"/>
+        </w:rPr>
+        <w:t>p</w:t>
+      </w:r>
+      <w:r>
+        <w:t xml:space="preserve">’s seen this epoch that were found productive. </w:t>
       </w:r>
       <w:proofErr w:type="spellStart"/>
       <w:r>
-        <w:t>memdepth</w:t>
+        <w:t>Presumeably</w:t>
       </w:r>
       <w:proofErr w:type="spellEnd"/>
-    </w:p>
-    <w:p/>
-    <w:p>
-      <w:pPr>
-        <w:pStyle w:val="Heading1"/>
-      </w:pPr>
-      <w:r>
-        <w:t>Performance</w:t>
-      </w:r>
-    </w:p>
-    <w:p>
-      <w:r>
-        <w:t xml:space="preserve">Human context switching is </w:t>
-      </w:r>
+      <w:r>
+        <w:t>, as the model learns</w:t>
+      </w:r>
+      <w:r>
+        <w:t xml:space="preserve"> to better “look” at its environment, this number should grow larger each epoch.</w:t>
+      </w:r>
+      <w:bookmarkStart w:id="8" w:name="_GoBack"/>
+      <w:bookmarkEnd w:id="8"/>
+    </w:p>
+    <w:p>
+      <w:r>
+        <w:rPr>
+          <w:b/>
+        </w:rPr>
+        <w:lastRenderedPageBreak/>
+        <w:t>Encounters</w:t>
+      </w:r>
+      <w:r>
+        <w:t xml:space="preserve"> – The number of unique productive </w:t>
+      </w:r>
+      <w:r>
+        <w:rPr>
+          <w:rStyle w:val="CodeChar"/>
+        </w:rPr>
+        <w:t>p</w:t>
+      </w:r>
+      <w:r>
+        <w:t>’s seen this epoch that were also seen in one or more previous epochs.</w:t>
+      </w:r>
+    </w:p>
+    <w:p>
       <w:proofErr w:type="spellStart"/>
       <w:r>
-        <w:t>approx</w:t>
+        <w:rPr>
+          <w:b/>
+        </w:rPr>
+        <w:t>ReEncounters</w:t>
       </w:r>
       <w:proofErr w:type="spellEnd"/>
       <w:r>
-        <w:t xml:space="preserve"> 200 </w:t>
-      </w:r>
+        <w:t xml:space="preserve"> – The number of non-unique</w:t>
+      </w:r>
+      <w:r>
+        <w:t xml:space="preserve"> </w:t>
+      </w:r>
+      <w:r>
+        <w:t xml:space="preserve">productive </w:t>
+      </w:r>
+      <w:r>
+        <w:rPr>
+          <w:rStyle w:val="CodeChar"/>
+        </w:rPr>
+        <w:t>p</w:t>
+      </w:r>
+      <w:r>
+        <w:t>’s</w:t>
+      </w:r>
+      <w:r>
+        <w:t xml:space="preserve"> seen this epoch.</w:t>
+      </w:r>
+    </w:p>
+    <w:p>
       <w:proofErr w:type="spellStart"/>
       <w:r>
-        <w:t>ms.</w:t>
+        <w:rPr>
+          <w:b/>
+        </w:rPr>
+        <w:t>ReE</w:t>
       </w:r>
       <w:proofErr w:type="spellEnd"/>
       <w:r>
-        <w:t xml:space="preserve"> 20-50ms is reasonably real-time</w:t>
-      </w:r>
-      <w:r>
-        <w:t xml:space="preserve">, however, our model performs at a rate of x contexts per y seconds, once every z </w:t>
+        <w:rPr>
+          <w:b/>
+        </w:rPr>
+        <w:t xml:space="preserve"> Std Dev</w:t>
+      </w:r>
+      <w:r>
+        <w:t xml:space="preserve">- The standard deviation among the occurrences of each p accounted for in the </w:t>
       </w:r>
       <w:proofErr w:type="spellStart"/>
       <w:r>
-        <w:t>ms.</w:t>
+        <w:t>ReEncounters</w:t>
       </w:r>
       <w:proofErr w:type="spellEnd"/>
-    </w:p>
-    <w:p>
-      <w:pPr>
-        <w:pStyle w:val="Heading1"/>
-      </w:pPr>
-      <w:bookmarkStart w:id="8" w:name="_GoBack"/>
-      <w:r>
-        <w:t>The Framework</w:t>
-      </w:r>
-    </w:p>
-    <w:p>
-      <w:r>
-        <w:t>Along the way, a framework sprang up…</w:t>
-      </w:r>
-    </w:p>
-    <w:p>
-      <w:r>
-        <w:t>Framework Note: Many sub-layer components can do their own logging. However, when instantiated from the agent they instead pass their log statements up for handling there.</w:t>
-      </w:r>
-    </w:p>
-    <w:bookmarkEnd w:id="8"/>
+      <w:r>
+        <w:t xml:space="preserve"> metric. This figure provides a measure of the diversity among the productive arrangements the model is generating (a lower std dev is better, in this case)</w:t>
+      </w:r>
+    </w:p>
     <w:p/>
     <w:p>
       <w:pPr>
@@ -9868,7 +12180,6 @@
         </w:numPr>
       </w:pPr>
       <w:r>
-        <w:lastRenderedPageBreak/>
         <w:t>Monitor accuracy heuristics over time -</w:t>
       </w:r>
     </w:p>
@@ -10022,6 +12333,7 @@
         </w:numPr>
       </w:pPr>
       <w:r>
+        <w:lastRenderedPageBreak/>
         <w:t xml:space="preserve">The genetic </w:t>
       </w:r>
       <w:proofErr w:type="spellStart"/>
@@ -10059,17 +12371,23 @@
     </w:p>
     <w:p>
       <w:pPr>
+        <w:rPr>
+          <w:rFonts w:asciiTheme="majorHAnsi" w:eastAsiaTheme="majorEastAsia" w:hAnsiTheme="majorHAnsi" w:cstheme="majorBidi"/>
+          <w:color w:val="2F5496" w:themeColor="accent1" w:themeShade="BF"/>
+          <w:sz w:val="32"/>
+          <w:szCs w:val="32"/>
+        </w:rPr>
+      </w:pPr>
+      <w:r>
+        <w:br w:type="page"/>
+      </w:r>
+    </w:p>
+    <w:p>
+      <w:pPr>
         <w:pStyle w:val="Heading1"/>
       </w:pPr>
       <w:r>
-        <w:t xml:space="preserve">Appendix A: </w:t>
-      </w:r>
-    </w:p>
-    <w:p>
-      <w:pPr>
-        <w:pStyle w:val="Heading2"/>
-      </w:pPr>
-      <w:r>
+        <w:lastRenderedPageBreak/>
         <w:t>Influences</w:t>
       </w:r>
     </w:p>
@@ -10093,12 +12411,16 @@
       <w:r>
         <w:rPr>
           <w:rStyle w:val="Heading2Char"/>
+          <w:sz w:val="32"/>
+          <w:szCs w:val="32"/>
         </w:rPr>
         <w:t>References</w:t>
       </w:r>
       <w:r>
         <w:rPr>
           <w:rStyle w:val="Heading2Char"/>
+          <w:sz w:val="32"/>
+          <w:szCs w:val="32"/>
         </w:rPr>
         <w:br/>
       </w:r>
@@ -10113,55 +12435,6 @@
         <w:t>, J. (2010). Artificial beings Wiley-ISTE.</w:t>
       </w:r>
     </w:p>
-    <w:p>
-      <w:pPr>
-        <w:pStyle w:val="Heading1"/>
-      </w:pPr>
-      <w:r>
-        <w:t xml:space="preserve">Appendix </w:t>
-      </w:r>
-      <w:r>
-        <w:t>B</w:t>
-      </w:r>
-      <w:r>
-        <w:t>: Technical Information</w:t>
-      </w:r>
-    </w:p>
-    <w:p>
-      <w:pPr>
-        <w:pStyle w:val="Heading2"/>
-      </w:pPr>
-      <w:r>
-        <w:t>Usage Instructions</w:t>
-      </w:r>
-    </w:p>
-    <w:p>
-      <w:r>
-        <w:t>…</w:t>
-      </w:r>
-    </w:p>
-    <w:p>
-      <w:r>
-        <w:t>CLI –</w:t>
-      </w:r>
-    </w:p>
-    <w:p>
-      <w:r>
-        <w:t xml:space="preserve">Tunable constants </w:t>
-      </w:r>
-      <w:r>
-        <w:t>–</w:t>
-      </w:r>
-    </w:p>
-    <w:p>
-      <w:pPr>
-        <w:pStyle w:val="Heading2"/>
-      </w:pPr>
-      <w:r>
-        <w:t>Layer Implementations</w:t>
-      </w:r>
-    </w:p>
-    <w:p/>
     <w:sectPr>
       <w:pgSz w:w="12240" w:h="15840"/>
       <w:pgMar w:top="1440" w:right="1440" w:bottom="1440" w:left="1440" w:header="720" w:footer="720" w:gutter="0"/>
@@ -13138,7 +15411,7 @@
   </w:style>
   <w:style w:type="paragraph" w:customStyle="1" w:styleId="Code">
     <w:name w:val="Code"/>
-    <w:basedOn w:val="ListParagraph"/>
+    <w:basedOn w:val="Normal"/>
     <w:link w:val="CodeChar"/>
     <w:qFormat/>
     <w:rsid w:val="002767D8"/>
@@ -13183,7 +15456,7 @@
     <w:name w:val="Code Char"/>
     <w:basedOn w:val="ListParagraphChar"/>
     <w:link w:val="Code"/>
-    <w:rsid w:val="002767D8"/>
+    <w:rsid w:val="000A00B3"/>
     <w:rPr>
       <w:rFonts w:ascii="Consolas" w:hAnsi="Consolas"/>
       <w:sz w:val="18"/>
@@ -13647,7 +15920,7 @@
 </file>
 
 <file path=customXml/itemProps1.xml><?xml version="1.0" encoding="utf-8"?>
-<ds:datastoreItem xmlns:ds="http://schemas.openxmlformats.org/officeDocument/2006/customXml" ds:itemID="{EA7864BC-51B7-4DDE-A78A-81D2E0882044}">
+<ds:datastoreItem xmlns:ds="http://schemas.openxmlformats.org/officeDocument/2006/customXml" ds:itemID="{B2D64CFD-8019-46E6-8278-62E313665ABE}">
   <ds:schemaRefs>
     <ds:schemaRef ds:uri="http://schemas.openxmlformats.org/officeDocument/2006/bibliography"/>
   </ds:schemaRefs>

</xml_diff>

<commit_message>
Analysis added to notes/FinalReport with current agent parameters -DF
</commit_message>
<xml_diff>
--- a/docs/FinalReport.docx
+++ b/docs/FinalReport.docx
@@ -10,6 +10,7 @@
           <w:docPartUnique/>
         </w:docPartObj>
       </w:sdtPr>
+      <w:sdtEndPr/>
       <w:sdtContent>
         <w:p>
           <w:r>
@@ -356,6 +357,7 @@
                                   <w:dataBinding w:prefixMappings="xmlns:ns0='http://purl.org/dc/elements/1.1/' xmlns:ns1='http://schemas.openxmlformats.org/package/2006/metadata/core-properties' " w:xpath="/ns1:coreProperties[1]/ns0:creator[1]" w:storeItemID="{6C3C8BC8-F283-45AE-878A-BAB7291924A1}"/>
                                   <w:text/>
                                 </w:sdtPr>
+                                <w:sdtEndPr/>
                                 <w:sdtContent>
                                   <w:p>
                                     <w:pPr>
@@ -401,6 +403,7 @@
                                     <w:dataBinding w:prefixMappings="xmlns:ns0='http://schemas.microsoft.com/office/2006/coverPageProps' " w:xpath="/ns0:CoverPageProperties[1]/ns0:CompanyEmail[1]" w:storeItemID="{55AF091B-3C7A-41E3-B477-F2FDAA23CFDA}"/>
                                     <w:text/>
                                   </w:sdtPr>
+                                  <w:sdtEndPr/>
                                   <w:sdtContent>
                                     <w:r>
                                       <w:rPr>
@@ -474,6 +477,7 @@
                             <w:dataBinding w:prefixMappings="xmlns:ns0='http://purl.org/dc/elements/1.1/' xmlns:ns1='http://schemas.openxmlformats.org/package/2006/metadata/core-properties' " w:xpath="/ns1:coreProperties[1]/ns0:creator[1]" w:storeItemID="{6C3C8BC8-F283-45AE-878A-BAB7291924A1}"/>
                             <w:text/>
                           </w:sdtPr>
+                          <w:sdtEndPr/>
                           <w:sdtContent>
                             <w:p>
                               <w:pPr>
@@ -519,6 +523,7 @@
                               <w:dataBinding w:prefixMappings="xmlns:ns0='http://schemas.microsoft.com/office/2006/coverPageProps' " w:xpath="/ns0:CoverPageProperties[1]/ns0:CompanyEmail[1]" w:storeItemID="{55AF091B-3C7A-41E3-B477-F2FDAA23CFDA}"/>
                               <w:text/>
                             </w:sdtPr>
+                            <w:sdtEndPr/>
                             <w:sdtContent>
                               <w:r>
                                 <w:rPr>
@@ -948,6 +953,12 @@
     </w:sdt>
     <w:sdt>
       <w:sdtPr>
+        <w:rPr>
+          <w:rFonts w:asciiTheme="minorHAnsi" w:eastAsiaTheme="minorHAnsi" w:hAnsiTheme="minorHAnsi" w:cstheme="minorBidi"/>
+          <w:color w:val="auto"/>
+          <w:sz w:val="22"/>
+          <w:szCs w:val="22"/>
+        </w:rPr>
         <w:id w:val="243694402"/>
         <w:docPartObj>
           <w:docPartGallery w:val="Table of Contents"/>
@@ -956,13 +967,9 @@
       </w:sdtPr>
       <w:sdtEndPr>
         <w:rPr>
-          <w:rFonts w:asciiTheme="minorHAnsi" w:eastAsiaTheme="minorHAnsi" w:hAnsiTheme="minorHAnsi" w:cstheme="minorBidi"/>
           <w:b/>
           <w:bCs/>
           <w:noProof/>
-          <w:color w:val="auto"/>
-          <w:sz w:val="22"/>
-          <w:szCs w:val="22"/>
         </w:rPr>
       </w:sdtEndPr>
       <w:sdtContent>
@@ -4389,24 +4396,14 @@
       <w:r>
         <w:t xml:space="preserve">Figure </w:t>
       </w:r>
-      <w:r>
-        <w:fldChar w:fldCharType="begin"/>
-      </w:r>
-      <w:r>
-        <w:instrText xml:space="preserve"> SEQ Figure \* ARABIC </w:instrText>
-      </w:r>
-      <w:r>
-        <w:fldChar w:fldCharType="separate"/>
-      </w:r>
-      <w:r>
-        <w:rPr>
-          <w:noProof/>
-        </w:rPr>
-        <w:t>1</w:t>
-      </w:r>
-      <w:r>
-        <w:fldChar w:fldCharType="end"/>
-      </w:r>
+      <w:fldSimple w:instr=" SEQ Figure \* ARABIC ">
+        <w:r>
+          <w:rPr>
+            <w:noProof/>
+          </w:rPr>
+          <w:t>1</w:t>
+        </w:r>
+      </w:fldSimple>
     </w:p>
     <w:p>
       <w:pPr>
@@ -5023,24 +5020,14 @@
       <w:r>
         <w:t xml:space="preserve">Figure </w:t>
       </w:r>
-      <w:r>
-        <w:fldChar w:fldCharType="begin"/>
-      </w:r>
-      <w:r>
-        <w:instrText xml:space="preserve"> SEQ Figure \* ARABIC </w:instrText>
-      </w:r>
-      <w:r>
-        <w:fldChar w:fldCharType="separate"/>
-      </w:r>
-      <w:r>
-        <w:rPr>
-          <w:noProof/>
-        </w:rPr>
-        <w:t>2</w:t>
-      </w:r>
-      <w:r>
-        <w:fldChar w:fldCharType="end"/>
-      </w:r>
+      <w:fldSimple w:instr=" SEQ Figure \* ARABIC ">
+        <w:r>
+          <w:rPr>
+            <w:noProof/>
+          </w:rPr>
+          <w:t>2</w:t>
+        </w:r>
+      </w:fldSimple>
       <w:r>
         <w:br/>
       </w:r>
@@ -5823,24 +5810,14 @@
       <w:r>
         <w:t xml:space="preserve">Figure </w:t>
       </w:r>
-      <w:r>
-        <w:fldChar w:fldCharType="begin"/>
-      </w:r>
-      <w:r>
-        <w:instrText xml:space="preserve"> SEQ Figure \* ARABIC </w:instrText>
-      </w:r>
-      <w:r>
-        <w:fldChar w:fldCharType="separate"/>
-      </w:r>
-      <w:r>
-        <w:rPr>
-          <w:noProof/>
-        </w:rPr>
-        <w:t>3</w:t>
-      </w:r>
-      <w:r>
-        <w:fldChar w:fldCharType="end"/>
-      </w:r>
+      <w:fldSimple w:instr=" SEQ Figure \* ARABIC ">
+        <w:r>
+          <w:rPr>
+            <w:noProof/>
+          </w:rPr>
+          <w:t>3</w:t>
+        </w:r>
+      </w:fldSimple>
     </w:p>
     <w:p>
       <w:pPr>
@@ -6947,8 +6924,6 @@
         </w:rPr>
         <w:t xml:space="preserve"> </w:t>
       </w:r>
-      <w:bookmarkStart w:id="16" w:name="_GoBack"/>
-      <w:bookmarkEnd w:id="16"/>
       <w:r>
         <w:rPr>
           <w:rFonts w:ascii="Consolas" w:eastAsia="Times New Roman" w:hAnsi="Consolas" w:cs="Times New Roman"/>
@@ -8825,11 +8800,11 @@
       <w:pPr>
         <w:pStyle w:val="Heading2"/>
       </w:pPr>
-      <w:bookmarkStart w:id="17" w:name="_Toc530629011"/>
+      <w:bookmarkStart w:id="16" w:name="_Toc530629011"/>
       <w:r>
         <w:t>Campaign Problem Domain</w:t>
       </w:r>
-      <w:bookmarkEnd w:id="17"/>
+      <w:bookmarkEnd w:id="16"/>
     </w:p>
     <w:p>
       <w:r>
@@ -9082,7 +9057,7 @@
       <w:pPr>
         <w:pStyle w:val="Heading2"/>
       </w:pPr>
-      <w:bookmarkStart w:id="18" w:name="_Toc530629012"/>
+      <w:bookmarkStart w:id="17" w:name="_Toc530629012"/>
       <w:r>
         <w:t>Data Set</w:t>
       </w:r>
@@ -9092,7 +9067,7 @@
       <w:r>
         <w:t xml:space="preserve"> / Agent Shape</w:t>
       </w:r>
-      <w:bookmarkEnd w:id="18"/>
+      <w:bookmarkEnd w:id="17"/>
     </w:p>
     <w:p>
       <w:r>
@@ -9343,7 +9318,12 @@
           </w:tcPr>
           <w:p>
             <w:r>
-              <w:t xml:space="preserve">5,000 feature vectors chosen randomly </w:t>
+              <w:t>1</w:t>
+            </w:r>
+            <w:bookmarkStart w:id="18" w:name="_GoBack"/>
+            <w:bookmarkEnd w:id="18"/>
+            <w:r>
+              <w:t xml:space="preserve">,000 feature vectors chosen randomly </w:t>
             </w:r>
             <w:r>
               <w:t xml:space="preserve">from </w:t>
@@ -9800,35 +9780,28 @@
       <w:r>
         <w:t xml:space="preserve">Figure </w:t>
       </w:r>
-      <w:r>
-        <w:fldChar w:fldCharType="begin"/>
-      </w:r>
-      <w:r>
-        <w:instrText xml:space="preserve"> SEQ Figure \* ARABIC </w:instrText>
-      </w:r>
-      <w:r>
-        <w:fldChar w:fldCharType="separate"/>
-      </w:r>
+      <w:fldSimple w:instr=" SEQ Figure \* ARABIC ">
+        <w:r>
+          <w:rPr>
+            <w:noProof/>
+          </w:rPr>
+          <w:t>4</w:t>
+        </w:r>
+      </w:fldSimple>
+    </w:p>
+    <w:p>
+      <w:r>
+        <w:t xml:space="preserve"> </w:t>
+      </w:r>
+    </w:p>
+    <w:p>
+      <w:pPr>
+        <w:keepNext/>
+      </w:pPr>
       <w:r>
         <w:rPr>
           <w:noProof/>
         </w:rPr>
-        <w:t>4</w:t>
-      </w:r>
-      <w:r>
-        <w:fldChar w:fldCharType="end"/>
-      </w:r>
-    </w:p>
-    <w:p>
-      <w:r>
-        <w:t xml:space="preserve"> </w:t>
-      </w:r>
-    </w:p>
-    <w:p>
-      <w:pPr>
-        <w:keepNext/>
-      </w:pPr>
-      <w:r>
         <w:drawing>
           <wp:inline distT="0" distB="0" distL="0" distR="0" wp14:anchorId="2FA28A03" wp14:editId="3271CFE5">
             <wp:extent cx="5943600" cy="2092325"/>
@@ -9879,24 +9852,14 @@
       <w:r>
         <w:t xml:space="preserve">Figure </w:t>
       </w:r>
-      <w:r>
-        <w:fldChar w:fldCharType="begin"/>
-      </w:r>
-      <w:r>
-        <w:instrText xml:space="preserve"> SEQ Figure \* ARABIC </w:instrText>
-      </w:r>
-      <w:r>
-        <w:fldChar w:fldCharType="separate"/>
-      </w:r>
-      <w:r>
-        <w:rPr>
-          <w:noProof/>
-        </w:rPr>
-        <w:t>5</w:t>
-      </w:r>
-      <w:r>
-        <w:fldChar w:fldCharType="end"/>
-      </w:r>
+      <w:fldSimple w:instr=" SEQ Figure \* ARABIC ">
+        <w:r>
+          <w:rPr>
+            <w:noProof/>
+          </w:rPr>
+          <w:t>5</w:t>
+        </w:r>
+      </w:fldSimple>
     </w:p>
     <w:p>
       <w:pPr>
@@ -10042,24 +10005,14 @@
       <w:r>
         <w:t xml:space="preserve">Figure </w:t>
       </w:r>
-      <w:r>
-        <w:fldChar w:fldCharType="begin"/>
-      </w:r>
-      <w:r>
-        <w:instrText xml:space="preserve"> SEQ Figure \* ARABIC </w:instrText>
-      </w:r>
-      <w:r>
-        <w:fldChar w:fldCharType="separate"/>
-      </w:r>
-      <w:r>
-        <w:rPr>
-          <w:noProof/>
-        </w:rPr>
-        <w:t>6</w:t>
-      </w:r>
-      <w:r>
-        <w:fldChar w:fldCharType="end"/>
-      </w:r>
+      <w:fldSimple w:instr=" SEQ Figure \* ARABIC ">
+        <w:r>
+          <w:rPr>
+            <w:noProof/>
+          </w:rPr>
+          <w:t>6</w:t>
+        </w:r>
+      </w:fldSimple>
     </w:p>
     <w:p>
       <w:r>
@@ -11335,24 +11288,14 @@
         <w:lastRenderedPageBreak/>
         <w:t xml:space="preserve">Figure </w:t>
       </w:r>
-      <w:r>
-        <w:fldChar w:fldCharType="begin"/>
-      </w:r>
-      <w:r>
-        <w:instrText xml:space="preserve"> SEQ Figure \* ARABIC </w:instrText>
-      </w:r>
-      <w:r>
-        <w:fldChar w:fldCharType="separate"/>
-      </w:r>
-      <w:r>
-        <w:rPr>
-          <w:noProof/>
-        </w:rPr>
-        <w:t>7</w:t>
-      </w:r>
-      <w:r>
-        <w:fldChar w:fldCharType="end"/>
-      </w:r>
+      <w:fldSimple w:instr=" SEQ Figure \* ARABIC ">
+        <w:r>
+          <w:rPr>
+            <w:noProof/>
+          </w:rPr>
+          <w:t>7</w:t>
+        </w:r>
+      </w:fldSimple>
     </w:p>
     <w:p/>
     <w:p>
@@ -14159,6 +14102,7 @@
   <w:style w:type="character" w:default="1" w:styleId="DefaultParagraphFont">
     <w:name w:val="Default Paragraph Font"/>
     <w:uiPriority w:val="1"/>
+    <w:semiHidden/>
     <w:unhideWhenUsed/>
   </w:style>
   <w:style w:type="table" w:default="1" w:styleId="TableNormal">
@@ -14992,7 +14936,7 @@
 </file>
 
 <file path=customXml/itemProps2.xml><?xml version="1.0" encoding="utf-8"?>
-<ds:datastoreItem xmlns:ds="http://schemas.openxmlformats.org/officeDocument/2006/customXml" ds:itemID="{7AF6B297-E03B-4536-B35B-E0C75D28966B}">
+<ds:datastoreItem xmlns:ds="http://schemas.openxmlformats.org/officeDocument/2006/customXml" ds:itemID="{BB17170A-A068-4E9F-B982-58668BF94AE7}">
   <ds:schemaRefs>
     <ds:schemaRef ds:uri="http://schemas.openxmlformats.org/officeDocument/2006/bibliography"/>
   </ds:schemaRefs>

</xml_diff>

<commit_message>
Cleaned up citations -DF
</commit_message>
<xml_diff>
--- a/docs/FinalReport.docx
+++ b/docs/FinalReport.docx
@@ -10,7 +10,6 @@
           <w:docPartUnique/>
         </w:docPartObj>
       </w:sdtPr>
-      <w:sdtEndPr/>
       <w:sdtContent>
         <w:p>
           <w:r>
@@ -357,7 +356,6 @@
                                   <w:dataBinding w:prefixMappings="xmlns:ns0='http://purl.org/dc/elements/1.1/' xmlns:ns1='http://schemas.openxmlformats.org/package/2006/metadata/core-properties' " w:xpath="/ns1:coreProperties[1]/ns0:creator[1]" w:storeItemID="{6C3C8BC8-F283-45AE-878A-BAB7291924A1}"/>
                                   <w:text/>
                                 </w:sdtPr>
-                                <w:sdtEndPr/>
                                 <w:sdtContent>
                                   <w:p>
                                     <w:pPr>
@@ -403,7 +401,6 @@
                                     <w:dataBinding w:prefixMappings="xmlns:ns0='http://schemas.microsoft.com/office/2006/coverPageProps' " w:xpath="/ns0:CoverPageProperties[1]/ns0:CompanyEmail[1]" w:storeItemID="{55AF091B-3C7A-41E3-B477-F2FDAA23CFDA}"/>
                                     <w:text/>
                                   </w:sdtPr>
-                                  <w:sdtEndPr/>
                                   <w:sdtContent>
                                     <w:r>
                                       <w:rPr>
@@ -477,7 +474,6 @@
                             <w:dataBinding w:prefixMappings="xmlns:ns0='http://purl.org/dc/elements/1.1/' xmlns:ns1='http://schemas.openxmlformats.org/package/2006/metadata/core-properties' " w:xpath="/ns1:coreProperties[1]/ns0:creator[1]" w:storeItemID="{6C3C8BC8-F283-45AE-878A-BAB7291924A1}"/>
                             <w:text/>
                           </w:sdtPr>
-                          <w:sdtEndPr/>
                           <w:sdtContent>
                             <w:p>
                               <w:pPr>
@@ -523,7 +519,6 @@
                               <w:dataBinding w:prefixMappings="xmlns:ns0='http://schemas.microsoft.com/office/2006/coverPageProps' " w:xpath="/ns0:CoverPageProperties[1]/ns0:CompanyEmail[1]" w:storeItemID="{55AF091B-3C7A-41E3-B477-F2FDAA23CFDA}"/>
                               <w:text/>
                             </w:sdtPr>
-                            <w:sdtEndPr/>
                             <w:sdtContent>
                               <w:r>
                                 <w:rPr>
@@ -1016,7 +1011,7 @@
             </w:rPr>
             <w:fldChar w:fldCharType="separate"/>
           </w:r>
-          <w:hyperlink w:anchor="_Toc530628997" w:history="1">
+          <w:hyperlink w:anchor="_Toc530630943" w:history="1">
             <w:r>
               <w:rPr>
                 <w:rStyle w:val="Hyperlink"/>
@@ -1043,7 +1038,7 @@
                 <w:noProof/>
                 <w:webHidden/>
               </w:rPr>
-              <w:instrText xml:space="preserve"> PAGEREF _Toc530628997 \h </w:instrText>
+              <w:instrText xml:space="preserve"> PAGEREF _Toc530630943 \h </w:instrText>
             </w:r>
             <w:r>
               <w:rPr>
@@ -1063,7 +1058,7 @@
                 <w:noProof/>
                 <w:webHidden/>
               </w:rPr>
-              <w:t>1</w:t>
+              <w:t>2</w:t>
             </w:r>
             <w:r>
               <w:rPr>
@@ -1085,13 +1080,13 @@
               <w:noProof/>
             </w:rPr>
           </w:pPr>
-          <w:hyperlink w:anchor="_Toc530628998" w:history="1">
+          <w:hyperlink w:anchor="_Toc530630944" w:history="1">
             <w:r>
               <w:rPr>
                 <w:rStyle w:val="Hyperlink"/>
                 <w:noProof/>
               </w:rPr>
-              <w:t>Objective</w:t>
+              <w:t>Technologies</w:t>
             </w:r>
             <w:r>
               <w:rPr>
@@ -1112,7 +1107,7 @@
                 <w:noProof/>
                 <w:webHidden/>
               </w:rPr>
-              <w:instrText xml:space="preserve"> PAGEREF _Toc530628998 \h </w:instrText>
+              <w:instrText xml:space="preserve"> PAGEREF _Toc530630944 \h </w:instrText>
             </w:r>
             <w:r>
               <w:rPr>
@@ -1132,7 +1127,7 @@
                 <w:noProof/>
                 <w:webHidden/>
               </w:rPr>
-              <w:t>1</w:t>
+              <w:t>2</w:t>
             </w:r>
             <w:r>
               <w:rPr>
@@ -1154,13 +1149,13 @@
               <w:noProof/>
             </w:rPr>
           </w:pPr>
-          <w:hyperlink w:anchor="_Toc530628999" w:history="1">
+          <w:hyperlink w:anchor="_Toc530630945" w:history="1">
             <w:r>
               <w:rPr>
                 <w:rStyle w:val="Hyperlink"/>
                 <w:noProof/>
               </w:rPr>
-              <w:t>Technologies</w:t>
+              <w:t>Problem Domain</w:t>
             </w:r>
             <w:r>
               <w:rPr>
@@ -1181,7 +1176,7 @@
                 <w:noProof/>
                 <w:webHidden/>
               </w:rPr>
-              <w:instrText xml:space="preserve"> PAGEREF _Toc530628999 \h </w:instrText>
+              <w:instrText xml:space="preserve"> PAGEREF _Toc530630945 \h </w:instrText>
             </w:r>
             <w:r>
               <w:rPr>
@@ -1201,7 +1196,76 @@
                 <w:noProof/>
                 <w:webHidden/>
               </w:rPr>
-              <w:t>1</w:t>
+              <w:t>2</w:t>
+            </w:r>
+            <w:r>
+              <w:rPr>
+                <w:noProof/>
+                <w:webHidden/>
+              </w:rPr>
+              <w:fldChar w:fldCharType="end"/>
+            </w:r>
+          </w:hyperlink>
+        </w:p>
+        <w:p>
+          <w:pPr>
+            <w:pStyle w:val="TOC1"/>
+            <w:tabs>
+              <w:tab w:val="right" w:leader="dot" w:pos="9350"/>
+            </w:tabs>
+            <w:rPr>
+              <w:rFonts w:cstheme="minorBidi"/>
+              <w:noProof/>
+            </w:rPr>
+          </w:pPr>
+          <w:hyperlink w:anchor="_Toc530630946" w:history="1">
+            <w:r>
+              <w:rPr>
+                <w:rStyle w:val="Hyperlink"/>
+                <w:noProof/>
+              </w:rPr>
+              <w:t>The Model</w:t>
+            </w:r>
+            <w:r>
+              <w:rPr>
+                <w:noProof/>
+                <w:webHidden/>
+              </w:rPr>
+              <w:tab/>
+            </w:r>
+            <w:r>
+              <w:rPr>
+                <w:noProof/>
+                <w:webHidden/>
+              </w:rPr>
+              <w:fldChar w:fldCharType="begin"/>
+            </w:r>
+            <w:r>
+              <w:rPr>
+                <w:noProof/>
+                <w:webHidden/>
+              </w:rPr>
+              <w:instrText xml:space="preserve"> PAGEREF _Toc530630946 \h </w:instrText>
+            </w:r>
+            <w:r>
+              <w:rPr>
+                <w:noProof/>
+                <w:webHidden/>
+              </w:rPr>
+            </w:r>
+            <w:r>
+              <w:rPr>
+                <w:noProof/>
+                <w:webHidden/>
+              </w:rPr>
+              <w:fldChar w:fldCharType="separate"/>
+            </w:r>
+            <w:r>
+              <w:rPr>
+                <w:noProof/>
+                <w:webHidden/>
+              </w:rPr>
+              <w:t>2</w:t>
             </w:r>
             <w:r>
               <w:rPr>
@@ -1223,13 +1287,13 @@
               <w:noProof/>
             </w:rPr>
           </w:pPr>
-          <w:hyperlink w:anchor="_Toc530629000" w:history="1">
+          <w:hyperlink w:anchor="_Toc530630947" w:history="1">
             <w:r>
               <w:rPr>
                 <w:rStyle w:val="Hyperlink"/>
                 <w:noProof/>
               </w:rPr>
-              <w:t>Problem Domain</w:t>
+              <w:t>Design</w:t>
             </w:r>
             <w:r>
               <w:rPr>
@@ -1250,7 +1314,7 @@
                 <w:noProof/>
                 <w:webHidden/>
               </w:rPr>
-              <w:instrText xml:space="preserve"> PAGEREF _Toc530629000 \h </w:instrText>
+              <w:instrText xml:space="preserve"> PAGEREF _Toc530630947 \h </w:instrText>
             </w:r>
             <w:r>
               <w:rPr>
@@ -1270,7 +1334,265 @@
                 <w:noProof/>
                 <w:webHidden/>
               </w:rPr>
-              <w:t>1</w:t>
+              <w:t>4</w:t>
+            </w:r>
+            <w:r>
+              <w:rPr>
+                <w:noProof/>
+                <w:webHidden/>
+              </w:rPr>
+              <w:fldChar w:fldCharType="end"/>
+            </w:r>
+          </w:hyperlink>
+        </w:p>
+        <w:p>
+          <w:pPr>
+            <w:pStyle w:val="TOC3"/>
+            <w:tabs>
+              <w:tab w:val="right" w:leader="dot" w:pos="9350"/>
+            </w:tabs>
+            <w:rPr>
+              <w:rFonts w:cstheme="minorBidi"/>
+              <w:noProof/>
+            </w:rPr>
+          </w:pPr>
+          <w:hyperlink w:anchor="_Toc530630948" w:history="1">
+            <w:r>
+              <w:rPr>
+                <w:rStyle w:val="Hyperlink"/>
+                <w:noProof/>
+              </w:rPr>
+              <w:t xml:space="preserve">Layer 1 – The </w:t>
+            </w:r>
+            <w:r>
+              <w:rPr>
+                <w:rStyle w:val="Hyperlink"/>
+                <w:rFonts w:eastAsiaTheme="minorHAnsi"/>
+                <w:b/>
+                <w:i/>
+                <w:noProof/>
+              </w:rPr>
+              <w:t>Classification</w:t>
+            </w:r>
+            <w:r>
+              <w:rPr>
+                <w:rStyle w:val="Hyperlink"/>
+                <w:noProof/>
+              </w:rPr>
+              <w:t xml:space="preserve"> Layer</w:t>
+            </w:r>
+            <w:r>
+              <w:rPr>
+                <w:noProof/>
+                <w:webHidden/>
+              </w:rPr>
+              <w:tab/>
+            </w:r>
+            <w:r>
+              <w:rPr>
+                <w:noProof/>
+                <w:webHidden/>
+              </w:rPr>
+              <w:fldChar w:fldCharType="begin"/>
+            </w:r>
+            <w:r>
+              <w:rPr>
+                <w:noProof/>
+                <w:webHidden/>
+              </w:rPr>
+              <w:instrText xml:space="preserve"> PAGEREF _Toc530630948 \h </w:instrText>
+            </w:r>
+            <w:r>
+              <w:rPr>
+                <w:noProof/>
+                <w:webHidden/>
+              </w:rPr>
+            </w:r>
+            <w:r>
+              <w:rPr>
+                <w:noProof/>
+                <w:webHidden/>
+              </w:rPr>
+              <w:fldChar w:fldCharType="separate"/>
+            </w:r>
+            <w:r>
+              <w:rPr>
+                <w:noProof/>
+                <w:webHidden/>
+              </w:rPr>
+              <w:t>4</w:t>
+            </w:r>
+            <w:r>
+              <w:rPr>
+                <w:noProof/>
+                <w:webHidden/>
+              </w:rPr>
+              <w:fldChar w:fldCharType="end"/>
+            </w:r>
+          </w:hyperlink>
+        </w:p>
+        <w:p>
+          <w:pPr>
+            <w:pStyle w:val="TOC3"/>
+            <w:tabs>
+              <w:tab w:val="right" w:leader="dot" w:pos="9350"/>
+            </w:tabs>
+            <w:rPr>
+              <w:rFonts w:cstheme="minorBidi"/>
+              <w:noProof/>
+            </w:rPr>
+          </w:pPr>
+          <w:hyperlink w:anchor="_Toc530630949" w:history="1">
+            <w:r>
+              <w:rPr>
+                <w:rStyle w:val="Hyperlink"/>
+                <w:noProof/>
+              </w:rPr>
+              <w:t xml:space="preserve">Layer 2 – The </w:t>
+            </w:r>
+            <w:r>
+              <w:rPr>
+                <w:rStyle w:val="Hyperlink"/>
+                <w:rFonts w:eastAsiaTheme="minorHAnsi"/>
+                <w:b/>
+                <w:i/>
+                <w:noProof/>
+              </w:rPr>
+              <w:t>Evolutionary</w:t>
+            </w:r>
+            <w:r>
+              <w:rPr>
+                <w:rStyle w:val="Hyperlink"/>
+                <w:noProof/>
+              </w:rPr>
+              <w:t xml:space="preserve"> Layer</w:t>
+            </w:r>
+            <w:r>
+              <w:rPr>
+                <w:noProof/>
+                <w:webHidden/>
+              </w:rPr>
+              <w:tab/>
+            </w:r>
+            <w:r>
+              <w:rPr>
+                <w:noProof/>
+                <w:webHidden/>
+              </w:rPr>
+              <w:fldChar w:fldCharType="begin"/>
+            </w:r>
+            <w:r>
+              <w:rPr>
+                <w:noProof/>
+                <w:webHidden/>
+              </w:rPr>
+              <w:instrText xml:space="preserve"> PAGEREF _Toc530630949 \h </w:instrText>
+            </w:r>
+            <w:r>
+              <w:rPr>
+                <w:noProof/>
+                <w:webHidden/>
+              </w:rPr>
+            </w:r>
+            <w:r>
+              <w:rPr>
+                <w:noProof/>
+                <w:webHidden/>
+              </w:rPr>
+              <w:fldChar w:fldCharType="separate"/>
+            </w:r>
+            <w:r>
+              <w:rPr>
+                <w:noProof/>
+                <w:webHidden/>
+              </w:rPr>
+              <w:t>5</w:t>
+            </w:r>
+            <w:r>
+              <w:rPr>
+                <w:noProof/>
+                <w:webHidden/>
+              </w:rPr>
+              <w:fldChar w:fldCharType="end"/>
+            </w:r>
+          </w:hyperlink>
+        </w:p>
+        <w:p>
+          <w:pPr>
+            <w:pStyle w:val="TOC3"/>
+            <w:tabs>
+              <w:tab w:val="right" w:leader="dot" w:pos="9350"/>
+            </w:tabs>
+            <w:rPr>
+              <w:rFonts w:cstheme="minorBidi"/>
+              <w:noProof/>
+            </w:rPr>
+          </w:pPr>
+          <w:hyperlink w:anchor="_Toc530630950" w:history="1">
+            <w:r>
+              <w:rPr>
+                <w:rStyle w:val="Hyperlink"/>
+                <w:noProof/>
+              </w:rPr>
+              <w:t xml:space="preserve">Layer 3 – The </w:t>
+            </w:r>
+            <w:r>
+              <w:rPr>
+                <w:rStyle w:val="Hyperlink"/>
+                <w:rFonts w:eastAsiaTheme="minorHAnsi"/>
+                <w:b/>
+                <w:i/>
+                <w:noProof/>
+              </w:rPr>
+              <w:t xml:space="preserve">Logical </w:t>
+            </w:r>
+            <w:r>
+              <w:rPr>
+                <w:rStyle w:val="Hyperlink"/>
+                <w:noProof/>
+              </w:rPr>
+              <w:t>Layer</w:t>
+            </w:r>
+            <w:r>
+              <w:rPr>
+                <w:noProof/>
+                <w:webHidden/>
+              </w:rPr>
+              <w:tab/>
+            </w:r>
+            <w:r>
+              <w:rPr>
+                <w:noProof/>
+                <w:webHidden/>
+              </w:rPr>
+              <w:fldChar w:fldCharType="begin"/>
+            </w:r>
+            <w:r>
+              <w:rPr>
+                <w:noProof/>
+                <w:webHidden/>
+              </w:rPr>
+              <w:instrText xml:space="preserve"> PAGEREF _Toc530630950 \h </w:instrText>
+            </w:r>
+            <w:r>
+              <w:rPr>
+                <w:noProof/>
+                <w:webHidden/>
+              </w:rPr>
+            </w:r>
+            <w:r>
+              <w:rPr>
+                <w:noProof/>
+                <w:webHidden/>
+              </w:rPr>
+              <w:fldChar w:fldCharType="separate"/>
+            </w:r>
+            <w:r>
+              <w:rPr>
+                <w:noProof/>
+                <w:webHidden/>
+              </w:rPr>
+              <w:t>6</w:t>
             </w:r>
             <w:r>
               <w:rPr>
@@ -1292,13 +1614,13 @@
               <w:noProof/>
             </w:rPr>
           </w:pPr>
-          <w:hyperlink w:anchor="_Toc530629001" w:history="1">
+          <w:hyperlink w:anchor="_Toc530630951" w:history="1">
             <w:r>
               <w:rPr>
                 <w:rStyle w:val="Hyperlink"/>
                 <w:noProof/>
               </w:rPr>
-              <w:t>The Model</w:t>
+              <w:t>The Agent</w:t>
             </w:r>
             <w:r>
               <w:rPr>
@@ -1319,7 +1641,7 @@
                 <w:noProof/>
                 <w:webHidden/>
               </w:rPr>
-              <w:instrText xml:space="preserve"> PAGEREF _Toc530629001 \h </w:instrText>
+              <w:instrText xml:space="preserve"> PAGEREF _Toc530630951 \h </w:instrText>
             </w:r>
             <w:r>
               <w:rPr>
@@ -1339,7 +1661,7 @@
                 <w:noProof/>
                 <w:webHidden/>
               </w:rPr>
-              <w:t>1</w:t>
+              <w:t>7</w:t>
             </w:r>
             <w:r>
               <w:rPr>
@@ -1361,13 +1683,13 @@
               <w:noProof/>
             </w:rPr>
           </w:pPr>
-          <w:hyperlink w:anchor="_Toc530629002" w:history="1">
+          <w:hyperlink w:anchor="_Toc530630952" w:history="1">
             <w:r>
               <w:rPr>
                 <w:rStyle w:val="Hyperlink"/>
                 <w:noProof/>
               </w:rPr>
-              <w:t>Design Considerations: Modeling Intuition</w:t>
+              <w:t>Sample Agent</w:t>
             </w:r>
             <w:r>
               <w:rPr>
@@ -1388,7 +1710,7 @@
                 <w:noProof/>
                 <w:webHidden/>
               </w:rPr>
-              <w:instrText xml:space="preserve"> PAGEREF _Toc530629002 \h </w:instrText>
+              <w:instrText xml:space="preserve"> PAGEREF _Toc530630952 \h </w:instrText>
             </w:r>
             <w:r>
               <w:rPr>
@@ -1408,7 +1730,76 @@
                 <w:noProof/>
                 <w:webHidden/>
               </w:rPr>
-              <w:t>1</w:t>
+              <w:t>8</w:t>
+            </w:r>
+            <w:r>
+              <w:rPr>
+                <w:noProof/>
+                <w:webHidden/>
+              </w:rPr>
+              <w:fldChar w:fldCharType="end"/>
+            </w:r>
+          </w:hyperlink>
+        </w:p>
+        <w:p>
+          <w:pPr>
+            <w:pStyle w:val="TOC1"/>
+            <w:tabs>
+              <w:tab w:val="right" w:leader="dot" w:pos="9350"/>
+            </w:tabs>
+            <w:rPr>
+              <w:rFonts w:cstheme="minorBidi"/>
+              <w:noProof/>
+            </w:rPr>
+          </w:pPr>
+          <w:hyperlink w:anchor="_Toc530630953" w:history="1">
+            <w:r>
+              <w:rPr>
+                <w:rStyle w:val="Hyperlink"/>
+                <w:noProof/>
+              </w:rPr>
+              <w:t>Model Validation and Results</w:t>
+            </w:r>
+            <w:r>
+              <w:rPr>
+                <w:noProof/>
+                <w:webHidden/>
+              </w:rPr>
+              <w:tab/>
+            </w:r>
+            <w:r>
+              <w:rPr>
+                <w:noProof/>
+                <w:webHidden/>
+              </w:rPr>
+              <w:fldChar w:fldCharType="begin"/>
+            </w:r>
+            <w:r>
+              <w:rPr>
+                <w:noProof/>
+                <w:webHidden/>
+              </w:rPr>
+              <w:instrText xml:space="preserve"> PAGEREF _Toc530630953 \h </w:instrText>
+            </w:r>
+            <w:r>
+              <w:rPr>
+                <w:noProof/>
+                <w:webHidden/>
+              </w:rPr>
+            </w:r>
+            <w:r>
+              <w:rPr>
+                <w:noProof/>
+                <w:webHidden/>
+              </w:rPr>
+              <w:fldChar w:fldCharType="separate"/>
+            </w:r>
+            <w:r>
+              <w:rPr>
+                <w:noProof/>
+                <w:webHidden/>
+              </w:rPr>
+              <w:t>8</w:t>
             </w:r>
             <w:r>
               <w:rPr>
@@ -1430,13 +1821,13 @@
               <w:noProof/>
             </w:rPr>
           </w:pPr>
-          <w:hyperlink w:anchor="_Toc530629003" w:history="1">
+          <w:hyperlink w:anchor="_Toc530630954" w:history="1">
             <w:r>
               <w:rPr>
                 <w:rStyle w:val="Hyperlink"/>
                 <w:noProof/>
               </w:rPr>
-              <w:t>Design</w:t>
+              <w:t>Tunable Parameters</w:t>
             </w:r>
             <w:r>
               <w:rPr>
@@ -1457,7 +1848,7 @@
                 <w:noProof/>
                 <w:webHidden/>
               </w:rPr>
-              <w:instrText xml:space="preserve"> PAGEREF _Toc530629003 \h </w:instrText>
+              <w:instrText xml:space="preserve"> PAGEREF _Toc530630954 \h </w:instrText>
             </w:r>
             <w:r>
               <w:rPr>
@@ -1477,7 +1868,7 @@
                 <w:noProof/>
                 <w:webHidden/>
               </w:rPr>
-              <w:t>3</w:t>
+              <w:t>8</w:t>
             </w:r>
             <w:r>
               <w:rPr>
@@ -1490,7 +1881,7 @@
         </w:p>
         <w:p>
           <w:pPr>
-            <w:pStyle w:val="TOC3"/>
+            <w:pStyle w:val="TOC2"/>
             <w:tabs>
               <w:tab w:val="right" w:leader="dot" w:pos="9350"/>
             </w:tabs>
@@ -1499,30 +1890,13 @@
               <w:noProof/>
             </w:rPr>
           </w:pPr>
-          <w:hyperlink w:anchor="_Toc530629004" w:history="1">
+          <w:hyperlink w:anchor="_Toc530630955" w:history="1">
             <w:r>
               <w:rPr>
                 <w:rStyle w:val="Hyperlink"/>
                 <w:noProof/>
               </w:rPr>
-              <w:t xml:space="preserve">Layer 1 – The </w:t>
-            </w:r>
-            <w:r>
-              <w:rPr>
-                <w:rStyle w:val="Hyperlink"/>
-                <w:rFonts w:eastAsiaTheme="minorHAnsi"/>
-                <w:b/>
-                <w:i/>
-                <w:noProof/>
-              </w:rPr>
-              <w:t>Classification</w:t>
-            </w:r>
-            <w:r>
-              <w:rPr>
-                <w:rStyle w:val="Hyperlink"/>
-                <w:noProof/>
-              </w:rPr>
-              <w:t xml:space="preserve"> Layer</w:t>
+              <w:t>Campaign Problem Domain</w:t>
             </w:r>
             <w:r>
               <w:rPr>
@@ -1543,7 +1917,7 @@
                 <w:noProof/>
                 <w:webHidden/>
               </w:rPr>
-              <w:instrText xml:space="preserve"> PAGEREF _Toc530629004 \h </w:instrText>
+              <w:instrText xml:space="preserve"> PAGEREF _Toc530630955 \h </w:instrText>
             </w:r>
             <w:r>
               <w:rPr>
@@ -1563,7 +1937,7 @@
                 <w:noProof/>
                 <w:webHidden/>
               </w:rPr>
-              <w:t>3</w:t>
+              <w:t>9</w:t>
             </w:r>
             <w:r>
               <w:rPr>
@@ -1576,7 +1950,7 @@
         </w:p>
         <w:p>
           <w:pPr>
-            <w:pStyle w:val="TOC3"/>
+            <w:pStyle w:val="TOC2"/>
             <w:tabs>
               <w:tab w:val="right" w:leader="dot" w:pos="9350"/>
             </w:tabs>
@@ -1585,30 +1959,13 @@
               <w:noProof/>
             </w:rPr>
           </w:pPr>
-          <w:hyperlink w:anchor="_Toc530629005" w:history="1">
+          <w:hyperlink w:anchor="_Toc530630956" w:history="1">
             <w:r>
               <w:rPr>
                 <w:rStyle w:val="Hyperlink"/>
                 <w:noProof/>
               </w:rPr>
-              <w:t xml:space="preserve">Layer 2 – The </w:t>
-            </w:r>
-            <w:r>
-              <w:rPr>
-                <w:rStyle w:val="Hyperlink"/>
-                <w:rFonts w:eastAsiaTheme="minorHAnsi"/>
-                <w:b/>
-                <w:i/>
-                <w:noProof/>
-              </w:rPr>
-              <w:t>Evolutionary</w:t>
-            </w:r>
-            <w:r>
-              <w:rPr>
-                <w:rStyle w:val="Hyperlink"/>
-                <w:noProof/>
-              </w:rPr>
-              <w:t xml:space="preserve"> Layer</w:t>
+              <w:t>Data Sets / Agent Shape</w:t>
             </w:r>
             <w:r>
               <w:rPr>
@@ -1629,7 +1986,7 @@
                 <w:noProof/>
                 <w:webHidden/>
               </w:rPr>
-              <w:instrText xml:space="preserve"> PAGEREF _Toc530629005 \h </w:instrText>
+              <w:instrText xml:space="preserve"> PAGEREF _Toc530630956 \h </w:instrText>
             </w:r>
             <w:r>
               <w:rPr>
@@ -1649,7 +2006,7 @@
                 <w:noProof/>
                 <w:webHidden/>
               </w:rPr>
-              <w:t>4</w:t>
+              <w:t>10</w:t>
             </w:r>
             <w:r>
               <w:rPr>
@@ -1662,7 +2019,7 @@
         </w:p>
         <w:p>
           <w:pPr>
-            <w:pStyle w:val="TOC3"/>
+            <w:pStyle w:val="TOC2"/>
             <w:tabs>
               <w:tab w:val="right" w:leader="dot" w:pos="9350"/>
             </w:tabs>
@@ -1671,30 +2028,151 @@
               <w:noProof/>
             </w:rPr>
           </w:pPr>
-          <w:hyperlink w:anchor="_Toc530629006" w:history="1">
+          <w:hyperlink w:anchor="_Toc530630957" w:history="1">
             <w:r>
               <w:rPr>
                 <w:rStyle w:val="Hyperlink"/>
                 <w:noProof/>
               </w:rPr>
-              <w:t xml:space="preserve">Layer 3 – The </w:t>
-            </w:r>
+              <w:t>Layer 1 Training</w:t>
+            </w:r>
+            <w:r>
+              <w:rPr>
+                <w:noProof/>
+                <w:webHidden/>
+              </w:rPr>
+              <w:tab/>
+            </w:r>
+            <w:r>
+              <w:rPr>
+                <w:noProof/>
+                <w:webHidden/>
+              </w:rPr>
+              <w:fldChar w:fldCharType="begin"/>
+            </w:r>
+            <w:r>
+              <w:rPr>
+                <w:noProof/>
+                <w:webHidden/>
+              </w:rPr>
+              <w:instrText xml:space="preserve"> PAGEREF _Toc530630957 \h </w:instrText>
+            </w:r>
+            <w:r>
+              <w:rPr>
+                <w:noProof/>
+                <w:webHidden/>
+              </w:rPr>
+            </w:r>
+            <w:r>
+              <w:rPr>
+                <w:noProof/>
+                <w:webHidden/>
+              </w:rPr>
+              <w:fldChar w:fldCharType="separate"/>
+            </w:r>
+            <w:r>
+              <w:rPr>
+                <w:noProof/>
+                <w:webHidden/>
+              </w:rPr>
+              <w:t>11</w:t>
+            </w:r>
+            <w:r>
+              <w:rPr>
+                <w:noProof/>
+                <w:webHidden/>
+              </w:rPr>
+              <w:fldChar w:fldCharType="end"/>
+            </w:r>
+          </w:hyperlink>
+        </w:p>
+        <w:p>
+          <w:pPr>
+            <w:pStyle w:val="TOC2"/>
+            <w:tabs>
+              <w:tab w:val="right" w:leader="dot" w:pos="9350"/>
+            </w:tabs>
+            <w:rPr>
+              <w:rFonts w:cstheme="minorBidi"/>
+              <w:noProof/>
+            </w:rPr>
+          </w:pPr>
+          <w:hyperlink w:anchor="_Toc530630958" w:history="1">
             <w:r>
               <w:rPr>
                 <w:rStyle w:val="Hyperlink"/>
-                <w:rFonts w:eastAsiaTheme="minorHAnsi"/>
-                <w:b/>
-                <w:i/>
-                <w:noProof/>
-              </w:rPr>
-              <w:t xml:space="preserve">Logical </w:t>
-            </w:r>
+                <w:noProof/>
+              </w:rPr>
+              <w:t>Running the Agent</w:t>
+            </w:r>
+            <w:r>
+              <w:rPr>
+                <w:noProof/>
+                <w:webHidden/>
+              </w:rPr>
+              <w:tab/>
+            </w:r>
+            <w:r>
+              <w:rPr>
+                <w:noProof/>
+                <w:webHidden/>
+              </w:rPr>
+              <w:fldChar w:fldCharType="begin"/>
+            </w:r>
+            <w:r>
+              <w:rPr>
+                <w:noProof/>
+                <w:webHidden/>
+              </w:rPr>
+              <w:instrText xml:space="preserve"> PAGEREF _Toc530630958 \h </w:instrText>
+            </w:r>
+            <w:r>
+              <w:rPr>
+                <w:noProof/>
+                <w:webHidden/>
+              </w:rPr>
+            </w:r>
+            <w:r>
+              <w:rPr>
+                <w:noProof/>
+                <w:webHidden/>
+              </w:rPr>
+              <w:fldChar w:fldCharType="separate"/>
+            </w:r>
+            <w:r>
+              <w:rPr>
+                <w:noProof/>
+                <w:webHidden/>
+              </w:rPr>
+              <w:t>12</w:t>
+            </w:r>
+            <w:r>
+              <w:rPr>
+                <w:noProof/>
+                <w:webHidden/>
+              </w:rPr>
+              <w:fldChar w:fldCharType="end"/>
+            </w:r>
+          </w:hyperlink>
+        </w:p>
+        <w:p>
+          <w:pPr>
+            <w:pStyle w:val="TOC2"/>
+            <w:tabs>
+              <w:tab w:val="right" w:leader="dot" w:pos="9350"/>
+            </w:tabs>
+            <w:rPr>
+              <w:rFonts w:cstheme="minorBidi"/>
+              <w:noProof/>
+            </w:rPr>
+          </w:pPr>
+          <w:hyperlink w:anchor="_Toc530630959" w:history="1">
             <w:r>
               <w:rPr>
                 <w:rStyle w:val="Hyperlink"/>
                 <w:noProof/>
               </w:rPr>
-              <w:t>Layer</w:t>
+              <w:t>Results</w:t>
             </w:r>
             <w:r>
               <w:rPr>
@@ -1715,7 +2193,7 @@
                 <w:noProof/>
                 <w:webHidden/>
               </w:rPr>
-              <w:instrText xml:space="preserve"> PAGEREF _Toc530629006 \h </w:instrText>
+              <w:instrText xml:space="preserve"> PAGEREF _Toc530630959 \h </w:instrText>
             </w:r>
             <w:r>
               <w:rPr>
@@ -1735,7 +2213,7 @@
                 <w:noProof/>
                 <w:webHidden/>
               </w:rPr>
-              <w:t>5</w:t>
+              <w:t>13</w:t>
             </w:r>
             <w:r>
               <w:rPr>
@@ -1757,13 +2235,13 @@
               <w:noProof/>
             </w:rPr>
           </w:pPr>
-          <w:hyperlink w:anchor="_Toc530629007" w:history="1">
+          <w:hyperlink w:anchor="_Toc530630960" w:history="1">
             <w:r>
               <w:rPr>
                 <w:rStyle w:val="Hyperlink"/>
                 <w:noProof/>
               </w:rPr>
-              <w:t>The Agent</w:t>
+              <w:t>What’s Next</w:t>
             </w:r>
             <w:r>
               <w:rPr>
@@ -1784,7 +2262,7 @@
                 <w:noProof/>
                 <w:webHidden/>
               </w:rPr>
-              <w:instrText xml:space="preserve"> PAGEREF _Toc530629007 \h </w:instrText>
+              <w:instrText xml:space="preserve"> PAGEREF _Toc530630960 \h </w:instrText>
             </w:r>
             <w:r>
               <w:rPr>
@@ -1804,76 +2282,7 @@
                 <w:noProof/>
                 <w:webHidden/>
               </w:rPr>
-              <w:t>6</w:t>
-            </w:r>
-            <w:r>
-              <w:rPr>
-                <w:noProof/>
-                <w:webHidden/>
-              </w:rPr>
-              <w:fldChar w:fldCharType="end"/>
-            </w:r>
-          </w:hyperlink>
-        </w:p>
-        <w:p>
-          <w:pPr>
-            <w:pStyle w:val="TOC2"/>
-            <w:tabs>
-              <w:tab w:val="right" w:leader="dot" w:pos="9350"/>
-            </w:tabs>
-            <w:rPr>
-              <w:rFonts w:cstheme="minorBidi"/>
-              <w:noProof/>
-            </w:rPr>
-          </w:pPr>
-          <w:hyperlink w:anchor="_Toc530629008" w:history="1">
-            <w:r>
-              <w:rPr>
-                <w:rStyle w:val="Hyperlink"/>
-                <w:noProof/>
-              </w:rPr>
-              <w:t>Sample Agent</w:t>
-            </w:r>
-            <w:r>
-              <w:rPr>
-                <w:noProof/>
-                <w:webHidden/>
-              </w:rPr>
-              <w:tab/>
-            </w:r>
-            <w:r>
-              <w:rPr>
-                <w:noProof/>
-                <w:webHidden/>
-              </w:rPr>
-              <w:fldChar w:fldCharType="begin"/>
-            </w:r>
-            <w:r>
-              <w:rPr>
-                <w:noProof/>
-                <w:webHidden/>
-              </w:rPr>
-              <w:instrText xml:space="preserve"> PAGEREF _Toc530629008 \h </w:instrText>
-            </w:r>
-            <w:r>
-              <w:rPr>
-                <w:noProof/>
-                <w:webHidden/>
-              </w:rPr>
-            </w:r>
-            <w:r>
-              <w:rPr>
-                <w:noProof/>
-                <w:webHidden/>
-              </w:rPr>
-              <w:fldChar w:fldCharType="separate"/>
-            </w:r>
-            <w:r>
-              <w:rPr>
-                <w:noProof/>
-                <w:webHidden/>
-              </w:rPr>
-              <w:t>7</w:t>
+              <w:t>14</w:t>
             </w:r>
             <w:r>
               <w:rPr>
@@ -1895,13 +2304,13 @@
               <w:noProof/>
             </w:rPr>
           </w:pPr>
-          <w:hyperlink w:anchor="_Toc530629009" w:history="1">
+          <w:hyperlink w:anchor="_Toc530630961" w:history="1">
             <w:r>
               <w:rPr>
                 <w:rStyle w:val="Hyperlink"/>
                 <w:noProof/>
               </w:rPr>
-              <w:t>Model Validation and Results</w:t>
+              <w:t>Influences</w:t>
             </w:r>
             <w:r>
               <w:rPr>
@@ -1922,7 +2331,7 @@
                 <w:noProof/>
                 <w:webHidden/>
               </w:rPr>
-              <w:instrText xml:space="preserve"> PAGEREF _Toc530629009 \h </w:instrText>
+              <w:instrText xml:space="preserve"> PAGEREF _Toc530630961 \h </w:instrText>
             </w:r>
             <w:r>
               <w:rPr>
@@ -1942,421 +2351,7 @@
                 <w:noProof/>
                 <w:webHidden/>
               </w:rPr>
-              <w:t>7</w:t>
-            </w:r>
-            <w:r>
-              <w:rPr>
-                <w:noProof/>
-                <w:webHidden/>
-              </w:rPr>
-              <w:fldChar w:fldCharType="end"/>
-            </w:r>
-          </w:hyperlink>
-        </w:p>
-        <w:p>
-          <w:pPr>
-            <w:pStyle w:val="TOC2"/>
-            <w:tabs>
-              <w:tab w:val="right" w:leader="dot" w:pos="9350"/>
-            </w:tabs>
-            <w:rPr>
-              <w:rFonts w:cstheme="minorBidi"/>
-              <w:noProof/>
-            </w:rPr>
-          </w:pPr>
-          <w:hyperlink w:anchor="_Toc530629010" w:history="1">
-            <w:r>
-              <w:rPr>
-                <w:rStyle w:val="Hyperlink"/>
-                <w:noProof/>
-              </w:rPr>
-              <w:t>Tunable Parameters</w:t>
-            </w:r>
-            <w:r>
-              <w:rPr>
-                <w:noProof/>
-                <w:webHidden/>
-              </w:rPr>
-              <w:tab/>
-            </w:r>
-            <w:r>
-              <w:rPr>
-                <w:noProof/>
-                <w:webHidden/>
-              </w:rPr>
-              <w:fldChar w:fldCharType="begin"/>
-            </w:r>
-            <w:r>
-              <w:rPr>
-                <w:noProof/>
-                <w:webHidden/>
-              </w:rPr>
-              <w:instrText xml:space="preserve"> PAGEREF _Toc530629010 \h </w:instrText>
-            </w:r>
-            <w:r>
-              <w:rPr>
-                <w:noProof/>
-                <w:webHidden/>
-              </w:rPr>
-            </w:r>
-            <w:r>
-              <w:rPr>
-                <w:noProof/>
-                <w:webHidden/>
-              </w:rPr>
-              <w:fldChar w:fldCharType="separate"/>
-            </w:r>
-            <w:r>
-              <w:rPr>
-                <w:noProof/>
-                <w:webHidden/>
-              </w:rPr>
-              <w:t>7</w:t>
-            </w:r>
-            <w:r>
-              <w:rPr>
-                <w:noProof/>
-                <w:webHidden/>
-              </w:rPr>
-              <w:fldChar w:fldCharType="end"/>
-            </w:r>
-          </w:hyperlink>
-        </w:p>
-        <w:p>
-          <w:pPr>
-            <w:pStyle w:val="TOC2"/>
-            <w:tabs>
-              <w:tab w:val="right" w:leader="dot" w:pos="9350"/>
-            </w:tabs>
-            <w:rPr>
-              <w:rFonts w:cstheme="minorBidi"/>
-              <w:noProof/>
-            </w:rPr>
-          </w:pPr>
-          <w:hyperlink w:anchor="_Toc530629011" w:history="1">
-            <w:r>
-              <w:rPr>
-                <w:rStyle w:val="Hyperlink"/>
-                <w:noProof/>
-              </w:rPr>
-              <w:t>Campaign Problem Domain</w:t>
-            </w:r>
-            <w:r>
-              <w:rPr>
-                <w:noProof/>
-                <w:webHidden/>
-              </w:rPr>
-              <w:tab/>
-            </w:r>
-            <w:r>
-              <w:rPr>
-                <w:noProof/>
-                <w:webHidden/>
-              </w:rPr>
-              <w:fldChar w:fldCharType="begin"/>
-            </w:r>
-            <w:r>
-              <w:rPr>
-                <w:noProof/>
-                <w:webHidden/>
-              </w:rPr>
-              <w:instrText xml:space="preserve"> PAGEREF _Toc530629011 \h </w:instrText>
-            </w:r>
-            <w:r>
-              <w:rPr>
-                <w:noProof/>
-                <w:webHidden/>
-              </w:rPr>
-            </w:r>
-            <w:r>
-              <w:rPr>
-                <w:noProof/>
-                <w:webHidden/>
-              </w:rPr>
-              <w:fldChar w:fldCharType="separate"/>
-            </w:r>
-            <w:r>
-              <w:rPr>
-                <w:noProof/>
-                <w:webHidden/>
-              </w:rPr>
-              <w:t>8</w:t>
-            </w:r>
-            <w:r>
-              <w:rPr>
-                <w:noProof/>
-                <w:webHidden/>
-              </w:rPr>
-              <w:fldChar w:fldCharType="end"/>
-            </w:r>
-          </w:hyperlink>
-        </w:p>
-        <w:p>
-          <w:pPr>
-            <w:pStyle w:val="TOC2"/>
-            <w:tabs>
-              <w:tab w:val="right" w:leader="dot" w:pos="9350"/>
-            </w:tabs>
-            <w:rPr>
-              <w:rFonts w:cstheme="minorBidi"/>
-              <w:noProof/>
-            </w:rPr>
-          </w:pPr>
-          <w:hyperlink w:anchor="_Toc530629012" w:history="1">
-            <w:r>
-              <w:rPr>
-                <w:rStyle w:val="Hyperlink"/>
-                <w:noProof/>
-              </w:rPr>
-              <w:t>Data Sets / Agent Shape</w:t>
-            </w:r>
-            <w:r>
-              <w:rPr>
-                <w:noProof/>
-                <w:webHidden/>
-              </w:rPr>
-              <w:tab/>
-            </w:r>
-            <w:r>
-              <w:rPr>
-                <w:noProof/>
-                <w:webHidden/>
-              </w:rPr>
-              <w:fldChar w:fldCharType="begin"/>
-            </w:r>
-            <w:r>
-              <w:rPr>
-                <w:noProof/>
-                <w:webHidden/>
-              </w:rPr>
-              <w:instrText xml:space="preserve"> PAGEREF _Toc530629012 \h </w:instrText>
-            </w:r>
-            <w:r>
-              <w:rPr>
-                <w:noProof/>
-                <w:webHidden/>
-              </w:rPr>
-            </w:r>
-            <w:r>
-              <w:rPr>
-                <w:noProof/>
-                <w:webHidden/>
-              </w:rPr>
-              <w:fldChar w:fldCharType="separate"/>
-            </w:r>
-            <w:r>
-              <w:rPr>
-                <w:noProof/>
-                <w:webHidden/>
-              </w:rPr>
-              <w:t>9</w:t>
-            </w:r>
-            <w:r>
-              <w:rPr>
-                <w:noProof/>
-                <w:webHidden/>
-              </w:rPr>
-              <w:fldChar w:fldCharType="end"/>
-            </w:r>
-          </w:hyperlink>
-        </w:p>
-        <w:p>
-          <w:pPr>
-            <w:pStyle w:val="TOC2"/>
-            <w:tabs>
-              <w:tab w:val="right" w:leader="dot" w:pos="9350"/>
-            </w:tabs>
-            <w:rPr>
-              <w:rFonts w:cstheme="minorBidi"/>
-              <w:noProof/>
-            </w:rPr>
-          </w:pPr>
-          <w:hyperlink w:anchor="_Toc530629013" w:history="1">
-            <w:r>
-              <w:rPr>
-                <w:rStyle w:val="Hyperlink"/>
-                <w:noProof/>
-              </w:rPr>
-              <w:t>Layer 1 Training</w:t>
-            </w:r>
-            <w:r>
-              <w:rPr>
-                <w:noProof/>
-                <w:webHidden/>
-              </w:rPr>
-              <w:tab/>
-            </w:r>
-            <w:r>
-              <w:rPr>
-                <w:noProof/>
-                <w:webHidden/>
-              </w:rPr>
-              <w:fldChar w:fldCharType="begin"/>
-            </w:r>
-            <w:r>
-              <w:rPr>
-                <w:noProof/>
-                <w:webHidden/>
-              </w:rPr>
-              <w:instrText xml:space="preserve"> PAGEREF _Toc530629013 \h </w:instrText>
-            </w:r>
-            <w:r>
-              <w:rPr>
-                <w:noProof/>
-                <w:webHidden/>
-              </w:rPr>
-            </w:r>
-            <w:r>
-              <w:rPr>
-                <w:noProof/>
-                <w:webHidden/>
-              </w:rPr>
-              <w:fldChar w:fldCharType="separate"/>
-            </w:r>
-            <w:r>
-              <w:rPr>
-                <w:noProof/>
-                <w:webHidden/>
-              </w:rPr>
-              <w:t>10</w:t>
-            </w:r>
-            <w:r>
-              <w:rPr>
-                <w:noProof/>
-                <w:webHidden/>
-              </w:rPr>
-              <w:fldChar w:fldCharType="end"/>
-            </w:r>
-          </w:hyperlink>
-        </w:p>
-        <w:p>
-          <w:pPr>
-            <w:pStyle w:val="TOC2"/>
-            <w:tabs>
-              <w:tab w:val="right" w:leader="dot" w:pos="9350"/>
-            </w:tabs>
-            <w:rPr>
-              <w:rFonts w:cstheme="minorBidi"/>
-              <w:noProof/>
-            </w:rPr>
-          </w:pPr>
-          <w:hyperlink w:anchor="_Toc530629014" w:history="1">
-            <w:r>
-              <w:rPr>
-                <w:rStyle w:val="Hyperlink"/>
-                <w:noProof/>
-              </w:rPr>
-              <w:t>Running the Agent</w:t>
-            </w:r>
-            <w:r>
-              <w:rPr>
-                <w:noProof/>
-                <w:webHidden/>
-              </w:rPr>
-              <w:tab/>
-            </w:r>
-            <w:r>
-              <w:rPr>
-                <w:noProof/>
-                <w:webHidden/>
-              </w:rPr>
-              <w:fldChar w:fldCharType="begin"/>
-            </w:r>
-            <w:r>
-              <w:rPr>
-                <w:noProof/>
-                <w:webHidden/>
-              </w:rPr>
-              <w:instrText xml:space="preserve"> PAGEREF _Toc530629014 \h </w:instrText>
-            </w:r>
-            <w:r>
-              <w:rPr>
-                <w:noProof/>
-                <w:webHidden/>
-              </w:rPr>
-            </w:r>
-            <w:r>
-              <w:rPr>
-                <w:noProof/>
-                <w:webHidden/>
-              </w:rPr>
-              <w:fldChar w:fldCharType="separate"/>
-            </w:r>
-            <w:r>
-              <w:rPr>
-                <w:noProof/>
-                <w:webHidden/>
-              </w:rPr>
-              <w:t>11</w:t>
-            </w:r>
-            <w:r>
-              <w:rPr>
-                <w:noProof/>
-                <w:webHidden/>
-              </w:rPr>
-              <w:fldChar w:fldCharType="end"/>
-            </w:r>
-          </w:hyperlink>
-        </w:p>
-        <w:p>
-          <w:pPr>
-            <w:pStyle w:val="TOC2"/>
-            <w:tabs>
-              <w:tab w:val="right" w:leader="dot" w:pos="9350"/>
-            </w:tabs>
-            <w:rPr>
-              <w:rFonts w:cstheme="minorBidi"/>
-              <w:noProof/>
-            </w:rPr>
-          </w:pPr>
-          <w:hyperlink w:anchor="_Toc530629015" w:history="1">
-            <w:r>
-              <w:rPr>
-                <w:rStyle w:val="Hyperlink"/>
-                <w:noProof/>
-              </w:rPr>
-              <w:t>Results</w:t>
-            </w:r>
-            <w:r>
-              <w:rPr>
-                <w:noProof/>
-                <w:webHidden/>
-              </w:rPr>
-              <w:tab/>
-            </w:r>
-            <w:r>
-              <w:rPr>
-                <w:noProof/>
-                <w:webHidden/>
-              </w:rPr>
-              <w:fldChar w:fldCharType="begin"/>
-            </w:r>
-            <w:r>
-              <w:rPr>
-                <w:noProof/>
-                <w:webHidden/>
-              </w:rPr>
-              <w:instrText xml:space="preserve"> PAGEREF _Toc530629015 \h </w:instrText>
-            </w:r>
-            <w:r>
-              <w:rPr>
-                <w:noProof/>
-                <w:webHidden/>
-              </w:rPr>
-            </w:r>
-            <w:r>
-              <w:rPr>
-                <w:noProof/>
-                <w:webHidden/>
-              </w:rPr>
-              <w:fldChar w:fldCharType="separate"/>
-            </w:r>
-            <w:r>
-              <w:rPr>
-                <w:noProof/>
-                <w:webHidden/>
-              </w:rPr>
-              <w:t>12</w:t>
+              <w:t>15</w:t>
             </w:r>
             <w:r>
               <w:rPr>
@@ -2378,13 +2373,13 @@
               <w:noProof/>
             </w:rPr>
           </w:pPr>
-          <w:hyperlink w:anchor="_Toc530629016" w:history="1">
+          <w:hyperlink w:anchor="_Toc530630962" w:history="1">
             <w:r>
               <w:rPr>
                 <w:rStyle w:val="Hyperlink"/>
                 <w:noProof/>
               </w:rPr>
-              <w:t>What’s Next</w:t>
+              <w:t>References</w:t>
             </w:r>
             <w:r>
               <w:rPr>
@@ -2405,7 +2400,7 @@
                 <w:noProof/>
                 <w:webHidden/>
               </w:rPr>
-              <w:instrText xml:space="preserve"> PAGEREF _Toc530629016 \h </w:instrText>
+              <w:instrText xml:space="preserve"> PAGEREF _Toc530630962 \h </w:instrText>
             </w:r>
             <w:r>
               <w:rPr>
@@ -2425,145 +2420,7 @@
                 <w:noProof/>
                 <w:webHidden/>
               </w:rPr>
-              <w:t>13</w:t>
-            </w:r>
-            <w:r>
-              <w:rPr>
-                <w:noProof/>
-                <w:webHidden/>
-              </w:rPr>
-              <w:fldChar w:fldCharType="end"/>
-            </w:r>
-          </w:hyperlink>
-        </w:p>
-        <w:p>
-          <w:pPr>
-            <w:pStyle w:val="TOC1"/>
-            <w:tabs>
-              <w:tab w:val="right" w:leader="dot" w:pos="9350"/>
-            </w:tabs>
-            <w:rPr>
-              <w:rFonts w:cstheme="minorBidi"/>
-              <w:noProof/>
-            </w:rPr>
-          </w:pPr>
-          <w:hyperlink w:anchor="_Toc530629017" w:history="1">
-            <w:r>
-              <w:rPr>
-                <w:rStyle w:val="Hyperlink"/>
-                <w:noProof/>
-              </w:rPr>
-              <w:t>Influences</w:t>
-            </w:r>
-            <w:r>
-              <w:rPr>
-                <w:noProof/>
-                <w:webHidden/>
-              </w:rPr>
-              <w:tab/>
-            </w:r>
-            <w:r>
-              <w:rPr>
-                <w:noProof/>
-                <w:webHidden/>
-              </w:rPr>
-              <w:fldChar w:fldCharType="begin"/>
-            </w:r>
-            <w:r>
-              <w:rPr>
-                <w:noProof/>
-                <w:webHidden/>
-              </w:rPr>
-              <w:instrText xml:space="preserve"> PAGEREF _Toc530629017 \h </w:instrText>
-            </w:r>
-            <w:r>
-              <w:rPr>
-                <w:noProof/>
-                <w:webHidden/>
-              </w:rPr>
-            </w:r>
-            <w:r>
-              <w:rPr>
-                <w:noProof/>
-                <w:webHidden/>
-              </w:rPr>
-              <w:fldChar w:fldCharType="separate"/>
-            </w:r>
-            <w:r>
-              <w:rPr>
-                <w:noProof/>
-                <w:webHidden/>
-              </w:rPr>
-              <w:t>14</w:t>
-            </w:r>
-            <w:r>
-              <w:rPr>
-                <w:noProof/>
-                <w:webHidden/>
-              </w:rPr>
-              <w:fldChar w:fldCharType="end"/>
-            </w:r>
-          </w:hyperlink>
-        </w:p>
-        <w:p>
-          <w:pPr>
-            <w:pStyle w:val="TOC1"/>
-            <w:tabs>
-              <w:tab w:val="right" w:leader="dot" w:pos="9350"/>
-            </w:tabs>
-            <w:rPr>
-              <w:rFonts w:cstheme="minorBidi"/>
-              <w:noProof/>
-            </w:rPr>
-          </w:pPr>
-          <w:hyperlink w:anchor="_Toc530629018" w:history="1">
-            <w:r>
-              <w:rPr>
-                <w:rStyle w:val="Hyperlink"/>
-                <w:noProof/>
-              </w:rPr>
-              <w:t>References</w:t>
-            </w:r>
-            <w:r>
-              <w:rPr>
-                <w:noProof/>
-                <w:webHidden/>
-              </w:rPr>
-              <w:tab/>
-            </w:r>
-            <w:r>
-              <w:rPr>
-                <w:noProof/>
-                <w:webHidden/>
-              </w:rPr>
-              <w:fldChar w:fldCharType="begin"/>
-            </w:r>
-            <w:r>
-              <w:rPr>
-                <w:noProof/>
-                <w:webHidden/>
-              </w:rPr>
-              <w:instrText xml:space="preserve"> PAGEREF _Toc530629018 \h </w:instrText>
-            </w:r>
-            <w:r>
-              <w:rPr>
-                <w:noProof/>
-                <w:webHidden/>
-              </w:rPr>
-            </w:r>
-            <w:r>
-              <w:rPr>
-                <w:noProof/>
-                <w:webHidden/>
-              </w:rPr>
-              <w:fldChar w:fldCharType="separate"/>
-            </w:r>
-            <w:r>
-              <w:rPr>
-                <w:noProof/>
-                <w:webHidden/>
-              </w:rPr>
-              <w:t>14</w:t>
+              <w:t>15</w:t>
             </w:r>
             <w:r>
               <w:rPr>
@@ -2602,7 +2459,6 @@
           <w:szCs w:val="32"/>
         </w:rPr>
       </w:pPr>
-      <w:bookmarkStart w:id="0" w:name="_Toc530628997"/>
       <w:r>
         <w:br w:type="page"/>
       </w:r>
@@ -2611,6 +2467,7 @@
       <w:pPr>
         <w:pStyle w:val="Heading1"/>
       </w:pPr>
+      <w:bookmarkStart w:id="0" w:name="_Toc530630943"/>
       <w:r>
         <w:lastRenderedPageBreak/>
         <w:t>Introduction</w:t>
@@ -2734,7 +2591,7 @@
       <w:pPr>
         <w:pStyle w:val="Heading2"/>
       </w:pPr>
-      <w:bookmarkStart w:id="1" w:name="_Toc530628999"/>
+      <w:bookmarkStart w:id="1" w:name="_Toc530630944"/>
       <w:r>
         <w:t>Technologies</w:t>
       </w:r>
@@ -2822,19 +2679,9 @@
       <w:pPr>
         <w:pStyle w:val="Heading2"/>
       </w:pPr>
-      <w:bookmarkStart w:id="2" w:name="_Toc530629000"/>
-      <w:commentRangeStart w:id="3"/>
+      <w:bookmarkStart w:id="2" w:name="_Toc530630945"/>
       <w:r>
         <w:t>Problem Domain</w:t>
-      </w:r>
-      <w:commentRangeEnd w:id="3"/>
-      <w:r>
-        <w:rPr>
-          <w:rStyle w:val="CommentReference"/>
-          <w:rFonts w:asciiTheme="minorHAnsi" w:eastAsiaTheme="minorHAnsi" w:hAnsiTheme="minorHAnsi" w:cstheme="minorBidi"/>
-          <w:color w:val="auto"/>
-        </w:rPr>
-        <w:commentReference w:id="3"/>
       </w:r>
       <w:bookmarkEnd w:id="2"/>
     </w:p>
@@ -2984,11 +2831,11 @@
       <w:pPr>
         <w:pStyle w:val="Heading1"/>
       </w:pPr>
-      <w:bookmarkStart w:id="4" w:name="_Toc530629001"/>
+      <w:bookmarkStart w:id="3" w:name="_Toc530630946"/>
       <w:r>
         <w:t>The Model</w:t>
       </w:r>
-      <w:bookmarkEnd w:id="4"/>
+      <w:bookmarkEnd w:id="3"/>
     </w:p>
     <w:p>
       <w:r>
@@ -3283,29 +3130,24 @@
       </w:r>
       <w:r>
         <w:lastRenderedPageBreak/>
-        <w:t>action(</w:t>
-      </w:r>
-      <w:commentRangeStart w:id="5"/>
-      <w:commentRangeStart w:id="6"/>
-      <w:r>
-        <w:t>CITE</w:t>
-      </w:r>
-      <w:commentRangeEnd w:id="5"/>
-      <w:r>
-        <w:rPr>
-          <w:rStyle w:val="CommentReference"/>
-        </w:rPr>
-        <w:commentReference w:id="5"/>
-      </w:r>
-      <w:commentRangeEnd w:id="6"/>
-      <w:r>
-        <w:rPr>
-          <w:rStyle w:val="CommentReference"/>
-        </w:rPr>
-        <w:commentReference w:id="6"/>
-      </w:r>
-      <w:r>
-        <w:t xml:space="preserve">). Regardless, we </w:t>
+        <w:t>action</w:t>
+      </w:r>
+      <w:r>
+        <w:t xml:space="preserve"> </w:t>
+      </w:r>
+      <w:r>
+        <w:t>(</w:t>
+      </w:r>
+      <w:proofErr w:type="spellStart"/>
+      <w:r>
+        <w:t>Klapproth</w:t>
+      </w:r>
+      <w:proofErr w:type="spellEnd"/>
+      <w:r>
+        <w:t>, 2008)</w:t>
+      </w:r>
+      <w:r>
+        <w:t xml:space="preserve">. Regardless, we </w:t>
       </w:r>
       <w:r>
         <w:t>may still</w:t>
@@ -3388,16 +3230,16 @@
       <w:r>
         <w:t>(</w:t>
       </w:r>
-      <w:commentRangeStart w:id="7"/>
-      <w:r>
-        <w:t>CITE</w:t>
-      </w:r>
-      <w:commentRangeEnd w:id="7"/>
-      <w:r>
-        <w:rPr>
-          <w:rStyle w:val="CommentReference"/>
-        </w:rPr>
-        <w:commentReference w:id="7"/>
+      <w:r>
+        <w:t xml:space="preserve">Shulman &amp; </w:t>
+      </w:r>
+      <w:proofErr w:type="spellStart"/>
+      <w:r>
+        <w:t>Corbetta</w:t>
+      </w:r>
+      <w:proofErr w:type="spellEnd"/>
+      <w:r>
+        <w:t>, 2002</w:t>
       </w:r>
       <w:r>
         <w:t>)</w:t>
@@ -4177,11 +4019,11 @@
       <w:pPr>
         <w:pStyle w:val="Heading2"/>
       </w:pPr>
-      <w:bookmarkStart w:id="8" w:name="_Toc530629003"/>
+      <w:bookmarkStart w:id="4" w:name="_Toc530630947"/>
       <w:r>
         <w:t>Design</w:t>
       </w:r>
-      <w:bookmarkEnd w:id="8"/>
+      <w:bookmarkEnd w:id="4"/>
     </w:p>
     <w:p>
       <w:r>
@@ -4362,7 +4204,7 @@
                     <pic:cNvPicPr/>
                   </pic:nvPicPr>
                   <pic:blipFill>
-                    <a:blip r:embed="rId12"/>
+                    <a:blip r:embed="rId9"/>
                     <a:stretch>
                       <a:fillRect/>
                     </a:stretch>
@@ -4396,20 +4238,42 @@
       <w:r>
         <w:t xml:space="preserve">Figure </w:t>
       </w:r>
-      <w:fldSimple w:instr=" SEQ Figure \* ARABIC ">
-        <w:r>
-          <w:rPr>
-            <w:noProof/>
-          </w:rPr>
-          <w:t>1</w:t>
-        </w:r>
-      </w:fldSimple>
+      <w:r>
+        <w:rPr>
+          <w:noProof/>
+        </w:rPr>
+        <w:fldChar w:fldCharType="begin"/>
+      </w:r>
+      <w:r>
+        <w:rPr>
+          <w:noProof/>
+        </w:rPr>
+        <w:instrText xml:space="preserve"> SEQ Figure \* ARABIC </w:instrText>
+      </w:r>
+      <w:r>
+        <w:rPr>
+          <w:noProof/>
+        </w:rPr>
+        <w:fldChar w:fldCharType="separate"/>
+      </w:r>
+      <w:r>
+        <w:rPr>
+          <w:noProof/>
+        </w:rPr>
+        <w:t>1</w:t>
+      </w:r>
+      <w:r>
+        <w:rPr>
+          <w:noProof/>
+        </w:rPr>
+        <w:fldChar w:fldCharType="end"/>
+      </w:r>
     </w:p>
     <w:p>
       <w:pPr>
         <w:pStyle w:val="Heading3"/>
       </w:pPr>
-      <w:bookmarkStart w:id="9" w:name="_Toc530629004"/>
+      <w:bookmarkStart w:id="5" w:name="_Toc530630948"/>
       <w:r>
         <w:t xml:space="preserve">Layer 1 </w:t>
       </w:r>
@@ -4433,7 +4297,7 @@
       <w:r>
         <w:t>Layer</w:t>
       </w:r>
-      <w:bookmarkEnd w:id="9"/>
+      <w:bookmarkEnd w:id="5"/>
     </w:p>
     <w:p>
       <w:pPr>
@@ -4811,7 +4675,7 @@
                     <pic:cNvPicPr/>
                   </pic:nvPicPr>
                   <pic:blipFill>
-                    <a:blip r:embed="rId13"/>
+                    <a:blip r:embed="rId10"/>
                     <a:stretch>
                       <a:fillRect/>
                     </a:stretch>
@@ -5020,14 +4884,36 @@
       <w:r>
         <w:t xml:space="preserve">Figure </w:t>
       </w:r>
-      <w:fldSimple w:instr=" SEQ Figure \* ARABIC ">
-        <w:r>
-          <w:rPr>
-            <w:noProof/>
-          </w:rPr>
-          <w:t>2</w:t>
-        </w:r>
-      </w:fldSimple>
+      <w:r>
+        <w:rPr>
+          <w:noProof/>
+        </w:rPr>
+        <w:fldChar w:fldCharType="begin"/>
+      </w:r>
+      <w:r>
+        <w:rPr>
+          <w:noProof/>
+        </w:rPr>
+        <w:instrText xml:space="preserve"> SEQ Figure \* ARABIC </w:instrText>
+      </w:r>
+      <w:r>
+        <w:rPr>
+          <w:noProof/>
+        </w:rPr>
+        <w:fldChar w:fldCharType="separate"/>
+      </w:r>
+      <w:r>
+        <w:rPr>
+          <w:noProof/>
+        </w:rPr>
+        <w:t>2</w:t>
+      </w:r>
+      <w:r>
+        <w:rPr>
+          <w:noProof/>
+        </w:rPr>
+        <w:fldChar w:fldCharType="end"/>
+      </w:r>
       <w:r>
         <w:br/>
       </w:r>
@@ -5036,7 +4922,7 @@
       <w:pPr>
         <w:pStyle w:val="Heading3"/>
       </w:pPr>
-      <w:bookmarkStart w:id="10" w:name="_Toc530629005"/>
+      <w:bookmarkStart w:id="6" w:name="_Toc530630949"/>
       <w:r>
         <w:t>Layer 2</w:t>
       </w:r>
@@ -5066,7 +4952,7 @@
       <w:r>
         <w:t xml:space="preserve"> Layer</w:t>
       </w:r>
-      <w:bookmarkEnd w:id="10"/>
+      <w:bookmarkEnd w:id="6"/>
     </w:p>
     <w:p>
       <w:r>
@@ -5776,7 +5662,7 @@
                     <pic:cNvPicPr/>
                   </pic:nvPicPr>
                   <pic:blipFill>
-                    <a:blip r:embed="rId14"/>
+                    <a:blip r:embed="rId11"/>
                     <a:stretch>
                       <a:fillRect/>
                     </a:stretch>
@@ -5810,14 +5696,36 @@
       <w:r>
         <w:t xml:space="preserve">Figure </w:t>
       </w:r>
-      <w:fldSimple w:instr=" SEQ Figure \* ARABIC ">
-        <w:r>
-          <w:rPr>
-            <w:noProof/>
-          </w:rPr>
-          <w:t>3</w:t>
-        </w:r>
-      </w:fldSimple>
+      <w:r>
+        <w:rPr>
+          <w:noProof/>
+        </w:rPr>
+        <w:fldChar w:fldCharType="begin"/>
+      </w:r>
+      <w:r>
+        <w:rPr>
+          <w:noProof/>
+        </w:rPr>
+        <w:instrText xml:space="preserve"> SEQ Figure \* ARABIC </w:instrText>
+      </w:r>
+      <w:r>
+        <w:rPr>
+          <w:noProof/>
+        </w:rPr>
+        <w:fldChar w:fldCharType="separate"/>
+      </w:r>
+      <w:r>
+        <w:rPr>
+          <w:noProof/>
+        </w:rPr>
+        <w:t>3</w:t>
+      </w:r>
+      <w:r>
+        <w:rPr>
+          <w:noProof/>
+        </w:rPr>
+        <w:fldChar w:fldCharType="end"/>
+      </w:r>
     </w:p>
     <w:p>
       <w:pPr>
@@ -5859,7 +5767,7 @@
       <w:pPr>
         <w:pStyle w:val="Heading3"/>
       </w:pPr>
-      <w:bookmarkStart w:id="11" w:name="_Toc530629006"/>
+      <w:bookmarkStart w:id="7" w:name="_Toc530630950"/>
       <w:r>
         <w:t xml:space="preserve">Layer 3 – The </w:t>
       </w:r>
@@ -5877,7 +5785,7 @@
       <w:r>
         <w:t>Layer</w:t>
       </w:r>
-      <w:bookmarkEnd w:id="11"/>
+      <w:bookmarkEnd w:id="7"/>
     </w:p>
     <w:p>
       <w:r>
@@ -6132,11 +6040,11 @@
       <w:pPr>
         <w:pStyle w:val="Heading1"/>
       </w:pPr>
-      <w:bookmarkStart w:id="12" w:name="_Toc530629007"/>
+      <w:bookmarkStart w:id="8" w:name="_Toc530630951"/>
       <w:r>
         <w:t>The Agent</w:t>
       </w:r>
-      <w:bookmarkEnd w:id="12"/>
+      <w:bookmarkEnd w:id="8"/>
     </w:p>
     <w:p>
       <w:r>
@@ -6700,12 +6608,12 @@
       <w:pPr>
         <w:pStyle w:val="Heading2"/>
       </w:pPr>
-      <w:bookmarkStart w:id="13" w:name="_Toc530629008"/>
+      <w:bookmarkStart w:id="9" w:name="_Toc530630952"/>
       <w:r>
         <w:lastRenderedPageBreak/>
         <w:t>Sample Agent</w:t>
       </w:r>
-      <w:bookmarkEnd w:id="13"/>
+      <w:bookmarkEnd w:id="9"/>
     </w:p>
     <w:p>
       <w:r>
@@ -6738,11 +6646,11 @@
       <w:pPr>
         <w:pStyle w:val="Heading1"/>
       </w:pPr>
-      <w:bookmarkStart w:id="14" w:name="_Toc530629009"/>
+      <w:bookmarkStart w:id="10" w:name="_Toc530630953"/>
       <w:r>
         <w:t>Model Validation and Results</w:t>
       </w:r>
-      <w:bookmarkEnd w:id="14"/>
+      <w:bookmarkEnd w:id="10"/>
     </w:p>
     <w:p>
       <w:r>
@@ -6783,14 +6691,14 @@
       <w:pPr>
         <w:pStyle w:val="Heading2"/>
       </w:pPr>
-      <w:bookmarkStart w:id="15" w:name="_Toc530629010"/>
+      <w:bookmarkStart w:id="11" w:name="_Toc530630954"/>
       <w:r>
         <w:t>Tunable</w:t>
       </w:r>
       <w:r>
         <w:t xml:space="preserve"> Parameters</w:t>
       </w:r>
-      <w:bookmarkEnd w:id="15"/>
+      <w:bookmarkEnd w:id="11"/>
     </w:p>
     <w:p>
       <w:r>
@@ -8800,11 +8708,11 @@
       <w:pPr>
         <w:pStyle w:val="Heading2"/>
       </w:pPr>
-      <w:bookmarkStart w:id="16" w:name="_Toc530629011"/>
+      <w:bookmarkStart w:id="12" w:name="_Toc530630955"/>
       <w:r>
         <w:t>Campaign Problem Domain</w:t>
       </w:r>
-      <w:bookmarkEnd w:id="16"/>
+      <w:bookmarkEnd w:id="12"/>
     </w:p>
     <w:p>
       <w:r>
@@ -9057,7 +8965,7 @@
       <w:pPr>
         <w:pStyle w:val="Heading2"/>
       </w:pPr>
-      <w:bookmarkStart w:id="17" w:name="_Toc530629012"/>
+      <w:bookmarkStart w:id="13" w:name="_Toc530630956"/>
       <w:r>
         <w:t>Data Set</w:t>
       </w:r>
@@ -9067,7 +8975,7 @@
       <w:r>
         <w:t xml:space="preserve"> / Agent Shape</w:t>
       </w:r>
-      <w:bookmarkEnd w:id="17"/>
+      <w:bookmarkEnd w:id="13"/>
     </w:p>
     <w:p>
       <w:r>
@@ -9320,8 +9228,6 @@
             <w:r>
               <w:t>1</w:t>
             </w:r>
-            <w:bookmarkStart w:id="18" w:name="_GoBack"/>
-            <w:bookmarkEnd w:id="18"/>
             <w:r>
               <w:t xml:space="preserve">,000 feature vectors chosen randomly </w:t>
             </w:r>
@@ -9668,7 +9574,7 @@
       <w:r>
         <w:t>(</w:t>
       </w:r>
-      <w:hyperlink r:id="rId15" w:history="1">
+      <w:hyperlink r:id="rId12" w:history="1">
         <w:r>
           <w:rPr>
             <w:rStyle w:val="Hyperlink"/>
@@ -9746,7 +9652,7 @@
                     <pic:cNvPicPr/>
                   </pic:nvPicPr>
                   <pic:blipFill>
-                    <a:blip r:embed="rId16"/>
+                    <a:blip r:embed="rId13"/>
                     <a:stretch>
                       <a:fillRect/>
                     </a:stretch>
@@ -9780,14 +9686,36 @@
       <w:r>
         <w:t xml:space="preserve">Figure </w:t>
       </w:r>
-      <w:fldSimple w:instr=" SEQ Figure \* ARABIC ">
-        <w:r>
-          <w:rPr>
-            <w:noProof/>
-          </w:rPr>
-          <w:t>4</w:t>
-        </w:r>
-      </w:fldSimple>
+      <w:r>
+        <w:rPr>
+          <w:noProof/>
+        </w:rPr>
+        <w:fldChar w:fldCharType="begin"/>
+      </w:r>
+      <w:r>
+        <w:rPr>
+          <w:noProof/>
+        </w:rPr>
+        <w:instrText xml:space="preserve"> SEQ Figure \* ARABIC </w:instrText>
+      </w:r>
+      <w:r>
+        <w:rPr>
+          <w:noProof/>
+        </w:rPr>
+        <w:fldChar w:fldCharType="separate"/>
+      </w:r>
+      <w:r>
+        <w:rPr>
+          <w:noProof/>
+        </w:rPr>
+        <w:t>4</w:t>
+      </w:r>
+      <w:r>
+        <w:rPr>
+          <w:noProof/>
+        </w:rPr>
+        <w:fldChar w:fldCharType="end"/>
+      </w:r>
     </w:p>
     <w:p>
       <w:r>
@@ -9818,7 +9746,7 @@
                     <pic:cNvPicPr/>
                   </pic:nvPicPr>
                   <pic:blipFill>
-                    <a:blip r:embed="rId17"/>
+                    <a:blip r:embed="rId14"/>
                     <a:stretch>
                       <a:fillRect/>
                     </a:stretch>
@@ -9852,24 +9780,46 @@
       <w:r>
         <w:t xml:space="preserve">Figure </w:t>
       </w:r>
-      <w:fldSimple w:instr=" SEQ Figure \* ARABIC ">
-        <w:r>
-          <w:rPr>
-            <w:noProof/>
-          </w:rPr>
-          <w:t>5</w:t>
-        </w:r>
-      </w:fldSimple>
+      <w:r>
+        <w:rPr>
+          <w:noProof/>
+        </w:rPr>
+        <w:fldChar w:fldCharType="begin"/>
+      </w:r>
+      <w:r>
+        <w:rPr>
+          <w:noProof/>
+        </w:rPr>
+        <w:instrText xml:space="preserve"> SEQ Figure \* ARABIC </w:instrText>
+      </w:r>
+      <w:r>
+        <w:rPr>
+          <w:noProof/>
+        </w:rPr>
+        <w:fldChar w:fldCharType="separate"/>
+      </w:r>
+      <w:r>
+        <w:rPr>
+          <w:noProof/>
+        </w:rPr>
+        <w:t>5</w:t>
+      </w:r>
+      <w:r>
+        <w:rPr>
+          <w:noProof/>
+        </w:rPr>
+        <w:fldChar w:fldCharType="end"/>
+      </w:r>
     </w:p>
     <w:p>
       <w:pPr>
         <w:pStyle w:val="Heading2"/>
       </w:pPr>
-      <w:bookmarkStart w:id="19" w:name="_Toc530629013"/>
+      <w:bookmarkStart w:id="14" w:name="_Toc530630957"/>
       <w:r>
         <w:t>Layer 1 Training</w:t>
       </w:r>
-      <w:bookmarkEnd w:id="19"/>
+      <w:bookmarkEnd w:id="14"/>
     </w:p>
     <w:p>
       <w:r>
@@ -9963,7 +9913,7 @@
                     </pic:cNvPicPr>
                   </pic:nvPicPr>
                   <pic:blipFill>
-                    <a:blip r:embed="rId18" cstate="print">
+                    <a:blip r:embed="rId15" cstate="print">
                       <a:extLst>
                         <a:ext uri="{28A0092B-C50C-407E-A947-70E740481C1C}">
                           <a14:useLocalDpi xmlns:a14="http://schemas.microsoft.com/office/drawing/2010/main" val="0"/>
@@ -10005,14 +9955,36 @@
       <w:r>
         <w:t xml:space="preserve">Figure </w:t>
       </w:r>
-      <w:fldSimple w:instr=" SEQ Figure \* ARABIC ">
-        <w:r>
-          <w:rPr>
-            <w:noProof/>
-          </w:rPr>
-          <w:t>6</w:t>
-        </w:r>
-      </w:fldSimple>
+      <w:r>
+        <w:rPr>
+          <w:noProof/>
+        </w:rPr>
+        <w:fldChar w:fldCharType="begin"/>
+      </w:r>
+      <w:r>
+        <w:rPr>
+          <w:noProof/>
+        </w:rPr>
+        <w:instrText xml:space="preserve"> SEQ Figure \* ARABIC </w:instrText>
+      </w:r>
+      <w:r>
+        <w:rPr>
+          <w:noProof/>
+        </w:rPr>
+        <w:fldChar w:fldCharType="separate"/>
+      </w:r>
+      <w:r>
+        <w:rPr>
+          <w:noProof/>
+        </w:rPr>
+        <w:t>6</w:t>
+      </w:r>
+      <w:r>
+        <w:rPr>
+          <w:noProof/>
+        </w:rPr>
+        <w:fldChar w:fldCharType="end"/>
+      </w:r>
     </w:p>
     <w:p>
       <w:r>
@@ -10094,14 +10066,14 @@
       <w:pPr>
         <w:pStyle w:val="Heading2"/>
       </w:pPr>
-      <w:bookmarkStart w:id="20" w:name="_Toc530629014"/>
+      <w:bookmarkStart w:id="15" w:name="_Toc530630958"/>
       <w:r>
         <w:t>R</w:t>
       </w:r>
       <w:r>
         <w:t>unning the Agent</w:t>
       </w:r>
-      <w:bookmarkEnd w:id="20"/>
+      <w:bookmarkEnd w:id="15"/>
     </w:p>
     <w:p>
       <w:r>
@@ -10738,11 +10710,11 @@
       <w:pPr>
         <w:pStyle w:val="Heading2"/>
       </w:pPr>
-      <w:bookmarkStart w:id="21" w:name="_Toc530629015"/>
+      <w:bookmarkStart w:id="16" w:name="_Toc530630959"/>
       <w:r>
         <w:t>Results</w:t>
       </w:r>
-      <w:bookmarkEnd w:id="21"/>
+      <w:bookmarkEnd w:id="16"/>
     </w:p>
     <w:p>
       <w:pPr>
@@ -11027,7 +10999,7 @@
                     </pic:cNvPicPr>
                   </pic:nvPicPr>
                   <pic:blipFill>
-                    <a:blip r:embed="rId19" cstate="print">
+                    <a:blip r:embed="rId16" cstate="print">
                       <a:extLst>
                         <a:ext uri="{28A0092B-C50C-407E-A947-70E740481C1C}">
                           <a14:useLocalDpi xmlns:a14="http://schemas.microsoft.com/office/drawing/2010/main" val="0"/>
@@ -11288,14 +11260,36 @@
         <w:lastRenderedPageBreak/>
         <w:t xml:space="preserve">Figure </w:t>
       </w:r>
-      <w:fldSimple w:instr=" SEQ Figure \* ARABIC ">
-        <w:r>
-          <w:rPr>
-            <w:noProof/>
-          </w:rPr>
-          <w:t>7</w:t>
-        </w:r>
-      </w:fldSimple>
+      <w:r>
+        <w:rPr>
+          <w:noProof/>
+        </w:rPr>
+        <w:fldChar w:fldCharType="begin"/>
+      </w:r>
+      <w:r>
+        <w:rPr>
+          <w:noProof/>
+        </w:rPr>
+        <w:instrText xml:space="preserve"> SEQ Figure \* ARABIC </w:instrText>
+      </w:r>
+      <w:r>
+        <w:rPr>
+          <w:noProof/>
+        </w:rPr>
+        <w:fldChar w:fldCharType="separate"/>
+      </w:r>
+      <w:r>
+        <w:rPr>
+          <w:noProof/>
+        </w:rPr>
+        <w:t>7</w:t>
+      </w:r>
+      <w:r>
+        <w:rPr>
+          <w:noProof/>
+        </w:rPr>
+        <w:fldChar w:fldCharType="end"/>
+      </w:r>
     </w:p>
     <w:p/>
     <w:p>
@@ -11346,11 +11340,11 @@
       <w:pPr>
         <w:pStyle w:val="Heading1"/>
       </w:pPr>
-      <w:bookmarkStart w:id="22" w:name="_Toc530629016"/>
+      <w:bookmarkStart w:id="17" w:name="_Toc530630960"/>
       <w:r>
         <w:t>What’s Next</w:t>
       </w:r>
-      <w:bookmarkEnd w:id="22"/>
+      <w:bookmarkEnd w:id="17"/>
     </w:p>
     <w:p>
       <w:r>
@@ -11405,51 +11399,132 @@
       <w:pPr>
         <w:pStyle w:val="Heading1"/>
       </w:pPr>
-      <w:bookmarkStart w:id="23" w:name="_Toc530629017"/>
-      <w:r>
-        <w:lastRenderedPageBreak/>
-        <w:t>Influences</w:t>
-      </w:r>
-      <w:bookmarkEnd w:id="23"/>
-    </w:p>
-    <w:p>
-      <w:r>
-        <w:t xml:space="preserve">Nicolai Tesla, Daniel Hofstadter, Ray Kurzweil, Richard Dawkins, Jacques </w:t>
-      </w:r>
-      <w:proofErr w:type="spellStart"/>
-      <w:r>
-        <w:t>Pitrat</w:t>
-      </w:r>
-      <w:proofErr w:type="spellEnd"/>
-      <w:r>
-        <w:t>, Danial Kahneman</w:t>
-      </w:r>
-    </w:p>
-    <w:p>
-      <w:pPr>
-        <w:pStyle w:val="Heading1"/>
-      </w:pPr>
-      <w:bookmarkStart w:id="24" w:name="_Toc530629018"/>
+      <w:bookmarkStart w:id="18" w:name="_Toc530630962"/>
       <w:r>
         <w:rPr>
           <w:rStyle w:val="Heading2Char"/>
           <w:sz w:val="32"/>
           <w:szCs w:val="32"/>
         </w:rPr>
+        <w:lastRenderedPageBreak/>
         <w:t>References</w:t>
       </w:r>
-      <w:bookmarkEnd w:id="24"/>
+      <w:bookmarkEnd w:id="18"/>
     </w:p>
     <w:p>
       <w:proofErr w:type="spellStart"/>
       <w:r>
+        <w:t>Klapproth</w:t>
+      </w:r>
+      <w:proofErr w:type="spellEnd"/>
+      <w:r>
+        <w:t>, F</w:t>
+      </w:r>
+      <w:r>
+        <w:t>.</w:t>
+      </w:r>
+      <w:bookmarkStart w:id="19" w:name="_GoBack"/>
+      <w:bookmarkEnd w:id="19"/>
+      <w:r>
+        <w:t xml:space="preserve"> (2008). </w:t>
+      </w:r>
+      <w:r>
+        <w:rPr>
+          <w:i/>
+        </w:rPr>
+        <w:t>Time and Decision Making in Humans</w:t>
+      </w:r>
+      <w:r>
+        <w:t xml:space="preserve">. Cognitive, Affective, &amp; Behavioral Neuroscience, 8 (4), 509-524. </w:t>
+      </w:r>
+    </w:p>
+    <w:p>
+      <w:proofErr w:type="spellStart"/>
+      <w:r>
         <w:t>Pitrat</w:t>
       </w:r>
       <w:proofErr w:type="spellEnd"/>
       <w:r>
-        <w:t>, J. (2010). Artificial beings Wiley-ISTE.</w:t>
-      </w:r>
-    </w:p>
+        <w:t xml:space="preserve">, J. (2010). </w:t>
+      </w:r>
+      <w:r>
+        <w:rPr>
+          <w:i/>
+        </w:rPr>
+        <w:t>Artificial Beings</w:t>
+      </w:r>
+      <w:r>
+        <w:t>.</w:t>
+      </w:r>
+      <w:r>
+        <w:t xml:space="preserve"> Wiley-ISTE.</w:t>
+      </w:r>
+    </w:p>
+    <w:p>
+      <w:r>
+        <w:t xml:space="preserve">Shulman, G. L., &amp; </w:t>
+      </w:r>
+      <w:proofErr w:type="spellStart"/>
+      <w:r>
+        <w:t>Corbetta</w:t>
+      </w:r>
+      <w:proofErr w:type="spellEnd"/>
+      <w:r>
+        <w:t xml:space="preserve">, M. (2002). </w:t>
+      </w:r>
+      <w:r>
+        <w:rPr>
+          <w:i/>
+        </w:rPr>
+        <w:t>Control of goal-directed and stimulus-driven attention in the brain</w:t>
+      </w:r>
+      <w:r>
+        <w:t>. Nature Reviews Neuroscience, 3(3), 201-215</w:t>
+      </w:r>
+      <w:r>
+        <w:t>.</w:t>
+      </w:r>
+    </w:p>
+    <w:p>
+      <w:pPr>
+        <w:pStyle w:val="Heading1"/>
+      </w:pPr>
+      <w:bookmarkStart w:id="20" w:name="_Toc530630961"/>
+      <w:r>
+        <w:t>Influences</w:t>
+      </w:r>
+      <w:bookmarkEnd w:id="20"/>
+    </w:p>
+    <w:p>
+      <w:r>
+        <w:t>David Chalmers</w:t>
+      </w:r>
+      <w:r>
+        <w:t xml:space="preserve">, </w:t>
+      </w:r>
+      <w:r>
+        <w:t>Richard Dawkins, Daniel Hofstadter</w:t>
+      </w:r>
+      <w:r>
+        <w:t xml:space="preserve">, </w:t>
+      </w:r>
+      <w:r>
+        <w:t xml:space="preserve">Danial Kahneman, Ray Kurzweil, Jacques </w:t>
+      </w:r>
+      <w:proofErr w:type="spellStart"/>
+      <w:r>
+        <w:t>Pitrat</w:t>
+      </w:r>
+      <w:proofErr w:type="spellEnd"/>
+      <w:r>
+        <w:t>, Nicolai Tesla</w:t>
+      </w:r>
+      <w:r>
+        <w:t>.</w:t>
+      </w:r>
+    </w:p>
+    <w:p/>
+    <w:p/>
     <w:sectPr>
       <w:pgSz w:w="12240" w:h="15840"/>
       <w:pgMar w:top="1440" w:right="1440" w:bottom="1440" w:left="1440" w:header="720" w:footer="720" w:gutter="0"/>
@@ -11462,93 +11537,6 @@
 </w:document>
 </file>
 
-<file path=word/comments.xml><?xml version="1.0" encoding="utf-8"?>
-<w:comments xmlns:wpc="http://schemas.microsoft.com/office/word/2010/wordprocessingCanvas" xmlns:cx="http://schemas.microsoft.com/office/drawing/2014/chartex" xmlns:cx1="http://schemas.microsoft.com/office/drawing/2015/9/8/chartex" xmlns:cx2="http://schemas.microsoft.com/office/drawing/2015/10/21/chartex" xmlns:cx3="http://schemas.microsoft.com/office/drawing/2016/5/9/chartex" xmlns:cx4="http://schemas.microsoft.com/office/drawing/2016/5/10/chartex" xmlns:cx5="http://schemas.microsoft.com/office/drawing/2016/5/11/chartex" xmlns:cx6="http://schemas.microsoft.com/office/drawing/2016/5/12/chartex" xmlns:cx7="http://schemas.microsoft.com/office/drawing/2016/5/13/chartex" xmlns:cx8="http://schemas.microsoft.com/office/drawing/2016/5/14/chartex" xmlns:mc="http://schemas.openxmlformats.org/markup-compatibility/2006" xmlns:aink="http://schemas.microsoft.com/office/drawing/2016/ink" xmlns:am3d="http://schemas.microsoft.com/office/drawing/2017/model3d" xmlns:o="urn:schemas-microsoft-com:office:office" xmlns:r="http://schemas.openxmlformats.org/officeDocument/2006/relationships" xmlns:m="http://schemas.openxmlformats.org/officeDocument/2006/math" xmlns:v="urn:schemas-microsoft-com:vml" xmlns:wp14="http://schemas.microsoft.com/office/word/2010/wordprocessingDrawing" xmlns:wp="http://schemas.openxmlformats.org/drawingml/2006/wordprocessingDrawing" xmlns:w10="urn:schemas-microsoft-com:office:word" xmlns:w="http://schemas.openxmlformats.org/wordprocessingml/2006/main" xmlns:w14="http://schemas.microsoft.com/office/word/2010/wordml" xmlns:w15="http://schemas.microsoft.com/office/word/2012/wordml" xmlns:w16cid="http://schemas.microsoft.com/office/word/2016/wordml/cid" xmlns:w16se="http://schemas.microsoft.com/office/word/2015/wordml/symex" xmlns:wpg="http://schemas.microsoft.com/office/word/2010/wordprocessingGroup" xmlns:wpi="http://schemas.microsoft.com/office/word/2010/wordprocessingInk" xmlns:wne="http://schemas.microsoft.com/office/word/2006/wordml" xmlns:wps="http://schemas.microsoft.com/office/word/2010/wordprocessingShape" mc:Ignorable="w14 w15 w16se w16cid wp14">
-  <w:comment w:id="3" w:author="Dustin Fast" w:date="2018-11-16T04:03:00Z" w:initials="DF">
-    <w:p>
-      <w:pPr>
-        <w:pStyle w:val="CommentText"/>
-      </w:pPr>
-      <w:r>
-        <w:rPr>
-          <w:rStyle w:val="CommentReference"/>
-        </w:rPr>
-        <w:annotationRef/>
-      </w:r>
-      <w:r>
-        <w:t>Move to Campaign section?</w:t>
-      </w:r>
-    </w:p>
-  </w:comment>
-  <w:comment w:id="5" w:author="Dustin Fast" w:date="2018-11-13T21:07:00Z" w:initials="DF">
-    <w:p>
-      <w:pPr>
-        <w:pStyle w:val="CommentText"/>
-      </w:pPr>
-      <w:r>
-        <w:rPr>
-          <w:rStyle w:val="CommentReference"/>
-        </w:rPr>
-        <w:annotationRef/>
-      </w:r>
-      <w:r>
-        <w:t>cite</w:t>
-      </w:r>
-    </w:p>
-  </w:comment>
-  <w:comment w:id="6" w:author="Dustin Fast" w:date="2018-11-14T01:41:00Z" w:initials="DF">
-    <w:p>
-      <w:pPr>
-        <w:pStyle w:val="CommentText"/>
-      </w:pPr>
-      <w:r>
-        <w:rPr>
-          <w:rStyle w:val="CommentReference"/>
-        </w:rPr>
-        <w:annotationRef/>
-      </w:r>
-      <w:r>
-        <w:t>cite</w:t>
-      </w:r>
-    </w:p>
-  </w:comment>
-  <w:comment w:id="7" w:author="Dustin Fast" w:date="2018-11-13T21:10:00Z" w:initials="DF">
-    <w:p>
-      <w:pPr>
-        <w:pStyle w:val="CommentText"/>
-      </w:pPr>
-      <w:r>
-        <w:rPr>
-          <w:rStyle w:val="CommentReference"/>
-        </w:rPr>
-        <w:annotationRef/>
-      </w:r>
-      <w:r>
-        <w:t>cite</w:t>
-      </w:r>
-    </w:p>
-  </w:comment>
-</w:comments>
-</file>
-
-<file path=word/commentsExtended.xml><?xml version="1.0" encoding="utf-8"?>
-<w15:commentsEx xmlns:wpc="http://schemas.microsoft.com/office/word/2010/wordprocessingCanvas" xmlns:cx="http://schemas.microsoft.com/office/drawing/2014/chartex" xmlns:cx1="http://schemas.microsoft.com/office/drawing/2015/9/8/chartex" xmlns:cx2="http://schemas.microsoft.com/office/drawing/2015/10/21/chartex" xmlns:cx3="http://schemas.microsoft.com/office/drawing/2016/5/9/chartex" xmlns:cx4="http://schemas.microsoft.com/office/drawing/2016/5/10/chartex" xmlns:cx5="http://schemas.microsoft.com/office/drawing/2016/5/11/chartex" xmlns:cx6="http://schemas.microsoft.com/office/drawing/2016/5/12/chartex" xmlns:cx7="http://schemas.microsoft.com/office/drawing/2016/5/13/chartex" xmlns:cx8="http://schemas.microsoft.com/office/drawing/2016/5/14/chartex" xmlns:mc="http://schemas.openxmlformats.org/markup-compatibility/2006" xmlns:aink="http://schemas.microsoft.com/office/drawing/2016/ink" xmlns:am3d="http://schemas.microsoft.com/office/drawing/2017/model3d" xmlns:o="urn:schemas-microsoft-com:office:office" xmlns:r="http://schemas.openxmlformats.org/officeDocument/2006/relationships" xmlns:m="http://schemas.openxmlformats.org/officeDocument/2006/math" xmlns:v="urn:schemas-microsoft-com:vml" xmlns:wp14="http://schemas.microsoft.com/office/word/2010/wordprocessingDrawing" xmlns:wp="http://schemas.openxmlformats.org/drawingml/2006/wordprocessingDrawing" xmlns:w10="urn:schemas-microsoft-com:office:word" xmlns:w="http://schemas.openxmlformats.org/wordprocessingml/2006/main" xmlns:w14="http://schemas.microsoft.com/office/word/2010/wordml" xmlns:w15="http://schemas.microsoft.com/office/word/2012/wordml" xmlns:w16cid="http://schemas.microsoft.com/office/word/2016/wordml/cid" xmlns:w16se="http://schemas.microsoft.com/office/word/2015/wordml/symex" xmlns:wpg="http://schemas.microsoft.com/office/word/2010/wordprocessingGroup" xmlns:wpi="http://schemas.microsoft.com/office/word/2010/wordprocessingInk" xmlns:wne="http://schemas.microsoft.com/office/word/2006/wordml" xmlns:wps="http://schemas.microsoft.com/office/word/2010/wordprocessingShape" mc:Ignorable="w14 w15 w16se w16cid wp14">
-  <w15:commentEx w15:paraId="3488185B" w15:done="0"/>
-  <w15:commentEx w15:paraId="4F0EA248" w15:done="0"/>
-  <w15:commentEx w15:paraId="1D4E5B9A" w15:done="0"/>
-  <w15:commentEx w15:paraId="74B996FC" w15:done="0"/>
-</w15:commentsEx>
-</file>
-
-<file path=word/commentsIds.xml><?xml version="1.0" encoding="utf-8"?>
-<w16cid:commentsIds xmlns:wpc="http://schemas.microsoft.com/office/word/2010/wordprocessingCanvas" xmlns:cx="http://schemas.microsoft.com/office/drawing/2014/chartex" xmlns:cx1="http://schemas.microsoft.com/office/drawing/2015/9/8/chartex" xmlns:cx2="http://schemas.microsoft.com/office/drawing/2015/10/21/chartex" xmlns:cx3="http://schemas.microsoft.com/office/drawing/2016/5/9/chartex" xmlns:cx4="http://schemas.microsoft.com/office/drawing/2016/5/10/chartex" xmlns:cx5="http://schemas.microsoft.com/office/drawing/2016/5/11/chartex" xmlns:cx6="http://schemas.microsoft.com/office/drawing/2016/5/12/chartex" xmlns:cx7="http://schemas.microsoft.com/office/drawing/2016/5/13/chartex" xmlns:cx8="http://schemas.microsoft.com/office/drawing/2016/5/14/chartex" xmlns:mc="http://schemas.openxmlformats.org/markup-compatibility/2006" xmlns:aink="http://schemas.microsoft.com/office/drawing/2016/ink" xmlns:am3d="http://schemas.microsoft.com/office/drawing/2017/model3d" xmlns:o="urn:schemas-microsoft-com:office:office" xmlns:r="http://schemas.openxmlformats.org/officeDocument/2006/relationships" xmlns:m="http://schemas.openxmlformats.org/officeDocument/2006/math" xmlns:v="urn:schemas-microsoft-com:vml" xmlns:wp14="http://schemas.microsoft.com/office/word/2010/wordprocessingDrawing" xmlns:wp="http://schemas.openxmlformats.org/drawingml/2006/wordprocessingDrawing" xmlns:w10="urn:schemas-microsoft-com:office:word" xmlns:w="http://schemas.openxmlformats.org/wordprocessingml/2006/main" xmlns:w14="http://schemas.microsoft.com/office/word/2010/wordml" xmlns:w15="http://schemas.microsoft.com/office/word/2012/wordml" xmlns:w16cid="http://schemas.microsoft.com/office/word/2016/wordml/cid" xmlns:w16se="http://schemas.microsoft.com/office/word/2015/wordml/symex" xmlns:wpg="http://schemas.microsoft.com/office/word/2010/wordprocessingGroup" xmlns:wpi="http://schemas.microsoft.com/office/word/2010/wordprocessingInk" xmlns:wne="http://schemas.microsoft.com/office/word/2006/wordml" xmlns:wps="http://schemas.microsoft.com/office/word/2010/wordprocessingShape" mc:Ignorable="w14 w15 w16se w16cid wp14">
-  <w16cid:commentId w16cid:paraId="3488185B" w16cid:durableId="1F98C019"/>
-  <w16cid:commentId w16cid:paraId="4F0EA248" w16cid:durableId="1F95BB83"/>
-  <w16cid:commentId w16cid:paraId="1D4E5B9A" w16cid:durableId="1F95FBAC"/>
-  <w16cid:commentId w16cid:paraId="74B996FC" w16cid:durableId="1F95BC42"/>
-</w16cid:commentsIds>
-</file>
-
 <file path=word/numbering.xml><?xml version="1.0" encoding="utf-8"?>
 <w:numbering xmlns:wpc="http://schemas.microsoft.com/office/word/2010/wordprocessingCanvas" xmlns:cx="http://schemas.microsoft.com/office/drawing/2014/chartex" xmlns:cx1="http://schemas.microsoft.com/office/drawing/2015/9/8/chartex" xmlns:cx2="http://schemas.microsoft.com/office/drawing/2015/10/21/chartex" xmlns:cx3="http://schemas.microsoft.com/office/drawing/2016/5/9/chartex" xmlns:cx4="http://schemas.microsoft.com/office/drawing/2016/5/10/chartex" xmlns:cx5="http://schemas.microsoft.com/office/drawing/2016/5/11/chartex" xmlns:cx6="http://schemas.microsoft.com/office/drawing/2016/5/12/chartex" xmlns:cx7="http://schemas.microsoft.com/office/drawing/2016/5/13/chartex" xmlns:cx8="http://schemas.microsoft.com/office/drawing/2016/5/14/chartex" xmlns:mc="http://schemas.openxmlformats.org/markup-compatibility/2006" xmlns:aink="http://schemas.microsoft.com/office/drawing/2016/ink" xmlns:am3d="http://schemas.microsoft.com/office/drawing/2017/model3d" xmlns:o="urn:schemas-microsoft-com:office:office" xmlns:r="http://schemas.openxmlformats.org/officeDocument/2006/relationships" xmlns:m="http://schemas.openxmlformats.org/officeDocument/2006/math" xmlns:v="urn:schemas-microsoft-com:vml" xmlns:wp14="http://schemas.microsoft.com/office/word/2010/wordprocessingDrawing" xmlns:wp="http://schemas.openxmlformats.org/drawingml/2006/wordprocessingDrawing" xmlns:w10="urn:schemas-microsoft-com:office:word" xmlns:w="http://schemas.openxmlformats.org/wordprocessingml/2006/main" xmlns:w14="http://schemas.microsoft.com/office/word/2010/wordml" xmlns:w15="http://schemas.microsoft.com/office/word/2012/wordml" xmlns:w16cid="http://schemas.microsoft.com/office/word/2016/wordml/cid" xmlns:w16se="http://schemas.microsoft.com/office/word/2015/wordml/symex" xmlns:wpg="http://schemas.microsoft.com/office/word/2010/wordprocessingGroup" xmlns:wpi="http://schemas.microsoft.com/office/word/2010/wordprocessingInk" xmlns:wne="http://schemas.microsoft.com/office/word/2006/wordml" xmlns:wps="http://schemas.microsoft.com/office/word/2010/wordprocessingShape" mc:Ignorable="w14 w15 w16se w16cid wp14">
   <w:abstractNum w:abstractNumId="0" w15:restartNumberingAfterBreak="0">
@@ -12704,7 +12692,7 @@
   <w:abstractNum w:abstractNumId="11" w15:restartNumberingAfterBreak="0">
     <w:nsid w:val="52B11F14"/>
     <w:multiLevelType w:val="hybridMultilevel"/>
-    <w:tmpl w:val="22CAFD2C"/>
+    <w:tmpl w:val="13121116"/>
     <w:lvl w:ilvl="0" w:tplc="04090001">
       <w:start w:val="1"/>
       <w:numFmt w:val="bullet"/>
@@ -12815,6 +12803,155 @@
     </w:lvl>
   </w:abstractNum>
   <w:abstractNum w:abstractNumId="12" w15:restartNumberingAfterBreak="0">
+    <w:nsid w:val="5ABE6484"/>
+    <w:multiLevelType w:val="multilevel"/>
+    <w:tmpl w:val="C41AAF06"/>
+    <w:lvl w:ilvl="0">
+      <w:start w:val="1"/>
+      <w:numFmt w:val="bullet"/>
+      <w:lvlText w:val=""/>
+      <w:lvlJc w:val="left"/>
+      <w:pPr>
+        <w:tabs>
+          <w:tab w:val="num" w:pos="720"/>
+        </w:tabs>
+        <w:ind w:left="720" w:hanging="360"/>
+      </w:pPr>
+      <w:rPr>
+        <w:rFonts w:ascii="Symbol" w:hAnsi="Symbol" w:hint="default"/>
+        <w:sz w:val="20"/>
+      </w:rPr>
+    </w:lvl>
+    <w:lvl w:ilvl="1" w:tentative="1">
+      <w:start w:val="1"/>
+      <w:numFmt w:val="bullet"/>
+      <w:lvlText w:val="o"/>
+      <w:lvlJc w:val="left"/>
+      <w:pPr>
+        <w:tabs>
+          <w:tab w:val="num" w:pos="1440"/>
+        </w:tabs>
+        <w:ind w:left="1440" w:hanging="360"/>
+      </w:pPr>
+      <w:rPr>
+        <w:rFonts w:ascii="Courier New" w:hAnsi="Courier New" w:hint="default"/>
+        <w:sz w:val="20"/>
+      </w:rPr>
+    </w:lvl>
+    <w:lvl w:ilvl="2" w:tentative="1">
+      <w:start w:val="1"/>
+      <w:numFmt w:val="bullet"/>
+      <w:lvlText w:val=""/>
+      <w:lvlJc w:val="left"/>
+      <w:pPr>
+        <w:tabs>
+          <w:tab w:val="num" w:pos="2160"/>
+        </w:tabs>
+        <w:ind w:left="2160" w:hanging="360"/>
+      </w:pPr>
+      <w:rPr>
+        <w:rFonts w:ascii="Wingdings" w:hAnsi="Wingdings" w:hint="default"/>
+        <w:sz w:val="20"/>
+      </w:rPr>
+    </w:lvl>
+    <w:lvl w:ilvl="3" w:tentative="1">
+      <w:start w:val="1"/>
+      <w:numFmt w:val="bullet"/>
+      <w:lvlText w:val=""/>
+      <w:lvlJc w:val="left"/>
+      <w:pPr>
+        <w:tabs>
+          <w:tab w:val="num" w:pos="2880"/>
+        </w:tabs>
+        <w:ind w:left="2880" w:hanging="360"/>
+      </w:pPr>
+      <w:rPr>
+        <w:rFonts w:ascii="Wingdings" w:hAnsi="Wingdings" w:hint="default"/>
+        <w:sz w:val="20"/>
+      </w:rPr>
+    </w:lvl>
+    <w:lvl w:ilvl="4" w:tentative="1">
+      <w:start w:val="1"/>
+      <w:numFmt w:val="bullet"/>
+      <w:lvlText w:val=""/>
+      <w:lvlJc w:val="left"/>
+      <w:pPr>
+        <w:tabs>
+          <w:tab w:val="num" w:pos="3600"/>
+        </w:tabs>
+        <w:ind w:left="3600" w:hanging="360"/>
+      </w:pPr>
+      <w:rPr>
+        <w:rFonts w:ascii="Wingdings" w:hAnsi="Wingdings" w:hint="default"/>
+        <w:sz w:val="20"/>
+      </w:rPr>
+    </w:lvl>
+    <w:lvl w:ilvl="5" w:tentative="1">
+      <w:start w:val="1"/>
+      <w:numFmt w:val="bullet"/>
+      <w:lvlText w:val=""/>
+      <w:lvlJc w:val="left"/>
+      <w:pPr>
+        <w:tabs>
+          <w:tab w:val="num" w:pos="4320"/>
+        </w:tabs>
+        <w:ind w:left="4320" w:hanging="360"/>
+      </w:pPr>
+      <w:rPr>
+        <w:rFonts w:ascii="Wingdings" w:hAnsi="Wingdings" w:hint="default"/>
+        <w:sz w:val="20"/>
+      </w:rPr>
+    </w:lvl>
+    <w:lvl w:ilvl="6" w:tentative="1">
+      <w:start w:val="1"/>
+      <w:numFmt w:val="bullet"/>
+      <w:lvlText w:val=""/>
+      <w:lvlJc w:val="left"/>
+      <w:pPr>
+        <w:tabs>
+          <w:tab w:val="num" w:pos="5040"/>
+        </w:tabs>
+        <w:ind w:left="5040" w:hanging="360"/>
+      </w:pPr>
+      <w:rPr>
+        <w:rFonts w:ascii="Wingdings" w:hAnsi="Wingdings" w:hint="default"/>
+        <w:sz w:val="20"/>
+      </w:rPr>
+    </w:lvl>
+    <w:lvl w:ilvl="7" w:tentative="1">
+      <w:start w:val="1"/>
+      <w:numFmt w:val="bullet"/>
+      <w:lvlText w:val=""/>
+      <w:lvlJc w:val="left"/>
+      <w:pPr>
+        <w:tabs>
+          <w:tab w:val="num" w:pos="5760"/>
+        </w:tabs>
+        <w:ind w:left="5760" w:hanging="360"/>
+      </w:pPr>
+      <w:rPr>
+        <w:rFonts w:ascii="Wingdings" w:hAnsi="Wingdings" w:hint="default"/>
+        <w:sz w:val="20"/>
+      </w:rPr>
+    </w:lvl>
+    <w:lvl w:ilvl="8" w:tentative="1">
+      <w:start w:val="1"/>
+      <w:numFmt w:val="bullet"/>
+      <w:lvlText w:val=""/>
+      <w:lvlJc w:val="left"/>
+      <w:pPr>
+        <w:tabs>
+          <w:tab w:val="num" w:pos="6480"/>
+        </w:tabs>
+        <w:ind w:left="6480" w:hanging="360"/>
+      </w:pPr>
+      <w:rPr>
+        <w:rFonts w:ascii="Wingdings" w:hAnsi="Wingdings" w:hint="default"/>
+        <w:sz w:val="20"/>
+      </w:rPr>
+    </w:lvl>
+  </w:abstractNum>
+  <w:abstractNum w:abstractNumId="13" w15:restartNumberingAfterBreak="0">
     <w:nsid w:val="5F4A6C4E"/>
     <w:multiLevelType w:val="hybridMultilevel"/>
     <w:tmpl w:val="6FE4D606"/>
@@ -12927,7 +13064,7 @@
       </w:rPr>
     </w:lvl>
   </w:abstractNum>
-  <w:abstractNum w:abstractNumId="13" w15:restartNumberingAfterBreak="0">
+  <w:abstractNum w:abstractNumId="14" w15:restartNumberingAfterBreak="0">
     <w:nsid w:val="640A1695"/>
     <w:multiLevelType w:val="hybridMultilevel"/>
     <w:tmpl w:val="20082EDE"/>
@@ -13041,7 +13178,7 @@
       </w:rPr>
     </w:lvl>
   </w:abstractNum>
-  <w:abstractNum w:abstractNumId="14" w15:restartNumberingAfterBreak="0">
+  <w:abstractNum w:abstractNumId="15" w15:restartNumberingAfterBreak="0">
     <w:nsid w:val="65121FB1"/>
     <w:multiLevelType w:val="hybridMultilevel"/>
     <w:tmpl w:val="67989A34"/>
@@ -13130,7 +13267,7 @@
       </w:pPr>
     </w:lvl>
   </w:abstractNum>
-  <w:abstractNum w:abstractNumId="15" w15:restartNumberingAfterBreak="0">
+  <w:abstractNum w:abstractNumId="16" w15:restartNumberingAfterBreak="0">
     <w:nsid w:val="68BB13B5"/>
     <w:multiLevelType w:val="hybridMultilevel"/>
     <w:tmpl w:val="723C05B6"/>
@@ -13219,7 +13356,7 @@
       </w:pPr>
     </w:lvl>
   </w:abstractNum>
-  <w:abstractNum w:abstractNumId="16" w15:restartNumberingAfterBreak="0">
+  <w:abstractNum w:abstractNumId="17" w15:restartNumberingAfterBreak="0">
     <w:nsid w:val="738167FC"/>
     <w:multiLevelType w:val="hybridMultilevel"/>
     <w:tmpl w:val="0D84E98C"/>
@@ -13332,7 +13469,7 @@
       </w:rPr>
     </w:lvl>
   </w:abstractNum>
-  <w:abstractNum w:abstractNumId="17" w15:restartNumberingAfterBreak="0">
+  <w:abstractNum w:abstractNumId="18" w15:restartNumberingAfterBreak="0">
     <w:nsid w:val="7C982D31"/>
     <w:multiLevelType w:val="hybridMultilevel"/>
     <w:tmpl w:val="BF5CB9DC"/>
@@ -13420,7 +13557,7 @@
       </w:pPr>
     </w:lvl>
   </w:abstractNum>
-  <w:abstractNum w:abstractNumId="18" w15:restartNumberingAfterBreak="0">
+  <w:abstractNum w:abstractNumId="19" w15:restartNumberingAfterBreak="0">
     <w:nsid w:val="7F814BAC"/>
     <w:multiLevelType w:val="hybridMultilevel"/>
     <w:tmpl w:val="B168658C"/>
@@ -13516,7 +13653,7 @@
     <w:abstractNumId w:val="6"/>
   </w:num>
   <w:num w:numId="4">
-    <w:abstractNumId w:val="13"/>
+    <w:abstractNumId w:val="14"/>
   </w:num>
   <w:num w:numId="5">
     <w:abstractNumId w:val="5"/>
@@ -13528,22 +13665,22 @@
     <w:abstractNumId w:val="4"/>
   </w:num>
   <w:num w:numId="8">
-    <w:abstractNumId w:val="14"/>
+    <w:abstractNumId w:val="15"/>
   </w:num>
   <w:num w:numId="9">
-    <w:abstractNumId w:val="18"/>
+    <w:abstractNumId w:val="19"/>
   </w:num>
   <w:num w:numId="10">
     <w:abstractNumId w:val="9"/>
   </w:num>
   <w:num w:numId="11">
-    <w:abstractNumId w:val="12"/>
+    <w:abstractNumId w:val="13"/>
   </w:num>
   <w:num w:numId="12">
     <w:abstractNumId w:val="8"/>
   </w:num>
   <w:num w:numId="13">
-    <w:abstractNumId w:val="16"/>
+    <w:abstractNumId w:val="17"/>
   </w:num>
   <w:num w:numId="14">
     <w:abstractNumId w:val="0"/>
@@ -13558,20 +13695,15 @@
     <w:abstractNumId w:val="10"/>
   </w:num>
   <w:num w:numId="18">
-    <w:abstractNumId w:val="17"/>
+    <w:abstractNumId w:val="18"/>
   </w:num>
   <w:num w:numId="19">
-    <w:abstractNumId w:val="15"/>
+    <w:abstractNumId w:val="16"/>
+  </w:num>
+  <w:num w:numId="20">
+    <w:abstractNumId w:val="12"/>
   </w:num>
 </w:numbering>
-</file>
-
-<file path=word/people.xml><?xml version="1.0" encoding="utf-8"?>
-<w15:people xmlns:wpc="http://schemas.microsoft.com/office/word/2010/wordprocessingCanvas" xmlns:cx="http://schemas.microsoft.com/office/drawing/2014/chartex" xmlns:cx1="http://schemas.microsoft.com/office/drawing/2015/9/8/chartex" xmlns:cx2="http://schemas.microsoft.com/office/drawing/2015/10/21/chartex" xmlns:cx3="http://schemas.microsoft.com/office/drawing/2016/5/9/chartex" xmlns:cx4="http://schemas.microsoft.com/office/drawing/2016/5/10/chartex" xmlns:cx5="http://schemas.microsoft.com/office/drawing/2016/5/11/chartex" xmlns:cx6="http://schemas.microsoft.com/office/drawing/2016/5/12/chartex" xmlns:cx7="http://schemas.microsoft.com/office/drawing/2016/5/13/chartex" xmlns:cx8="http://schemas.microsoft.com/office/drawing/2016/5/14/chartex" xmlns:mc="http://schemas.openxmlformats.org/markup-compatibility/2006" xmlns:aink="http://schemas.microsoft.com/office/drawing/2016/ink" xmlns:am3d="http://schemas.microsoft.com/office/drawing/2017/model3d" xmlns:o="urn:schemas-microsoft-com:office:office" xmlns:r="http://schemas.openxmlformats.org/officeDocument/2006/relationships" xmlns:m="http://schemas.openxmlformats.org/officeDocument/2006/math" xmlns:v="urn:schemas-microsoft-com:vml" xmlns:wp14="http://schemas.microsoft.com/office/word/2010/wordprocessingDrawing" xmlns:wp="http://schemas.openxmlformats.org/drawingml/2006/wordprocessingDrawing" xmlns:w10="urn:schemas-microsoft-com:office:word" xmlns:w="http://schemas.openxmlformats.org/wordprocessingml/2006/main" xmlns:w14="http://schemas.microsoft.com/office/word/2010/wordml" xmlns:w15="http://schemas.microsoft.com/office/word/2012/wordml" xmlns:w16cid="http://schemas.microsoft.com/office/word/2016/wordml/cid" xmlns:w16se="http://schemas.microsoft.com/office/word/2015/wordml/symex" xmlns:wpg="http://schemas.microsoft.com/office/word/2010/wordprocessingGroup" xmlns:wpi="http://schemas.microsoft.com/office/word/2010/wordprocessingInk" xmlns:wne="http://schemas.microsoft.com/office/word/2006/wordml" xmlns:wps="http://schemas.microsoft.com/office/word/2010/wordprocessingShape" mc:Ignorable="w14 w15 w16se w16cid wp14">
-  <w15:person w15:author="Dustin Fast">
-    <w15:presenceInfo w15:providerId="Windows Live" w15:userId="a31ac14c9d19e756"/>
-  </w15:person>
-</w15:people>
 </file>
 
 <file path=word/styles.xml><?xml version="1.0" encoding="utf-8"?>
@@ -14936,7 +15068,7 @@
 </file>
 
 <file path=customXml/itemProps2.xml><?xml version="1.0" encoding="utf-8"?>
-<ds:datastoreItem xmlns:ds="http://schemas.openxmlformats.org/officeDocument/2006/customXml" ds:itemID="{BB17170A-A068-4E9F-B982-58668BF94AE7}">
+<ds:datastoreItem xmlns:ds="http://schemas.openxmlformats.org/officeDocument/2006/customXml" ds:itemID="{54454E82-79DA-4CC5-ACC7-395E5542147B}">
   <ds:schemaRefs>
     <ds:schemaRef ds:uri="http://schemas.openxmlformats.org/officeDocument/2006/bibliography"/>
   </ds:schemaRefs>

</xml_diff>